<commit_message>
feat: update redux pluses
</commit_message>
<xml_diff>
--- a/React techcheck.docx
+++ b/React techcheck.docx
@@ -5,10 +5,7 @@
     <w:p>
       <w:pPr>
         <w:pStyle w:val="ListParagraph"/>
-        <w:numPr>
-          <w:ilvl w:val="0"/>
-          <w:numId w:val="4"/>
-        </w:numPr>
+        <w:ind w:left="360"/>
         <w:rPr>
           <w:sz w:val="20"/>
           <w:szCs w:val="20"/>
@@ -5701,41 +5698,378 @@
           <w:szCs w:val="20"/>
           <w:lang w:val="ru-RU"/>
         </w:rPr>
-        <w:t xml:space="preserve"> </w:t>
-      </w:r>
-      <w:r>
-        <w:rPr>
-          <w:b/>
-          <w:bCs/>
-          <w:sz w:val="20"/>
-          <w:szCs w:val="20"/>
-          <w:lang w:val="ru-RU"/>
-        </w:rPr>
-        <w:t xml:space="preserve">– </w:t>
-      </w:r>
-      <w:r>
-        <w:rPr>
-          <w:sz w:val="20"/>
-          <w:szCs w:val="20"/>
-          <w:lang w:val="ru-RU"/>
-        </w:rPr>
-        <w:t xml:space="preserve">разделение ответственности. Предсказуемость результатов (одно хранилище – один источник данных). Проще в обслуживании при укрупнении приложения – понятная структура. </w:t>
-      </w:r>
-      <w:r>
-        <w:rPr>
-          <w:sz w:val="20"/>
-          <w:szCs w:val="20"/>
-          <w:lang w:val="ru-RU"/>
-        </w:rPr>
-        <w:t>Инструменты разработчика</w:t>
-      </w:r>
-      <w:r>
-        <w:rPr>
-          <w:sz w:val="20"/>
-          <w:szCs w:val="20"/>
-          <w:lang w:val="ru-RU"/>
-        </w:rPr>
-        <w:t>. Тестируемость.</w:t>
+        <w:t>:</w:t>
+      </w:r>
+    </w:p>
+    <w:p>
+      <w:pPr>
+        <w:pStyle w:val="ListParagraph"/>
+        <w:numPr>
+          <w:ilvl w:val="2"/>
+          <w:numId w:val="7"/>
+        </w:numPr>
+        <w:rPr>
+          <w:sz w:val="20"/>
+          <w:szCs w:val="20"/>
+          <w:lang w:val="ru-RU"/>
+        </w:rPr>
+      </w:pPr>
+      <w:r>
+        <w:rPr>
+          <w:b/>
+          <w:bCs/>
+          <w:sz w:val="20"/>
+          <w:szCs w:val="20"/>
+          <w:lang w:val="ru-RU"/>
+        </w:rPr>
+        <w:t>Р</w:t>
+      </w:r>
+      <w:r>
+        <w:rPr>
+          <w:b/>
+          <w:bCs/>
+          <w:sz w:val="20"/>
+          <w:szCs w:val="20"/>
+          <w:lang w:val="ru-RU"/>
+        </w:rPr>
+        <w:t>азделение ответственности</w:t>
+      </w:r>
+      <w:r>
+        <w:rPr>
+          <w:sz w:val="20"/>
+          <w:szCs w:val="20"/>
+          <w:lang w:val="ru-RU"/>
+        </w:rPr>
+        <w:t>. Предсказуемость результатов (</w:t>
+      </w:r>
+      <w:r>
+        <w:rPr>
+          <w:b/>
+          <w:bCs/>
+          <w:sz w:val="20"/>
+          <w:szCs w:val="20"/>
+          <w:lang w:val="ru-RU"/>
+        </w:rPr>
+        <w:t>одно хранилище</w:t>
+      </w:r>
+      <w:r>
+        <w:rPr>
+          <w:sz w:val="20"/>
+          <w:szCs w:val="20"/>
+          <w:lang w:val="ru-RU"/>
+        </w:rPr>
+        <w:t xml:space="preserve"> – </w:t>
+      </w:r>
+      <w:r>
+        <w:rPr>
+          <w:b/>
+          <w:bCs/>
+          <w:sz w:val="20"/>
+          <w:szCs w:val="20"/>
+          <w:lang w:val="ru-RU"/>
+        </w:rPr>
+        <w:t>один источник данных</w:t>
+      </w:r>
+      <w:r>
+        <w:rPr>
+          <w:sz w:val="20"/>
+          <w:szCs w:val="20"/>
+          <w:lang w:val="ru-RU"/>
+        </w:rPr>
+        <w:t xml:space="preserve">). Проще в обслуживании при укрупнении приложения – </w:t>
+      </w:r>
+      <w:r>
+        <w:rPr>
+          <w:b/>
+          <w:bCs/>
+          <w:sz w:val="20"/>
+          <w:szCs w:val="20"/>
+          <w:lang w:val="ru-RU"/>
+        </w:rPr>
+        <w:t>понятная</w:t>
+      </w:r>
+      <w:r>
+        <w:rPr>
+          <w:sz w:val="20"/>
+          <w:szCs w:val="20"/>
+          <w:lang w:val="ru-RU"/>
+        </w:rPr>
+        <w:t xml:space="preserve"> </w:t>
+      </w:r>
+      <w:r>
+        <w:rPr>
+          <w:b/>
+          <w:bCs/>
+          <w:sz w:val="20"/>
+          <w:szCs w:val="20"/>
+          <w:lang w:val="ru-RU"/>
+        </w:rPr>
+        <w:t>структура</w:t>
+      </w:r>
+      <w:r>
+        <w:rPr>
+          <w:sz w:val="20"/>
+          <w:szCs w:val="20"/>
+          <w:lang w:val="ru-RU"/>
+        </w:rPr>
+        <w:t xml:space="preserve">. </w:t>
+      </w:r>
+      <w:r>
+        <w:rPr>
+          <w:b/>
+          <w:bCs/>
+          <w:sz w:val="20"/>
+          <w:szCs w:val="20"/>
+          <w:lang w:val="ru-RU"/>
+        </w:rPr>
+        <w:t>Инструменты</w:t>
+      </w:r>
+      <w:r>
+        <w:rPr>
+          <w:sz w:val="20"/>
+          <w:szCs w:val="20"/>
+          <w:lang w:val="ru-RU"/>
+        </w:rPr>
+        <w:t xml:space="preserve"> </w:t>
+      </w:r>
+      <w:r>
+        <w:rPr>
+          <w:b/>
+          <w:bCs/>
+          <w:sz w:val="20"/>
+          <w:szCs w:val="20"/>
+          <w:lang w:val="ru-RU"/>
+        </w:rPr>
+        <w:t>разработчика</w:t>
+      </w:r>
+      <w:r>
+        <w:rPr>
+          <w:sz w:val="20"/>
+          <w:szCs w:val="20"/>
+          <w:lang w:val="ru-RU"/>
+        </w:rPr>
+        <w:t xml:space="preserve">. </w:t>
+      </w:r>
+      <w:r>
+        <w:rPr>
+          <w:b/>
+          <w:bCs/>
+          <w:sz w:val="20"/>
+          <w:szCs w:val="20"/>
+          <w:lang w:val="ru-RU"/>
+        </w:rPr>
+        <w:t>Тестируемость</w:t>
+      </w:r>
+      <w:r>
+        <w:rPr>
+          <w:sz w:val="20"/>
+          <w:szCs w:val="20"/>
+          <w:lang w:val="ru-RU"/>
+        </w:rPr>
+        <w:t>.</w:t>
+      </w:r>
+      <w:r>
+        <w:rPr>
+          <w:sz w:val="20"/>
+          <w:szCs w:val="20"/>
+          <w:lang w:val="ru-RU"/>
+        </w:rPr>
+        <w:t xml:space="preserve"> </w:t>
+      </w:r>
+    </w:p>
+    <w:p>
+      <w:pPr>
+        <w:pStyle w:val="ListParagraph"/>
+        <w:numPr>
+          <w:ilvl w:val="2"/>
+          <w:numId w:val="7"/>
+        </w:numPr>
+        <w:rPr>
+          <w:sz w:val="20"/>
+          <w:szCs w:val="20"/>
+          <w:lang w:val="ru-RU"/>
+        </w:rPr>
+      </w:pPr>
+      <w:r>
+        <w:rPr>
+          <w:sz w:val="20"/>
+          <w:szCs w:val="20"/>
+          <w:lang w:val="ru-RU"/>
+        </w:rPr>
+        <w:t xml:space="preserve">У </w:t>
+      </w:r>
+      <w:r>
+        <w:rPr>
+          <w:b/>
+          <w:bCs/>
+          <w:sz w:val="20"/>
+          <w:szCs w:val="20"/>
+        </w:rPr>
+        <w:t>Redux</w:t>
+      </w:r>
+      <w:r>
+        <w:rPr>
+          <w:sz w:val="20"/>
+          <w:szCs w:val="20"/>
+          <w:lang w:val="ru-RU"/>
+        </w:rPr>
+        <w:t xml:space="preserve"> </w:t>
+      </w:r>
+      <w:r>
+        <w:rPr>
+          <w:b/>
+          <w:bCs/>
+          <w:sz w:val="20"/>
+          <w:szCs w:val="20"/>
+          <w:lang w:val="ru-RU"/>
+        </w:rPr>
+        <w:t xml:space="preserve">стандартизирован подход к управлению </w:t>
+      </w:r>
+      <w:r>
+        <w:rPr>
+          <w:b/>
+          <w:bCs/>
+          <w:sz w:val="20"/>
+          <w:szCs w:val="20"/>
+        </w:rPr>
+        <w:t>state</w:t>
+      </w:r>
+      <w:r>
+        <w:rPr>
+          <w:sz w:val="20"/>
+          <w:szCs w:val="20"/>
+          <w:lang w:val="ru-RU"/>
+        </w:rPr>
+        <w:t xml:space="preserve">. </w:t>
+      </w:r>
+      <w:r>
+        <w:rPr>
+          <w:b/>
+          <w:bCs/>
+          <w:sz w:val="20"/>
+          <w:szCs w:val="20"/>
+        </w:rPr>
+        <w:t>State</w:t>
+      </w:r>
+      <w:r>
+        <w:rPr>
+          <w:sz w:val="20"/>
+          <w:szCs w:val="20"/>
+          <w:lang w:val="ru-RU"/>
+        </w:rPr>
+        <w:t xml:space="preserve"> </w:t>
+      </w:r>
+      <w:r>
+        <w:rPr>
+          <w:sz w:val="20"/>
+          <w:szCs w:val="20"/>
+          <w:lang w:val="ru-RU"/>
+        </w:rPr>
+        <w:t xml:space="preserve">всегда организован по одному и тому же </w:t>
+      </w:r>
+      <w:r>
+        <w:rPr>
+          <w:b/>
+          <w:bCs/>
+          <w:sz w:val="20"/>
+          <w:szCs w:val="20"/>
+        </w:rPr>
+        <w:t>pattern</w:t>
+      </w:r>
+      <w:r>
+        <w:rPr>
+          <w:sz w:val="20"/>
+          <w:szCs w:val="20"/>
+          <w:lang w:val="ru-RU"/>
+        </w:rPr>
+        <w:t xml:space="preserve">, </w:t>
+      </w:r>
+      <w:r>
+        <w:rPr>
+          <w:sz w:val="20"/>
+          <w:szCs w:val="20"/>
+          <w:lang w:val="ru-RU"/>
+        </w:rPr>
+        <w:t xml:space="preserve">это означает, что если ты знаешь </w:t>
+      </w:r>
+      <w:r>
+        <w:rPr>
+          <w:b/>
+          <w:bCs/>
+          <w:sz w:val="20"/>
+          <w:szCs w:val="20"/>
+        </w:rPr>
+        <w:t>Redux</w:t>
+      </w:r>
+      <w:r>
+        <w:rPr>
+          <w:sz w:val="20"/>
+          <w:szCs w:val="20"/>
+          <w:lang w:val="ru-RU"/>
+        </w:rPr>
+        <w:t xml:space="preserve"> </w:t>
+      </w:r>
+      <w:r>
+        <w:rPr>
+          <w:sz w:val="20"/>
+          <w:szCs w:val="20"/>
+          <w:lang w:val="ru-RU"/>
+        </w:rPr>
+        <w:t xml:space="preserve">ты легко сможешь перепрыгнуть в абсолютно </w:t>
+      </w:r>
+      <w:r>
+        <w:rPr>
+          <w:b/>
+          <w:bCs/>
+          <w:sz w:val="20"/>
+          <w:szCs w:val="20"/>
+          <w:lang w:val="ru-RU"/>
+        </w:rPr>
+        <w:t>новый код</w:t>
+      </w:r>
+      <w:r>
+        <w:rPr>
+          <w:sz w:val="20"/>
+          <w:szCs w:val="20"/>
+          <w:lang w:val="ru-RU"/>
+        </w:rPr>
+        <w:t xml:space="preserve"> и со старта понимать как происходят </w:t>
+      </w:r>
+      <w:r>
+        <w:rPr>
+          <w:b/>
+          <w:bCs/>
+          <w:sz w:val="20"/>
+          <w:szCs w:val="20"/>
+          <w:lang w:val="ru-RU"/>
+        </w:rPr>
+        <w:t>манипуляции</w:t>
+      </w:r>
+      <w:r>
+        <w:rPr>
+          <w:sz w:val="20"/>
+          <w:szCs w:val="20"/>
+          <w:lang w:val="ru-RU"/>
+        </w:rPr>
+        <w:t xml:space="preserve"> с </w:t>
+      </w:r>
+      <w:r>
+        <w:rPr>
+          <w:b/>
+          <w:bCs/>
+          <w:sz w:val="20"/>
+          <w:szCs w:val="20"/>
+          <w:lang w:val="ru-RU"/>
+        </w:rPr>
+        <w:t>данными</w:t>
+      </w:r>
+      <w:r>
+        <w:rPr>
+          <w:sz w:val="20"/>
+          <w:szCs w:val="20"/>
+          <w:lang w:val="ru-RU"/>
+        </w:rPr>
+        <w:t>.</w:t>
       </w:r>
     </w:p>
     <w:p>
@@ -7386,6 +7720,7 @@
           <w:szCs w:val="20"/>
           <w:lang w:val="ru-RU"/>
         </w:rPr>
+        <w:lastRenderedPageBreak/>
         <w:t>&lt;</w:t>
       </w:r>
       <w:r>
@@ -8144,7 +8479,6 @@
           <w:szCs w:val="20"/>
           <w:lang w:val="ru-RU"/>
         </w:rPr>
-        <w:lastRenderedPageBreak/>
         <w:t>&lt;</w:t>
       </w:r>
       <w:r>
@@ -12470,6 +12804,7 @@
           <w:sz w:val="20"/>
           <w:szCs w:val="20"/>
         </w:rPr>
+        <w:lastRenderedPageBreak/>
         <w:t>ref</w:t>
       </w:r>
       <w:r>
@@ -12662,7 +12997,6 @@
           <w:sz w:val="20"/>
           <w:szCs w:val="20"/>
         </w:rPr>
-        <w:lastRenderedPageBreak/>
         <w:t>Controlled</w:t>
       </w:r>
       <w:r>
@@ -16066,7 +16400,16 @@
           <w:szCs w:val="20"/>
           <w:lang w:val="ru-RU"/>
         </w:rPr>
-        <w:t xml:space="preserve">. Это эквивалентно реализации </w:t>
+        <w:t xml:space="preserve">. Это </w:t>
+      </w:r>
+      <w:r>
+        <w:rPr>
+          <w:sz w:val="20"/>
+          <w:szCs w:val="20"/>
+          <w:lang w:val="ru-RU"/>
+        </w:rPr>
+        <w:lastRenderedPageBreak/>
+        <w:t xml:space="preserve">эквивалентно реализации </w:t>
       </w:r>
       <w:r>
         <w:rPr>
@@ -16144,7 +16487,6 @@
                 <w:sz w:val="16"/>
                 <w:szCs w:val="16"/>
               </w:rPr>
-              <w:lastRenderedPageBreak/>
               <w:t>class CounterButton extends React.Component {</w:t>
             </w:r>
           </w:p>

</xml_diff>

<commit_message>
feat: update redux and middleware theory
</commit_message>
<xml_diff>
--- a/React techcheck.docx
+++ b/React techcheck.docx
@@ -768,17 +768,8 @@
                 <w:sz w:val="20"/>
                 <w:szCs w:val="20"/>
               </w:rPr>
-              <w:t>super(</w:t>
+              <w:t>super();</w:t>
             </w:r>
-            <w:proofErr w:type="gramStart"/>
-            <w:r>
-              <w:rPr>
-                <w:sz w:val="20"/>
-                <w:szCs w:val="20"/>
-              </w:rPr>
-              <w:t>);</w:t>
-            </w:r>
-            <w:proofErr w:type="gramEnd"/>
           </w:p>
           <w:p>
             <w:pPr>
@@ -815,15 +806,7 @@
                 <w:sz w:val="20"/>
                 <w:szCs w:val="20"/>
               </w:rPr>
-              <w:t>’</w:t>
-            </w:r>
-            <w:proofErr w:type="gramStart"/>
-            <w:r>
-              <w:rPr>
-                <w:sz w:val="20"/>
-                <w:szCs w:val="20"/>
-              </w:rPr>
-              <w:t>}</w:t>
+              <w:t>’}</w:t>
             </w:r>
             <w:r>
               <w:rPr>
@@ -832,7 +815,6 @@
               </w:rPr>
               <w:t>;</w:t>
             </w:r>
-            <w:proofErr w:type="gramEnd"/>
           </w:p>
           <w:p>
             <w:pPr>
@@ -1010,17 +992,8 @@
                 <w:sz w:val="20"/>
                 <w:szCs w:val="20"/>
               </w:rPr>
-              <w:t>const [name, setName] = useState(‘world’</w:t>
+              <w:t>const [name, setName] = useState(‘world’);</w:t>
             </w:r>
-            <w:proofErr w:type="gramStart"/>
-            <w:r>
-              <w:rPr>
-                <w:sz w:val="20"/>
-                <w:szCs w:val="20"/>
-              </w:rPr>
-              <w:t>);</w:t>
-            </w:r>
-            <w:proofErr w:type="gramEnd"/>
           </w:p>
           <w:p>
             <w:pPr>
@@ -2637,7 +2610,6 @@
         </w:rPr>
         <w:t>&lt;</w:t>
       </w:r>
-      <w:proofErr w:type="spellStart"/>
       <w:r>
         <w:rPr>
           <w:b/>
@@ -2647,7 +2619,6 @@
         </w:rPr>
         <w:t>ReactFragment</w:t>
       </w:r>
-      <w:proofErr w:type="spellEnd"/>
       <w:r>
         <w:rPr>
           <w:b/>
@@ -2676,7 +2647,6 @@
         </w:rPr>
         <w:t xml:space="preserve"> </w:t>
       </w:r>
-      <w:proofErr w:type="spellStart"/>
       <w:r>
         <w:rPr>
           <w:b/>
@@ -2686,7 +2656,6 @@
         </w:rPr>
         <w:t>ReactFragment</w:t>
       </w:r>
-      <w:proofErr w:type="spellEnd"/>
       <w:r>
         <w:rPr>
           <w:sz w:val="20"/>
@@ -3876,6 +3845,8 @@
       </w:r>
       <w:r>
         <w:rPr>
+          <w:b/>
+          <w:bCs/>
           <w:sz w:val="20"/>
           <w:szCs w:val="20"/>
         </w:rPr>
@@ -3899,6 +3870,8 @@
       </w:r>
       <w:r>
         <w:rPr>
+          <w:b/>
+          <w:bCs/>
           <w:sz w:val="20"/>
           <w:szCs w:val="20"/>
         </w:rPr>
@@ -3936,6 +3909,8 @@
       </w:pPr>
       <w:r>
         <w:rPr>
+          <w:b/>
+          <w:bCs/>
           <w:sz w:val="20"/>
           <w:szCs w:val="20"/>
         </w:rPr>
@@ -3951,6 +3926,8 @@
       </w:r>
       <w:r>
         <w:rPr>
+          <w:b/>
+          <w:bCs/>
           <w:sz w:val="20"/>
           <w:szCs w:val="20"/>
         </w:rPr>
@@ -3958,14 +3935,18 @@
       </w:r>
       <w:r>
         <w:rPr>
-          <w:sz w:val="20"/>
-          <w:szCs w:val="20"/>
-          <w:lang w:val="ru-RU"/>
-        </w:rPr>
-        <w:t xml:space="preserve"> </w:t>
-      </w:r>
-      <w:r>
-        <w:rPr>
+          <w:b/>
+          <w:bCs/>
+          <w:sz w:val="20"/>
+          <w:szCs w:val="20"/>
+          <w:lang w:val="ru-RU"/>
+        </w:rPr>
+        <w:t xml:space="preserve"> </w:t>
+      </w:r>
+      <w:r>
+        <w:rPr>
+          <w:b/>
+          <w:bCs/>
           <w:sz w:val="20"/>
           <w:szCs w:val="20"/>
         </w:rPr>
@@ -3981,6 +3962,8 @@
       </w:r>
       <w:r>
         <w:rPr>
+          <w:b/>
+          <w:bCs/>
           <w:sz w:val="20"/>
           <w:szCs w:val="20"/>
         </w:rPr>
@@ -4065,16 +4048,14 @@
         </w:rPr>
         <w:t xml:space="preserve"> Это позволяет получать четкий ответ о </w:t>
       </w:r>
-      <w:proofErr w:type="gramStart"/>
-      <w:r>
-        <w:rPr>
-          <w:sz w:val="20"/>
-          <w:szCs w:val="20"/>
-          <w:lang w:val="ru-RU"/>
-        </w:rPr>
-        <w:t>том</w:t>
-      </w:r>
-      <w:proofErr w:type="gramEnd"/>
+      <w:r>
+        <w:rPr>
+          <w:sz w:val="20"/>
+          <w:szCs w:val="20"/>
+          <w:lang w:val="ru-RU"/>
+        </w:rPr>
+        <w:t>том,</w:t>
+      </w:r>
       <w:r>
         <w:rPr>
           <w:sz w:val="20"/>
@@ -4085,6 +4066,8 @@
       </w:r>
       <w:r>
         <w:rPr>
+          <w:b/>
+          <w:bCs/>
           <w:sz w:val="20"/>
           <w:szCs w:val="20"/>
         </w:rPr>
@@ -4115,6 +4098,8 @@
       </w:r>
       <w:r>
         <w:rPr>
+          <w:b/>
+          <w:bCs/>
           <w:sz w:val="20"/>
           <w:szCs w:val="20"/>
         </w:rPr>
@@ -4122,14 +4107,18 @@
       </w:r>
       <w:r>
         <w:rPr>
-          <w:sz w:val="20"/>
-          <w:szCs w:val="20"/>
-          <w:lang w:val="ru-RU"/>
-        </w:rPr>
-        <w:t xml:space="preserve"> </w:t>
-      </w:r>
-      <w:r>
-        <w:rPr>
+          <w:b/>
+          <w:bCs/>
+          <w:sz w:val="20"/>
+          <w:szCs w:val="20"/>
+          <w:lang w:val="ru-RU"/>
+        </w:rPr>
+        <w:t xml:space="preserve"> </w:t>
+      </w:r>
+      <w:r>
+        <w:rPr>
+          <w:b/>
+          <w:bCs/>
           <w:sz w:val="20"/>
           <w:szCs w:val="20"/>
         </w:rPr>
@@ -4166,6 +4155,14 @@
           <w:lang w:val="ru-RU"/>
         </w:rPr>
         <w:t>.</w:t>
+      </w:r>
+      <w:r>
+        <w:rPr>
+          <w:sz w:val="20"/>
+          <w:szCs w:val="20"/>
+          <w:lang w:val="ru-RU"/>
+        </w:rPr>
+        <w:t xml:space="preserve"> </w:t>
       </w:r>
     </w:p>
     <w:p>
@@ -4178,207 +4175,224 @@
         <w:rPr>
           <w:sz w:val="20"/>
           <w:szCs w:val="20"/>
-          <w:lang w:val="ru-RU"/>
-        </w:rPr>
-      </w:pPr>
-      <w:r>
-        <w:rPr>
-          <w:sz w:val="20"/>
-          <w:szCs w:val="20"/>
-        </w:rPr>
-        <w:t xml:space="preserve">Store and actions are pure functions – </w:t>
-      </w:r>
-      <w:r>
-        <w:rPr>
-          <w:sz w:val="20"/>
-          <w:szCs w:val="20"/>
-          <w:lang w:val="ru-RU"/>
-        </w:rPr>
-        <w:t>их</w:t>
-      </w:r>
-      <w:r>
-        <w:rPr>
-          <w:sz w:val="20"/>
-          <w:szCs w:val="20"/>
-        </w:rPr>
-        <w:t xml:space="preserve"> </w:t>
-      </w:r>
-      <w:r>
-        <w:rPr>
-          <w:sz w:val="20"/>
-          <w:szCs w:val="20"/>
-          <w:lang w:val="ru-RU"/>
-        </w:rPr>
-        <w:t>легче</w:t>
-      </w:r>
-      <w:r>
-        <w:rPr>
-          <w:sz w:val="20"/>
-          <w:szCs w:val="20"/>
-        </w:rPr>
-        <w:t xml:space="preserve"> </w:t>
-      </w:r>
-      <w:r>
-        <w:rPr>
-          <w:sz w:val="20"/>
-          <w:szCs w:val="20"/>
-          <w:lang w:val="ru-RU"/>
-        </w:rPr>
-        <w:t>тестировать</w:t>
-      </w:r>
-      <w:r>
-        <w:rPr>
-          <w:sz w:val="20"/>
-          <w:szCs w:val="20"/>
-        </w:rPr>
-        <w:t xml:space="preserve"> </w:t>
-      </w:r>
-      <w:r>
-        <w:rPr>
-          <w:sz w:val="20"/>
-          <w:szCs w:val="20"/>
-          <w:lang w:val="ru-RU"/>
-        </w:rPr>
-        <w:t>и</w:t>
-      </w:r>
-      <w:r>
-        <w:rPr>
-          <w:sz w:val="20"/>
-          <w:szCs w:val="20"/>
-        </w:rPr>
-        <w:t xml:space="preserve"> </w:t>
-      </w:r>
-      <w:r>
-        <w:rPr>
-          <w:sz w:val="20"/>
-          <w:szCs w:val="20"/>
-          <w:lang w:val="ru-RU"/>
-        </w:rPr>
-        <w:t>читать</w:t>
-      </w:r>
-      <w:r>
-        <w:rPr>
-          <w:sz w:val="20"/>
-          <w:szCs w:val="20"/>
-        </w:rPr>
-        <w:t xml:space="preserve">. </w:t>
-      </w:r>
-      <w:r>
-        <w:rPr>
-          <w:sz w:val="20"/>
-          <w:szCs w:val="20"/>
-          <w:lang w:val="ru-RU"/>
-        </w:rPr>
-        <w:t xml:space="preserve">Не будет никаких </w:t>
-      </w:r>
-      <w:r>
-        <w:rPr>
-          <w:sz w:val="20"/>
-          <w:szCs w:val="20"/>
-        </w:rPr>
-        <w:t>side</w:t>
-      </w:r>
-      <w:r>
-        <w:rPr>
-          <w:sz w:val="20"/>
-          <w:szCs w:val="20"/>
-          <w:lang w:val="ru-RU"/>
-        </w:rPr>
-        <w:t xml:space="preserve"> </w:t>
-      </w:r>
-      <w:r>
-        <w:rPr>
-          <w:sz w:val="20"/>
-          <w:szCs w:val="20"/>
-        </w:rPr>
-        <w:t>effects</w:t>
-      </w:r>
-      <w:r>
-        <w:rPr>
-          <w:sz w:val="20"/>
-          <w:szCs w:val="20"/>
-          <w:lang w:val="ru-RU"/>
-        </w:rPr>
-        <w:t xml:space="preserve"> </w:t>
-      </w:r>
-      <w:r>
-        <w:rPr>
-          <w:sz w:val="20"/>
-          <w:szCs w:val="20"/>
-          <w:lang w:val="ru-RU"/>
-        </w:rPr>
-        <w:t xml:space="preserve">во время </w:t>
-      </w:r>
-      <w:proofErr w:type="gramStart"/>
-      <w:r>
-        <w:rPr>
-          <w:sz w:val="20"/>
-          <w:szCs w:val="20"/>
-          <w:lang w:val="ru-RU"/>
-        </w:rPr>
-        <w:t>того</w:t>
-      </w:r>
-      <w:proofErr w:type="gramEnd"/>
-      <w:r>
-        <w:rPr>
-          <w:sz w:val="20"/>
-          <w:szCs w:val="20"/>
-          <w:lang w:val="ru-RU"/>
-        </w:rPr>
-        <w:t xml:space="preserve"> как ты </w:t>
-      </w:r>
-      <w:r>
-        <w:rPr>
-          <w:sz w:val="20"/>
-          <w:szCs w:val="20"/>
-        </w:rPr>
-        <w:t>dispatch</w:t>
-      </w:r>
-      <w:r>
-        <w:rPr>
-          <w:sz w:val="20"/>
-          <w:szCs w:val="20"/>
-          <w:lang w:val="ru-RU"/>
-        </w:rPr>
-        <w:t xml:space="preserve"> </w:t>
-      </w:r>
-      <w:r>
-        <w:rPr>
-          <w:sz w:val="20"/>
-          <w:szCs w:val="20"/>
-        </w:rPr>
-        <w:t>an</w:t>
-      </w:r>
-      <w:r>
-        <w:rPr>
-          <w:sz w:val="20"/>
-          <w:szCs w:val="20"/>
-          <w:lang w:val="ru-RU"/>
-        </w:rPr>
-        <w:t xml:space="preserve"> </w:t>
-      </w:r>
-      <w:r>
-        <w:rPr>
-          <w:sz w:val="20"/>
-          <w:szCs w:val="20"/>
-        </w:rPr>
-        <w:t>action</w:t>
-      </w:r>
-      <w:r>
-        <w:rPr>
-          <w:sz w:val="20"/>
-          <w:szCs w:val="20"/>
-          <w:lang w:val="ru-RU"/>
-        </w:rPr>
-        <w:t xml:space="preserve">. </w:t>
-      </w:r>
-      <w:r>
-        <w:rPr>
-          <w:sz w:val="20"/>
-          <w:szCs w:val="20"/>
-          <w:lang w:val="ru-RU"/>
-        </w:rPr>
-        <w:t>Что ведет к более предсказуемому поведению приложения.</w:t>
+        </w:rPr>
+      </w:pPr>
+      <w:r>
+        <w:rPr>
+          <w:sz w:val="20"/>
+          <w:szCs w:val="20"/>
+          <w:lang w:val="ru-RU"/>
+        </w:rPr>
+        <w:t xml:space="preserve">Это также означает, что мы </w:t>
+      </w:r>
+      <w:r>
+        <w:rPr>
+          <w:b/>
+          <w:bCs/>
+          <w:sz w:val="20"/>
+          <w:szCs w:val="20"/>
+          <w:lang w:val="ru-RU"/>
+        </w:rPr>
+        <w:t>не можем</w:t>
+      </w:r>
+      <w:r>
+        <w:rPr>
+          <w:sz w:val="20"/>
+          <w:szCs w:val="20"/>
+          <w:lang w:val="ru-RU"/>
+        </w:rPr>
+        <w:t xml:space="preserve"> </w:t>
+      </w:r>
+      <w:r>
+        <w:rPr>
+          <w:b/>
+          <w:bCs/>
+          <w:sz w:val="20"/>
+          <w:szCs w:val="20"/>
+          <w:lang w:val="ru-RU"/>
+        </w:rPr>
+        <w:t>использовать</w:t>
+      </w:r>
+      <w:r>
+        <w:rPr>
+          <w:sz w:val="20"/>
+          <w:szCs w:val="20"/>
+          <w:lang w:val="ru-RU"/>
+        </w:rPr>
+        <w:t xml:space="preserve"> </w:t>
+      </w:r>
+      <w:r>
+        <w:rPr>
+          <w:b/>
+          <w:bCs/>
+          <w:sz w:val="20"/>
+          <w:szCs w:val="20"/>
+        </w:rPr>
+        <w:t>exampleArray</w:t>
+      </w:r>
+      <w:r>
+        <w:rPr>
+          <w:b/>
+          <w:bCs/>
+          <w:sz w:val="20"/>
+          <w:szCs w:val="20"/>
+          <w:lang w:val="ru-RU"/>
+        </w:rPr>
+        <w:t>.</w:t>
+      </w:r>
+      <w:r>
+        <w:rPr>
+          <w:b/>
+          <w:bCs/>
+          <w:sz w:val="20"/>
+          <w:szCs w:val="20"/>
+        </w:rPr>
+        <w:t>push</w:t>
+      </w:r>
+      <w:r>
+        <w:rPr>
+          <w:b/>
+          <w:bCs/>
+          <w:sz w:val="20"/>
+          <w:szCs w:val="20"/>
+          <w:lang w:val="ru-RU"/>
+        </w:rPr>
+        <w:t xml:space="preserve">(4). </w:t>
+      </w:r>
+      <w:r>
+        <w:rPr>
+          <w:b/>
+          <w:bCs/>
+          <w:sz w:val="20"/>
+          <w:szCs w:val="20"/>
+          <w:lang w:val="ru-RU"/>
+        </w:rPr>
+        <w:t>Всегда</w:t>
+      </w:r>
+      <w:r>
+        <w:rPr>
+          <w:b/>
+          <w:bCs/>
+          <w:sz w:val="20"/>
+          <w:szCs w:val="20"/>
+        </w:rPr>
+        <w:t xml:space="preserve"> </w:t>
+      </w:r>
+      <w:r>
+        <w:rPr>
+          <w:b/>
+          <w:bCs/>
+          <w:sz w:val="20"/>
+          <w:szCs w:val="20"/>
+          <w:lang w:val="ru-RU"/>
+        </w:rPr>
+        <w:t>нужно</w:t>
+      </w:r>
+      <w:r>
+        <w:rPr>
+          <w:b/>
+          <w:bCs/>
+          <w:sz w:val="20"/>
+          <w:szCs w:val="20"/>
+        </w:rPr>
+        <w:t xml:space="preserve"> </w:t>
+      </w:r>
+      <w:r>
+        <w:rPr>
+          <w:b/>
+          <w:bCs/>
+          <w:sz w:val="20"/>
+          <w:szCs w:val="20"/>
+        </w:rPr>
+        <w:t>extend the current object</w:t>
+      </w:r>
+      <w:r>
+        <w:rPr>
+          <w:b/>
+          <w:bCs/>
+          <w:sz w:val="20"/>
+          <w:szCs w:val="20"/>
+        </w:rPr>
+        <w:t xml:space="preserve">, </w:t>
+      </w:r>
+      <w:r>
+        <w:rPr>
+          <w:sz w:val="20"/>
+          <w:szCs w:val="20"/>
+          <w:lang w:val="ru-RU"/>
+        </w:rPr>
+        <w:t>например</w:t>
+      </w:r>
+      <w:r>
+        <w:rPr>
+          <w:sz w:val="20"/>
+          <w:szCs w:val="20"/>
+        </w:rPr>
+        <w:t xml:space="preserve"> </w:t>
+      </w:r>
+      <w:r>
+        <w:rPr>
+          <w:sz w:val="20"/>
+          <w:szCs w:val="20"/>
+          <w:lang w:val="ru-RU"/>
+        </w:rPr>
+        <w:t>используя</w:t>
+      </w:r>
+      <w:r>
+        <w:rPr>
+          <w:sz w:val="20"/>
+          <w:szCs w:val="20"/>
+        </w:rPr>
+        <w:t xml:space="preserve"> </w:t>
+      </w:r>
+      <w:r>
+        <w:rPr>
+          <w:b/>
+          <w:bCs/>
+          <w:sz w:val="20"/>
+          <w:szCs w:val="20"/>
+        </w:rPr>
+        <w:t>spread</w:t>
+      </w:r>
+      <w:r>
+        <w:rPr>
+          <w:sz w:val="20"/>
+          <w:szCs w:val="20"/>
+        </w:rPr>
+        <w:t xml:space="preserve"> </w:t>
+      </w:r>
+      <w:r>
+        <w:rPr>
+          <w:sz w:val="20"/>
+          <w:szCs w:val="20"/>
+          <w:lang w:val="ru-RU"/>
+        </w:rPr>
+        <w:t>оператор</w:t>
+      </w:r>
+      <w:r>
+        <w:rPr>
+          <w:sz w:val="20"/>
+          <w:szCs w:val="20"/>
+        </w:rPr>
+        <w:t xml:space="preserve">: </w:t>
+      </w:r>
+      <w:r>
+        <w:rPr>
+          <w:b/>
+          <w:bCs/>
+          <w:sz w:val="20"/>
+          <w:szCs w:val="20"/>
+        </w:rPr>
+        <w:t>exampleArray = […exampleArray, 4]</w:t>
+      </w:r>
+      <w:r>
+        <w:rPr>
+          <w:b/>
+          <w:bCs/>
+          <w:sz w:val="20"/>
+          <w:szCs w:val="20"/>
+        </w:rPr>
+        <w:t>.</w:t>
       </w:r>
     </w:p>
     <w:p>
@@ -4396,6 +4410,449 @@
       </w:pPr>
       <w:r>
         <w:rPr>
+          <w:b/>
+          <w:bCs/>
+          <w:sz w:val="20"/>
+          <w:szCs w:val="20"/>
+        </w:rPr>
+        <w:t>immutab</w:t>
+      </w:r>
+      <w:r>
+        <w:rPr>
+          <w:b/>
+          <w:bCs/>
+          <w:sz w:val="20"/>
+          <w:szCs w:val="20"/>
+        </w:rPr>
+        <w:t xml:space="preserve">ility allow to undo and redo </w:t>
+      </w:r>
+      <w:r>
+        <w:rPr>
+          <w:b/>
+          <w:bCs/>
+          <w:sz w:val="20"/>
+          <w:szCs w:val="20"/>
+        </w:rPr>
+        <w:t>–</w:t>
+      </w:r>
+      <w:r>
+        <w:rPr>
+          <w:b/>
+          <w:bCs/>
+          <w:sz w:val="20"/>
+          <w:szCs w:val="20"/>
+        </w:rPr>
+        <w:t xml:space="preserve"> </w:t>
+      </w:r>
+      <w:r>
+        <w:rPr>
+          <w:sz w:val="20"/>
+          <w:szCs w:val="20"/>
+          <w:lang w:val="ru-RU"/>
+        </w:rPr>
+        <w:t>это</w:t>
+      </w:r>
+      <w:r>
+        <w:rPr>
+          <w:sz w:val="20"/>
+          <w:szCs w:val="20"/>
+        </w:rPr>
+        <w:t xml:space="preserve"> </w:t>
+      </w:r>
+      <w:r>
+        <w:rPr>
+          <w:sz w:val="20"/>
+          <w:szCs w:val="20"/>
+          <w:lang w:val="ru-RU"/>
+        </w:rPr>
+        <w:t>гарантирует</w:t>
+      </w:r>
+      <w:r>
+        <w:rPr>
+          <w:sz w:val="20"/>
+          <w:szCs w:val="20"/>
+        </w:rPr>
+        <w:t xml:space="preserve"> </w:t>
+      </w:r>
+      <w:r>
+        <w:rPr>
+          <w:sz w:val="20"/>
+          <w:szCs w:val="20"/>
+          <w:lang w:val="ru-RU"/>
+        </w:rPr>
+        <w:t>отсутствие</w:t>
+      </w:r>
+      <w:r>
+        <w:rPr>
+          <w:sz w:val="20"/>
+          <w:szCs w:val="20"/>
+        </w:rPr>
+        <w:t xml:space="preserve"> </w:t>
+      </w:r>
+      <w:r>
+        <w:rPr>
+          <w:sz w:val="20"/>
+          <w:szCs w:val="20"/>
+        </w:rPr>
+        <w:t xml:space="preserve">side </w:t>
+      </w:r>
+      <w:r>
+        <w:rPr>
+          <w:sz w:val="20"/>
+          <w:szCs w:val="20"/>
+          <w:lang w:val="ru-RU"/>
+        </w:rPr>
+        <w:t>эффектов</w:t>
+      </w:r>
+      <w:r>
+        <w:rPr>
+          <w:sz w:val="20"/>
+          <w:szCs w:val="20"/>
+        </w:rPr>
+        <w:t xml:space="preserve">. </w:t>
+      </w:r>
+      <w:r>
+        <w:rPr>
+          <w:sz w:val="20"/>
+          <w:szCs w:val="20"/>
+          <w:lang w:val="ru-RU"/>
+        </w:rPr>
+        <w:t xml:space="preserve">И это также причина почему мы никогда не редактируем </w:t>
+      </w:r>
+      <w:r>
+        <w:rPr>
+          <w:sz w:val="20"/>
+          <w:szCs w:val="20"/>
+        </w:rPr>
+        <w:t>state</w:t>
+      </w:r>
+      <w:r>
+        <w:rPr>
+          <w:sz w:val="20"/>
+          <w:szCs w:val="20"/>
+          <w:lang w:val="ru-RU"/>
+        </w:rPr>
+        <w:t xml:space="preserve"> </w:t>
+      </w:r>
+      <w:r>
+        <w:rPr>
+          <w:sz w:val="20"/>
+          <w:szCs w:val="20"/>
+          <w:lang w:val="ru-RU"/>
+        </w:rPr>
+        <w:t xml:space="preserve">напрямую: </w:t>
+      </w:r>
+    </w:p>
+    <w:p>
+      <w:pPr>
+        <w:pStyle w:val="ListParagraph"/>
+        <w:numPr>
+          <w:ilvl w:val="3"/>
+          <w:numId w:val="7"/>
+        </w:numPr>
+        <w:rPr>
+          <w:sz w:val="20"/>
+          <w:szCs w:val="20"/>
+        </w:rPr>
+      </w:pPr>
+      <w:r>
+        <w:rPr>
+          <w:b/>
+          <w:bCs/>
+          <w:sz w:val="20"/>
+          <w:szCs w:val="20"/>
+        </w:rPr>
+        <w:t>NOT this: this.</w:t>
+      </w:r>
+      <w:r>
+        <w:rPr>
+          <w:sz w:val="20"/>
+          <w:szCs w:val="20"/>
+        </w:rPr>
+        <w:t>state.booksCompleted = 4 DO this: this.setState({booksCompleted: 4})</w:t>
+      </w:r>
+      <w:r>
+        <w:rPr>
+          <w:sz w:val="20"/>
+          <w:szCs w:val="20"/>
+        </w:rPr>
+        <w:t xml:space="preserve"> – setState </w:t>
+      </w:r>
+      <w:r>
+        <w:rPr>
+          <w:sz w:val="20"/>
+          <w:szCs w:val="20"/>
+          <w:lang w:val="ru-RU"/>
+        </w:rPr>
+        <w:t>вернет</w:t>
+      </w:r>
+      <w:r>
+        <w:rPr>
+          <w:sz w:val="20"/>
+          <w:szCs w:val="20"/>
+        </w:rPr>
+        <w:t xml:space="preserve"> </w:t>
+      </w:r>
+      <w:r>
+        <w:rPr>
+          <w:sz w:val="20"/>
+          <w:szCs w:val="20"/>
+          <w:lang w:val="ru-RU"/>
+        </w:rPr>
+        <w:t>новый</w:t>
+      </w:r>
+      <w:r>
+        <w:rPr>
+          <w:sz w:val="20"/>
+          <w:szCs w:val="20"/>
+        </w:rPr>
+        <w:t xml:space="preserve"> </w:t>
+      </w:r>
+      <w:r>
+        <w:rPr>
+          <w:sz w:val="20"/>
+          <w:szCs w:val="20"/>
+        </w:rPr>
+        <w:t>state.</w:t>
+      </w:r>
+    </w:p>
+    <w:p>
+      <w:pPr>
+        <w:pStyle w:val="ListParagraph"/>
+        <w:numPr>
+          <w:ilvl w:val="2"/>
+          <w:numId w:val="7"/>
+        </w:numPr>
+        <w:rPr>
+          <w:sz w:val="20"/>
+          <w:szCs w:val="20"/>
+          <w:lang w:val="ru-RU"/>
+        </w:rPr>
+      </w:pPr>
+      <w:r>
+        <w:rPr>
+          <w:b/>
+          <w:bCs/>
+          <w:sz w:val="20"/>
+          <w:szCs w:val="20"/>
+        </w:rPr>
+        <w:t>Store and actions are pure functions</w:t>
+      </w:r>
+      <w:r>
+        <w:rPr>
+          <w:sz w:val="20"/>
+          <w:szCs w:val="20"/>
+        </w:rPr>
+        <w:t xml:space="preserve"> – </w:t>
+      </w:r>
+      <w:r>
+        <w:rPr>
+          <w:sz w:val="20"/>
+          <w:szCs w:val="20"/>
+          <w:lang w:val="ru-RU"/>
+        </w:rPr>
+        <w:t>их</w:t>
+      </w:r>
+      <w:r>
+        <w:rPr>
+          <w:sz w:val="20"/>
+          <w:szCs w:val="20"/>
+        </w:rPr>
+        <w:t xml:space="preserve"> </w:t>
+      </w:r>
+      <w:r>
+        <w:rPr>
+          <w:sz w:val="20"/>
+          <w:szCs w:val="20"/>
+          <w:lang w:val="ru-RU"/>
+        </w:rPr>
+        <w:t>легче</w:t>
+      </w:r>
+      <w:r>
+        <w:rPr>
+          <w:sz w:val="20"/>
+          <w:szCs w:val="20"/>
+        </w:rPr>
+        <w:t xml:space="preserve"> </w:t>
+      </w:r>
+      <w:r>
+        <w:rPr>
+          <w:sz w:val="20"/>
+          <w:szCs w:val="20"/>
+          <w:lang w:val="ru-RU"/>
+        </w:rPr>
+        <w:t>тестировать</w:t>
+      </w:r>
+      <w:r>
+        <w:rPr>
+          <w:sz w:val="20"/>
+          <w:szCs w:val="20"/>
+        </w:rPr>
+        <w:t xml:space="preserve"> </w:t>
+      </w:r>
+      <w:r>
+        <w:rPr>
+          <w:sz w:val="20"/>
+          <w:szCs w:val="20"/>
+          <w:lang w:val="ru-RU"/>
+        </w:rPr>
+        <w:t>и</w:t>
+      </w:r>
+      <w:r>
+        <w:rPr>
+          <w:sz w:val="20"/>
+          <w:szCs w:val="20"/>
+        </w:rPr>
+        <w:t xml:space="preserve"> </w:t>
+      </w:r>
+      <w:r>
+        <w:rPr>
+          <w:sz w:val="20"/>
+          <w:szCs w:val="20"/>
+          <w:lang w:val="ru-RU"/>
+        </w:rPr>
+        <w:t>читать</w:t>
+      </w:r>
+      <w:r>
+        <w:rPr>
+          <w:sz w:val="20"/>
+          <w:szCs w:val="20"/>
+        </w:rPr>
+        <w:t xml:space="preserve">. </w:t>
+      </w:r>
+      <w:r>
+        <w:rPr>
+          <w:sz w:val="20"/>
+          <w:szCs w:val="20"/>
+          <w:lang w:val="ru-RU"/>
+        </w:rPr>
+        <w:t xml:space="preserve">Не будет никаких </w:t>
+      </w:r>
+      <w:r>
+        <w:rPr>
+          <w:sz w:val="20"/>
+          <w:szCs w:val="20"/>
+        </w:rPr>
+        <w:t>side</w:t>
+      </w:r>
+      <w:r>
+        <w:rPr>
+          <w:sz w:val="20"/>
+          <w:szCs w:val="20"/>
+          <w:lang w:val="ru-RU"/>
+        </w:rPr>
+        <w:t xml:space="preserve"> </w:t>
+      </w:r>
+      <w:r>
+        <w:rPr>
+          <w:sz w:val="20"/>
+          <w:szCs w:val="20"/>
+        </w:rPr>
+        <w:t>effects</w:t>
+      </w:r>
+      <w:r>
+        <w:rPr>
+          <w:sz w:val="20"/>
+          <w:szCs w:val="20"/>
+          <w:lang w:val="ru-RU"/>
+        </w:rPr>
+        <w:t xml:space="preserve"> </w:t>
+      </w:r>
+      <w:r>
+        <w:rPr>
+          <w:sz w:val="20"/>
+          <w:szCs w:val="20"/>
+          <w:lang w:val="ru-RU"/>
+        </w:rPr>
+        <w:t xml:space="preserve">во время </w:t>
+      </w:r>
+      <w:r>
+        <w:rPr>
+          <w:sz w:val="20"/>
+          <w:szCs w:val="20"/>
+          <w:lang w:val="ru-RU"/>
+        </w:rPr>
+        <w:t>того,</w:t>
+      </w:r>
+      <w:r>
+        <w:rPr>
+          <w:sz w:val="20"/>
+          <w:szCs w:val="20"/>
+          <w:lang w:val="ru-RU"/>
+        </w:rPr>
+        <w:t xml:space="preserve"> как ты </w:t>
+      </w:r>
+      <w:r>
+        <w:rPr>
+          <w:sz w:val="20"/>
+          <w:szCs w:val="20"/>
+        </w:rPr>
+        <w:t>dispatch</w:t>
+      </w:r>
+      <w:r>
+        <w:rPr>
+          <w:sz w:val="20"/>
+          <w:szCs w:val="20"/>
+          <w:lang w:val="ru-RU"/>
+        </w:rPr>
+        <w:t xml:space="preserve"> </w:t>
+      </w:r>
+      <w:r>
+        <w:rPr>
+          <w:sz w:val="20"/>
+          <w:szCs w:val="20"/>
+        </w:rPr>
+        <w:t>an</w:t>
+      </w:r>
+      <w:r>
+        <w:rPr>
+          <w:sz w:val="20"/>
+          <w:szCs w:val="20"/>
+          <w:lang w:val="ru-RU"/>
+        </w:rPr>
+        <w:t xml:space="preserve"> </w:t>
+      </w:r>
+      <w:r>
+        <w:rPr>
+          <w:sz w:val="20"/>
+          <w:szCs w:val="20"/>
+        </w:rPr>
+        <w:t>action</w:t>
+      </w:r>
+      <w:r>
+        <w:rPr>
+          <w:sz w:val="20"/>
+          <w:szCs w:val="20"/>
+          <w:lang w:val="ru-RU"/>
+        </w:rPr>
+        <w:t xml:space="preserve">. </w:t>
+      </w:r>
+      <w:r>
+        <w:rPr>
+          <w:sz w:val="20"/>
+          <w:szCs w:val="20"/>
+          <w:lang w:val="ru-RU"/>
+        </w:rPr>
+        <w:t>Что ведет к более предсказуемому поведению приложения.</w:t>
+      </w:r>
+    </w:p>
+    <w:p>
+      <w:pPr>
+        <w:pStyle w:val="ListParagraph"/>
+        <w:numPr>
+          <w:ilvl w:val="2"/>
+          <w:numId w:val="7"/>
+        </w:numPr>
+        <w:rPr>
+          <w:sz w:val="20"/>
+          <w:szCs w:val="20"/>
+          <w:lang w:val="ru-RU"/>
+        </w:rPr>
+      </w:pPr>
+      <w:r>
+        <w:rPr>
+          <w:b/>
+          <w:bCs/>
           <w:sz w:val="20"/>
           <w:szCs w:val="20"/>
         </w:rPr>
@@ -4403,14 +4860,18 @@
       </w:r>
       <w:r>
         <w:rPr>
-          <w:sz w:val="20"/>
-          <w:szCs w:val="20"/>
-          <w:lang w:val="ru-RU"/>
-        </w:rPr>
-        <w:t xml:space="preserve"> </w:t>
-      </w:r>
-      <w:r>
-        <w:rPr>
+          <w:b/>
+          <w:bCs/>
+          <w:sz w:val="20"/>
+          <w:szCs w:val="20"/>
+          <w:lang w:val="ru-RU"/>
+        </w:rPr>
+        <w:t xml:space="preserve"> </w:t>
+      </w:r>
+      <w:r>
+        <w:rPr>
+          <w:b/>
+          <w:bCs/>
           <w:sz w:val="20"/>
           <w:szCs w:val="20"/>
         </w:rPr>
@@ -4418,14 +4879,18 @@
       </w:r>
       <w:r>
         <w:rPr>
-          <w:sz w:val="20"/>
-          <w:szCs w:val="20"/>
-          <w:lang w:val="ru-RU"/>
-        </w:rPr>
-        <w:t xml:space="preserve"> </w:t>
-      </w:r>
-      <w:r>
-        <w:rPr>
+          <w:b/>
+          <w:bCs/>
+          <w:sz w:val="20"/>
+          <w:szCs w:val="20"/>
+          <w:lang w:val="ru-RU"/>
+        </w:rPr>
+        <w:t xml:space="preserve"> </w:t>
+      </w:r>
+      <w:r>
+        <w:rPr>
+          <w:b/>
+          <w:bCs/>
           <w:sz w:val="20"/>
           <w:szCs w:val="20"/>
         </w:rPr>
@@ -4433,14 +4898,18 @@
       </w:r>
       <w:r>
         <w:rPr>
-          <w:sz w:val="20"/>
-          <w:szCs w:val="20"/>
-          <w:lang w:val="ru-RU"/>
-        </w:rPr>
-        <w:t xml:space="preserve"> </w:t>
-      </w:r>
-      <w:r>
-        <w:rPr>
+          <w:b/>
+          <w:bCs/>
+          <w:sz w:val="20"/>
+          <w:szCs w:val="20"/>
+          <w:lang w:val="ru-RU"/>
+        </w:rPr>
+        <w:t xml:space="preserve"> </w:t>
+      </w:r>
+      <w:r>
+        <w:rPr>
+          <w:b/>
+          <w:bCs/>
           <w:sz w:val="20"/>
           <w:szCs w:val="20"/>
         </w:rPr>
@@ -4448,14 +4917,18 @@
       </w:r>
       <w:r>
         <w:rPr>
-          <w:sz w:val="20"/>
-          <w:szCs w:val="20"/>
-          <w:lang w:val="ru-RU"/>
-        </w:rPr>
-        <w:t xml:space="preserve"> </w:t>
-      </w:r>
-      <w:r>
-        <w:rPr>
+          <w:b/>
+          <w:bCs/>
+          <w:sz w:val="20"/>
+          <w:szCs w:val="20"/>
+          <w:lang w:val="ru-RU"/>
+        </w:rPr>
+        <w:t xml:space="preserve"> </w:t>
+      </w:r>
+      <w:r>
+        <w:rPr>
+          <w:b/>
+          <w:bCs/>
           <w:sz w:val="20"/>
           <w:szCs w:val="20"/>
         </w:rPr>
@@ -5636,19 +6109,8 @@
           <w:sz w:val="20"/>
           <w:szCs w:val="20"/>
         </w:rPr>
-        <w:t>export const configureStore = () =&gt; createStore(persistedReducer, composeWithDevTools(applyMiddleware(thunk))</w:t>
-      </w:r>
-      <w:proofErr w:type="gramStart"/>
-      <w:r>
-        <w:rPr>
-          <w:b/>
-          <w:bCs/>
-          <w:sz w:val="20"/>
-          <w:szCs w:val="20"/>
-        </w:rPr>
-        <w:t>);</w:t>
-      </w:r>
-      <w:proofErr w:type="gramEnd"/>
+        <w:t>export const configureStore = () =&gt; createStore(persistedReducer, composeWithDevTools(applyMiddleware(thunk)));</w:t>
+      </w:r>
     </w:p>
     <w:p>
       <w:pPr>
@@ -6087,111 +6549,21 @@
       </w:pPr>
       <w:r>
         <w:rPr>
-          <w:sz w:val="20"/>
-          <w:szCs w:val="20"/>
-          <w:lang w:val="ru-RU"/>
-        </w:rPr>
-        <w:t>&lt;</w:t>
-      </w:r>
-      <w:r>
-        <w:rPr>
-          <w:b/>
-          <w:bCs/>
-          <w:sz w:val="20"/>
-          <w:szCs w:val="20"/>
-        </w:rPr>
-        <w:t>Provider</w:t>
-      </w:r>
-      <w:r>
-        <w:rPr>
-          <w:sz w:val="20"/>
-          <w:szCs w:val="20"/>
-          <w:lang w:val="ru-RU"/>
-        </w:rPr>
-        <w:t xml:space="preserve"> </w:t>
-      </w:r>
-      <w:r>
-        <w:rPr>
-          <w:b/>
-          <w:bCs/>
-          <w:sz w:val="20"/>
-          <w:szCs w:val="20"/>
-        </w:rPr>
-        <w:t>store</w:t>
-      </w:r>
-      <w:r>
-        <w:rPr>
-          <w:sz w:val="20"/>
-          <w:szCs w:val="20"/>
-          <w:lang w:val="ru-RU"/>
-        </w:rPr>
-        <w:t>={</w:t>
-      </w:r>
-      <w:r>
-        <w:rPr>
-          <w:b/>
-          <w:bCs/>
-          <w:sz w:val="20"/>
-          <w:szCs w:val="20"/>
-        </w:rPr>
-        <w:t>store</w:t>
-      </w:r>
-      <w:r>
-        <w:rPr>
-          <w:sz w:val="20"/>
-          <w:szCs w:val="20"/>
-          <w:lang w:val="ru-RU"/>
-        </w:rPr>
-        <w:t>}&gt;</w:t>
-      </w:r>
-      <w:r>
-        <w:rPr>
-          <w:sz w:val="20"/>
-          <w:szCs w:val="20"/>
-          <w:lang w:val="ru-RU"/>
-        </w:rPr>
-        <w:t xml:space="preserve"> </w:t>
-      </w:r>
-      <w:r>
-        <w:rPr>
-          <w:sz w:val="20"/>
-          <w:szCs w:val="20"/>
-          <w:lang w:val="ru-RU"/>
-        </w:rPr>
-        <w:t>оборачивает</w:t>
-      </w:r>
-      <w:r>
-        <w:rPr>
-          <w:sz w:val="20"/>
-          <w:szCs w:val="20"/>
-          <w:lang w:val="ru-RU"/>
-        </w:rPr>
-        <w:t xml:space="preserve"> &lt;</w:t>
-      </w:r>
-      <w:r>
-        <w:rPr>
-          <w:b/>
-          <w:bCs/>
-          <w:sz w:val="20"/>
-          <w:szCs w:val="20"/>
-        </w:rPr>
-        <w:t>App</w:t>
-      </w:r>
-      <w:r>
-        <w:rPr>
-          <w:sz w:val="20"/>
-          <w:szCs w:val="20"/>
-          <w:lang w:val="ru-RU"/>
-        </w:rPr>
-        <w:t xml:space="preserve"> /&gt; </w:t>
-      </w:r>
-      <w:r>
-        <w:rPr>
-          <w:sz w:val="20"/>
-          <w:szCs w:val="20"/>
-          <w:lang w:val="ru-RU"/>
-        </w:rPr>
-        <w:t xml:space="preserve">компонент для подключения </w:t>
+          <w:b/>
+          <w:bCs/>
+          <w:sz w:val="20"/>
+          <w:szCs w:val="20"/>
+          <w:lang w:val="ru-RU"/>
+        </w:rPr>
+        <w:t>Недостатки</w:t>
+      </w:r>
+      <w:r>
+        <w:rPr>
+          <w:sz w:val="20"/>
+          <w:szCs w:val="20"/>
+          <w:lang w:val="ru-RU"/>
+        </w:rPr>
+        <w:t xml:space="preserve"> </w:t>
       </w:r>
       <w:r>
         <w:rPr>
@@ -6204,36 +6576,99 @@
       </w:r>
       <w:r>
         <w:rPr>
-          <w:sz w:val="20"/>
-          <w:szCs w:val="20"/>
-          <w:lang w:val="ru-RU"/>
-        </w:rPr>
-        <w:t xml:space="preserve"> </w:t>
-      </w:r>
-      <w:r>
-        <w:rPr>
-          <w:b/>
-          <w:bCs/>
-          <w:sz w:val="20"/>
-          <w:szCs w:val="20"/>
-        </w:rPr>
-        <w:t>store</w:t>
-      </w:r>
-      <w:r>
-        <w:rPr>
-          <w:sz w:val="20"/>
-          <w:szCs w:val="20"/>
-          <w:lang w:val="ru-RU"/>
-        </w:rPr>
-        <w:t xml:space="preserve"> </w:t>
-      </w:r>
-      <w:r>
-        <w:rPr>
-          <w:sz w:val="20"/>
-          <w:szCs w:val="20"/>
-          <w:lang w:val="ru-RU"/>
-        </w:rPr>
-        <w:t>к приложению.</w:t>
+          <w:b/>
+          <w:bCs/>
+          <w:sz w:val="20"/>
+          <w:szCs w:val="20"/>
+          <w:lang w:val="ru-RU"/>
+        </w:rPr>
+        <w:t>:</w:t>
+      </w:r>
+    </w:p>
+    <w:p>
+      <w:pPr>
+        <w:pStyle w:val="ListParagraph"/>
+        <w:numPr>
+          <w:ilvl w:val="2"/>
+          <w:numId w:val="7"/>
+        </w:numPr>
+        <w:rPr>
+          <w:sz w:val="20"/>
+          <w:szCs w:val="20"/>
+          <w:lang w:val="ru-RU"/>
+        </w:rPr>
+      </w:pPr>
+      <w:r>
+        <w:rPr>
+          <w:sz w:val="20"/>
+          <w:szCs w:val="20"/>
+          <w:lang w:val="ru-RU"/>
+        </w:rPr>
+        <w:t xml:space="preserve">Каждый раз при вызове </w:t>
+      </w:r>
+      <w:r>
+        <w:rPr>
+          <w:b/>
+          <w:bCs/>
+          <w:sz w:val="20"/>
+          <w:szCs w:val="20"/>
+        </w:rPr>
+        <w:t>action</w:t>
+      </w:r>
+      <w:r>
+        <w:rPr>
+          <w:sz w:val="20"/>
+          <w:szCs w:val="20"/>
+          <w:lang w:val="ru-RU"/>
+        </w:rPr>
+        <w:t xml:space="preserve"> </w:t>
+      </w:r>
+      <w:r>
+        <w:rPr>
+          <w:sz w:val="20"/>
+          <w:szCs w:val="20"/>
+          <w:lang w:val="ru-RU"/>
+        </w:rPr>
+        <w:t xml:space="preserve">создается новый </w:t>
+      </w:r>
+      <w:r>
+        <w:rPr>
+          <w:sz w:val="20"/>
+          <w:szCs w:val="20"/>
+        </w:rPr>
+        <w:t>state</w:t>
+      </w:r>
+      <w:r>
+        <w:rPr>
+          <w:sz w:val="20"/>
+          <w:szCs w:val="20"/>
+          <w:lang w:val="ru-RU"/>
+        </w:rPr>
+        <w:t xml:space="preserve"> </w:t>
+      </w:r>
+      <w:r>
+        <w:rPr>
+          <w:sz w:val="20"/>
+          <w:szCs w:val="20"/>
+          <w:lang w:val="ru-RU"/>
+        </w:rPr>
+        <w:t>–</w:t>
+      </w:r>
+      <w:r>
+        <w:rPr>
+          <w:sz w:val="20"/>
+          <w:szCs w:val="20"/>
+          <w:lang w:val="ru-RU"/>
+        </w:rPr>
+        <w:t xml:space="preserve"> </w:t>
+      </w:r>
+      <w:r>
+        <w:rPr>
+          <w:sz w:val="20"/>
+          <w:szCs w:val="20"/>
+          <w:lang w:val="ru-RU"/>
+        </w:rPr>
+        <w:t>это может быть дорогостояще.</w:t>
       </w:r>
     </w:p>
     <w:p>
@@ -6249,50 +6684,12 @@
           <w:lang w:val="ru-RU"/>
         </w:rPr>
       </w:pPr>
-      <w:proofErr w:type="spellStart"/>
-      <w:r>
-        <w:rPr>
-          <w:b/>
-          <w:bCs/>
-          <w:sz w:val="20"/>
-          <w:szCs w:val="20"/>
-        </w:rPr>
-        <w:t>useSelector</w:t>
-      </w:r>
-      <w:proofErr w:type="spellEnd"/>
-      <w:r>
-        <w:rPr>
-          <w:sz w:val="20"/>
-          <w:szCs w:val="20"/>
-          <w:lang w:val="ru-RU"/>
-        </w:rPr>
-        <w:t>((</w:t>
-      </w:r>
-      <w:r>
-        <w:rPr>
-          <w:b/>
-          <w:bCs/>
-          <w:sz w:val="20"/>
-          <w:szCs w:val="20"/>
-        </w:rPr>
-        <w:t>state</w:t>
-      </w:r>
-      <w:r>
-        <w:rPr>
-          <w:sz w:val="20"/>
-          <w:szCs w:val="20"/>
-          <w:lang w:val="ru-RU"/>
-        </w:rPr>
-        <w:t xml:space="preserve">) =&gt; </w:t>
-      </w:r>
-      <w:r>
-        <w:rPr>
-          <w:b/>
-          <w:bCs/>
-          <w:sz w:val="20"/>
-          <w:szCs w:val="20"/>
-        </w:rPr>
-        <w:t>state</w:t>
+      <w:r>
+        <w:rPr>
+          <w:sz w:val="20"/>
+          <w:szCs w:val="20"/>
+        </w:rPr>
+        <w:t>Immutable</w:t>
       </w:r>
       <w:r>
         <w:rPr>
@@ -6302,174 +6699,97 @@
         </w:rPr>
         <w:t>.</w:t>
       </w:r>
-      <w:proofErr w:type="spellStart"/>
-      <w:r>
-        <w:rPr>
-          <w:b/>
-          <w:bCs/>
-          <w:sz w:val="20"/>
-          <w:szCs w:val="20"/>
-        </w:rPr>
-        <w:t>someReducer</w:t>
-      </w:r>
-      <w:proofErr w:type="spellEnd"/>
-      <w:r>
-        <w:rPr>
-          <w:sz w:val="20"/>
-          <w:szCs w:val="20"/>
-          <w:lang w:val="ru-RU"/>
-        </w:rPr>
-        <w:t>.</w:t>
-      </w:r>
-      <w:r>
-        <w:rPr>
-          <w:b/>
-          <w:bCs/>
-          <w:sz w:val="20"/>
-          <w:szCs w:val="20"/>
-        </w:rPr>
-        <w:t>someValue</w:t>
-      </w:r>
-      <w:r>
-        <w:rPr>
-          <w:sz w:val="20"/>
-          <w:szCs w:val="20"/>
-          <w:lang w:val="ru-RU"/>
-        </w:rPr>
-        <w:t xml:space="preserve">) – </w:t>
-      </w:r>
-      <w:r>
-        <w:rPr>
-          <w:sz w:val="20"/>
-          <w:szCs w:val="20"/>
-          <w:lang w:val="ru-RU"/>
-        </w:rPr>
-        <w:t>импортируемый</w:t>
-      </w:r>
-      <w:r>
-        <w:rPr>
-          <w:sz w:val="20"/>
-          <w:szCs w:val="20"/>
-          <w:lang w:val="ru-RU"/>
-        </w:rPr>
-        <w:t xml:space="preserve"> </w:t>
-      </w:r>
-      <w:r>
-        <w:rPr>
-          <w:sz w:val="20"/>
-          <w:szCs w:val="20"/>
-          <w:lang w:val="ru-RU"/>
-        </w:rPr>
-        <w:t>из</w:t>
-      </w:r>
-      <w:r>
-        <w:rPr>
-          <w:sz w:val="20"/>
-          <w:szCs w:val="20"/>
-          <w:lang w:val="ru-RU"/>
-        </w:rPr>
-        <w:t xml:space="preserve"> </w:t>
-      </w:r>
-      <w:r>
-        <w:rPr>
-          <w:sz w:val="20"/>
-          <w:szCs w:val="20"/>
-        </w:rPr>
-        <w:t>react</w:t>
-      </w:r>
-      <w:r>
-        <w:rPr>
-          <w:sz w:val="20"/>
-          <w:szCs w:val="20"/>
-          <w:lang w:val="ru-RU"/>
-        </w:rPr>
-        <w:t>-</w:t>
-      </w:r>
-      <w:r>
-        <w:rPr>
-          <w:sz w:val="20"/>
-          <w:szCs w:val="20"/>
-        </w:rPr>
-        <w:t>redux</w:t>
-      </w:r>
-      <w:r>
-        <w:rPr>
-          <w:sz w:val="20"/>
-          <w:szCs w:val="20"/>
-          <w:lang w:val="ru-RU"/>
-        </w:rPr>
-        <w:t xml:space="preserve"> </w:t>
-      </w:r>
-      <w:r>
-        <w:rPr>
-          <w:sz w:val="20"/>
-          <w:szCs w:val="20"/>
-          <w:lang w:val="ru-RU"/>
-        </w:rPr>
-        <w:t>хук</w:t>
-      </w:r>
-      <w:r>
-        <w:rPr>
-          <w:sz w:val="20"/>
-          <w:szCs w:val="20"/>
-          <w:lang w:val="ru-RU"/>
-        </w:rPr>
-        <w:t xml:space="preserve"> </w:t>
-      </w:r>
-      <w:r>
-        <w:rPr>
-          <w:sz w:val="20"/>
-          <w:szCs w:val="20"/>
-          <w:lang w:val="ru-RU"/>
-        </w:rPr>
-        <w:t>для</w:t>
-      </w:r>
-      <w:r>
-        <w:rPr>
-          <w:sz w:val="20"/>
-          <w:szCs w:val="20"/>
-          <w:lang w:val="ru-RU"/>
-        </w:rPr>
-        <w:t xml:space="preserve"> </w:t>
-      </w:r>
-      <w:r>
-        <w:rPr>
-          <w:sz w:val="20"/>
-          <w:szCs w:val="20"/>
-          <w:lang w:val="ru-RU"/>
-        </w:rPr>
-        <w:t>получения</w:t>
-      </w:r>
-      <w:r>
-        <w:rPr>
-          <w:sz w:val="20"/>
-          <w:szCs w:val="20"/>
-          <w:lang w:val="ru-RU"/>
-        </w:rPr>
-        <w:t xml:space="preserve"> </w:t>
-      </w:r>
-      <w:r>
-        <w:rPr>
-          <w:sz w:val="20"/>
-          <w:szCs w:val="20"/>
-          <w:lang w:val="ru-RU"/>
-        </w:rPr>
-        <w:t xml:space="preserve">необходимых кверей из </w:t>
-      </w:r>
-      <w:r>
-        <w:rPr>
-          <w:sz w:val="20"/>
-          <w:szCs w:val="20"/>
-        </w:rPr>
-        <w:t>store</w:t>
-      </w:r>
-      <w:r>
-        <w:rPr>
-          <w:sz w:val="20"/>
-          <w:szCs w:val="20"/>
-          <w:lang w:val="ru-RU"/>
-        </w:rPr>
-        <w:t>.</w:t>
+      <w:r>
+        <w:rPr>
+          <w:sz w:val="20"/>
+          <w:szCs w:val="20"/>
+        </w:rPr>
+        <w:t>JS</w:t>
+      </w:r>
+      <w:r>
+        <w:rPr>
+          <w:sz w:val="20"/>
+          <w:szCs w:val="20"/>
+          <w:lang w:val="ru-RU"/>
+        </w:rPr>
+        <w:t xml:space="preserve"> – </w:t>
+      </w:r>
+      <w:r>
+        <w:rPr>
+          <w:sz w:val="20"/>
+          <w:szCs w:val="20"/>
+          <w:lang w:val="ru-RU"/>
+        </w:rPr>
+        <w:t>популярная библиотека которая помогает улучшить производительность. Но у нее как и у всего есть свои недостатки</w:t>
+      </w:r>
+      <w:r>
+        <w:rPr>
+          <w:sz w:val="20"/>
+          <w:szCs w:val="20"/>
+          <w:lang w:val="ru-RU"/>
+        </w:rPr>
+        <w:t xml:space="preserve"> – нельзя совмещать </w:t>
+      </w:r>
+      <w:r>
+        <w:rPr>
+          <w:sz w:val="20"/>
+          <w:szCs w:val="20"/>
+        </w:rPr>
+        <w:t>immutable</w:t>
+      </w:r>
+      <w:r>
+        <w:rPr>
+          <w:sz w:val="20"/>
+          <w:szCs w:val="20"/>
+          <w:lang w:val="ru-RU"/>
+        </w:rPr>
+        <w:t xml:space="preserve"> </w:t>
+      </w:r>
+      <w:r>
+        <w:rPr>
+          <w:sz w:val="20"/>
+          <w:szCs w:val="20"/>
+        </w:rPr>
+        <w:t>objects</w:t>
+      </w:r>
+      <w:r>
+        <w:rPr>
+          <w:sz w:val="20"/>
+          <w:szCs w:val="20"/>
+          <w:lang w:val="ru-RU"/>
+        </w:rPr>
+        <w:t xml:space="preserve"> </w:t>
+      </w:r>
+      <w:r>
+        <w:rPr>
+          <w:sz w:val="20"/>
+          <w:szCs w:val="20"/>
+          <w:lang w:val="ru-RU"/>
+        </w:rPr>
+        <w:t xml:space="preserve">(которые создаются с помощью библиотеки) с обычными </w:t>
+      </w:r>
+      <w:r>
+        <w:rPr>
+          <w:sz w:val="20"/>
+          <w:szCs w:val="20"/>
+        </w:rPr>
+        <w:t>JS</w:t>
+      </w:r>
+      <w:r>
+        <w:rPr>
+          <w:sz w:val="20"/>
+          <w:szCs w:val="20"/>
+          <w:lang w:val="ru-RU"/>
+        </w:rPr>
+        <w:t xml:space="preserve"> </w:t>
+      </w:r>
+      <w:r>
+        <w:rPr>
+          <w:sz w:val="20"/>
+          <w:szCs w:val="20"/>
+          <w:lang w:val="ru-RU"/>
+        </w:rPr>
+        <w:t xml:space="preserve">объектами. </w:t>
       </w:r>
     </w:p>
     <w:p>
@@ -6485,230 +6805,155 @@
           <w:lang w:val="ru-RU"/>
         </w:rPr>
       </w:pPr>
-      <w:proofErr w:type="spellStart"/>
-      <w:r>
-        <w:rPr>
-          <w:b/>
-          <w:bCs/>
-          <w:sz w:val="20"/>
-          <w:szCs w:val="20"/>
-        </w:rPr>
-        <w:t>useDispatch</w:t>
-      </w:r>
-      <w:proofErr w:type="spellEnd"/>
-      <w:r>
-        <w:rPr>
-          <w:sz w:val="20"/>
-          <w:szCs w:val="20"/>
-          <w:lang w:val="ru-RU"/>
-        </w:rPr>
-        <w:t xml:space="preserve"> – </w:t>
-      </w:r>
-      <w:r>
-        <w:rPr>
-          <w:sz w:val="20"/>
-          <w:szCs w:val="20"/>
-          <w:lang w:val="ru-RU"/>
-        </w:rPr>
-        <w:t>импортируемый</w:t>
-      </w:r>
-      <w:r>
-        <w:rPr>
-          <w:sz w:val="20"/>
-          <w:szCs w:val="20"/>
-          <w:lang w:val="ru-RU"/>
-        </w:rPr>
-        <w:t xml:space="preserve"> </w:t>
-      </w:r>
-      <w:r>
-        <w:rPr>
-          <w:sz w:val="20"/>
-          <w:szCs w:val="20"/>
-          <w:lang w:val="ru-RU"/>
-        </w:rPr>
-        <w:t>из</w:t>
-      </w:r>
-      <w:r>
-        <w:rPr>
-          <w:sz w:val="20"/>
-          <w:szCs w:val="20"/>
-          <w:lang w:val="ru-RU"/>
-        </w:rPr>
-        <w:t xml:space="preserve"> </w:t>
-      </w:r>
-      <w:r>
-        <w:rPr>
-          <w:b/>
-          <w:bCs/>
-          <w:sz w:val="20"/>
-          <w:szCs w:val="20"/>
-        </w:rPr>
-        <w:t>react</w:t>
-      </w:r>
-      <w:r>
-        <w:rPr>
-          <w:b/>
-          <w:bCs/>
-          <w:sz w:val="20"/>
-          <w:szCs w:val="20"/>
-          <w:lang w:val="ru-RU"/>
-        </w:rPr>
-        <w:t>-</w:t>
-      </w:r>
-      <w:r>
-        <w:rPr>
-          <w:b/>
-          <w:bCs/>
-          <w:sz w:val="20"/>
-          <w:szCs w:val="20"/>
-        </w:rPr>
-        <w:t>redux</w:t>
-      </w:r>
-      <w:r>
-        <w:rPr>
-          <w:sz w:val="20"/>
-          <w:szCs w:val="20"/>
-          <w:lang w:val="ru-RU"/>
-        </w:rPr>
-        <w:t xml:space="preserve"> </w:t>
-      </w:r>
-      <w:r>
-        <w:rPr>
-          <w:sz w:val="20"/>
-          <w:szCs w:val="20"/>
-          <w:lang w:val="ru-RU"/>
-        </w:rPr>
-        <w:t>хук</w:t>
-      </w:r>
-      <w:r>
-        <w:rPr>
-          <w:sz w:val="20"/>
-          <w:szCs w:val="20"/>
-          <w:lang w:val="ru-RU"/>
-        </w:rPr>
-        <w:t xml:space="preserve"> </w:t>
-      </w:r>
-      <w:r>
-        <w:rPr>
-          <w:b/>
-          <w:bCs/>
-          <w:sz w:val="20"/>
-          <w:szCs w:val="20"/>
-        </w:rPr>
-        <w:t>const</w:t>
-      </w:r>
-      <w:r>
-        <w:rPr>
-          <w:sz w:val="20"/>
-          <w:szCs w:val="20"/>
-          <w:lang w:val="ru-RU"/>
-        </w:rPr>
-        <w:t xml:space="preserve"> </w:t>
-      </w:r>
-      <w:r>
-        <w:rPr>
-          <w:b/>
-          <w:bCs/>
-          <w:sz w:val="20"/>
-          <w:szCs w:val="20"/>
-        </w:rPr>
-        <w:t>dispatch</w:t>
-      </w:r>
-      <w:r>
-        <w:rPr>
-          <w:sz w:val="20"/>
-          <w:szCs w:val="20"/>
-          <w:lang w:val="ru-RU"/>
-        </w:rPr>
-        <w:t xml:space="preserve"> = </w:t>
-      </w:r>
-      <w:proofErr w:type="spellStart"/>
-      <w:r>
-        <w:rPr>
-          <w:b/>
-          <w:bCs/>
-          <w:sz w:val="20"/>
-          <w:szCs w:val="20"/>
-        </w:rPr>
-        <w:t>useDispatch</w:t>
-      </w:r>
-      <w:proofErr w:type="spellEnd"/>
-      <w:r>
-        <w:rPr>
-          <w:sz w:val="20"/>
-          <w:szCs w:val="20"/>
-          <w:lang w:val="ru-RU"/>
-        </w:rPr>
-        <w:t xml:space="preserve">(); </w:t>
-      </w:r>
-      <w:r>
-        <w:rPr>
-          <w:sz w:val="20"/>
-          <w:szCs w:val="20"/>
-          <w:lang w:val="ru-RU"/>
-        </w:rPr>
-        <w:t xml:space="preserve">используется для вызова </w:t>
-      </w:r>
-      <w:r>
-        <w:rPr>
-          <w:b/>
-          <w:bCs/>
-          <w:sz w:val="20"/>
-          <w:szCs w:val="20"/>
-        </w:rPr>
-        <w:t>dispatch</w:t>
-      </w:r>
-      <w:r>
-        <w:rPr>
-          <w:sz w:val="20"/>
-          <w:szCs w:val="20"/>
-          <w:lang w:val="ru-RU"/>
-        </w:rPr>
-        <w:t xml:space="preserve"> </w:t>
-      </w:r>
-      <w:r>
-        <w:rPr>
-          <w:sz w:val="20"/>
-          <w:szCs w:val="20"/>
-          <w:lang w:val="ru-RU"/>
-        </w:rPr>
-        <w:t xml:space="preserve">и передачи в него </w:t>
-      </w:r>
-      <w:r>
-        <w:rPr>
-          <w:b/>
-          <w:bCs/>
-          <w:sz w:val="20"/>
-          <w:szCs w:val="20"/>
-        </w:rPr>
-        <w:t>action</w:t>
-      </w:r>
-      <w:r>
-        <w:rPr>
-          <w:b/>
-          <w:bCs/>
-          <w:sz w:val="20"/>
-          <w:szCs w:val="20"/>
-          <w:lang w:val="ru-RU"/>
-        </w:rPr>
-        <w:t>-</w:t>
-      </w:r>
-      <w:r>
-        <w:rPr>
-          <w:b/>
-          <w:bCs/>
-          <w:sz w:val="20"/>
-          <w:szCs w:val="20"/>
-        </w:rPr>
-        <w:t>creators</w:t>
-      </w:r>
-      <w:r>
-        <w:rPr>
-          <w:sz w:val="20"/>
-          <w:szCs w:val="20"/>
-          <w:lang w:val="ru-RU"/>
-        </w:rPr>
-        <w:t>.</w:t>
+      <w:r>
+        <w:rPr>
+          <w:sz w:val="20"/>
+          <w:szCs w:val="20"/>
+          <w:lang w:val="ru-RU"/>
+        </w:rPr>
+        <w:t>&lt;</w:t>
+      </w:r>
+      <w:r>
+        <w:rPr>
+          <w:b/>
+          <w:bCs/>
+          <w:sz w:val="20"/>
+          <w:szCs w:val="20"/>
+        </w:rPr>
+        <w:t>Provider</w:t>
+      </w:r>
+      <w:r>
+        <w:rPr>
+          <w:sz w:val="20"/>
+          <w:szCs w:val="20"/>
+          <w:lang w:val="ru-RU"/>
+        </w:rPr>
+        <w:t xml:space="preserve"> </w:t>
+      </w:r>
+      <w:r>
+        <w:rPr>
+          <w:b/>
+          <w:bCs/>
+          <w:sz w:val="20"/>
+          <w:szCs w:val="20"/>
+        </w:rPr>
+        <w:t>store</w:t>
+      </w:r>
+      <w:r>
+        <w:rPr>
+          <w:sz w:val="20"/>
+          <w:szCs w:val="20"/>
+          <w:lang w:val="ru-RU"/>
+        </w:rPr>
+        <w:t>={</w:t>
+      </w:r>
+      <w:r>
+        <w:rPr>
+          <w:b/>
+          <w:bCs/>
+          <w:sz w:val="20"/>
+          <w:szCs w:val="20"/>
+        </w:rPr>
+        <w:t>store</w:t>
+      </w:r>
+      <w:r>
+        <w:rPr>
+          <w:sz w:val="20"/>
+          <w:szCs w:val="20"/>
+          <w:lang w:val="ru-RU"/>
+        </w:rPr>
+        <w:t>}&gt;</w:t>
+      </w:r>
+      <w:r>
+        <w:rPr>
+          <w:sz w:val="20"/>
+          <w:szCs w:val="20"/>
+          <w:lang w:val="ru-RU"/>
+        </w:rPr>
+        <w:t xml:space="preserve"> </w:t>
+      </w:r>
+      <w:r>
+        <w:rPr>
+          <w:sz w:val="20"/>
+          <w:szCs w:val="20"/>
+          <w:lang w:val="ru-RU"/>
+        </w:rPr>
+        <w:t>оборачивает</w:t>
+      </w:r>
+      <w:r>
+        <w:rPr>
+          <w:sz w:val="20"/>
+          <w:szCs w:val="20"/>
+          <w:lang w:val="ru-RU"/>
+        </w:rPr>
+        <w:t xml:space="preserve"> &lt;</w:t>
+      </w:r>
+      <w:r>
+        <w:rPr>
+          <w:b/>
+          <w:bCs/>
+          <w:sz w:val="20"/>
+          <w:szCs w:val="20"/>
+        </w:rPr>
+        <w:t>App</w:t>
+      </w:r>
+      <w:r>
+        <w:rPr>
+          <w:sz w:val="20"/>
+          <w:szCs w:val="20"/>
+          <w:lang w:val="ru-RU"/>
+        </w:rPr>
+        <w:t xml:space="preserve"> /&gt; </w:t>
+      </w:r>
+      <w:r>
+        <w:rPr>
+          <w:sz w:val="20"/>
+          <w:szCs w:val="20"/>
+          <w:lang w:val="ru-RU"/>
+        </w:rPr>
+        <w:t xml:space="preserve">компонент для подключения </w:t>
+      </w:r>
+      <w:r>
+        <w:rPr>
+          <w:b/>
+          <w:bCs/>
+          <w:sz w:val="20"/>
+          <w:szCs w:val="20"/>
+        </w:rPr>
+        <w:t>Redux</w:t>
+      </w:r>
+      <w:r>
+        <w:rPr>
+          <w:sz w:val="20"/>
+          <w:szCs w:val="20"/>
+          <w:lang w:val="ru-RU"/>
+        </w:rPr>
+        <w:t xml:space="preserve"> </w:t>
+      </w:r>
+      <w:r>
+        <w:rPr>
+          <w:b/>
+          <w:bCs/>
+          <w:sz w:val="20"/>
+          <w:szCs w:val="20"/>
+        </w:rPr>
+        <w:t>store</w:t>
+      </w:r>
+      <w:r>
+        <w:rPr>
+          <w:sz w:val="20"/>
+          <w:szCs w:val="20"/>
+          <w:lang w:val="ru-RU"/>
+        </w:rPr>
+        <w:t xml:space="preserve"> </w:t>
+      </w:r>
+      <w:r>
+        <w:rPr>
+          <w:sz w:val="20"/>
+          <w:szCs w:val="20"/>
+          <w:lang w:val="ru-RU"/>
+        </w:rPr>
+        <w:t>к приложению.</w:t>
       </w:r>
     </w:p>
     <w:p>
@@ -6731,6 +6976,473 @@
           <w:sz w:val="20"/>
           <w:szCs w:val="20"/>
         </w:rPr>
+        <w:t>useSelector</w:t>
+      </w:r>
+      <w:r>
+        <w:rPr>
+          <w:sz w:val="20"/>
+          <w:szCs w:val="20"/>
+          <w:lang w:val="ru-RU"/>
+        </w:rPr>
+        <w:t>((</w:t>
+      </w:r>
+      <w:r>
+        <w:rPr>
+          <w:b/>
+          <w:bCs/>
+          <w:sz w:val="20"/>
+          <w:szCs w:val="20"/>
+        </w:rPr>
+        <w:t>state</w:t>
+      </w:r>
+      <w:r>
+        <w:rPr>
+          <w:sz w:val="20"/>
+          <w:szCs w:val="20"/>
+          <w:lang w:val="ru-RU"/>
+        </w:rPr>
+        <w:t xml:space="preserve">) =&gt; </w:t>
+      </w:r>
+      <w:r>
+        <w:rPr>
+          <w:b/>
+          <w:bCs/>
+          <w:sz w:val="20"/>
+          <w:szCs w:val="20"/>
+        </w:rPr>
+        <w:t>state</w:t>
+      </w:r>
+      <w:r>
+        <w:rPr>
+          <w:sz w:val="20"/>
+          <w:szCs w:val="20"/>
+          <w:lang w:val="ru-RU"/>
+        </w:rPr>
+        <w:t>.</w:t>
+      </w:r>
+      <w:r>
+        <w:rPr>
+          <w:b/>
+          <w:bCs/>
+          <w:sz w:val="20"/>
+          <w:szCs w:val="20"/>
+        </w:rPr>
+        <w:t>someReducer</w:t>
+      </w:r>
+      <w:r>
+        <w:rPr>
+          <w:sz w:val="20"/>
+          <w:szCs w:val="20"/>
+          <w:lang w:val="ru-RU"/>
+        </w:rPr>
+        <w:t>.</w:t>
+      </w:r>
+      <w:r>
+        <w:rPr>
+          <w:b/>
+          <w:bCs/>
+          <w:sz w:val="20"/>
+          <w:szCs w:val="20"/>
+        </w:rPr>
+        <w:t>someValue</w:t>
+      </w:r>
+      <w:r>
+        <w:rPr>
+          <w:sz w:val="20"/>
+          <w:szCs w:val="20"/>
+          <w:lang w:val="ru-RU"/>
+        </w:rPr>
+        <w:t xml:space="preserve">) – </w:t>
+      </w:r>
+      <w:r>
+        <w:rPr>
+          <w:sz w:val="20"/>
+          <w:szCs w:val="20"/>
+          <w:lang w:val="ru-RU"/>
+        </w:rPr>
+        <w:t>импортируемый</w:t>
+      </w:r>
+      <w:r>
+        <w:rPr>
+          <w:sz w:val="20"/>
+          <w:szCs w:val="20"/>
+          <w:lang w:val="ru-RU"/>
+        </w:rPr>
+        <w:t xml:space="preserve"> </w:t>
+      </w:r>
+      <w:r>
+        <w:rPr>
+          <w:sz w:val="20"/>
+          <w:szCs w:val="20"/>
+          <w:lang w:val="ru-RU"/>
+        </w:rPr>
+        <w:t>из</w:t>
+      </w:r>
+      <w:r>
+        <w:rPr>
+          <w:sz w:val="20"/>
+          <w:szCs w:val="20"/>
+          <w:lang w:val="ru-RU"/>
+        </w:rPr>
+        <w:t xml:space="preserve"> </w:t>
+      </w:r>
+      <w:r>
+        <w:rPr>
+          <w:sz w:val="20"/>
+          <w:szCs w:val="20"/>
+        </w:rPr>
+        <w:t>react</w:t>
+      </w:r>
+      <w:r>
+        <w:rPr>
+          <w:sz w:val="20"/>
+          <w:szCs w:val="20"/>
+          <w:lang w:val="ru-RU"/>
+        </w:rPr>
+        <w:t>-</w:t>
+      </w:r>
+      <w:r>
+        <w:rPr>
+          <w:sz w:val="20"/>
+          <w:szCs w:val="20"/>
+        </w:rPr>
+        <w:t>redux</w:t>
+      </w:r>
+      <w:r>
+        <w:rPr>
+          <w:sz w:val="20"/>
+          <w:szCs w:val="20"/>
+          <w:lang w:val="ru-RU"/>
+        </w:rPr>
+        <w:t xml:space="preserve"> </w:t>
+      </w:r>
+      <w:r>
+        <w:rPr>
+          <w:sz w:val="20"/>
+          <w:szCs w:val="20"/>
+          <w:lang w:val="ru-RU"/>
+        </w:rPr>
+        <w:t>хук</w:t>
+      </w:r>
+      <w:r>
+        <w:rPr>
+          <w:sz w:val="20"/>
+          <w:szCs w:val="20"/>
+          <w:lang w:val="ru-RU"/>
+        </w:rPr>
+        <w:t xml:space="preserve"> </w:t>
+      </w:r>
+      <w:r>
+        <w:rPr>
+          <w:sz w:val="20"/>
+          <w:szCs w:val="20"/>
+          <w:lang w:val="ru-RU"/>
+        </w:rPr>
+        <w:t>для</w:t>
+      </w:r>
+      <w:r>
+        <w:rPr>
+          <w:sz w:val="20"/>
+          <w:szCs w:val="20"/>
+          <w:lang w:val="ru-RU"/>
+        </w:rPr>
+        <w:t xml:space="preserve"> </w:t>
+      </w:r>
+      <w:r>
+        <w:rPr>
+          <w:sz w:val="20"/>
+          <w:szCs w:val="20"/>
+          <w:lang w:val="ru-RU"/>
+        </w:rPr>
+        <w:t>получения</w:t>
+      </w:r>
+      <w:r>
+        <w:rPr>
+          <w:sz w:val="20"/>
+          <w:szCs w:val="20"/>
+          <w:lang w:val="ru-RU"/>
+        </w:rPr>
+        <w:t xml:space="preserve"> </w:t>
+      </w:r>
+      <w:r>
+        <w:rPr>
+          <w:sz w:val="20"/>
+          <w:szCs w:val="20"/>
+          <w:lang w:val="ru-RU"/>
+        </w:rPr>
+        <w:t xml:space="preserve">необходимых кверей из </w:t>
+      </w:r>
+      <w:r>
+        <w:rPr>
+          <w:sz w:val="20"/>
+          <w:szCs w:val="20"/>
+        </w:rPr>
+        <w:t>store</w:t>
+      </w:r>
+      <w:r>
+        <w:rPr>
+          <w:sz w:val="20"/>
+          <w:szCs w:val="20"/>
+          <w:lang w:val="ru-RU"/>
+        </w:rPr>
+        <w:t>.</w:t>
+      </w:r>
+    </w:p>
+    <w:p>
+      <w:pPr>
+        <w:pStyle w:val="ListParagraph"/>
+        <w:numPr>
+          <w:ilvl w:val="1"/>
+          <w:numId w:val="7"/>
+        </w:numPr>
+        <w:rPr>
+          <w:sz w:val="20"/>
+          <w:szCs w:val="20"/>
+          <w:lang w:val="ru-RU"/>
+        </w:rPr>
+      </w:pPr>
+      <w:r>
+        <w:rPr>
+          <w:b/>
+          <w:bCs/>
+          <w:sz w:val="20"/>
+          <w:szCs w:val="20"/>
+        </w:rPr>
+        <w:t>useDispatch</w:t>
+      </w:r>
+      <w:r>
+        <w:rPr>
+          <w:sz w:val="20"/>
+          <w:szCs w:val="20"/>
+          <w:lang w:val="ru-RU"/>
+        </w:rPr>
+        <w:t xml:space="preserve"> – </w:t>
+      </w:r>
+      <w:r>
+        <w:rPr>
+          <w:sz w:val="20"/>
+          <w:szCs w:val="20"/>
+          <w:lang w:val="ru-RU"/>
+        </w:rPr>
+        <w:t>импортируемый</w:t>
+      </w:r>
+      <w:r>
+        <w:rPr>
+          <w:sz w:val="20"/>
+          <w:szCs w:val="20"/>
+          <w:lang w:val="ru-RU"/>
+        </w:rPr>
+        <w:t xml:space="preserve"> </w:t>
+      </w:r>
+      <w:r>
+        <w:rPr>
+          <w:sz w:val="20"/>
+          <w:szCs w:val="20"/>
+          <w:lang w:val="ru-RU"/>
+        </w:rPr>
+        <w:t>из</w:t>
+      </w:r>
+      <w:r>
+        <w:rPr>
+          <w:sz w:val="20"/>
+          <w:szCs w:val="20"/>
+          <w:lang w:val="ru-RU"/>
+        </w:rPr>
+        <w:t xml:space="preserve"> </w:t>
+      </w:r>
+      <w:r>
+        <w:rPr>
+          <w:b/>
+          <w:bCs/>
+          <w:sz w:val="20"/>
+          <w:szCs w:val="20"/>
+        </w:rPr>
+        <w:t>react</w:t>
+      </w:r>
+      <w:r>
+        <w:rPr>
+          <w:b/>
+          <w:bCs/>
+          <w:sz w:val="20"/>
+          <w:szCs w:val="20"/>
+          <w:lang w:val="ru-RU"/>
+        </w:rPr>
+        <w:t>-</w:t>
+      </w:r>
+      <w:r>
+        <w:rPr>
+          <w:b/>
+          <w:bCs/>
+          <w:sz w:val="20"/>
+          <w:szCs w:val="20"/>
+        </w:rPr>
+        <w:t>redux</w:t>
+      </w:r>
+      <w:r>
+        <w:rPr>
+          <w:sz w:val="20"/>
+          <w:szCs w:val="20"/>
+          <w:lang w:val="ru-RU"/>
+        </w:rPr>
+        <w:t xml:space="preserve"> </w:t>
+      </w:r>
+      <w:r>
+        <w:rPr>
+          <w:sz w:val="20"/>
+          <w:szCs w:val="20"/>
+          <w:lang w:val="ru-RU"/>
+        </w:rPr>
+        <w:t>хук</w:t>
+      </w:r>
+      <w:r>
+        <w:rPr>
+          <w:sz w:val="20"/>
+          <w:szCs w:val="20"/>
+          <w:lang w:val="ru-RU"/>
+        </w:rPr>
+        <w:t xml:space="preserve"> </w:t>
+      </w:r>
+      <w:r>
+        <w:rPr>
+          <w:b/>
+          <w:bCs/>
+          <w:sz w:val="20"/>
+          <w:szCs w:val="20"/>
+        </w:rPr>
+        <w:t>const</w:t>
+      </w:r>
+      <w:r>
+        <w:rPr>
+          <w:sz w:val="20"/>
+          <w:szCs w:val="20"/>
+          <w:lang w:val="ru-RU"/>
+        </w:rPr>
+        <w:t xml:space="preserve"> </w:t>
+      </w:r>
+      <w:r>
+        <w:rPr>
+          <w:b/>
+          <w:bCs/>
+          <w:sz w:val="20"/>
+          <w:szCs w:val="20"/>
+        </w:rPr>
+        <w:t>dispatch</w:t>
+      </w:r>
+      <w:r>
+        <w:rPr>
+          <w:sz w:val="20"/>
+          <w:szCs w:val="20"/>
+          <w:lang w:val="ru-RU"/>
+        </w:rPr>
+        <w:t xml:space="preserve"> = </w:t>
+      </w:r>
+      <w:r>
+        <w:rPr>
+          <w:b/>
+          <w:bCs/>
+          <w:sz w:val="20"/>
+          <w:szCs w:val="20"/>
+        </w:rPr>
+        <w:t>useDispatch</w:t>
+      </w:r>
+      <w:r>
+        <w:rPr>
+          <w:sz w:val="20"/>
+          <w:szCs w:val="20"/>
+          <w:lang w:val="ru-RU"/>
+        </w:rPr>
+        <w:t xml:space="preserve">(); </w:t>
+      </w:r>
+      <w:r>
+        <w:rPr>
+          <w:sz w:val="20"/>
+          <w:szCs w:val="20"/>
+          <w:lang w:val="ru-RU"/>
+        </w:rPr>
+        <w:t xml:space="preserve">используется для вызова </w:t>
+      </w:r>
+      <w:r>
+        <w:rPr>
+          <w:b/>
+          <w:bCs/>
+          <w:sz w:val="20"/>
+          <w:szCs w:val="20"/>
+        </w:rPr>
+        <w:t>dispatch</w:t>
+      </w:r>
+      <w:r>
+        <w:rPr>
+          <w:sz w:val="20"/>
+          <w:szCs w:val="20"/>
+          <w:lang w:val="ru-RU"/>
+        </w:rPr>
+        <w:t xml:space="preserve"> </w:t>
+      </w:r>
+      <w:r>
+        <w:rPr>
+          <w:sz w:val="20"/>
+          <w:szCs w:val="20"/>
+          <w:lang w:val="ru-RU"/>
+        </w:rPr>
+        <w:t xml:space="preserve">и передачи в него </w:t>
+      </w:r>
+      <w:r>
+        <w:rPr>
+          <w:b/>
+          <w:bCs/>
+          <w:sz w:val="20"/>
+          <w:szCs w:val="20"/>
+        </w:rPr>
+        <w:t>action</w:t>
+      </w:r>
+      <w:r>
+        <w:rPr>
+          <w:b/>
+          <w:bCs/>
+          <w:sz w:val="20"/>
+          <w:szCs w:val="20"/>
+          <w:lang w:val="ru-RU"/>
+        </w:rPr>
+        <w:t>-</w:t>
+      </w:r>
+      <w:r>
+        <w:rPr>
+          <w:b/>
+          <w:bCs/>
+          <w:sz w:val="20"/>
+          <w:szCs w:val="20"/>
+        </w:rPr>
+        <w:t>creators</w:t>
+      </w:r>
+      <w:r>
+        <w:rPr>
+          <w:sz w:val="20"/>
+          <w:szCs w:val="20"/>
+          <w:lang w:val="ru-RU"/>
+        </w:rPr>
+        <w:t>.</w:t>
+      </w:r>
+    </w:p>
+    <w:p>
+      <w:pPr>
+        <w:pStyle w:val="ListParagraph"/>
+        <w:numPr>
+          <w:ilvl w:val="1"/>
+          <w:numId w:val="7"/>
+        </w:numPr>
+        <w:rPr>
+          <w:sz w:val="20"/>
+          <w:szCs w:val="20"/>
+          <w:lang w:val="ru-RU"/>
+        </w:rPr>
+      </w:pPr>
+      <w:r>
+        <w:rPr>
+          <w:b/>
+          <w:bCs/>
+          <w:sz w:val="20"/>
+          <w:szCs w:val="20"/>
+        </w:rPr>
         <w:t>connect</w:t>
       </w:r>
       <w:r>
@@ -6854,19 +7566,9 @@
           <w:sz w:val="20"/>
           <w:szCs w:val="20"/>
         </w:rPr>
-        <w:t xml:space="preserve">export default </w:t>
-      </w:r>
-      <w:proofErr w:type="gramStart"/>
-      <w:r>
-        <w:rPr>
-          <w:b/>
-          <w:bCs/>
-          <w:sz w:val="20"/>
-          <w:szCs w:val="20"/>
-        </w:rPr>
-        <w:t>connect</w:t>
-      </w:r>
-      <w:proofErr w:type="gramEnd"/>
+        <w:lastRenderedPageBreak/>
+        <w:t>export default connect</w:t>
+      </w:r>
       <w:r>
         <w:rPr>
           <w:sz w:val="20"/>
@@ -6921,6 +7623,46 @@
           <w:szCs w:val="20"/>
         </w:rPr>
         <w:t>);</w:t>
+      </w:r>
+    </w:p>
+    <w:p>
+      <w:pPr>
+        <w:pStyle w:val="ListParagraph"/>
+        <w:numPr>
+          <w:ilvl w:val="1"/>
+          <w:numId w:val="7"/>
+        </w:numPr>
+        <w:rPr>
+          <w:b/>
+          <w:bCs/>
+          <w:sz w:val="20"/>
+          <w:szCs w:val="20"/>
+        </w:rPr>
+      </w:pPr>
+      <w:r>
+        <w:rPr>
+          <w:b/>
+          <w:bCs/>
+          <w:sz w:val="20"/>
+          <w:szCs w:val="20"/>
+        </w:rPr>
+        <w:t>mapStateToProps</w:t>
+      </w:r>
+      <w:r>
+        <w:rPr>
+          <w:b/>
+          <w:bCs/>
+          <w:sz w:val="20"/>
+          <w:szCs w:val="20"/>
+        </w:rPr>
+        <w:t xml:space="preserve"> – </w:t>
+      </w:r>
+      <w:r>
+        <w:rPr>
+          <w:sz w:val="20"/>
+          <w:szCs w:val="20"/>
+        </w:rPr>
+        <w:t>is maps a redux state to props that passed down to the component that it’s connected to.</w:t>
       </w:r>
     </w:p>
     <w:p>
@@ -7020,27 +7762,7 @@
           <w:sz w:val="20"/>
           <w:szCs w:val="20"/>
         </w:rPr>
-        <w:t xml:space="preserve">selector. import { </w:t>
-      </w:r>
-      <w:proofErr w:type="spellStart"/>
-      <w:r>
-        <w:rPr>
-          <w:b/>
-          <w:bCs/>
-          <w:sz w:val="20"/>
-          <w:szCs w:val="20"/>
-        </w:rPr>
-        <w:t>createSelector</w:t>
-      </w:r>
-      <w:proofErr w:type="spellEnd"/>
-      <w:r>
-        <w:rPr>
-          <w:b/>
-          <w:bCs/>
-          <w:sz w:val="20"/>
-          <w:szCs w:val="20"/>
-        </w:rPr>
-        <w:t xml:space="preserve"> } from 'reselect';</w:t>
+        <w:t>selector. import { createSelector } from 'reselect';</w:t>
       </w:r>
       <w:r>
         <w:rPr>
@@ -7070,25 +7792,14 @@
         </w:rPr>
         <w:t xml:space="preserve"> </w:t>
       </w:r>
-      <w:proofErr w:type="spellStart"/>
-      <w:r>
-        <w:rPr>
-          <w:b/>
-          <w:bCs/>
-          <w:sz w:val="20"/>
-          <w:szCs w:val="20"/>
-        </w:rPr>
-        <w:t>useSelector</w:t>
-      </w:r>
-      <w:proofErr w:type="spellEnd"/>
-      <w:r>
-        <w:rPr>
-          <w:b/>
-          <w:bCs/>
-          <w:sz w:val="20"/>
-          <w:szCs w:val="20"/>
-        </w:rPr>
-        <w:t xml:space="preserve">() </w:t>
+      <w:r>
+        <w:rPr>
+          <w:b/>
+          <w:bCs/>
+          <w:sz w:val="20"/>
+          <w:szCs w:val="20"/>
+        </w:rPr>
+        <w:t xml:space="preserve">useSelector() </w:t>
       </w:r>
       <w:r>
         <w:rPr>
@@ -7141,59 +7852,8 @@
           <w:sz w:val="20"/>
           <w:szCs w:val="20"/>
         </w:rPr>
-        <w:t xml:space="preserve">export const </w:t>
-      </w:r>
-      <w:proofErr w:type="spellStart"/>
-      <w:r>
-        <w:rPr>
-          <w:b/>
-          <w:bCs/>
-          <w:sz w:val="20"/>
-          <w:szCs w:val="20"/>
-        </w:rPr>
-        <w:t>getTodos</w:t>
-      </w:r>
-      <w:proofErr w:type="spellEnd"/>
-      <w:r>
-        <w:rPr>
-          <w:b/>
-          <w:bCs/>
-          <w:sz w:val="20"/>
-          <w:szCs w:val="20"/>
-        </w:rPr>
-        <w:t xml:space="preserve"> = (state) =&gt; </w:t>
-      </w:r>
-      <w:proofErr w:type="spellStart"/>
-      <w:r>
-        <w:rPr>
-          <w:b/>
-          <w:bCs/>
-          <w:sz w:val="20"/>
-          <w:szCs w:val="20"/>
-        </w:rPr>
-        <w:t>state.todos.</w:t>
-      </w:r>
-      <w:proofErr w:type="gramStart"/>
-      <w:r>
-        <w:rPr>
-          <w:b/>
-          <w:bCs/>
-          <w:sz w:val="20"/>
-          <w:szCs w:val="20"/>
-        </w:rPr>
-        <w:t>data</w:t>
-      </w:r>
-      <w:proofErr w:type="spellEnd"/>
-      <w:r>
-        <w:rPr>
-          <w:b/>
-          <w:bCs/>
-          <w:sz w:val="20"/>
-          <w:szCs w:val="20"/>
-        </w:rPr>
-        <w:t>;</w:t>
-      </w:r>
-      <w:proofErr w:type="gramEnd"/>
+        <w:t>export const getTodos = (state) =&gt; state.todos.data;</w:t>
+      </w:r>
     </w:p>
     <w:p>
       <w:pPr>
@@ -7214,159 +7874,8 @@
           <w:sz w:val="20"/>
           <w:szCs w:val="20"/>
         </w:rPr>
-        <w:t xml:space="preserve">export const </w:t>
-      </w:r>
-      <w:proofErr w:type="spellStart"/>
-      <w:r>
-        <w:rPr>
-          <w:b/>
-          <w:bCs/>
-          <w:sz w:val="20"/>
-          <w:szCs w:val="20"/>
-        </w:rPr>
-        <w:t>getIncompleteTodos</w:t>
-      </w:r>
-      <w:proofErr w:type="spellEnd"/>
-      <w:r>
-        <w:rPr>
-          <w:b/>
-          <w:bCs/>
-          <w:sz w:val="20"/>
-          <w:szCs w:val="20"/>
-        </w:rPr>
-        <w:t xml:space="preserve"> = </w:t>
-      </w:r>
-      <w:proofErr w:type="spellStart"/>
-      <w:r>
-        <w:rPr>
-          <w:b/>
-          <w:bCs/>
-          <w:sz w:val="20"/>
-          <w:szCs w:val="20"/>
-        </w:rPr>
-        <w:t>createSelector</w:t>
-      </w:r>
-      <w:proofErr w:type="spellEnd"/>
-      <w:r>
-        <w:rPr>
-          <w:b/>
-          <w:bCs/>
-          <w:sz w:val="20"/>
-          <w:szCs w:val="20"/>
-        </w:rPr>
-        <w:t>(</w:t>
-      </w:r>
-      <w:proofErr w:type="spellStart"/>
-      <w:r>
-        <w:rPr>
-          <w:b/>
-          <w:bCs/>
-          <w:sz w:val="20"/>
-          <w:szCs w:val="20"/>
-        </w:rPr>
-        <w:t>getTodos</w:t>
-      </w:r>
-      <w:proofErr w:type="spellEnd"/>
-      <w:r>
-        <w:rPr>
-          <w:b/>
-          <w:bCs/>
-          <w:sz w:val="20"/>
-          <w:szCs w:val="20"/>
-        </w:rPr>
-        <w:t>, (</w:t>
-      </w:r>
-      <w:proofErr w:type="spellStart"/>
-      <w:r>
-        <w:rPr>
-          <w:b/>
-          <w:bCs/>
-          <w:sz w:val="20"/>
-          <w:szCs w:val="20"/>
-        </w:rPr>
-        <w:t>todos</w:t>
-      </w:r>
-      <w:proofErr w:type="spellEnd"/>
-      <w:r>
-        <w:rPr>
-          <w:b/>
-          <w:bCs/>
-          <w:sz w:val="20"/>
-          <w:szCs w:val="20"/>
-        </w:rPr>
-        <w:t xml:space="preserve">) =&gt;  </w:t>
-      </w:r>
-      <w:proofErr w:type="spellStart"/>
-      <w:r>
-        <w:rPr>
-          <w:b/>
-          <w:bCs/>
-          <w:sz w:val="20"/>
-          <w:szCs w:val="20"/>
-        </w:rPr>
-        <w:t>todos.filter</w:t>
-      </w:r>
-      <w:proofErr w:type="spellEnd"/>
-      <w:r>
-        <w:rPr>
-          <w:b/>
-          <w:bCs/>
-          <w:sz w:val="20"/>
-          <w:szCs w:val="20"/>
-        </w:rPr>
-        <w:t>((</w:t>
-      </w:r>
-      <w:proofErr w:type="spellStart"/>
-      <w:r>
-        <w:rPr>
-          <w:b/>
-          <w:bCs/>
-          <w:sz w:val="20"/>
-          <w:szCs w:val="20"/>
-        </w:rPr>
-        <w:t>todo</w:t>
-      </w:r>
-      <w:proofErr w:type="spellEnd"/>
-      <w:r>
-        <w:rPr>
-          <w:b/>
-          <w:bCs/>
-          <w:sz w:val="20"/>
-          <w:szCs w:val="20"/>
-        </w:rPr>
-        <w:t>) =&gt; !</w:t>
-      </w:r>
-      <w:proofErr w:type="spellStart"/>
-      <w:r>
-        <w:rPr>
-          <w:b/>
-          <w:bCs/>
-          <w:sz w:val="20"/>
-          <w:szCs w:val="20"/>
-        </w:rPr>
-        <w:t>todo.isCompleted</w:t>
-      </w:r>
-      <w:proofErr w:type="spellEnd"/>
-      <w:r>
-        <w:rPr>
-          <w:b/>
-          <w:bCs/>
-          <w:sz w:val="20"/>
-          <w:szCs w:val="20"/>
-        </w:rPr>
-        <w:t>)</w:t>
-      </w:r>
-      <w:proofErr w:type="gramStart"/>
-      <w:r>
-        <w:rPr>
-          <w:b/>
-          <w:bCs/>
-          <w:sz w:val="20"/>
-          <w:szCs w:val="20"/>
-        </w:rPr>
-        <w:t>);</w:t>
-      </w:r>
-      <w:proofErr w:type="gramEnd"/>
+        <w:t>export const getIncompleteTodos = createSelector(getTodos, (todos) =&gt;  todos.filter((todo) =&gt; !todo.isCompleted));</w:t>
+      </w:r>
     </w:p>
     <w:p>
       <w:pPr>
@@ -7377,15 +7886,15 @@
           <w:lang w:val="ru-RU"/>
         </w:rPr>
       </w:pPr>
-      <w:proofErr w:type="spellStart"/>
-      <w:r>
-        <w:rPr>
+      <w:r>
+        <w:rPr>
+          <w:b/>
+          <w:bCs/>
           <w:sz w:val="20"/>
           <w:szCs w:val="20"/>
         </w:rPr>
         <w:t>MobX</w:t>
       </w:r>
-      <w:proofErr w:type="spellEnd"/>
       <w:r>
         <w:rPr>
           <w:sz w:val="20"/>
@@ -7400,10 +7909,30 @@
           <w:szCs w:val="20"/>
           <w:lang w:val="ru-RU"/>
         </w:rPr>
-        <w:t xml:space="preserve">в ООП. Использует </w:t>
-      </w:r>
-      <w:r>
-        <w:rPr>
+        <w:t xml:space="preserve">в </w:t>
+      </w:r>
+      <w:r>
+        <w:rPr>
+          <w:b/>
+          <w:bCs/>
+          <w:sz w:val="20"/>
+          <w:szCs w:val="20"/>
+          <w:lang w:val="ru-RU"/>
+        </w:rPr>
+        <w:t>ООП</w:t>
+      </w:r>
+      <w:r>
+        <w:rPr>
+          <w:sz w:val="20"/>
+          <w:szCs w:val="20"/>
+          <w:lang w:val="ru-RU"/>
+        </w:rPr>
+        <w:t xml:space="preserve">. Использует </w:t>
+      </w:r>
+      <w:r>
+        <w:rPr>
+          <w:b/>
+          <w:bCs/>
           <w:sz w:val="20"/>
           <w:szCs w:val="20"/>
         </w:rPr>
@@ -7419,6 +7948,8 @@
       </w:r>
       <w:r>
         <w:rPr>
+          <w:b/>
+          <w:bCs/>
           <w:sz w:val="20"/>
           <w:szCs w:val="20"/>
         </w:rPr>
@@ -7438,10 +7969,27 @@
           <w:szCs w:val="20"/>
           <w:lang w:val="ru-RU"/>
         </w:rPr>
-        <w:t xml:space="preserve">что позволяет системе троить </w:t>
-      </w:r>
-      <w:r>
-        <w:rPr>
+        <w:t xml:space="preserve">что позволяет системе </w:t>
+      </w:r>
+      <w:r>
+        <w:rPr>
+          <w:sz w:val="20"/>
+          <w:szCs w:val="20"/>
+        </w:rPr>
+        <w:t>c</w:t>
+      </w:r>
+      <w:r>
+        <w:rPr>
+          <w:sz w:val="20"/>
+          <w:szCs w:val="20"/>
+          <w:lang w:val="ru-RU"/>
+        </w:rPr>
+        <w:t xml:space="preserve">троить </w:t>
+      </w:r>
+      <w:r>
+        <w:rPr>
+          <w:b/>
+          <w:bCs/>
           <w:sz w:val="20"/>
           <w:szCs w:val="20"/>
         </w:rPr>
@@ -7449,14 +7997,18 @@
       </w:r>
       <w:r>
         <w:rPr>
-          <w:sz w:val="20"/>
-          <w:szCs w:val="20"/>
-          <w:lang w:val="ru-RU"/>
-        </w:rPr>
-        <w:t xml:space="preserve"> </w:t>
-      </w:r>
-      <w:r>
-        <w:rPr>
+          <w:b/>
+          <w:bCs/>
+          <w:sz w:val="20"/>
+          <w:szCs w:val="20"/>
+          <w:lang w:val="ru-RU"/>
+        </w:rPr>
+        <w:t xml:space="preserve"> </w:t>
+      </w:r>
+      <w:r>
+        <w:rPr>
+          <w:b/>
+          <w:bCs/>
           <w:sz w:val="20"/>
           <w:szCs w:val="20"/>
         </w:rPr>
@@ -7595,7 +8147,6 @@
         </w:rPr>
         <w:t xml:space="preserve">- </w:t>
       </w:r>
-      <w:proofErr w:type="gramStart"/>
       <w:r>
         <w:rPr>
           <w:sz w:val="20"/>
@@ -7610,27 +8161,30 @@
           <w:szCs w:val="20"/>
           <w:lang w:val="ru-RU"/>
         </w:rPr>
-        <w:t xml:space="preserve"> </w:t>
-      </w:r>
-      <w:r>
-        <w:rPr>
-          <w:sz w:val="20"/>
-          <w:szCs w:val="20"/>
-          <w:lang w:val="ru-RU"/>
-        </w:rPr>
-        <w:t>например</w:t>
-      </w:r>
-      <w:proofErr w:type="gramEnd"/>
-      <w:r>
-        <w:rPr>
-          <w:sz w:val="20"/>
-          <w:szCs w:val="20"/>
-          <w:lang w:val="ru-RU"/>
-        </w:rPr>
-        <w:t xml:space="preserve"> &lt;</w:t>
-      </w:r>
-      <w:r>
-        <w:rPr>
+        <w:t>, например</w:t>
+      </w:r>
+      <w:r>
+        <w:rPr>
+          <w:sz w:val="20"/>
+          <w:szCs w:val="20"/>
+          <w:lang w:val="ru-RU"/>
+        </w:rPr>
+        <w:t xml:space="preserve"> </w:t>
+      </w:r>
+      <w:r>
+        <w:rPr>
+          <w:b/>
+          <w:bCs/>
+          <w:sz w:val="20"/>
+          <w:szCs w:val="20"/>
+          <w:lang w:val="ru-RU"/>
+        </w:rPr>
+        <w:t>&lt;</w:t>
+      </w:r>
+      <w:r>
+        <w:rPr>
+          <w:b/>
+          <w:bCs/>
           <w:sz w:val="20"/>
           <w:szCs w:val="20"/>
         </w:rPr>
@@ -7638,11 +8192,21 @@
       </w:r>
       <w:r>
         <w:rPr>
-          <w:sz w:val="20"/>
-          <w:szCs w:val="20"/>
-          <w:lang w:val="ru-RU"/>
-        </w:rPr>
-        <w:t xml:space="preserve">/&gt; </w:t>
+          <w:b/>
+          <w:bCs/>
+          <w:sz w:val="20"/>
+          <w:szCs w:val="20"/>
+          <w:lang w:val="ru-RU"/>
+        </w:rPr>
+        <w:t>/&gt;</w:t>
+      </w:r>
+      <w:r>
+        <w:rPr>
+          <w:sz w:val="20"/>
+          <w:szCs w:val="20"/>
+          <w:lang w:val="ru-RU"/>
+        </w:rPr>
+        <w:t xml:space="preserve"> </w:t>
       </w:r>
       <w:r>
         <w:rPr>
@@ -7720,7 +8284,6 @@
           <w:szCs w:val="20"/>
           <w:lang w:val="ru-RU"/>
         </w:rPr>
-        <w:lastRenderedPageBreak/>
         <w:t>&lt;</w:t>
       </w:r>
       <w:r>
@@ -8499,7 +9062,6 @@
         </w:rPr>
         <w:t xml:space="preserve"> </w:t>
       </w:r>
-      <w:proofErr w:type="spellStart"/>
       <w:r>
         <w:rPr>
           <w:b/>
@@ -8510,7 +9072,6 @@
         </w:rPr>
         <w:t>to</w:t>
       </w:r>
-      <w:proofErr w:type="spellEnd"/>
       <w:r>
         <w:rPr>
           <w:sz w:val="20"/>
@@ -8519,7 +9080,6 @@
         </w:rPr>
         <w:t xml:space="preserve">="/" </w:t>
       </w:r>
-      <w:proofErr w:type="spellStart"/>
       <w:r>
         <w:rPr>
           <w:b/>
@@ -8530,7 +9090,6 @@
         </w:rPr>
         <w:t>activeClassName</w:t>
       </w:r>
-      <w:proofErr w:type="spellEnd"/>
       <w:r>
         <w:rPr>
           <w:sz w:val="20"/>
@@ -8539,7 +9098,6 @@
         </w:rPr>
         <w:t>="</w:t>
       </w:r>
-      <w:proofErr w:type="spellStart"/>
       <w:r>
         <w:rPr>
           <w:b/>
@@ -8550,7 +9108,6 @@
         </w:rPr>
         <w:t>active</w:t>
       </w:r>
-      <w:proofErr w:type="spellEnd"/>
       <w:r>
         <w:rPr>
           <w:sz w:val="20"/>
@@ -8651,7 +9208,6 @@
         </w:rPr>
         <w:t xml:space="preserve"> </w:t>
       </w:r>
-      <w:proofErr w:type="spellStart"/>
       <w:r>
         <w:rPr>
           <w:b/>
@@ -8662,7 +9218,6 @@
         </w:rPr>
         <w:t>to</w:t>
       </w:r>
-      <w:proofErr w:type="spellEnd"/>
       <w:r>
         <w:rPr>
           <w:sz w:val="20"/>
@@ -9695,7 +10250,6 @@
         </w:rPr>
         <w:t xml:space="preserve"> { </w:t>
       </w:r>
-      <w:proofErr w:type="spellStart"/>
       <w:r>
         <w:rPr>
           <w:b/>
@@ -9706,7 +10260,6 @@
         </w:rPr>
         <w:t>name</w:t>
       </w:r>
-      <w:proofErr w:type="spellEnd"/>
       <w:r>
         <w:rPr>
           <w:sz w:val="20"/>
@@ -9839,25 +10392,7 @@
           <w:szCs w:val="20"/>
           <w:lang w:val="ru-RU"/>
         </w:rPr>
-        <w:t xml:space="preserve">решения для популярных проблем возникающих при разработке. </w:t>
-      </w:r>
-      <w:proofErr w:type="spellStart"/>
-      <w:r>
-        <w:rPr>
-          <w:sz w:val="20"/>
-          <w:szCs w:val="20"/>
-          <w:lang w:val="ru-RU"/>
-        </w:rPr>
-        <w:t>Улучгают</w:t>
-      </w:r>
-      <w:proofErr w:type="spellEnd"/>
-      <w:r>
-        <w:rPr>
-          <w:sz w:val="20"/>
-          <w:szCs w:val="20"/>
-          <w:lang w:val="ru-RU"/>
-        </w:rPr>
-        <w:t xml:space="preserve"> производительность и простоту поддержки кода.</w:t>
+        <w:t>решения для популярных проблем возникающих при разработке. Улучгают производительность и простоту поддержки кода.</w:t>
       </w:r>
     </w:p>
     <w:p>
@@ -10354,7 +10889,6 @@
         </w:rPr>
         <w:t>&lt;</w:t>
       </w:r>
-      <w:proofErr w:type="spellStart"/>
       <w:r>
         <w:rPr>
           <w:b/>
@@ -10364,7 +10898,6 @@
         </w:rPr>
         <w:t>SplitScreen</w:t>
       </w:r>
-      <w:proofErr w:type="spellEnd"/>
       <w:r>
         <w:rPr>
           <w:sz w:val="20"/>
@@ -10386,7 +10919,6 @@
         </w:rPr>
         <w:t>&lt;</w:t>
       </w:r>
-      <w:proofErr w:type="spellStart"/>
       <w:r>
         <w:rPr>
           <w:b/>
@@ -10396,7 +10928,6 @@
         </w:rPr>
         <w:t>LeftChildren</w:t>
       </w:r>
-      <w:proofErr w:type="spellEnd"/>
       <w:r>
         <w:rPr>
           <w:sz w:val="20"/>
@@ -10404,7 +10935,6 @@
         </w:rPr>
         <w:t xml:space="preserve"> /&gt;&lt;</w:t>
       </w:r>
-      <w:proofErr w:type="spellStart"/>
       <w:r>
         <w:rPr>
           <w:b/>
@@ -10414,7 +10944,6 @@
         </w:rPr>
         <w:t>RightChildren</w:t>
       </w:r>
-      <w:proofErr w:type="spellEnd"/>
       <w:r>
         <w:rPr>
           <w:sz w:val="20"/>
@@ -10436,7 +10965,6 @@
         </w:rPr>
         <w:t>&lt;/</w:t>
       </w:r>
-      <w:proofErr w:type="spellStart"/>
       <w:r>
         <w:rPr>
           <w:b/>
@@ -10446,7 +10974,6 @@
         </w:rPr>
         <w:t>SplitScreen</w:t>
       </w:r>
-      <w:proofErr w:type="spellEnd"/>
       <w:r>
         <w:rPr>
           <w:sz w:val="20"/>
@@ -10491,7 +11018,6 @@
         </w:rPr>
         <w:t xml:space="preserve">: </w:t>
       </w:r>
-      <w:proofErr w:type="spellStart"/>
       <w:r>
         <w:rPr>
           <w:b/>
@@ -10501,7 +11027,6 @@
         </w:rPr>
         <w:t>SplitScreen</w:t>
       </w:r>
-      <w:proofErr w:type="spellEnd"/>
       <w:r>
         <w:rPr>
           <w:sz w:val="20"/>
@@ -10632,7 +11157,6 @@
         </w:rPr>
         <w:t xml:space="preserve"> = </w:t>
       </w:r>
-      <w:proofErr w:type="spellStart"/>
       <w:r>
         <w:rPr>
           <w:b/>
@@ -10658,7 +11182,6 @@
         </w:rPr>
         <w:t>div</w:t>
       </w:r>
-      <w:proofErr w:type="spellEnd"/>
       <w:r>
         <w:rPr>
           <w:sz w:val="20"/>
@@ -10705,7 +11228,6 @@
         </w:rPr>
         <w:t xml:space="preserve">) =&gt; </w:t>
       </w:r>
-      <w:proofErr w:type="spellStart"/>
       <w:r>
         <w:rPr>
           <w:b/>
@@ -10731,7 +11253,6 @@
         </w:rPr>
         <w:t>weight</w:t>
       </w:r>
-      <w:proofErr w:type="spellEnd"/>
       <w:r>
         <w:rPr>
           <w:sz w:val="20"/>
@@ -11549,17 +12070,8 @@
           <w:sz w:val="20"/>
           <w:szCs w:val="20"/>
         </w:rPr>
-        <w:t>return React.cloneElement(child, { [resourceName]: state }</w:t>
-      </w:r>
-      <w:proofErr w:type="gramStart"/>
-      <w:r>
-        <w:rPr>
-          <w:sz w:val="20"/>
-          <w:szCs w:val="20"/>
-        </w:rPr>
-        <w:t>);</w:t>
-      </w:r>
-      <w:proofErr w:type="gramEnd"/>
+        <w:t>return React.cloneElement(child, { [resourceName]: state });</w:t>
+      </w:r>
     </w:p>
     <w:p>
       <w:pPr>
@@ -11698,6 +12210,7 @@
           <w:sz w:val="20"/>
           <w:szCs w:val="20"/>
         </w:rPr>
+        <w:lastRenderedPageBreak/>
         <w:t>HOC</w:t>
       </w:r>
       <w:r>
@@ -12770,7 +13283,6 @@
         </w:rPr>
         <w:t xml:space="preserve"> Использует </w:t>
       </w:r>
-      <w:proofErr w:type="spellStart"/>
       <w:r>
         <w:rPr>
           <w:b/>
@@ -12780,7 +13292,6 @@
         </w:rPr>
         <w:t>useRef</w:t>
       </w:r>
-      <w:proofErr w:type="spellEnd"/>
       <w:r>
         <w:rPr>
           <w:sz w:val="20"/>
@@ -12804,7 +13315,6 @@
           <w:sz w:val="20"/>
           <w:szCs w:val="20"/>
         </w:rPr>
-        <w:lastRenderedPageBreak/>
         <w:t>ref</w:t>
       </w:r>
       <w:r>
@@ -15296,17 +15806,8 @@
           <w:sz w:val="20"/>
           <w:szCs w:val="20"/>
         </w:rPr>
-        <w:t xml:space="preserve">  return &lt;Button {...props} color="red" /</w:t>
-      </w:r>
-      <w:proofErr w:type="gramStart"/>
-      <w:r>
-        <w:rPr>
-          <w:sz w:val="20"/>
-          <w:szCs w:val="20"/>
-        </w:rPr>
-        <w:t>&gt;;</w:t>
-      </w:r>
-      <w:proofErr w:type="gramEnd"/>
+        <w:t xml:space="preserve">  return &lt;Button {...props} color="red" /&gt;;</w:t>
+      </w:r>
     </w:p>
     <w:p>
       <w:pPr>
@@ -15665,17 +16166,8 @@
           <w:sz w:val="20"/>
           <w:szCs w:val="20"/>
         </w:rPr>
-        <w:t>export const DangerButton = partiallyApply(Button, { color: 'red' }</w:t>
-      </w:r>
-      <w:proofErr w:type="gramStart"/>
-      <w:r>
-        <w:rPr>
-          <w:sz w:val="20"/>
-          <w:szCs w:val="20"/>
-        </w:rPr>
-        <w:t>);</w:t>
-      </w:r>
-      <w:proofErr w:type="gramEnd"/>
+        <w:t>export const DangerButton = partiallyApply(Button, { color: 'red' });</w:t>
+      </w:r>
     </w:p>
     <w:p>
       <w:pPr>
@@ -16400,16 +16892,7 @@
           <w:szCs w:val="20"/>
           <w:lang w:val="ru-RU"/>
         </w:rPr>
-        <w:t xml:space="preserve">. Это </w:t>
-      </w:r>
-      <w:r>
-        <w:rPr>
-          <w:sz w:val="20"/>
-          <w:szCs w:val="20"/>
-          <w:lang w:val="ru-RU"/>
-        </w:rPr>
-        <w:lastRenderedPageBreak/>
-        <w:t xml:space="preserve">эквивалентно реализации </w:t>
+        <w:t xml:space="preserve">. Это эквивалентно реализации </w:t>
       </w:r>
       <w:r>
         <w:rPr>
@@ -16519,17 +17002,8 @@
                 <w:sz w:val="16"/>
                 <w:szCs w:val="16"/>
               </w:rPr>
-              <w:t>super(props</w:t>
+              <w:t>super(props);</w:t>
             </w:r>
-            <w:proofErr w:type="gramStart"/>
-            <w:r>
-              <w:rPr>
-                <w:sz w:val="16"/>
-                <w:szCs w:val="16"/>
-              </w:rPr>
-              <w:t>);</w:t>
-            </w:r>
-            <w:proofErr w:type="gramEnd"/>
           </w:p>
           <w:p>
             <w:pPr>
@@ -16544,17 +17018,8 @@
                 <w:sz w:val="16"/>
                 <w:szCs w:val="16"/>
               </w:rPr>
-              <w:t>this.state = {count: 1</w:t>
+              <w:t>this.state = {count: 1};</w:t>
             </w:r>
-            <w:proofErr w:type="gramStart"/>
-            <w:r>
-              <w:rPr>
-                <w:sz w:val="16"/>
-                <w:szCs w:val="16"/>
-              </w:rPr>
-              <w:t>};</w:t>
-            </w:r>
-            <w:proofErr w:type="gramEnd"/>
           </w:p>
           <w:p>
             <w:pPr>
@@ -16617,17 +17082,8 @@
                 <w:sz w:val="16"/>
                 <w:szCs w:val="16"/>
               </w:rPr>
-              <w:t xml:space="preserve">return </w:t>
+              <w:t>return true;</w:t>
             </w:r>
-            <w:proofErr w:type="gramStart"/>
-            <w:r>
-              <w:rPr>
-                <w:sz w:val="16"/>
-                <w:szCs w:val="16"/>
-              </w:rPr>
-              <w:t>true;</w:t>
-            </w:r>
-            <w:proofErr w:type="gramEnd"/>
           </w:p>
           <w:p>
             <w:pPr>
@@ -16658,17 +17114,8 @@
                 <w:sz w:val="16"/>
                 <w:szCs w:val="16"/>
               </w:rPr>
-              <w:t xml:space="preserve">return </w:t>
+              <w:t>return false;</w:t>
             </w:r>
-            <w:proofErr w:type="gramStart"/>
-            <w:r>
-              <w:rPr>
-                <w:sz w:val="16"/>
-                <w:szCs w:val="16"/>
-              </w:rPr>
-              <w:t>false;</w:t>
-            </w:r>
-            <w:proofErr w:type="gramEnd"/>
           </w:p>
           <w:p>
             <w:pPr>
@@ -16776,17 +17223,8 @@
                 <w:sz w:val="16"/>
                 <w:szCs w:val="16"/>
               </w:rPr>
-              <w:t>super(props</w:t>
+              <w:t>super(props);</w:t>
             </w:r>
-            <w:proofErr w:type="gramStart"/>
-            <w:r>
-              <w:rPr>
-                <w:sz w:val="16"/>
-                <w:szCs w:val="16"/>
-              </w:rPr>
-              <w:t>);</w:t>
-            </w:r>
-            <w:proofErr w:type="gramEnd"/>
           </w:p>
           <w:p>
             <w:pPr>
@@ -16801,17 +17239,8 @@
                 <w:sz w:val="16"/>
                 <w:szCs w:val="16"/>
               </w:rPr>
-              <w:t>this.state = {count: 1</w:t>
+              <w:t>this.state = {count: 1};</w:t>
             </w:r>
-            <w:proofErr w:type="gramStart"/>
-            <w:r>
-              <w:rPr>
-                <w:sz w:val="16"/>
-                <w:szCs w:val="16"/>
-              </w:rPr>
-              <w:t>};</w:t>
-            </w:r>
-            <w:proofErr w:type="gramEnd"/>
           </w:p>
           <w:p>
             <w:pPr>
@@ -17395,7 +17824,6 @@
         </w:rPr>
         <w:t xml:space="preserve"> или </w:t>
       </w:r>
-      <w:proofErr w:type="spellStart"/>
       <w:r>
         <w:rPr>
           <w:sz w:val="20"/>
@@ -17403,7 +17831,6 @@
         </w:rPr>
         <w:t>Mobx</w:t>
       </w:r>
-      <w:proofErr w:type="spellEnd"/>
       <w:r>
         <w:rPr>
           <w:sz w:val="20"/>
@@ -17492,7 +17919,6 @@
         </w:rPr>
         <w:t xml:space="preserve">, </w:t>
       </w:r>
-      <w:proofErr w:type="spellStart"/>
       <w:r>
         <w:rPr>
           <w:b/>
@@ -17502,7 +17928,6 @@
         </w:rPr>
         <w:t>Mobx</w:t>
       </w:r>
-      <w:proofErr w:type="spellEnd"/>
     </w:p>
     <w:p>
       <w:pPr>

</xml_diff>

<commit_message>
feat: update theory with SSR and express
</commit_message>
<xml_diff>
--- a/React techcheck.docx
+++ b/React techcheck.docx
@@ -22737,17 +22737,223 @@
           <w:szCs w:val="16"/>
         </w:rPr>
       </w:pPr>
-    </w:p>
-    <w:p>
-      <w:pPr>
-        <w:shd w:val="clear" w:color="auto" w:fill="1E1E1E"/>
-        <w:spacing w:after="0" w:line="240" w:lineRule="auto"/>
+      <w:r>
+        <w:rPr>
+          <w:rFonts w:ascii="Consolas" w:eastAsia="Times New Roman" w:hAnsi="Consolas" w:cs="Times New Roman"/>
+          <w:color w:val="4FC1FF"/>
+          <w:sz w:val="16"/>
+          <w:szCs w:val="16"/>
+        </w:rPr>
+        <w:t>app</w:t>
+      </w:r>
+      <w:r>
         <w:rPr>
           <w:rFonts w:ascii="Consolas" w:eastAsia="Times New Roman" w:hAnsi="Consolas" w:cs="Times New Roman"/>
           <w:color w:val="D4D4D4"/>
           <w:sz w:val="16"/>
           <w:szCs w:val="16"/>
         </w:rPr>
+        <w:t>.</w:t>
+      </w:r>
+      <w:r>
+        <w:rPr>
+          <w:rFonts w:ascii="Consolas" w:eastAsia="Times New Roman" w:hAnsi="Consolas" w:cs="Times New Roman"/>
+          <w:color w:val="DCDCAA"/>
+          <w:sz w:val="16"/>
+          <w:szCs w:val="16"/>
+        </w:rPr>
+        <w:t>use</w:t>
+      </w:r>
+      <w:r>
+        <w:rPr>
+          <w:rFonts w:ascii="Consolas" w:eastAsia="Times New Roman" w:hAnsi="Consolas" w:cs="Times New Roman"/>
+          <w:color w:val="D4D4D4"/>
+          <w:sz w:val="16"/>
+          <w:szCs w:val="16"/>
+        </w:rPr>
+        <w:t>(</w:t>
+      </w:r>
+      <w:r>
+        <w:rPr>
+          <w:rFonts w:ascii="Consolas" w:eastAsia="Times New Roman" w:hAnsi="Consolas" w:cs="Times New Roman"/>
+          <w:color w:val="DCDCAA"/>
+          <w:sz w:val="16"/>
+          <w:szCs w:val="16"/>
+        </w:rPr>
+        <w:t>express</w:t>
+      </w:r>
+      <w:r>
+        <w:rPr>
+          <w:rFonts w:ascii="Consolas" w:eastAsia="Times New Roman" w:hAnsi="Consolas" w:cs="Times New Roman"/>
+          <w:color w:val="DCDCAA"/>
+          <w:sz w:val="16"/>
+          <w:szCs w:val="16"/>
+        </w:rPr>
+        <w:t>.static(</w:t>
+      </w:r>
+      <w:r>
+        <w:rPr>
+          <w:rFonts w:ascii="Consolas" w:eastAsia="Times New Roman" w:hAnsi="Consolas" w:cs="Times New Roman"/>
+          <w:color w:val="CE9178"/>
+          <w:sz w:val="16"/>
+          <w:szCs w:val="16"/>
+        </w:rPr>
+        <w:t>'./build'</w:t>
+      </w:r>
+      <w:r>
+        <w:rPr>
+          <w:rFonts w:ascii="Consolas" w:eastAsia="Times New Roman" w:hAnsi="Consolas" w:cs="Times New Roman"/>
+          <w:color w:val="D4D4D4"/>
+          <w:sz w:val="16"/>
+          <w:szCs w:val="16"/>
+        </w:rPr>
+        <w:t xml:space="preserve">, { </w:t>
+      </w:r>
+      <w:r>
+        <w:rPr>
+          <w:rFonts w:ascii="Consolas" w:eastAsia="Times New Roman" w:hAnsi="Consolas" w:cs="Times New Roman"/>
+          <w:color w:val="9CDCFE"/>
+          <w:sz w:val="16"/>
+          <w:szCs w:val="16"/>
+        </w:rPr>
+        <w:t>index:</w:t>
+      </w:r>
+      <w:r>
+        <w:rPr>
+          <w:rFonts w:ascii="Consolas" w:eastAsia="Times New Roman" w:hAnsi="Consolas" w:cs="Times New Roman"/>
+          <w:color w:val="D4D4D4"/>
+          <w:sz w:val="16"/>
+          <w:szCs w:val="16"/>
+        </w:rPr>
+        <w:t xml:space="preserve"> </w:t>
+      </w:r>
+      <w:r>
+        <w:rPr>
+          <w:rFonts w:ascii="Consolas" w:eastAsia="Times New Roman" w:hAnsi="Consolas" w:cs="Times New Roman"/>
+          <w:color w:val="569CD6"/>
+          <w:sz w:val="16"/>
+          <w:szCs w:val="16"/>
+        </w:rPr>
+        <w:t>false</w:t>
+      </w:r>
+      <w:r>
+        <w:rPr>
+          <w:rFonts w:ascii="Consolas" w:eastAsia="Times New Roman" w:hAnsi="Consolas" w:cs="Times New Roman"/>
+          <w:color w:val="D4D4D4"/>
+          <w:sz w:val="16"/>
+          <w:szCs w:val="16"/>
+        </w:rPr>
+        <w:t xml:space="preserve"> }</w:t>
+      </w:r>
+      <w:r>
+        <w:rPr>
+          <w:rFonts w:ascii="Consolas" w:eastAsia="Times New Roman" w:hAnsi="Consolas" w:cs="Times New Roman"/>
+          <w:color w:val="DCDCAA"/>
+          <w:sz w:val="16"/>
+          <w:szCs w:val="16"/>
+        </w:rPr>
+        <w:t>)</w:t>
+      </w:r>
+      <w:r>
+        <w:rPr>
+          <w:rFonts w:ascii="Consolas" w:eastAsia="Times New Roman" w:hAnsi="Consolas" w:cs="Times New Roman"/>
+          <w:color w:val="D4D4D4"/>
+          <w:sz w:val="16"/>
+          <w:szCs w:val="16"/>
+        </w:rPr>
+        <w:t>);</w:t>
+      </w:r>
+      <w:r>
+        <w:rPr>
+          <w:rFonts w:ascii="Consolas" w:eastAsia="Times New Roman" w:hAnsi="Consolas" w:cs="Times New Roman"/>
+          <w:color w:val="D4D4D4"/>
+          <w:sz w:val="16"/>
+          <w:szCs w:val="16"/>
+        </w:rPr>
+        <w:t xml:space="preserve"> // Staticky serve the files inside build folder </w:t>
+      </w:r>
+    </w:p>
+    <w:p>
+      <w:pPr>
+        <w:shd w:val="clear" w:color="auto" w:fill="1E1E1E"/>
+        <w:spacing w:after="0" w:line="240" w:lineRule="auto"/>
+        <w:ind w:firstLine="720"/>
+        <w:rPr>
+          <w:rFonts w:ascii="Consolas" w:eastAsia="Times New Roman" w:hAnsi="Consolas" w:cs="Times New Roman"/>
+          <w:color w:val="D4D4D4"/>
+          <w:sz w:val="16"/>
+          <w:szCs w:val="16"/>
+        </w:rPr>
+      </w:pPr>
+      <w:r>
+        <w:rPr>
+          <w:rFonts w:ascii="Consolas" w:eastAsia="Times New Roman" w:hAnsi="Consolas" w:cs="Times New Roman"/>
+          <w:color w:val="D4D4D4"/>
+          <w:sz w:val="16"/>
+          <w:szCs w:val="16"/>
+        </w:rPr>
+        <w:t xml:space="preserve">                             </w:t>
+      </w:r>
+      <w:r>
+        <w:rPr>
+          <w:rFonts w:ascii="Consolas" w:eastAsia="Times New Roman" w:hAnsi="Consolas" w:cs="Times New Roman"/>
+          <w:color w:val="D4D4D4"/>
+          <w:sz w:val="16"/>
+          <w:szCs w:val="16"/>
+        </w:rPr>
+        <w:tab/>
+      </w:r>
+      <w:r>
+        <w:rPr>
+          <w:rFonts w:ascii="Consolas" w:eastAsia="Times New Roman" w:hAnsi="Consolas" w:cs="Times New Roman"/>
+          <w:color w:val="D4D4D4"/>
+          <w:sz w:val="16"/>
+          <w:szCs w:val="16"/>
+        </w:rPr>
+        <w:tab/>
+        <w:t xml:space="preserve">     // </w:t>
+      </w:r>
+      <w:r>
+        <w:rPr>
+          <w:rFonts w:ascii="Consolas" w:eastAsia="Times New Roman" w:hAnsi="Consolas" w:cs="Times New Roman"/>
+          <w:color w:val="D4D4D4"/>
+          <w:sz w:val="16"/>
+          <w:szCs w:val="16"/>
+        </w:rPr>
+        <w:t>but</w:t>
+      </w:r>
+      <w:r>
+        <w:rPr>
+          <w:rFonts w:ascii="Consolas" w:eastAsia="Times New Roman" w:hAnsi="Consolas" w:cs="Times New Roman"/>
+          <w:color w:val="D4D4D4"/>
+          <w:sz w:val="16"/>
+          <w:szCs w:val="16"/>
+        </w:rPr>
+        <w:t xml:space="preserve"> don’t load base index.html by default</w:t>
+      </w:r>
+    </w:p>
+    <w:p>
+      <w:pPr>
+        <w:shd w:val="clear" w:color="auto" w:fill="1E1E1E"/>
+        <w:spacing w:after="0" w:line="240" w:lineRule="auto"/>
+        <w:rPr>
+          <w:rFonts w:ascii="Consolas" w:eastAsia="Times New Roman" w:hAnsi="Consolas" w:cs="Times New Roman"/>
+          <w:color w:val="D4D4D4"/>
+          <w:sz w:val="16"/>
+          <w:szCs w:val="16"/>
+        </w:rPr>
+      </w:pPr>
+    </w:p>
+    <w:p>
+      <w:pPr>
+        <w:shd w:val="clear" w:color="auto" w:fill="1E1E1E"/>
+        <w:spacing w:after="0" w:line="240" w:lineRule="auto"/>
+        <w:rPr>
+          <w:rFonts w:ascii="Consolas" w:eastAsia="Times New Roman" w:hAnsi="Consolas" w:cs="Times New Roman"/>
+          <w:color w:val="D4D4D4"/>
+          <w:sz w:val="16"/>
+          <w:szCs w:val="16"/>
+        </w:rPr>
       </w:pPr>
       <w:r>
         <w:rPr>
@@ -23415,6 +23621,11 @@
     </w:p>
     <w:p>
       <w:pPr>
+        <w:pStyle w:val="ListParagraph"/>
+        <w:numPr>
+          <w:ilvl w:val="0"/>
+          <w:numId w:val="10"/>
+        </w:numPr>
         <w:spacing w:after="0" w:line="204" w:lineRule="auto"/>
         <w:rPr>
           <w:b/>
@@ -23423,6 +23634,162 @@
           <w:szCs w:val="20"/>
         </w:rPr>
       </w:pPr>
+      <w:r>
+        <w:rPr>
+          <w:b/>
+          <w:bCs/>
+          <w:sz w:val="20"/>
+          <w:szCs w:val="20"/>
+        </w:rPr>
+        <w:t>Express</w:t>
+      </w:r>
+      <w:r>
+        <w:rPr>
+          <w:sz w:val="20"/>
+          <w:szCs w:val="20"/>
+        </w:rPr>
+        <w:t xml:space="preserve">. </w:t>
+      </w:r>
+      <w:r>
+        <w:rPr>
+          <w:sz w:val="20"/>
+          <w:szCs w:val="20"/>
+        </w:rPr>
+        <w:t>Use</w:t>
+      </w:r>
+      <w:r>
+        <w:rPr>
+          <w:b/>
+          <w:bCs/>
+          <w:sz w:val="20"/>
+          <w:szCs w:val="20"/>
+        </w:rPr>
+        <w:t xml:space="preserve"> </w:t>
+      </w:r>
+      <w:proofErr w:type="spellStart"/>
+      <w:r>
+        <w:rPr>
+          <w:b/>
+          <w:bCs/>
+          <w:sz w:val="20"/>
+          <w:szCs w:val="20"/>
+        </w:rPr>
+        <w:t>npx</w:t>
+      </w:r>
+      <w:proofErr w:type="spellEnd"/>
+      <w:r>
+        <w:rPr>
+          <w:b/>
+          <w:bCs/>
+          <w:sz w:val="20"/>
+          <w:szCs w:val="20"/>
+        </w:rPr>
+        <w:t xml:space="preserve"> nodemon --</w:t>
+      </w:r>
+      <w:proofErr w:type="spellStart"/>
+      <w:r>
+        <w:rPr>
+          <w:b/>
+          <w:bCs/>
+          <w:sz w:val="20"/>
+          <w:szCs w:val="20"/>
+        </w:rPr>
+        <w:t>exac</w:t>
+      </w:r>
+      <w:proofErr w:type="spellEnd"/>
+      <w:r>
+        <w:rPr>
+          <w:b/>
+          <w:bCs/>
+          <w:sz w:val="20"/>
+          <w:szCs w:val="20"/>
+        </w:rPr>
+        <w:t xml:space="preserve"> </w:t>
+      </w:r>
+      <w:proofErr w:type="spellStart"/>
+      <w:r>
+        <w:rPr>
+          <w:b/>
+          <w:bCs/>
+          <w:sz w:val="20"/>
+          <w:szCs w:val="20"/>
+        </w:rPr>
+        <w:t>npx</w:t>
+      </w:r>
+      <w:proofErr w:type="spellEnd"/>
+      <w:r>
+        <w:rPr>
+          <w:b/>
+          <w:bCs/>
+          <w:sz w:val="20"/>
+          <w:szCs w:val="20"/>
+        </w:rPr>
+        <w:t xml:space="preserve"> babel-node server.js</w:t>
+      </w:r>
+      <w:r>
+        <w:rPr>
+          <w:b/>
+          <w:bCs/>
+          <w:sz w:val="20"/>
+          <w:szCs w:val="20"/>
+        </w:rPr>
+        <w:t xml:space="preserve"> </w:t>
+      </w:r>
+      <w:r>
+        <w:rPr>
+          <w:sz w:val="20"/>
+          <w:szCs w:val="20"/>
+        </w:rPr>
+        <w:t xml:space="preserve">command to run the </w:t>
+      </w:r>
+      <w:r>
+        <w:rPr>
+          <w:b/>
+          <w:bCs/>
+          <w:sz w:val="20"/>
+          <w:szCs w:val="20"/>
+        </w:rPr>
+        <w:t>server</w:t>
+      </w:r>
+      <w:r>
+        <w:rPr>
+          <w:sz w:val="20"/>
+          <w:szCs w:val="20"/>
+        </w:rPr>
+        <w:t xml:space="preserve"> with </w:t>
+      </w:r>
+      <w:r>
+        <w:rPr>
+          <w:b/>
+          <w:bCs/>
+          <w:sz w:val="20"/>
+          <w:szCs w:val="20"/>
+        </w:rPr>
+        <w:t>nodemon</w:t>
+      </w:r>
+      <w:r>
+        <w:rPr>
+          <w:sz w:val="20"/>
+          <w:szCs w:val="20"/>
+        </w:rPr>
+        <w:t xml:space="preserve"> and </w:t>
+      </w:r>
+      <w:r>
+        <w:rPr>
+          <w:b/>
+          <w:bCs/>
+          <w:sz w:val="20"/>
+          <w:szCs w:val="20"/>
+        </w:rPr>
+        <w:t>babel</w:t>
+      </w:r>
+      <w:r>
+        <w:rPr>
+          <w:sz w:val="20"/>
+          <w:szCs w:val="20"/>
+        </w:rPr>
+        <w:t>.</w:t>
+      </w:r>
     </w:p>
     <w:sectPr>
       <w:pgSz w:w="12240" w:h="15840"/>
@@ -23795,7 +24162,7 @@
   <w:abstractNum w:abstractNumId="4" w15:restartNumberingAfterBreak="0">
     <w:nsid w:val="3FD6340A"/>
     <w:multiLevelType w:val="hybridMultilevel"/>
-    <w:tmpl w:val="B3A431B8"/>
+    <w:tmpl w:val="A3B02D0C"/>
     <w:lvl w:ilvl="0" w:tplc="04090009">
       <w:start w:val="1"/>
       <w:numFmt w:val="bullet"/>

</xml_diff>

<commit_message>
feat: update Server-Side Rendering theory
</commit_message>
<xml_diff>
--- a/React techcheck.docx
+++ b/React techcheck.docx
@@ -22410,6 +22410,27 @@
       <w:r>
         <w:rPr>
           <w:rFonts w:ascii="Consolas" w:eastAsia="Times New Roman" w:hAnsi="Consolas" w:cs="Times New Roman"/>
+          <w:color w:val="6A9955"/>
+          <w:sz w:val="16"/>
+          <w:szCs w:val="16"/>
+        </w:rPr>
+        <w:t>// Express</w:t>
+      </w:r>
+    </w:p>
+    <w:p>
+      <w:pPr>
+        <w:shd w:val="clear" w:color="auto" w:fill="1E1E1E"/>
+        <w:spacing w:after="0" w:line="240" w:lineRule="auto"/>
+        <w:rPr>
+          <w:rFonts w:ascii="Consolas" w:eastAsia="Times New Roman" w:hAnsi="Consolas" w:cs="Times New Roman"/>
+          <w:color w:val="D4D4D4"/>
+          <w:sz w:val="16"/>
+          <w:szCs w:val="16"/>
+        </w:rPr>
+      </w:pPr>
+      <w:r>
+        <w:rPr>
+          <w:rFonts w:ascii="Consolas" w:eastAsia="Times New Roman" w:hAnsi="Consolas" w:cs="Times New Roman"/>
           <w:color w:val="C586C0"/>
           <w:sz w:val="16"/>
           <w:szCs w:val="16"/>
@@ -22494,6 +22515,27 @@
       <w:r>
         <w:rPr>
           <w:rFonts w:ascii="Consolas" w:eastAsia="Times New Roman" w:hAnsi="Consolas" w:cs="Times New Roman"/>
+          <w:color w:val="6A9955"/>
+          <w:sz w:val="16"/>
+          <w:szCs w:val="16"/>
+        </w:rPr>
+        <w:t>// React</w:t>
+      </w:r>
+    </w:p>
+    <w:p>
+      <w:pPr>
+        <w:shd w:val="clear" w:color="auto" w:fill="1E1E1E"/>
+        <w:spacing w:after="0" w:line="240" w:lineRule="auto"/>
+        <w:rPr>
+          <w:rFonts w:ascii="Consolas" w:eastAsia="Times New Roman" w:hAnsi="Consolas" w:cs="Times New Roman"/>
+          <w:color w:val="D4D4D4"/>
+          <w:sz w:val="16"/>
+          <w:szCs w:val="16"/>
+        </w:rPr>
+      </w:pPr>
+      <w:r>
+        <w:rPr>
+          <w:rFonts w:ascii="Consolas" w:eastAsia="Times New Roman" w:hAnsi="Consolas" w:cs="Times New Roman"/>
           <w:color w:val="C586C0"/>
           <w:sz w:val="16"/>
           <w:szCs w:val="16"/>
@@ -22659,6 +22701,15 @@
           <w:szCs w:val="16"/>
         </w:rPr>
       </w:pPr>
+      <w:r>
+        <w:rPr>
+          <w:rFonts w:ascii="Consolas" w:eastAsia="Times New Roman" w:hAnsi="Consolas" w:cs="Times New Roman"/>
+          <w:color w:val="6A9955"/>
+          <w:sz w:val="16"/>
+          <w:szCs w:val="16"/>
+        </w:rPr>
+        <w:t>// Components</w:t>
+      </w:r>
     </w:p>
     <w:p>
       <w:pPr>
@@ -22674,6 +22725,102 @@
       <w:r>
         <w:rPr>
           <w:rFonts w:ascii="Consolas" w:eastAsia="Times New Roman" w:hAnsi="Consolas" w:cs="Times New Roman"/>
+          <w:color w:val="C586C0"/>
+          <w:sz w:val="16"/>
+          <w:szCs w:val="16"/>
+        </w:rPr>
+        <w:t>import</w:t>
+      </w:r>
+      <w:r>
+        <w:rPr>
+          <w:rFonts w:ascii="Consolas" w:eastAsia="Times New Roman" w:hAnsi="Consolas" w:cs="Times New Roman"/>
+          <w:color w:val="D4D4D4"/>
+          <w:sz w:val="16"/>
+          <w:szCs w:val="16"/>
+        </w:rPr>
+        <w:t xml:space="preserve"> { </w:t>
+      </w:r>
+      <w:r>
+        <w:rPr>
+          <w:rFonts w:ascii="Consolas" w:eastAsia="Times New Roman" w:hAnsi="Consolas" w:cs="Times New Roman"/>
+          <w:color w:val="9CDCFE"/>
+          <w:sz w:val="16"/>
+          <w:szCs w:val="16"/>
+        </w:rPr>
+        <w:t>Home</w:t>
+      </w:r>
+      <w:r>
+        <w:rPr>
+          <w:rFonts w:ascii="Consolas" w:eastAsia="Times New Roman" w:hAnsi="Consolas" w:cs="Times New Roman"/>
+          <w:color w:val="D4D4D4"/>
+          <w:sz w:val="16"/>
+          <w:szCs w:val="16"/>
+        </w:rPr>
+        <w:t xml:space="preserve"> } </w:t>
+      </w:r>
+      <w:r>
+        <w:rPr>
+          <w:rFonts w:ascii="Consolas" w:eastAsia="Times New Roman" w:hAnsi="Consolas" w:cs="Times New Roman"/>
+          <w:color w:val="C586C0"/>
+          <w:sz w:val="16"/>
+          <w:szCs w:val="16"/>
+        </w:rPr>
+        <w:t>from</w:t>
+      </w:r>
+      <w:r>
+        <w:rPr>
+          <w:rFonts w:ascii="Consolas" w:eastAsia="Times New Roman" w:hAnsi="Consolas" w:cs="Times New Roman"/>
+          <w:color w:val="D4D4D4"/>
+          <w:sz w:val="16"/>
+          <w:szCs w:val="16"/>
+        </w:rPr>
+        <w:t xml:space="preserve"> </w:t>
+      </w:r>
+      <w:r>
+        <w:rPr>
+          <w:rFonts w:ascii="Consolas" w:eastAsia="Times New Roman" w:hAnsi="Consolas" w:cs="Times New Roman"/>
+          <w:color w:val="CE9178"/>
+          <w:sz w:val="16"/>
+          <w:szCs w:val="16"/>
+        </w:rPr>
+        <w:t>'./src/pages/Home'</w:t>
+      </w:r>
+      <w:r>
+        <w:rPr>
+          <w:rFonts w:ascii="Consolas" w:eastAsia="Times New Roman" w:hAnsi="Consolas" w:cs="Times New Roman"/>
+          <w:color w:val="D4D4D4"/>
+          <w:sz w:val="16"/>
+          <w:szCs w:val="16"/>
+        </w:rPr>
+        <w:t>;</w:t>
+      </w:r>
+    </w:p>
+    <w:p>
+      <w:pPr>
+        <w:shd w:val="clear" w:color="auto" w:fill="1E1E1E"/>
+        <w:spacing w:after="0" w:line="240" w:lineRule="auto"/>
+        <w:rPr>
+          <w:rFonts w:ascii="Consolas" w:eastAsia="Times New Roman" w:hAnsi="Consolas" w:cs="Times New Roman"/>
+          <w:color w:val="D4D4D4"/>
+          <w:sz w:val="16"/>
+          <w:szCs w:val="16"/>
+        </w:rPr>
+      </w:pPr>
+    </w:p>
+    <w:p>
+      <w:pPr>
+        <w:shd w:val="clear" w:color="auto" w:fill="1E1E1E"/>
+        <w:spacing w:after="0" w:line="240" w:lineRule="auto"/>
+        <w:rPr>
+          <w:rFonts w:ascii="Consolas" w:eastAsia="Times New Roman" w:hAnsi="Consolas" w:cs="Times New Roman"/>
+          <w:color w:val="D4D4D4"/>
+          <w:sz w:val="16"/>
+          <w:szCs w:val="16"/>
+        </w:rPr>
+      </w:pPr>
+      <w:r>
+        <w:rPr>
+          <w:rFonts w:ascii="Consolas" w:eastAsia="Times New Roman" w:hAnsi="Consolas" w:cs="Times New Roman"/>
           <w:color w:val="569CD6"/>
           <w:sz w:val="16"/>
           <w:szCs w:val="16"/>
@@ -22737,6 +22884,36 @@
           <w:szCs w:val="16"/>
         </w:rPr>
       </w:pPr>
+    </w:p>
+    <w:p>
+      <w:pPr>
+        <w:shd w:val="clear" w:color="auto" w:fill="1E1E1E"/>
+        <w:spacing w:after="0" w:line="240" w:lineRule="auto"/>
+        <w:rPr>
+          <w:rFonts w:ascii="Consolas" w:eastAsia="Times New Roman" w:hAnsi="Consolas" w:cs="Times New Roman"/>
+          <w:color w:val="D4D4D4"/>
+          <w:sz w:val="16"/>
+          <w:szCs w:val="16"/>
+        </w:rPr>
+      </w:pPr>
+      <w:r>
+        <w:rPr>
+          <w:rFonts w:ascii="Consolas" w:eastAsia="Times New Roman" w:hAnsi="Consolas" w:cs="Times New Roman"/>
+          <w:color w:val="569CD6"/>
+          <w:sz w:val="16"/>
+          <w:szCs w:val="16"/>
+        </w:rPr>
+        <w:t>const</w:t>
+      </w:r>
+      <w:r>
+        <w:rPr>
+          <w:rFonts w:ascii="Consolas" w:eastAsia="Times New Roman" w:hAnsi="Consolas" w:cs="Times New Roman"/>
+          <w:color w:val="D4D4D4"/>
+          <w:sz w:val="16"/>
+          <w:szCs w:val="16"/>
+        </w:rPr>
+        <w:t xml:space="preserve"> </w:t>
+      </w:r>
       <w:r>
         <w:rPr>
           <w:rFonts w:ascii="Consolas" w:eastAsia="Times New Roman" w:hAnsi="Consolas" w:cs="Times New Roman"/>
@@ -22753,7 +22930,7 @@
           <w:sz w:val="16"/>
           <w:szCs w:val="16"/>
         </w:rPr>
-        <w:t>.</w:t>
+        <w:t xml:space="preserve"> = </w:t>
       </w:r>
       <w:r>
         <w:rPr>
@@ -22762,7 +22939,7 @@
           <w:sz w:val="16"/>
           <w:szCs w:val="16"/>
         </w:rPr>
-        <w:t>use</w:t>
+        <w:t>express</w:t>
       </w:r>
       <w:r>
         <w:rPr>
@@ -22771,7 +22948,37 @@
           <w:sz w:val="16"/>
           <w:szCs w:val="16"/>
         </w:rPr>
-        <w:t>(</w:t>
+        <w:t>();</w:t>
+      </w:r>
+    </w:p>
+    <w:p>
+      <w:pPr>
+        <w:shd w:val="clear" w:color="auto" w:fill="1E1E1E"/>
+        <w:spacing w:after="0" w:line="240" w:lineRule="auto"/>
+        <w:rPr>
+          <w:rFonts w:ascii="Consolas" w:eastAsia="Times New Roman" w:hAnsi="Consolas" w:cs="Times New Roman"/>
+          <w:color w:val="D4D4D4"/>
+          <w:sz w:val="16"/>
+          <w:szCs w:val="16"/>
+        </w:rPr>
+      </w:pPr>
+      <w:r>
+        <w:rPr>
+          <w:rFonts w:ascii="Consolas" w:eastAsia="Times New Roman" w:hAnsi="Consolas" w:cs="Times New Roman"/>
+          <w:color w:val="4FC1FF"/>
+          <w:sz w:val="16"/>
+          <w:szCs w:val="16"/>
+        </w:rPr>
+        <w:t>app</w:t>
+      </w:r>
+      <w:r>
+        <w:rPr>
+          <w:rFonts w:ascii="Consolas" w:eastAsia="Times New Roman" w:hAnsi="Consolas" w:cs="Times New Roman"/>
+          <w:color w:val="D4D4D4"/>
+          <w:sz w:val="16"/>
+          <w:szCs w:val="16"/>
+        </w:rPr>
+        <w:t>.</w:t>
       </w:r>
       <w:r>
         <w:rPr>
@@ -22780,7 +22987,16 @@
           <w:sz w:val="16"/>
           <w:szCs w:val="16"/>
         </w:rPr>
-        <w:t>express</w:t>
+        <w:t>use</w:t>
+      </w:r>
+      <w:r>
+        <w:rPr>
+          <w:rFonts w:ascii="Consolas" w:eastAsia="Times New Roman" w:hAnsi="Consolas" w:cs="Times New Roman"/>
+          <w:color w:val="D4D4D4"/>
+          <w:sz w:val="16"/>
+          <w:szCs w:val="16"/>
+        </w:rPr>
+        <w:t>(</w:t>
       </w:r>
       <w:r>
         <w:rPr>
@@ -22789,6 +23005,15 @@
           <w:sz w:val="16"/>
           <w:szCs w:val="16"/>
         </w:rPr>
+        <w:t>express</w:t>
+      </w:r>
+      <w:r>
+        <w:rPr>
+          <w:rFonts w:ascii="Consolas" w:eastAsia="Times New Roman" w:hAnsi="Consolas" w:cs="Times New Roman"/>
+          <w:color w:val="DCDCAA"/>
+          <w:sz w:val="16"/>
+          <w:szCs w:val="16"/>
+        </w:rPr>
         <w:t>.static(</w:t>
       </w:r>
       <w:r>
@@ -22877,7 +23102,6 @@
       <w:pPr>
         <w:shd w:val="clear" w:color="auto" w:fill="1E1E1E"/>
         <w:spacing w:after="0" w:line="240" w:lineRule="auto"/>
-        <w:ind w:firstLine="720"/>
         <w:rPr>
           <w:rFonts w:ascii="Consolas" w:eastAsia="Times New Roman" w:hAnsi="Consolas" w:cs="Times New Roman"/>
           <w:color w:val="D4D4D4"/>
@@ -22892,7 +23116,7 @@
           <w:sz w:val="16"/>
           <w:szCs w:val="16"/>
         </w:rPr>
-        <w:t xml:space="preserve">                             </w:t>
+        <w:t xml:space="preserve">                                                      </w:t>
       </w:r>
       <w:r>
         <w:rPr>
@@ -22901,7 +23125,7 @@
           <w:sz w:val="16"/>
           <w:szCs w:val="16"/>
         </w:rPr>
-        <w:tab/>
+        <w:t xml:space="preserve">// </w:t>
       </w:r>
       <w:r>
         <w:rPr>
@@ -22910,8 +23134,7 @@
           <w:sz w:val="16"/>
           <w:szCs w:val="16"/>
         </w:rPr>
-        <w:tab/>
-        <w:t xml:space="preserve">     // </w:t>
+        <w:t>but</w:t>
       </w:r>
       <w:r>
         <w:rPr>
@@ -22920,17 +23143,20 @@
           <w:sz w:val="16"/>
           <w:szCs w:val="16"/>
         </w:rPr>
-        <w:t>but</w:t>
-      </w:r>
-      <w:r>
+        <w:t xml:space="preserve"> don’t load base index.html by default</w:t>
+      </w:r>
+    </w:p>
+    <w:p>
+      <w:pPr>
+        <w:shd w:val="clear" w:color="auto" w:fill="1E1E1E"/>
+        <w:spacing w:after="0" w:line="240" w:lineRule="auto"/>
         <w:rPr>
           <w:rFonts w:ascii="Consolas" w:eastAsia="Times New Roman" w:hAnsi="Consolas" w:cs="Times New Roman"/>
           <w:color w:val="D4D4D4"/>
           <w:sz w:val="16"/>
           <w:szCs w:val="16"/>
         </w:rPr>
-        <w:t xml:space="preserve"> don’t load base index.html by default</w:t>
-      </w:r>
+      </w:pPr>
     </w:p>
     <w:p>
       <w:pPr>
@@ -22943,18 +23169,144 @@
           <w:szCs w:val="16"/>
         </w:rPr>
       </w:pPr>
-    </w:p>
-    <w:p>
-      <w:pPr>
-        <w:shd w:val="clear" w:color="auto" w:fill="1E1E1E"/>
-        <w:spacing w:after="0" w:line="240" w:lineRule="auto"/>
+      <w:r>
+        <w:rPr>
+          <w:rFonts w:ascii="Consolas" w:eastAsia="Times New Roman" w:hAnsi="Consolas" w:cs="Times New Roman"/>
+          <w:color w:val="4FC1FF"/>
+          <w:sz w:val="16"/>
+          <w:szCs w:val="16"/>
+        </w:rPr>
+        <w:t>app</w:t>
+      </w:r>
+      <w:r>
         <w:rPr>
           <w:rFonts w:ascii="Consolas" w:eastAsia="Times New Roman" w:hAnsi="Consolas" w:cs="Times New Roman"/>
           <w:color w:val="D4D4D4"/>
           <w:sz w:val="16"/>
           <w:szCs w:val="16"/>
         </w:rPr>
-      </w:pPr>
+        <w:t>.</w:t>
+      </w:r>
+      <w:r>
+        <w:rPr>
+          <w:rFonts w:ascii="Consolas" w:eastAsia="Times New Roman" w:hAnsi="Consolas" w:cs="Times New Roman"/>
+          <w:color w:val="DCDCAA"/>
+          <w:sz w:val="16"/>
+          <w:szCs w:val="16"/>
+        </w:rPr>
+        <w:t>get</w:t>
+      </w:r>
+      <w:r>
+        <w:rPr>
+          <w:rFonts w:ascii="Consolas" w:eastAsia="Times New Roman" w:hAnsi="Consolas" w:cs="Times New Roman"/>
+          <w:color w:val="D4D4D4"/>
+          <w:sz w:val="16"/>
+          <w:szCs w:val="16"/>
+        </w:rPr>
+        <w:t>(</w:t>
+      </w:r>
+      <w:r>
+        <w:rPr>
+          <w:rFonts w:ascii="Consolas" w:eastAsia="Times New Roman" w:hAnsi="Consolas" w:cs="Times New Roman"/>
+          <w:color w:val="CE9178"/>
+          <w:sz w:val="16"/>
+          <w:szCs w:val="16"/>
+        </w:rPr>
+        <w:t>'/*'</w:t>
+      </w:r>
+      <w:r>
+        <w:rPr>
+          <w:rFonts w:ascii="Consolas" w:eastAsia="Times New Roman" w:hAnsi="Consolas" w:cs="Times New Roman"/>
+          <w:color w:val="D4D4D4"/>
+          <w:sz w:val="16"/>
+          <w:szCs w:val="16"/>
+        </w:rPr>
+        <w:t>, (</w:t>
+      </w:r>
+      <w:r>
+        <w:rPr>
+          <w:rFonts w:ascii="Consolas" w:eastAsia="Times New Roman" w:hAnsi="Consolas" w:cs="Times New Roman"/>
+          <w:color w:val="9CDCFE"/>
+          <w:sz w:val="16"/>
+          <w:szCs w:val="16"/>
+        </w:rPr>
+        <w:t>req</w:t>
+      </w:r>
+      <w:r>
+        <w:rPr>
+          <w:rFonts w:ascii="Consolas" w:eastAsia="Times New Roman" w:hAnsi="Consolas" w:cs="Times New Roman"/>
+          <w:color w:val="D4D4D4"/>
+          <w:sz w:val="16"/>
+          <w:szCs w:val="16"/>
+        </w:rPr>
+        <w:t xml:space="preserve">, </w:t>
+      </w:r>
+      <w:r>
+        <w:rPr>
+          <w:rFonts w:ascii="Consolas" w:eastAsia="Times New Roman" w:hAnsi="Consolas" w:cs="Times New Roman"/>
+          <w:color w:val="9CDCFE"/>
+          <w:sz w:val="16"/>
+          <w:szCs w:val="16"/>
+        </w:rPr>
+        <w:t>res</w:t>
+      </w:r>
+      <w:r>
+        <w:rPr>
+          <w:rFonts w:ascii="Consolas" w:eastAsia="Times New Roman" w:hAnsi="Consolas" w:cs="Times New Roman"/>
+          <w:color w:val="D4D4D4"/>
+          <w:sz w:val="16"/>
+          <w:szCs w:val="16"/>
+        </w:rPr>
+        <w:t xml:space="preserve">) </w:t>
+      </w:r>
+      <w:r>
+        <w:rPr>
+          <w:rFonts w:ascii="Consolas" w:eastAsia="Times New Roman" w:hAnsi="Consolas" w:cs="Times New Roman"/>
+          <w:color w:val="569CD6"/>
+          <w:sz w:val="16"/>
+          <w:szCs w:val="16"/>
+        </w:rPr>
+        <w:t>=&gt;</w:t>
+      </w:r>
+      <w:r>
+        <w:rPr>
+          <w:rFonts w:ascii="Consolas" w:eastAsia="Times New Roman" w:hAnsi="Consolas" w:cs="Times New Roman"/>
+          <w:color w:val="D4D4D4"/>
+          <w:sz w:val="16"/>
+          <w:szCs w:val="16"/>
+        </w:rPr>
+        <w:t xml:space="preserve"> {</w:t>
+      </w:r>
+    </w:p>
+    <w:p>
+      <w:pPr>
+        <w:shd w:val="clear" w:color="auto" w:fill="1E1E1E"/>
+        <w:spacing w:after="0" w:line="240" w:lineRule="auto"/>
+        <w:rPr>
+          <w:rFonts w:ascii="Consolas" w:eastAsia="Times New Roman" w:hAnsi="Consolas" w:cs="Times New Roman"/>
+          <w:color w:val="D4D4D4"/>
+          <w:sz w:val="16"/>
+          <w:szCs w:val="16"/>
+        </w:rPr>
+      </w:pPr>
+      <w:r>
+        <w:rPr>
+          <w:rFonts w:ascii="Consolas" w:eastAsia="Times New Roman" w:hAnsi="Consolas" w:cs="Times New Roman"/>
+          <w:color w:val="569CD6"/>
+          <w:sz w:val="16"/>
+          <w:szCs w:val="16"/>
+        </w:rPr>
+        <w:t>const</w:t>
+      </w:r>
+      <w:r>
+        <w:rPr>
+          <w:rFonts w:ascii="Consolas" w:eastAsia="Times New Roman" w:hAnsi="Consolas" w:cs="Times New Roman"/>
+          <w:color w:val="D4D4D4"/>
+          <w:sz w:val="16"/>
+          <w:szCs w:val="16"/>
+        </w:rPr>
+        <w:t xml:space="preserve"> </w:t>
+      </w:r>
       <w:r>
         <w:rPr>
           <w:rFonts w:ascii="Consolas" w:eastAsia="Times New Roman" w:hAnsi="Consolas" w:cs="Times New Roman"/>
@@ -22962,7 +23314,7 @@
           <w:sz w:val="16"/>
           <w:szCs w:val="16"/>
         </w:rPr>
-        <w:t>app</w:t>
+        <w:t>reactApp</w:t>
       </w:r>
       <w:r>
         <w:rPr>
@@ -22971,7 +23323,7 @@
           <w:sz w:val="16"/>
           <w:szCs w:val="16"/>
         </w:rPr>
-        <w:t>.</w:t>
+        <w:t xml:space="preserve"> = </w:t>
       </w:r>
       <w:r>
         <w:rPr>
@@ -22980,7 +23332,7 @@
           <w:sz w:val="16"/>
           <w:szCs w:val="16"/>
         </w:rPr>
-        <w:t>get</w:t>
+        <w:t>renderToString</w:t>
       </w:r>
       <w:r>
         <w:rPr>
@@ -22994,56 +23346,224 @@
       <w:r>
         <w:rPr>
           <w:rFonts w:ascii="Consolas" w:eastAsia="Times New Roman" w:hAnsi="Consolas" w:cs="Times New Roman"/>
+          <w:color w:val="808080"/>
+          <w:sz w:val="16"/>
+          <w:szCs w:val="16"/>
+        </w:rPr>
+        <w:t>&lt;</w:t>
+      </w:r>
+      <w:r>
+        <w:rPr>
+          <w:rFonts w:ascii="Consolas" w:eastAsia="Times New Roman" w:hAnsi="Consolas" w:cs="Times New Roman"/>
+          <w:color w:val="4EC9B0"/>
+          <w:sz w:val="16"/>
+          <w:szCs w:val="16"/>
+        </w:rPr>
+        <w:t>Home</w:t>
+      </w:r>
+      <w:r>
+        <w:rPr>
+          <w:rFonts w:ascii="Consolas" w:eastAsia="Times New Roman" w:hAnsi="Consolas" w:cs="Times New Roman"/>
+          <w:color w:val="D4D4D4"/>
+          <w:sz w:val="16"/>
+          <w:szCs w:val="16"/>
+        </w:rPr>
+        <w:t xml:space="preserve"> </w:t>
+      </w:r>
+      <w:r>
+        <w:rPr>
+          <w:rFonts w:ascii="Consolas" w:eastAsia="Times New Roman" w:hAnsi="Consolas" w:cs="Times New Roman"/>
+          <w:color w:val="808080"/>
+          <w:sz w:val="16"/>
+          <w:szCs w:val="16"/>
+        </w:rPr>
+        <w:t>/&gt;</w:t>
+      </w:r>
+      <w:r>
+        <w:rPr>
+          <w:rFonts w:ascii="Consolas" w:eastAsia="Times New Roman" w:hAnsi="Consolas" w:cs="Times New Roman"/>
+          <w:color w:val="D4D4D4"/>
+          <w:sz w:val="16"/>
+          <w:szCs w:val="16"/>
+        </w:rPr>
+        <w:t>);</w:t>
+      </w:r>
+    </w:p>
+    <w:p>
+      <w:pPr>
+        <w:shd w:val="clear" w:color="auto" w:fill="1E1E1E"/>
+        <w:spacing w:after="0" w:line="240" w:lineRule="auto"/>
+        <w:rPr>
+          <w:rFonts w:ascii="Consolas" w:eastAsia="Times New Roman" w:hAnsi="Consolas" w:cs="Times New Roman"/>
+          <w:color w:val="D4D4D4"/>
+          <w:sz w:val="16"/>
+          <w:szCs w:val="16"/>
+        </w:rPr>
+      </w:pPr>
+    </w:p>
+    <w:p>
+      <w:pPr>
+        <w:shd w:val="clear" w:color="auto" w:fill="1E1E1E"/>
+        <w:spacing w:after="0" w:line="240" w:lineRule="auto"/>
+        <w:rPr>
+          <w:rFonts w:ascii="Consolas" w:eastAsia="Times New Roman" w:hAnsi="Consolas" w:cs="Times New Roman"/>
+          <w:color w:val="D4D4D4"/>
+          <w:sz w:val="16"/>
+          <w:szCs w:val="16"/>
+        </w:rPr>
+      </w:pPr>
+      <w:r>
+        <w:rPr>
+          <w:rFonts w:ascii="Consolas" w:eastAsia="Times New Roman" w:hAnsi="Consolas" w:cs="Times New Roman"/>
+          <w:color w:val="C586C0"/>
+          <w:sz w:val="16"/>
+          <w:szCs w:val="16"/>
+        </w:rPr>
+        <w:t>return</w:t>
+      </w:r>
+      <w:r>
+        <w:rPr>
+          <w:rFonts w:ascii="Consolas" w:eastAsia="Times New Roman" w:hAnsi="Consolas" w:cs="Times New Roman"/>
+          <w:color w:val="D4D4D4"/>
+          <w:sz w:val="16"/>
+          <w:szCs w:val="16"/>
+        </w:rPr>
+        <w:t xml:space="preserve"> </w:t>
+      </w:r>
+      <w:r>
+        <w:rPr>
+          <w:rFonts w:ascii="Consolas" w:eastAsia="Times New Roman" w:hAnsi="Consolas" w:cs="Times New Roman"/>
+          <w:color w:val="9CDCFE"/>
+          <w:sz w:val="16"/>
+          <w:szCs w:val="16"/>
+        </w:rPr>
+        <w:t>res</w:t>
+      </w:r>
+      <w:r>
+        <w:rPr>
+          <w:rFonts w:ascii="Consolas" w:eastAsia="Times New Roman" w:hAnsi="Consolas" w:cs="Times New Roman"/>
+          <w:color w:val="D4D4D4"/>
+          <w:sz w:val="16"/>
+          <w:szCs w:val="16"/>
+        </w:rPr>
+        <w:t>.</w:t>
+      </w:r>
+      <w:r>
+        <w:rPr>
+          <w:rFonts w:ascii="Consolas" w:eastAsia="Times New Roman" w:hAnsi="Consolas" w:cs="Times New Roman"/>
+          <w:color w:val="DCDCAA"/>
+          <w:sz w:val="16"/>
+          <w:szCs w:val="16"/>
+        </w:rPr>
+        <w:t>send</w:t>
+      </w:r>
+      <w:r>
+        <w:rPr>
+          <w:rFonts w:ascii="Consolas" w:eastAsia="Times New Roman" w:hAnsi="Consolas" w:cs="Times New Roman"/>
+          <w:color w:val="D4D4D4"/>
+          <w:sz w:val="16"/>
+          <w:szCs w:val="16"/>
+        </w:rPr>
+        <w:t>(</w:t>
+      </w:r>
+      <w:r>
+        <w:rPr>
+          <w:rFonts w:ascii="Consolas" w:eastAsia="Times New Roman" w:hAnsi="Consolas" w:cs="Times New Roman"/>
           <w:color w:val="CE9178"/>
           <w:sz w:val="16"/>
           <w:szCs w:val="16"/>
         </w:rPr>
-        <w:t>'/*'</w:t>
-      </w:r>
-      <w:r>
+        <w:t>`</w:t>
+      </w:r>
+    </w:p>
+    <w:p>
+      <w:pPr>
+        <w:shd w:val="clear" w:color="auto" w:fill="1E1E1E"/>
+        <w:spacing w:after="0" w:line="240" w:lineRule="auto"/>
         <w:rPr>
           <w:rFonts w:ascii="Consolas" w:eastAsia="Times New Roman" w:hAnsi="Consolas" w:cs="Times New Roman"/>
           <w:color w:val="D4D4D4"/>
           <w:sz w:val="16"/>
           <w:szCs w:val="16"/>
         </w:rPr>
-        <w:t>, (</w:t>
-      </w:r>
-      <w:r>
-        <w:rPr>
-          <w:rFonts w:ascii="Consolas" w:eastAsia="Times New Roman" w:hAnsi="Consolas" w:cs="Times New Roman"/>
-          <w:color w:val="9CDCFE"/>
+      </w:pPr>
+      <w:r>
+        <w:rPr>
+          <w:rFonts w:ascii="Consolas" w:eastAsia="Times New Roman" w:hAnsi="Consolas" w:cs="Times New Roman"/>
+          <w:color w:val="CE9178"/>
           <w:sz w:val="16"/>
           <w:szCs w:val="16"/>
         </w:rPr>
-        <w:t>req</w:t>
-      </w:r>
-      <w:r>
+        <w:t xml:space="preserve">  </w:t>
+      </w:r>
+      <w:r>
+        <w:rPr>
+          <w:rFonts w:ascii="Consolas" w:eastAsia="Times New Roman" w:hAnsi="Consolas" w:cs="Times New Roman"/>
+          <w:color w:val="CE9178"/>
+          <w:sz w:val="16"/>
+          <w:szCs w:val="16"/>
+        </w:rPr>
+        <w:t>&lt;html&gt;</w:t>
+      </w:r>
+    </w:p>
+    <w:p>
+      <w:pPr>
+        <w:shd w:val="clear" w:color="auto" w:fill="1E1E1E"/>
+        <w:spacing w:after="0" w:line="240" w:lineRule="auto"/>
         <w:rPr>
           <w:rFonts w:ascii="Consolas" w:eastAsia="Times New Roman" w:hAnsi="Consolas" w:cs="Times New Roman"/>
           <w:color w:val="D4D4D4"/>
           <w:sz w:val="16"/>
           <w:szCs w:val="16"/>
         </w:rPr>
-        <w:t xml:space="preserve">, </w:t>
-      </w:r>
-      <w:r>
-        <w:rPr>
-          <w:rFonts w:ascii="Consolas" w:eastAsia="Times New Roman" w:hAnsi="Consolas" w:cs="Times New Roman"/>
-          <w:color w:val="9CDCFE"/>
+      </w:pPr>
+      <w:r>
+        <w:rPr>
+          <w:rFonts w:ascii="Consolas" w:eastAsia="Times New Roman" w:hAnsi="Consolas" w:cs="Times New Roman"/>
+          <w:color w:val="CE9178"/>
           <w:sz w:val="16"/>
           <w:szCs w:val="16"/>
         </w:rPr>
-        <w:t>res</w:t>
-      </w:r>
-      <w:r>
+        <w:t xml:space="preserve">    </w:t>
+      </w:r>
+      <w:r>
+        <w:rPr>
+          <w:rFonts w:ascii="Consolas" w:eastAsia="Times New Roman" w:hAnsi="Consolas" w:cs="Times New Roman"/>
+          <w:color w:val="CE9178"/>
+          <w:sz w:val="16"/>
+          <w:szCs w:val="16"/>
+        </w:rPr>
+        <w:t>&lt;body&gt;</w:t>
+      </w:r>
+    </w:p>
+    <w:p>
+      <w:pPr>
+        <w:shd w:val="clear" w:color="auto" w:fill="1E1E1E"/>
+        <w:spacing w:after="0" w:line="240" w:lineRule="auto"/>
         <w:rPr>
           <w:rFonts w:ascii="Consolas" w:eastAsia="Times New Roman" w:hAnsi="Consolas" w:cs="Times New Roman"/>
           <w:color w:val="D4D4D4"/>
           <w:sz w:val="16"/>
           <w:szCs w:val="16"/>
         </w:rPr>
-        <w:t xml:space="preserve">) </w:t>
+      </w:pPr>
+      <w:r>
+        <w:rPr>
+          <w:rFonts w:ascii="Consolas" w:eastAsia="Times New Roman" w:hAnsi="Consolas" w:cs="Times New Roman"/>
+          <w:color w:val="CE9178"/>
+          <w:sz w:val="16"/>
+          <w:szCs w:val="16"/>
+        </w:rPr>
+        <w:t xml:space="preserve">      </w:t>
+      </w:r>
+      <w:r>
+        <w:rPr>
+          <w:rFonts w:ascii="Consolas" w:eastAsia="Times New Roman" w:hAnsi="Consolas" w:cs="Times New Roman"/>
+          <w:color w:val="CE9178"/>
+          <w:sz w:val="16"/>
+          <w:szCs w:val="16"/>
+        </w:rPr>
+        <w:t>&lt;div id="root"&gt;</w:t>
       </w:r>
       <w:r>
         <w:rPr>
@@ -23052,16 +23572,64 @@
           <w:sz w:val="16"/>
           <w:szCs w:val="16"/>
         </w:rPr>
-        <w:t>=&gt;</w:t>
-      </w:r>
-      <w:r>
+        <w:t>${</w:t>
+      </w:r>
+      <w:r>
+        <w:rPr>
+          <w:rFonts w:ascii="Consolas" w:eastAsia="Times New Roman" w:hAnsi="Consolas" w:cs="Times New Roman"/>
+          <w:color w:val="4FC1FF"/>
+          <w:sz w:val="16"/>
+          <w:szCs w:val="16"/>
+        </w:rPr>
+        <w:t>reactApp</w:t>
+      </w:r>
+      <w:r>
+        <w:rPr>
+          <w:rFonts w:ascii="Consolas" w:eastAsia="Times New Roman" w:hAnsi="Consolas" w:cs="Times New Roman"/>
+          <w:color w:val="569CD6"/>
+          <w:sz w:val="16"/>
+          <w:szCs w:val="16"/>
+        </w:rPr>
+        <w:t>}</w:t>
+      </w:r>
+      <w:r>
+        <w:rPr>
+          <w:rFonts w:ascii="Consolas" w:eastAsia="Times New Roman" w:hAnsi="Consolas" w:cs="Times New Roman"/>
+          <w:color w:val="CE9178"/>
+          <w:sz w:val="16"/>
+          <w:szCs w:val="16"/>
+        </w:rPr>
+        <w:t>&lt;/div&gt;</w:t>
+      </w:r>
+    </w:p>
+    <w:p>
+      <w:pPr>
+        <w:shd w:val="clear" w:color="auto" w:fill="1E1E1E"/>
+        <w:spacing w:after="0" w:line="240" w:lineRule="auto"/>
         <w:rPr>
           <w:rFonts w:ascii="Consolas" w:eastAsia="Times New Roman" w:hAnsi="Consolas" w:cs="Times New Roman"/>
           <w:color w:val="D4D4D4"/>
           <w:sz w:val="16"/>
           <w:szCs w:val="16"/>
         </w:rPr>
-        <w:t xml:space="preserve"> {</w:t>
+      </w:pPr>
+      <w:r>
+        <w:rPr>
+          <w:rFonts w:ascii="Consolas" w:eastAsia="Times New Roman" w:hAnsi="Consolas" w:cs="Times New Roman"/>
+          <w:color w:val="CE9178"/>
+          <w:sz w:val="16"/>
+          <w:szCs w:val="16"/>
+        </w:rPr>
+        <w:t xml:space="preserve">    </w:t>
+      </w:r>
+      <w:r>
+        <w:rPr>
+          <w:rFonts w:ascii="Consolas" w:eastAsia="Times New Roman" w:hAnsi="Consolas" w:cs="Times New Roman"/>
+          <w:color w:val="CE9178"/>
+          <w:sz w:val="16"/>
+          <w:szCs w:val="16"/>
+        </w:rPr>
+        <w:t>&lt;/body&gt;</w:t>
       </w:r>
     </w:p>
     <w:p>
@@ -23078,213 +23646,33 @@
       <w:r>
         <w:rPr>
           <w:rFonts w:ascii="Consolas" w:eastAsia="Times New Roman" w:hAnsi="Consolas" w:cs="Times New Roman"/>
+          <w:color w:val="CE9178"/>
+          <w:sz w:val="16"/>
+          <w:szCs w:val="16"/>
+        </w:rPr>
+        <w:t xml:space="preserve">  </w:t>
+      </w:r>
+      <w:r>
+        <w:rPr>
+          <w:rFonts w:ascii="Consolas" w:eastAsia="Times New Roman" w:hAnsi="Consolas" w:cs="Times New Roman"/>
+          <w:color w:val="CE9178"/>
+          <w:sz w:val="16"/>
+          <w:szCs w:val="16"/>
+        </w:rPr>
+        <w:t>&lt;/html&gt;</w:t>
+      </w:r>
+    </w:p>
+    <w:p>
+      <w:pPr>
+        <w:shd w:val="clear" w:color="auto" w:fill="1E1E1E"/>
+        <w:spacing w:after="0" w:line="240" w:lineRule="auto"/>
+        <w:rPr>
+          <w:rFonts w:ascii="Consolas" w:eastAsia="Times New Roman" w:hAnsi="Consolas" w:cs="Times New Roman"/>
           <w:color w:val="D4D4D4"/>
           <w:sz w:val="16"/>
           <w:szCs w:val="16"/>
         </w:rPr>
-        <w:t xml:space="preserve">  </w:t>
-      </w:r>
-      <w:r>
-        <w:rPr>
-          <w:rFonts w:ascii="Consolas" w:eastAsia="Times New Roman" w:hAnsi="Consolas" w:cs="Times New Roman"/>
-          <w:color w:val="569CD6"/>
-          <w:sz w:val="16"/>
-          <w:szCs w:val="16"/>
-        </w:rPr>
-        <w:t>const</w:t>
-      </w:r>
-      <w:r>
-        <w:rPr>
-          <w:rFonts w:ascii="Consolas" w:eastAsia="Times New Roman" w:hAnsi="Consolas" w:cs="Times New Roman"/>
-          <w:color w:val="D4D4D4"/>
-          <w:sz w:val="16"/>
-          <w:szCs w:val="16"/>
-        </w:rPr>
-        <w:t xml:space="preserve"> </w:t>
-      </w:r>
-      <w:r>
-        <w:rPr>
-          <w:rFonts w:ascii="Consolas" w:eastAsia="Times New Roman" w:hAnsi="Consolas" w:cs="Times New Roman"/>
-          <w:color w:val="4FC1FF"/>
-          <w:sz w:val="16"/>
-          <w:szCs w:val="16"/>
-        </w:rPr>
-        <w:t>reactApp</w:t>
-      </w:r>
-      <w:r>
-        <w:rPr>
-          <w:rFonts w:ascii="Consolas" w:eastAsia="Times New Roman" w:hAnsi="Consolas" w:cs="Times New Roman"/>
-          <w:color w:val="D4D4D4"/>
-          <w:sz w:val="16"/>
-          <w:szCs w:val="16"/>
-        </w:rPr>
-        <w:t xml:space="preserve"> = </w:t>
-      </w:r>
-      <w:r>
-        <w:rPr>
-          <w:rFonts w:ascii="Consolas" w:eastAsia="Times New Roman" w:hAnsi="Consolas" w:cs="Times New Roman"/>
-          <w:color w:val="DCDCAA"/>
-          <w:sz w:val="16"/>
-          <w:szCs w:val="16"/>
-        </w:rPr>
-        <w:t>renderToString</w:t>
-      </w:r>
-      <w:r>
-        <w:rPr>
-          <w:rFonts w:ascii="Consolas" w:eastAsia="Times New Roman" w:hAnsi="Consolas" w:cs="Times New Roman"/>
-          <w:color w:val="D4D4D4"/>
-          <w:sz w:val="16"/>
-          <w:szCs w:val="16"/>
-        </w:rPr>
-        <w:t>(</w:t>
-      </w:r>
-      <w:r>
-        <w:rPr>
-          <w:rFonts w:ascii="Consolas" w:eastAsia="Times New Roman" w:hAnsi="Consolas" w:cs="Times New Roman"/>
-          <w:color w:val="808080"/>
-          <w:sz w:val="16"/>
-          <w:szCs w:val="16"/>
-        </w:rPr>
-        <w:t>&lt;</w:t>
-      </w:r>
-      <w:r>
-        <w:rPr>
-          <w:rFonts w:ascii="Consolas" w:eastAsia="Times New Roman" w:hAnsi="Consolas" w:cs="Times New Roman"/>
-          <w:color w:val="569CD6"/>
-          <w:sz w:val="16"/>
-          <w:szCs w:val="16"/>
-        </w:rPr>
-        <w:t>h1</w:t>
-      </w:r>
-      <w:r>
-        <w:rPr>
-          <w:rFonts w:ascii="Consolas" w:eastAsia="Times New Roman" w:hAnsi="Consolas" w:cs="Times New Roman"/>
-          <w:color w:val="808080"/>
-          <w:sz w:val="16"/>
-          <w:szCs w:val="16"/>
-        </w:rPr>
-        <w:t>&gt;</w:t>
-      </w:r>
-      <w:r>
-        <w:rPr>
-          <w:rFonts w:ascii="Consolas" w:eastAsia="Times New Roman" w:hAnsi="Consolas" w:cs="Times New Roman"/>
-          <w:color w:val="D4D4D4"/>
-          <w:sz w:val="16"/>
-          <w:szCs w:val="16"/>
-        </w:rPr>
-        <w:t>Hello from the server side!</w:t>
-      </w:r>
-      <w:r>
-        <w:rPr>
-          <w:rFonts w:ascii="Consolas" w:eastAsia="Times New Roman" w:hAnsi="Consolas" w:cs="Times New Roman"/>
-          <w:color w:val="808080"/>
-          <w:sz w:val="16"/>
-          <w:szCs w:val="16"/>
-        </w:rPr>
-        <w:t>&lt;/</w:t>
-      </w:r>
-      <w:r>
-        <w:rPr>
-          <w:rFonts w:ascii="Consolas" w:eastAsia="Times New Roman" w:hAnsi="Consolas" w:cs="Times New Roman"/>
-          <w:color w:val="569CD6"/>
-          <w:sz w:val="16"/>
-          <w:szCs w:val="16"/>
-        </w:rPr>
-        <w:t>h1</w:t>
-      </w:r>
-      <w:r>
-        <w:rPr>
-          <w:rFonts w:ascii="Consolas" w:eastAsia="Times New Roman" w:hAnsi="Consolas" w:cs="Times New Roman"/>
-          <w:color w:val="808080"/>
-          <w:sz w:val="16"/>
-          <w:szCs w:val="16"/>
-        </w:rPr>
-        <w:t>&gt;</w:t>
-      </w:r>
-      <w:r>
-        <w:rPr>
-          <w:rFonts w:ascii="Consolas" w:eastAsia="Times New Roman" w:hAnsi="Consolas" w:cs="Times New Roman"/>
-          <w:color w:val="D4D4D4"/>
-          <w:sz w:val="16"/>
-          <w:szCs w:val="16"/>
-        </w:rPr>
-        <w:t>);</w:t>
-      </w:r>
-    </w:p>
-    <w:p>
-      <w:pPr>
-        <w:shd w:val="clear" w:color="auto" w:fill="1E1E1E"/>
-        <w:spacing w:after="0" w:line="240" w:lineRule="auto"/>
-        <w:rPr>
-          <w:rFonts w:ascii="Consolas" w:eastAsia="Times New Roman" w:hAnsi="Consolas" w:cs="Times New Roman"/>
-          <w:color w:val="D4D4D4"/>
-          <w:sz w:val="16"/>
-          <w:szCs w:val="16"/>
-        </w:rPr>
-      </w:pPr>
-      <w:r>
-        <w:rPr>
-          <w:rFonts w:ascii="Consolas" w:eastAsia="Times New Roman" w:hAnsi="Consolas" w:cs="Times New Roman"/>
-          <w:color w:val="D4D4D4"/>
-          <w:sz w:val="16"/>
-          <w:szCs w:val="16"/>
-        </w:rPr>
-        <w:t xml:space="preserve">  </w:t>
-      </w:r>
-      <w:r>
-        <w:rPr>
-          <w:rFonts w:ascii="Consolas" w:eastAsia="Times New Roman" w:hAnsi="Consolas" w:cs="Times New Roman"/>
-          <w:color w:val="C586C0"/>
-          <w:sz w:val="16"/>
-          <w:szCs w:val="16"/>
-        </w:rPr>
-        <w:t>return</w:t>
-      </w:r>
-      <w:r>
-        <w:rPr>
-          <w:rFonts w:ascii="Consolas" w:eastAsia="Times New Roman" w:hAnsi="Consolas" w:cs="Times New Roman"/>
-          <w:color w:val="D4D4D4"/>
-          <w:sz w:val="16"/>
-          <w:szCs w:val="16"/>
-        </w:rPr>
-        <w:t xml:space="preserve"> </w:t>
-      </w:r>
-      <w:r>
-        <w:rPr>
-          <w:rFonts w:ascii="Consolas" w:eastAsia="Times New Roman" w:hAnsi="Consolas" w:cs="Times New Roman"/>
-          <w:color w:val="9CDCFE"/>
-          <w:sz w:val="16"/>
-          <w:szCs w:val="16"/>
-        </w:rPr>
-        <w:t>res</w:t>
-      </w:r>
-      <w:r>
-        <w:rPr>
-          <w:rFonts w:ascii="Consolas" w:eastAsia="Times New Roman" w:hAnsi="Consolas" w:cs="Times New Roman"/>
-          <w:color w:val="D4D4D4"/>
-          <w:sz w:val="16"/>
-          <w:szCs w:val="16"/>
-        </w:rPr>
-        <w:t>.</w:t>
-      </w:r>
-      <w:r>
-        <w:rPr>
-          <w:rFonts w:ascii="Consolas" w:eastAsia="Times New Roman" w:hAnsi="Consolas" w:cs="Times New Roman"/>
-          <w:color w:val="DCDCAA"/>
-          <w:sz w:val="16"/>
-          <w:szCs w:val="16"/>
-        </w:rPr>
-        <w:t>send</w:t>
-      </w:r>
-      <w:r>
-        <w:rPr>
-          <w:rFonts w:ascii="Consolas" w:eastAsia="Times New Roman" w:hAnsi="Consolas" w:cs="Times New Roman"/>
-          <w:color w:val="D4D4D4"/>
-          <w:sz w:val="16"/>
-          <w:szCs w:val="16"/>
-        </w:rPr>
-        <w:t>(</w:t>
-      </w:r>
+      </w:pPr>
       <w:r>
         <w:rPr>
           <w:rFonts w:ascii="Consolas" w:eastAsia="Times New Roman" w:hAnsi="Consolas" w:cs="Times New Roman"/>
@@ -23293,168 +23681,6 @@
           <w:szCs w:val="16"/>
         </w:rPr>
         <w:t>`</w:t>
-      </w:r>
-    </w:p>
-    <w:p>
-      <w:pPr>
-        <w:shd w:val="clear" w:color="auto" w:fill="1E1E1E"/>
-        <w:spacing w:after="0" w:line="240" w:lineRule="auto"/>
-        <w:rPr>
-          <w:rFonts w:ascii="Consolas" w:eastAsia="Times New Roman" w:hAnsi="Consolas" w:cs="Times New Roman"/>
-          <w:color w:val="D4D4D4"/>
-          <w:sz w:val="16"/>
-          <w:szCs w:val="16"/>
-        </w:rPr>
-      </w:pPr>
-      <w:r>
-        <w:rPr>
-          <w:rFonts w:ascii="Consolas" w:eastAsia="Times New Roman" w:hAnsi="Consolas" w:cs="Times New Roman"/>
-          <w:color w:val="CE9178"/>
-          <w:sz w:val="16"/>
-          <w:szCs w:val="16"/>
-        </w:rPr>
-        <w:t>    &lt;html&gt;</w:t>
-      </w:r>
-    </w:p>
-    <w:p>
-      <w:pPr>
-        <w:shd w:val="clear" w:color="auto" w:fill="1E1E1E"/>
-        <w:spacing w:after="0" w:line="240" w:lineRule="auto"/>
-        <w:rPr>
-          <w:rFonts w:ascii="Consolas" w:eastAsia="Times New Roman" w:hAnsi="Consolas" w:cs="Times New Roman"/>
-          <w:color w:val="D4D4D4"/>
-          <w:sz w:val="16"/>
-          <w:szCs w:val="16"/>
-        </w:rPr>
-      </w:pPr>
-      <w:r>
-        <w:rPr>
-          <w:rFonts w:ascii="Consolas" w:eastAsia="Times New Roman" w:hAnsi="Consolas" w:cs="Times New Roman"/>
-          <w:color w:val="CE9178"/>
-          <w:sz w:val="16"/>
-          <w:szCs w:val="16"/>
-        </w:rPr>
-        <w:t>      &lt;body&gt;</w:t>
-      </w:r>
-    </w:p>
-    <w:p>
-      <w:pPr>
-        <w:shd w:val="clear" w:color="auto" w:fill="1E1E1E"/>
-        <w:spacing w:after="0" w:line="240" w:lineRule="auto"/>
-        <w:rPr>
-          <w:rFonts w:ascii="Consolas" w:eastAsia="Times New Roman" w:hAnsi="Consolas" w:cs="Times New Roman"/>
-          <w:color w:val="D4D4D4"/>
-          <w:sz w:val="16"/>
-          <w:szCs w:val="16"/>
-        </w:rPr>
-      </w:pPr>
-      <w:r>
-        <w:rPr>
-          <w:rFonts w:ascii="Consolas" w:eastAsia="Times New Roman" w:hAnsi="Consolas" w:cs="Times New Roman"/>
-          <w:color w:val="CE9178"/>
-          <w:sz w:val="16"/>
-          <w:szCs w:val="16"/>
-        </w:rPr>
-        <w:t>        &lt;div id="root"&gt;</w:t>
-      </w:r>
-      <w:r>
-        <w:rPr>
-          <w:rFonts w:ascii="Consolas" w:eastAsia="Times New Roman" w:hAnsi="Consolas" w:cs="Times New Roman"/>
-          <w:color w:val="569CD6"/>
-          <w:sz w:val="16"/>
-          <w:szCs w:val="16"/>
-        </w:rPr>
-        <w:t>${</w:t>
-      </w:r>
-      <w:r>
-        <w:rPr>
-          <w:rFonts w:ascii="Consolas" w:eastAsia="Times New Roman" w:hAnsi="Consolas" w:cs="Times New Roman"/>
-          <w:color w:val="4FC1FF"/>
-          <w:sz w:val="16"/>
-          <w:szCs w:val="16"/>
-        </w:rPr>
-        <w:t>reactApp</w:t>
-      </w:r>
-      <w:r>
-        <w:rPr>
-          <w:rFonts w:ascii="Consolas" w:eastAsia="Times New Roman" w:hAnsi="Consolas" w:cs="Times New Roman"/>
-          <w:color w:val="569CD6"/>
-          <w:sz w:val="16"/>
-          <w:szCs w:val="16"/>
-        </w:rPr>
-        <w:t>}</w:t>
-      </w:r>
-      <w:r>
-        <w:rPr>
-          <w:rFonts w:ascii="Consolas" w:eastAsia="Times New Roman" w:hAnsi="Consolas" w:cs="Times New Roman"/>
-          <w:color w:val="CE9178"/>
-          <w:sz w:val="16"/>
-          <w:szCs w:val="16"/>
-        </w:rPr>
-        <w:t>&lt;/div&gt;</w:t>
-      </w:r>
-    </w:p>
-    <w:p>
-      <w:pPr>
-        <w:shd w:val="clear" w:color="auto" w:fill="1E1E1E"/>
-        <w:spacing w:after="0" w:line="240" w:lineRule="auto"/>
-        <w:rPr>
-          <w:rFonts w:ascii="Consolas" w:eastAsia="Times New Roman" w:hAnsi="Consolas" w:cs="Times New Roman"/>
-          <w:color w:val="D4D4D4"/>
-          <w:sz w:val="16"/>
-          <w:szCs w:val="16"/>
-        </w:rPr>
-      </w:pPr>
-      <w:r>
-        <w:rPr>
-          <w:rFonts w:ascii="Consolas" w:eastAsia="Times New Roman" w:hAnsi="Consolas" w:cs="Times New Roman"/>
-          <w:color w:val="CE9178"/>
-          <w:sz w:val="16"/>
-          <w:szCs w:val="16"/>
-        </w:rPr>
-        <w:t>      &lt;/body&gt;</w:t>
-      </w:r>
-    </w:p>
-    <w:p>
-      <w:pPr>
-        <w:shd w:val="clear" w:color="auto" w:fill="1E1E1E"/>
-        <w:spacing w:after="0" w:line="240" w:lineRule="auto"/>
-        <w:rPr>
-          <w:rFonts w:ascii="Consolas" w:eastAsia="Times New Roman" w:hAnsi="Consolas" w:cs="Times New Roman"/>
-          <w:color w:val="D4D4D4"/>
-          <w:sz w:val="16"/>
-          <w:szCs w:val="16"/>
-        </w:rPr>
-      </w:pPr>
-      <w:r>
-        <w:rPr>
-          <w:rFonts w:ascii="Consolas" w:eastAsia="Times New Roman" w:hAnsi="Consolas" w:cs="Times New Roman"/>
-          <w:color w:val="CE9178"/>
-          <w:sz w:val="16"/>
-          <w:szCs w:val="16"/>
-        </w:rPr>
-        <w:t>    &lt;/html&gt;</w:t>
-      </w:r>
-    </w:p>
-    <w:p>
-      <w:pPr>
-        <w:shd w:val="clear" w:color="auto" w:fill="1E1E1E"/>
-        <w:spacing w:after="0" w:line="240" w:lineRule="auto"/>
-        <w:rPr>
-          <w:rFonts w:ascii="Consolas" w:eastAsia="Times New Roman" w:hAnsi="Consolas" w:cs="Times New Roman"/>
-          <w:color w:val="D4D4D4"/>
-          <w:sz w:val="16"/>
-          <w:szCs w:val="16"/>
-        </w:rPr>
-      </w:pPr>
-      <w:r>
-        <w:rPr>
-          <w:rFonts w:ascii="Consolas" w:eastAsia="Times New Roman" w:hAnsi="Consolas" w:cs="Times New Roman"/>
-          <w:color w:val="CE9178"/>
-          <w:sz w:val="16"/>
-          <w:szCs w:val="16"/>
-        </w:rPr>
-        <w:t>  `</w:t>
       </w:r>
       <w:r>
         <w:rPr>
@@ -23641,6 +23867,40 @@
           <w:sz w:val="20"/>
           <w:szCs w:val="20"/>
         </w:rPr>
+        <w:t>Server-Side rendering</w:t>
+      </w:r>
+      <w:r>
+        <w:rPr>
+          <w:b/>
+          <w:bCs/>
+          <w:sz w:val="20"/>
+          <w:szCs w:val="20"/>
+        </w:rPr>
+        <w:t xml:space="preserve"> practice: </w:t>
+      </w:r>
+    </w:p>
+    <w:p>
+      <w:pPr>
+        <w:pStyle w:val="ListParagraph"/>
+        <w:numPr>
+          <w:ilvl w:val="1"/>
+          <w:numId w:val="10"/>
+        </w:numPr>
+        <w:spacing w:after="0" w:line="204" w:lineRule="auto"/>
+        <w:rPr>
+          <w:b/>
+          <w:bCs/>
+          <w:sz w:val="20"/>
+          <w:szCs w:val="20"/>
+        </w:rPr>
+      </w:pPr>
+      <w:r>
+        <w:rPr>
+          <w:b/>
+          <w:bCs/>
+          <w:sz w:val="20"/>
+          <w:szCs w:val="20"/>
+        </w:rPr>
         <w:t>Express</w:t>
       </w:r>
       <w:r>
@@ -23666,65 +23926,32 @@
         </w:rPr>
         <w:t xml:space="preserve"> </w:t>
       </w:r>
-      <w:proofErr w:type="spellStart"/>
-      <w:r>
-        <w:rPr>
-          <w:b/>
-          <w:bCs/>
-          <w:sz w:val="20"/>
-          <w:szCs w:val="20"/>
-        </w:rPr>
-        <w:t>npx</w:t>
-      </w:r>
-      <w:proofErr w:type="spellEnd"/>
-      <w:r>
-        <w:rPr>
-          <w:b/>
-          <w:bCs/>
-          <w:sz w:val="20"/>
-          <w:szCs w:val="20"/>
-        </w:rPr>
-        <w:t xml:space="preserve"> nodemon --</w:t>
-      </w:r>
-      <w:proofErr w:type="spellStart"/>
-      <w:r>
-        <w:rPr>
-          <w:b/>
-          <w:bCs/>
-          <w:sz w:val="20"/>
-          <w:szCs w:val="20"/>
-        </w:rPr>
-        <w:t>exac</w:t>
-      </w:r>
-      <w:proofErr w:type="spellEnd"/>
-      <w:r>
-        <w:rPr>
-          <w:b/>
-          <w:bCs/>
-          <w:sz w:val="20"/>
-          <w:szCs w:val="20"/>
-        </w:rPr>
-        <w:t xml:space="preserve"> </w:t>
-      </w:r>
-      <w:proofErr w:type="spellStart"/>
-      <w:r>
-        <w:rPr>
-          <w:b/>
-          <w:bCs/>
-          <w:sz w:val="20"/>
-          <w:szCs w:val="20"/>
-        </w:rPr>
-        <w:t>npx</w:t>
-      </w:r>
-      <w:proofErr w:type="spellEnd"/>
-      <w:r>
-        <w:rPr>
-          <w:b/>
-          <w:bCs/>
-          <w:sz w:val="20"/>
-          <w:szCs w:val="20"/>
-        </w:rPr>
-        <w:t xml:space="preserve"> babel-node server.js</w:t>
+      <w:r>
+        <w:rPr>
+          <w:b/>
+          <w:bCs/>
+          <w:sz w:val="20"/>
+          <w:szCs w:val="20"/>
+        </w:rPr>
+        <w:t>npx nodemon --</w:t>
+      </w:r>
+      <w:r>
+        <w:rPr>
+          <w:b/>
+          <w:bCs/>
+          <w:sz w:val="20"/>
+          <w:szCs w:val="20"/>
+        </w:rPr>
+        <w:t>exec</w:t>
+      </w:r>
+      <w:r>
+        <w:rPr>
+          <w:b/>
+          <w:bCs/>
+          <w:sz w:val="20"/>
+          <w:szCs w:val="20"/>
+        </w:rPr>
+        <w:t xml:space="preserve"> npx babel-node server.js</w:t>
       </w:r>
       <w:r>
         <w:rPr>
@@ -23790,6 +24017,1306 @@
         </w:rPr>
         <w:t>.</w:t>
       </w:r>
+    </w:p>
+    <w:p>
+      <w:pPr>
+        <w:pStyle w:val="ListParagraph"/>
+        <w:numPr>
+          <w:ilvl w:val="1"/>
+          <w:numId w:val="10"/>
+        </w:numPr>
+        <w:spacing w:after="0" w:line="204" w:lineRule="auto"/>
+        <w:rPr>
+          <w:b/>
+          <w:bCs/>
+          <w:sz w:val="20"/>
+          <w:szCs w:val="20"/>
+        </w:rPr>
+      </w:pPr>
+      <w:r>
+        <w:rPr>
+          <w:sz w:val="20"/>
+          <w:szCs w:val="20"/>
+        </w:rPr>
+        <w:t>Use</w:t>
+      </w:r>
+      <w:r>
+        <w:rPr>
+          <w:b/>
+          <w:bCs/>
+          <w:sz w:val="20"/>
+          <w:szCs w:val="20"/>
+        </w:rPr>
+        <w:t xml:space="preserve"> </w:t>
+      </w:r>
+      <w:r>
+        <w:rPr>
+          <w:b/>
+          <w:bCs/>
+          <w:sz w:val="20"/>
+          <w:szCs w:val="20"/>
+        </w:rPr>
+        <w:t>ReactDOM.hydrate</w:t>
+      </w:r>
+      <w:r>
+        <w:rPr>
+          <w:b/>
+          <w:bCs/>
+          <w:sz w:val="20"/>
+          <w:szCs w:val="20"/>
+        </w:rPr>
+        <w:t xml:space="preserve"> </w:t>
+      </w:r>
+      <w:r>
+        <w:rPr>
+          <w:sz w:val="20"/>
+          <w:szCs w:val="20"/>
+          <w:lang w:val="ru-RU"/>
+        </w:rPr>
+        <w:t>вместо</w:t>
+      </w:r>
+      <w:r>
+        <w:rPr>
+          <w:b/>
+          <w:bCs/>
+          <w:sz w:val="20"/>
+          <w:szCs w:val="20"/>
+        </w:rPr>
+        <w:t xml:space="preserve"> </w:t>
+      </w:r>
+      <w:r>
+        <w:rPr>
+          <w:b/>
+          <w:bCs/>
+          <w:sz w:val="20"/>
+          <w:szCs w:val="20"/>
+        </w:rPr>
+        <w:t>ReactDOM.</w:t>
+      </w:r>
+      <w:r>
+        <w:rPr>
+          <w:b/>
+          <w:bCs/>
+          <w:sz w:val="20"/>
+          <w:szCs w:val="20"/>
+        </w:rPr>
+        <w:t xml:space="preserve">render </w:t>
+      </w:r>
+      <w:r>
+        <w:rPr>
+          <w:sz w:val="20"/>
+          <w:szCs w:val="20"/>
+          <w:lang w:val="ru-RU"/>
+        </w:rPr>
+        <w:t>внутри</w:t>
+      </w:r>
+      <w:r>
+        <w:rPr>
+          <w:sz w:val="20"/>
+          <w:szCs w:val="20"/>
+        </w:rPr>
+        <w:t xml:space="preserve"> </w:t>
+      </w:r>
+      <w:r>
+        <w:rPr>
+          <w:b/>
+          <w:bCs/>
+          <w:sz w:val="20"/>
+          <w:szCs w:val="20"/>
+        </w:rPr>
+        <w:t>index.js</w:t>
+      </w:r>
+      <w:r>
+        <w:rPr>
+          <w:sz w:val="20"/>
+          <w:szCs w:val="20"/>
+        </w:rPr>
+        <w:t xml:space="preserve">, </w:t>
+      </w:r>
+      <w:r>
+        <w:rPr>
+          <w:sz w:val="20"/>
+          <w:szCs w:val="20"/>
+          <w:lang w:val="ru-RU"/>
+        </w:rPr>
+        <w:t>что</w:t>
+      </w:r>
+      <w:r>
+        <w:rPr>
+          <w:sz w:val="20"/>
+          <w:szCs w:val="20"/>
+        </w:rPr>
+        <w:t xml:space="preserve"> </w:t>
+      </w:r>
+      <w:r>
+        <w:rPr>
+          <w:sz w:val="20"/>
+          <w:szCs w:val="20"/>
+          <w:lang w:val="ru-RU"/>
+        </w:rPr>
+        <w:t>позволит</w:t>
+      </w:r>
+      <w:r>
+        <w:rPr>
+          <w:sz w:val="20"/>
+          <w:szCs w:val="20"/>
+        </w:rPr>
+        <w:t xml:space="preserve"> </w:t>
+      </w:r>
+      <w:r>
+        <w:rPr>
+          <w:sz w:val="20"/>
+          <w:szCs w:val="20"/>
+          <w:lang w:val="ru-RU"/>
+        </w:rPr>
+        <w:t>добавлять</w:t>
+      </w:r>
+      <w:r>
+        <w:rPr>
+          <w:sz w:val="20"/>
+          <w:szCs w:val="20"/>
+        </w:rPr>
+        <w:t xml:space="preserve"> </w:t>
+      </w:r>
+      <w:r>
+        <w:rPr>
+          <w:b/>
+          <w:bCs/>
+          <w:sz w:val="20"/>
+          <w:szCs w:val="20"/>
+        </w:rPr>
+        <w:t>React</w:t>
+      </w:r>
+      <w:r>
+        <w:rPr>
+          <w:sz w:val="20"/>
+          <w:szCs w:val="20"/>
+        </w:rPr>
+        <w:t xml:space="preserve"> </w:t>
+      </w:r>
+      <w:r>
+        <w:rPr>
+          <w:sz w:val="20"/>
+          <w:szCs w:val="20"/>
+          <w:lang w:val="ru-RU"/>
+        </w:rPr>
+        <w:t>в</w:t>
+      </w:r>
+      <w:r>
+        <w:rPr>
+          <w:sz w:val="20"/>
+          <w:szCs w:val="20"/>
+        </w:rPr>
+        <w:t xml:space="preserve"> </w:t>
+      </w:r>
+      <w:r>
+        <w:rPr>
+          <w:sz w:val="20"/>
+          <w:szCs w:val="20"/>
+          <w:lang w:val="ru-RU"/>
+        </w:rPr>
+        <w:t>получаемые</w:t>
+      </w:r>
+      <w:r>
+        <w:rPr>
+          <w:sz w:val="20"/>
+          <w:szCs w:val="20"/>
+        </w:rPr>
+        <w:t xml:space="preserve"> </w:t>
+      </w:r>
+      <w:r>
+        <w:rPr>
+          <w:sz w:val="20"/>
+          <w:szCs w:val="20"/>
+          <w:lang w:val="ru-RU"/>
+        </w:rPr>
+        <w:t>с</w:t>
+      </w:r>
+      <w:r>
+        <w:rPr>
+          <w:sz w:val="20"/>
+          <w:szCs w:val="20"/>
+        </w:rPr>
+        <w:t xml:space="preserve"> </w:t>
+      </w:r>
+      <w:r>
+        <w:rPr>
+          <w:sz w:val="20"/>
+          <w:szCs w:val="20"/>
+          <w:lang w:val="ru-RU"/>
+        </w:rPr>
+        <w:t>сервера</w:t>
+      </w:r>
+      <w:r>
+        <w:rPr>
+          <w:sz w:val="20"/>
+          <w:szCs w:val="20"/>
+        </w:rPr>
+        <w:t xml:space="preserve"> </w:t>
+      </w:r>
+      <w:r>
+        <w:rPr>
+          <w:b/>
+          <w:bCs/>
+          <w:sz w:val="20"/>
+          <w:szCs w:val="20"/>
+        </w:rPr>
+        <w:t>HTML</w:t>
+      </w:r>
+    </w:p>
+    <w:p>
+      <w:pPr>
+        <w:pStyle w:val="ListParagraph"/>
+        <w:numPr>
+          <w:ilvl w:val="1"/>
+          <w:numId w:val="10"/>
+        </w:numPr>
+        <w:spacing w:after="0" w:line="204" w:lineRule="auto"/>
+        <w:rPr>
+          <w:sz w:val="20"/>
+          <w:szCs w:val="20"/>
+          <w:lang w:val="ru-RU"/>
+        </w:rPr>
+      </w:pPr>
+      <w:r>
+        <w:rPr>
+          <w:sz w:val="20"/>
+          <w:szCs w:val="20"/>
+          <w:lang w:val="ru-RU"/>
+        </w:rPr>
+        <w:lastRenderedPageBreak/>
+        <w:t>Также</w:t>
+      </w:r>
+      <w:r>
+        <w:rPr>
+          <w:sz w:val="20"/>
+          <w:szCs w:val="20"/>
+          <w:lang w:val="ru-RU"/>
+        </w:rPr>
+        <w:t xml:space="preserve"> </w:t>
+      </w:r>
+      <w:r>
+        <w:rPr>
+          <w:sz w:val="20"/>
+          <w:szCs w:val="20"/>
+          <w:lang w:val="ru-RU"/>
+        </w:rPr>
+        <w:t>необходимо</w:t>
+      </w:r>
+      <w:r>
+        <w:rPr>
+          <w:sz w:val="20"/>
+          <w:szCs w:val="20"/>
+          <w:lang w:val="ru-RU"/>
+        </w:rPr>
+        <w:t xml:space="preserve"> </w:t>
+      </w:r>
+      <w:r>
+        <w:rPr>
+          <w:sz w:val="20"/>
+          <w:szCs w:val="20"/>
+          <w:lang w:val="ru-RU"/>
+        </w:rPr>
+        <w:t>перенести</w:t>
+      </w:r>
+      <w:r>
+        <w:rPr>
+          <w:sz w:val="20"/>
+          <w:szCs w:val="20"/>
+          <w:lang w:val="ru-RU"/>
+        </w:rPr>
+        <w:t xml:space="preserve"> </w:t>
+      </w:r>
+      <w:r>
+        <w:rPr>
+          <w:sz w:val="20"/>
+          <w:szCs w:val="20"/>
+          <w:lang w:val="ru-RU"/>
+        </w:rPr>
+        <w:t>&lt;</w:t>
+      </w:r>
+      <w:r>
+        <w:rPr>
+          <w:b/>
+          <w:bCs/>
+          <w:sz w:val="20"/>
+          <w:szCs w:val="20"/>
+        </w:rPr>
+        <w:t>BrowserRouter</w:t>
+      </w:r>
+      <w:r>
+        <w:rPr>
+          <w:sz w:val="20"/>
+          <w:szCs w:val="20"/>
+          <w:lang w:val="ru-RU"/>
+        </w:rPr>
+        <w:t>&gt; &lt;/</w:t>
+      </w:r>
+      <w:r>
+        <w:rPr>
+          <w:b/>
+          <w:bCs/>
+          <w:sz w:val="20"/>
+          <w:szCs w:val="20"/>
+        </w:rPr>
+        <w:t>BrowserRouter</w:t>
+      </w:r>
+      <w:r>
+        <w:rPr>
+          <w:sz w:val="20"/>
+          <w:szCs w:val="20"/>
+          <w:lang w:val="ru-RU"/>
+        </w:rPr>
+        <w:t>&gt;</w:t>
+      </w:r>
+      <w:r>
+        <w:rPr>
+          <w:sz w:val="20"/>
+          <w:szCs w:val="20"/>
+          <w:lang w:val="ru-RU"/>
+        </w:rPr>
+        <w:t xml:space="preserve"> </w:t>
+      </w:r>
+      <w:r>
+        <w:rPr>
+          <w:sz w:val="20"/>
+          <w:szCs w:val="20"/>
+          <w:lang w:val="ru-RU"/>
+        </w:rPr>
+        <w:t>обертку</w:t>
+      </w:r>
+      <w:r>
+        <w:rPr>
+          <w:sz w:val="20"/>
+          <w:szCs w:val="20"/>
+          <w:lang w:val="ru-RU"/>
+        </w:rPr>
+        <w:t xml:space="preserve"> </w:t>
+      </w:r>
+      <w:r>
+        <w:rPr>
+          <w:sz w:val="20"/>
+          <w:szCs w:val="20"/>
+          <w:lang w:val="ru-RU"/>
+        </w:rPr>
+        <w:t>из</w:t>
+      </w:r>
+      <w:r>
+        <w:rPr>
+          <w:sz w:val="20"/>
+          <w:szCs w:val="20"/>
+          <w:lang w:val="ru-RU"/>
+        </w:rPr>
+        <w:t xml:space="preserve"> </w:t>
+      </w:r>
+      <w:r>
+        <w:rPr>
+          <w:b/>
+          <w:bCs/>
+          <w:sz w:val="20"/>
+          <w:szCs w:val="20"/>
+        </w:rPr>
+        <w:t>App</w:t>
+      </w:r>
+      <w:r>
+        <w:rPr>
+          <w:sz w:val="20"/>
+          <w:szCs w:val="20"/>
+          <w:lang w:val="ru-RU"/>
+        </w:rPr>
+        <w:t xml:space="preserve"> </w:t>
+      </w:r>
+      <w:r>
+        <w:rPr>
+          <w:sz w:val="20"/>
+          <w:szCs w:val="20"/>
+          <w:lang w:val="ru-RU"/>
+        </w:rPr>
+        <w:t>в</w:t>
+      </w:r>
+      <w:r>
+        <w:rPr>
+          <w:sz w:val="20"/>
+          <w:szCs w:val="20"/>
+          <w:lang w:val="ru-RU"/>
+        </w:rPr>
+        <w:t xml:space="preserve"> </w:t>
+      </w:r>
+      <w:r>
+        <w:rPr>
+          <w:b/>
+          <w:bCs/>
+          <w:sz w:val="20"/>
+          <w:szCs w:val="20"/>
+        </w:rPr>
+        <w:t>index</w:t>
+      </w:r>
+      <w:r>
+        <w:rPr>
+          <w:sz w:val="20"/>
+          <w:szCs w:val="20"/>
+          <w:lang w:val="ru-RU"/>
+        </w:rPr>
+        <w:t>.</w:t>
+      </w:r>
+      <w:r>
+        <w:rPr>
+          <w:b/>
+          <w:bCs/>
+          <w:sz w:val="20"/>
+          <w:szCs w:val="20"/>
+        </w:rPr>
+        <w:t>js</w:t>
+      </w:r>
+      <w:r>
+        <w:rPr>
+          <w:sz w:val="20"/>
+          <w:szCs w:val="20"/>
+          <w:lang w:val="ru-RU"/>
+        </w:rPr>
+        <w:t xml:space="preserve"> </w:t>
+      </w:r>
+      <w:r>
+        <w:rPr>
+          <w:sz w:val="20"/>
+          <w:szCs w:val="20"/>
+          <w:lang w:val="ru-RU"/>
+        </w:rPr>
+        <w:t>для</w:t>
+      </w:r>
+      <w:r>
+        <w:rPr>
+          <w:sz w:val="20"/>
+          <w:szCs w:val="20"/>
+          <w:lang w:val="ru-RU"/>
+        </w:rPr>
+        <w:t xml:space="preserve"> </w:t>
+      </w:r>
+      <w:r>
+        <w:rPr>
+          <w:sz w:val="20"/>
+          <w:szCs w:val="20"/>
+          <w:lang w:val="ru-RU"/>
+        </w:rPr>
+        <w:t xml:space="preserve">нормальной работы приложения с </w:t>
+      </w:r>
+      <w:r>
+        <w:rPr>
+          <w:b/>
+          <w:bCs/>
+          <w:sz w:val="20"/>
+          <w:szCs w:val="20"/>
+        </w:rPr>
+        <w:t>SSR</w:t>
+      </w:r>
+    </w:p>
+    <w:p>
+      <w:pPr>
+        <w:shd w:val="clear" w:color="auto" w:fill="1E1E1E"/>
+        <w:spacing w:after="0" w:line="240" w:lineRule="auto"/>
+        <w:rPr>
+          <w:rFonts w:ascii="Consolas" w:eastAsia="Times New Roman" w:hAnsi="Consolas" w:cs="Times New Roman"/>
+          <w:color w:val="D4D4D4"/>
+          <w:sz w:val="16"/>
+          <w:szCs w:val="16"/>
+        </w:rPr>
+      </w:pPr>
+      <w:r>
+        <w:rPr>
+          <w:rFonts w:ascii="Consolas" w:eastAsia="Times New Roman" w:hAnsi="Consolas" w:cs="Times New Roman"/>
+          <w:color w:val="C586C0"/>
+          <w:sz w:val="16"/>
+          <w:szCs w:val="16"/>
+        </w:rPr>
+        <w:t>import</w:t>
+      </w:r>
+      <w:r>
+        <w:rPr>
+          <w:rFonts w:ascii="Consolas" w:eastAsia="Times New Roman" w:hAnsi="Consolas" w:cs="Times New Roman"/>
+          <w:color w:val="D4D4D4"/>
+          <w:sz w:val="16"/>
+          <w:szCs w:val="16"/>
+        </w:rPr>
+        <w:t xml:space="preserve"> </w:t>
+      </w:r>
+      <w:r>
+        <w:rPr>
+          <w:rFonts w:ascii="Consolas" w:eastAsia="Times New Roman" w:hAnsi="Consolas" w:cs="Times New Roman"/>
+          <w:color w:val="9CDCFE"/>
+          <w:sz w:val="16"/>
+          <w:szCs w:val="16"/>
+        </w:rPr>
+        <w:t>React</w:t>
+      </w:r>
+      <w:r>
+        <w:rPr>
+          <w:rFonts w:ascii="Consolas" w:eastAsia="Times New Roman" w:hAnsi="Consolas" w:cs="Times New Roman"/>
+          <w:color w:val="D4D4D4"/>
+          <w:sz w:val="16"/>
+          <w:szCs w:val="16"/>
+        </w:rPr>
+        <w:t xml:space="preserve"> </w:t>
+      </w:r>
+      <w:r>
+        <w:rPr>
+          <w:rFonts w:ascii="Consolas" w:eastAsia="Times New Roman" w:hAnsi="Consolas" w:cs="Times New Roman"/>
+          <w:color w:val="C586C0"/>
+          <w:sz w:val="16"/>
+          <w:szCs w:val="16"/>
+        </w:rPr>
+        <w:t>from</w:t>
+      </w:r>
+      <w:r>
+        <w:rPr>
+          <w:rFonts w:ascii="Consolas" w:eastAsia="Times New Roman" w:hAnsi="Consolas" w:cs="Times New Roman"/>
+          <w:color w:val="D4D4D4"/>
+          <w:sz w:val="16"/>
+          <w:szCs w:val="16"/>
+        </w:rPr>
+        <w:t xml:space="preserve"> </w:t>
+      </w:r>
+      <w:r>
+        <w:rPr>
+          <w:rFonts w:ascii="Consolas" w:eastAsia="Times New Roman" w:hAnsi="Consolas" w:cs="Times New Roman"/>
+          <w:color w:val="CE9178"/>
+          <w:sz w:val="16"/>
+          <w:szCs w:val="16"/>
+        </w:rPr>
+        <w:t>'react'</w:t>
+      </w:r>
+      <w:r>
+        <w:rPr>
+          <w:rFonts w:ascii="Consolas" w:eastAsia="Times New Roman" w:hAnsi="Consolas" w:cs="Times New Roman"/>
+          <w:color w:val="D4D4D4"/>
+          <w:sz w:val="16"/>
+          <w:szCs w:val="16"/>
+        </w:rPr>
+        <w:t>;</w:t>
+      </w:r>
+    </w:p>
+    <w:p>
+      <w:pPr>
+        <w:shd w:val="clear" w:color="auto" w:fill="1E1E1E"/>
+        <w:spacing w:after="0" w:line="240" w:lineRule="auto"/>
+        <w:rPr>
+          <w:rFonts w:ascii="Consolas" w:eastAsia="Times New Roman" w:hAnsi="Consolas" w:cs="Times New Roman"/>
+          <w:color w:val="D4D4D4"/>
+          <w:sz w:val="16"/>
+          <w:szCs w:val="16"/>
+        </w:rPr>
+      </w:pPr>
+      <w:r>
+        <w:rPr>
+          <w:rFonts w:ascii="Consolas" w:eastAsia="Times New Roman" w:hAnsi="Consolas" w:cs="Times New Roman"/>
+          <w:color w:val="C586C0"/>
+          <w:sz w:val="16"/>
+          <w:szCs w:val="16"/>
+        </w:rPr>
+        <w:t>import</w:t>
+      </w:r>
+      <w:r>
+        <w:rPr>
+          <w:rFonts w:ascii="Consolas" w:eastAsia="Times New Roman" w:hAnsi="Consolas" w:cs="Times New Roman"/>
+          <w:color w:val="D4D4D4"/>
+          <w:sz w:val="16"/>
+          <w:szCs w:val="16"/>
+        </w:rPr>
+        <w:t xml:space="preserve"> </w:t>
+      </w:r>
+      <w:r>
+        <w:rPr>
+          <w:rFonts w:ascii="Consolas" w:eastAsia="Times New Roman" w:hAnsi="Consolas" w:cs="Times New Roman"/>
+          <w:color w:val="9CDCFE"/>
+          <w:sz w:val="16"/>
+          <w:szCs w:val="16"/>
+        </w:rPr>
+        <w:t>ReactDOM</w:t>
+      </w:r>
+      <w:r>
+        <w:rPr>
+          <w:rFonts w:ascii="Consolas" w:eastAsia="Times New Roman" w:hAnsi="Consolas" w:cs="Times New Roman"/>
+          <w:color w:val="D4D4D4"/>
+          <w:sz w:val="16"/>
+          <w:szCs w:val="16"/>
+        </w:rPr>
+        <w:t xml:space="preserve"> </w:t>
+      </w:r>
+      <w:r>
+        <w:rPr>
+          <w:rFonts w:ascii="Consolas" w:eastAsia="Times New Roman" w:hAnsi="Consolas" w:cs="Times New Roman"/>
+          <w:color w:val="C586C0"/>
+          <w:sz w:val="16"/>
+          <w:szCs w:val="16"/>
+        </w:rPr>
+        <w:t>from</w:t>
+      </w:r>
+      <w:r>
+        <w:rPr>
+          <w:rFonts w:ascii="Consolas" w:eastAsia="Times New Roman" w:hAnsi="Consolas" w:cs="Times New Roman"/>
+          <w:color w:val="D4D4D4"/>
+          <w:sz w:val="16"/>
+          <w:szCs w:val="16"/>
+        </w:rPr>
+        <w:t xml:space="preserve"> </w:t>
+      </w:r>
+      <w:r>
+        <w:rPr>
+          <w:rFonts w:ascii="Consolas" w:eastAsia="Times New Roman" w:hAnsi="Consolas" w:cs="Times New Roman"/>
+          <w:color w:val="CE9178"/>
+          <w:sz w:val="16"/>
+          <w:szCs w:val="16"/>
+        </w:rPr>
+        <w:t>'react-dom'</w:t>
+      </w:r>
+      <w:r>
+        <w:rPr>
+          <w:rFonts w:ascii="Consolas" w:eastAsia="Times New Roman" w:hAnsi="Consolas" w:cs="Times New Roman"/>
+          <w:color w:val="D4D4D4"/>
+          <w:sz w:val="16"/>
+          <w:szCs w:val="16"/>
+        </w:rPr>
+        <w:t>;</w:t>
+      </w:r>
+    </w:p>
+    <w:p>
+      <w:pPr>
+        <w:shd w:val="clear" w:color="auto" w:fill="1E1E1E"/>
+        <w:spacing w:after="0" w:line="240" w:lineRule="auto"/>
+        <w:rPr>
+          <w:rFonts w:ascii="Consolas" w:eastAsia="Times New Roman" w:hAnsi="Consolas" w:cs="Times New Roman"/>
+          <w:color w:val="D4D4D4"/>
+          <w:sz w:val="16"/>
+          <w:szCs w:val="16"/>
+        </w:rPr>
+      </w:pPr>
+      <w:r>
+        <w:rPr>
+          <w:rFonts w:ascii="Consolas" w:eastAsia="Times New Roman" w:hAnsi="Consolas" w:cs="Times New Roman"/>
+          <w:color w:val="C586C0"/>
+          <w:sz w:val="16"/>
+          <w:szCs w:val="16"/>
+        </w:rPr>
+        <w:t>import</w:t>
+      </w:r>
+      <w:r>
+        <w:rPr>
+          <w:rFonts w:ascii="Consolas" w:eastAsia="Times New Roman" w:hAnsi="Consolas" w:cs="Times New Roman"/>
+          <w:color w:val="D4D4D4"/>
+          <w:sz w:val="16"/>
+          <w:szCs w:val="16"/>
+        </w:rPr>
+        <w:t xml:space="preserve"> { </w:t>
+      </w:r>
+      <w:r>
+        <w:rPr>
+          <w:rFonts w:ascii="Consolas" w:eastAsia="Times New Roman" w:hAnsi="Consolas" w:cs="Times New Roman"/>
+          <w:color w:val="9CDCFE"/>
+          <w:sz w:val="16"/>
+          <w:szCs w:val="16"/>
+        </w:rPr>
+        <w:t>BrowserRouter</w:t>
+      </w:r>
+      <w:r>
+        <w:rPr>
+          <w:rFonts w:ascii="Consolas" w:eastAsia="Times New Roman" w:hAnsi="Consolas" w:cs="Times New Roman"/>
+          <w:color w:val="D4D4D4"/>
+          <w:sz w:val="16"/>
+          <w:szCs w:val="16"/>
+        </w:rPr>
+        <w:t xml:space="preserve"> } </w:t>
+      </w:r>
+      <w:r>
+        <w:rPr>
+          <w:rFonts w:ascii="Consolas" w:eastAsia="Times New Roman" w:hAnsi="Consolas" w:cs="Times New Roman"/>
+          <w:color w:val="C586C0"/>
+          <w:sz w:val="16"/>
+          <w:szCs w:val="16"/>
+        </w:rPr>
+        <w:t>from</w:t>
+      </w:r>
+      <w:r>
+        <w:rPr>
+          <w:rFonts w:ascii="Consolas" w:eastAsia="Times New Roman" w:hAnsi="Consolas" w:cs="Times New Roman"/>
+          <w:color w:val="D4D4D4"/>
+          <w:sz w:val="16"/>
+          <w:szCs w:val="16"/>
+        </w:rPr>
+        <w:t xml:space="preserve"> </w:t>
+      </w:r>
+      <w:r>
+        <w:rPr>
+          <w:rFonts w:ascii="Consolas" w:eastAsia="Times New Roman" w:hAnsi="Consolas" w:cs="Times New Roman"/>
+          <w:color w:val="CE9178"/>
+          <w:sz w:val="16"/>
+          <w:szCs w:val="16"/>
+        </w:rPr>
+        <w:t>'react-router-dom'</w:t>
+      </w:r>
+      <w:r>
+        <w:rPr>
+          <w:rFonts w:ascii="Consolas" w:eastAsia="Times New Roman" w:hAnsi="Consolas" w:cs="Times New Roman"/>
+          <w:color w:val="D4D4D4"/>
+          <w:sz w:val="16"/>
+          <w:szCs w:val="16"/>
+        </w:rPr>
+        <w:t>;</w:t>
+      </w:r>
+    </w:p>
+    <w:p>
+      <w:pPr>
+        <w:shd w:val="clear" w:color="auto" w:fill="1E1E1E"/>
+        <w:spacing w:after="0" w:line="240" w:lineRule="auto"/>
+        <w:rPr>
+          <w:rFonts w:ascii="Consolas" w:eastAsia="Times New Roman" w:hAnsi="Consolas" w:cs="Times New Roman"/>
+          <w:color w:val="D4D4D4"/>
+          <w:sz w:val="16"/>
+          <w:szCs w:val="16"/>
+        </w:rPr>
+      </w:pPr>
+      <w:r>
+        <w:rPr>
+          <w:rFonts w:ascii="Consolas" w:eastAsia="Times New Roman" w:hAnsi="Consolas" w:cs="Times New Roman"/>
+          <w:color w:val="C586C0"/>
+          <w:sz w:val="16"/>
+          <w:szCs w:val="16"/>
+        </w:rPr>
+        <w:t>import</w:t>
+      </w:r>
+      <w:r>
+        <w:rPr>
+          <w:rFonts w:ascii="Consolas" w:eastAsia="Times New Roman" w:hAnsi="Consolas" w:cs="Times New Roman"/>
+          <w:color w:val="D4D4D4"/>
+          <w:sz w:val="16"/>
+          <w:szCs w:val="16"/>
+        </w:rPr>
+        <w:t xml:space="preserve"> </w:t>
+      </w:r>
+      <w:r>
+        <w:rPr>
+          <w:rFonts w:ascii="Consolas" w:eastAsia="Times New Roman" w:hAnsi="Consolas" w:cs="Times New Roman"/>
+          <w:color w:val="9CDCFE"/>
+          <w:sz w:val="16"/>
+          <w:szCs w:val="16"/>
+        </w:rPr>
+        <w:t>App</w:t>
+      </w:r>
+      <w:r>
+        <w:rPr>
+          <w:rFonts w:ascii="Consolas" w:eastAsia="Times New Roman" w:hAnsi="Consolas" w:cs="Times New Roman"/>
+          <w:color w:val="D4D4D4"/>
+          <w:sz w:val="16"/>
+          <w:szCs w:val="16"/>
+        </w:rPr>
+        <w:t xml:space="preserve"> </w:t>
+      </w:r>
+      <w:r>
+        <w:rPr>
+          <w:rFonts w:ascii="Consolas" w:eastAsia="Times New Roman" w:hAnsi="Consolas" w:cs="Times New Roman"/>
+          <w:color w:val="C586C0"/>
+          <w:sz w:val="16"/>
+          <w:szCs w:val="16"/>
+        </w:rPr>
+        <w:t>from</w:t>
+      </w:r>
+      <w:r>
+        <w:rPr>
+          <w:rFonts w:ascii="Consolas" w:eastAsia="Times New Roman" w:hAnsi="Consolas" w:cs="Times New Roman"/>
+          <w:color w:val="D4D4D4"/>
+          <w:sz w:val="16"/>
+          <w:szCs w:val="16"/>
+        </w:rPr>
+        <w:t xml:space="preserve"> </w:t>
+      </w:r>
+      <w:r>
+        <w:rPr>
+          <w:rFonts w:ascii="Consolas" w:eastAsia="Times New Roman" w:hAnsi="Consolas" w:cs="Times New Roman"/>
+          <w:color w:val="CE9178"/>
+          <w:sz w:val="16"/>
+          <w:szCs w:val="16"/>
+        </w:rPr>
+        <w:t>'./App'</w:t>
+      </w:r>
+      <w:r>
+        <w:rPr>
+          <w:rFonts w:ascii="Consolas" w:eastAsia="Times New Roman" w:hAnsi="Consolas" w:cs="Times New Roman"/>
+          <w:color w:val="D4D4D4"/>
+          <w:sz w:val="16"/>
+          <w:szCs w:val="16"/>
+        </w:rPr>
+        <w:t>;</w:t>
+      </w:r>
+    </w:p>
+    <w:p>
+      <w:pPr>
+        <w:shd w:val="clear" w:color="auto" w:fill="1E1E1E"/>
+        <w:spacing w:after="0" w:line="240" w:lineRule="auto"/>
+        <w:rPr>
+          <w:rFonts w:ascii="Consolas" w:eastAsia="Times New Roman" w:hAnsi="Consolas" w:cs="Times New Roman"/>
+          <w:color w:val="D4D4D4"/>
+          <w:sz w:val="16"/>
+          <w:szCs w:val="16"/>
+        </w:rPr>
+      </w:pPr>
+    </w:p>
+    <w:p>
+      <w:pPr>
+        <w:shd w:val="clear" w:color="auto" w:fill="1E1E1E"/>
+        <w:spacing w:after="0" w:line="240" w:lineRule="auto"/>
+        <w:rPr>
+          <w:rFonts w:ascii="Consolas" w:eastAsia="Times New Roman" w:hAnsi="Consolas" w:cs="Times New Roman"/>
+          <w:color w:val="D4D4D4"/>
+          <w:sz w:val="16"/>
+          <w:szCs w:val="16"/>
+        </w:rPr>
+      </w:pPr>
+      <w:r>
+        <w:rPr>
+          <w:rFonts w:ascii="Consolas" w:eastAsia="Times New Roman" w:hAnsi="Consolas" w:cs="Times New Roman"/>
+          <w:color w:val="6A9955"/>
+          <w:sz w:val="16"/>
+          <w:szCs w:val="16"/>
+        </w:rPr>
+        <w:t>// hydrate takes pre-rendered HTML that we're going to get from the server and adds React to it</w:t>
+      </w:r>
+    </w:p>
+    <w:p>
+      <w:pPr>
+        <w:shd w:val="clear" w:color="auto" w:fill="1E1E1E"/>
+        <w:spacing w:after="0" w:line="240" w:lineRule="auto"/>
+        <w:rPr>
+          <w:rFonts w:ascii="Consolas" w:eastAsia="Times New Roman" w:hAnsi="Consolas" w:cs="Times New Roman"/>
+          <w:color w:val="D4D4D4"/>
+          <w:sz w:val="16"/>
+          <w:szCs w:val="16"/>
+        </w:rPr>
+      </w:pPr>
+      <w:r>
+        <w:rPr>
+          <w:rFonts w:ascii="Consolas" w:eastAsia="Times New Roman" w:hAnsi="Consolas" w:cs="Times New Roman"/>
+          <w:color w:val="6A9955"/>
+          <w:sz w:val="16"/>
+          <w:szCs w:val="16"/>
+        </w:rPr>
+        <w:t>// Despite of we're getting an HTML from the server, we still want to behave and rerender like ReactApp</w:t>
+      </w:r>
+    </w:p>
+    <w:p>
+      <w:pPr>
+        <w:shd w:val="clear" w:color="auto" w:fill="1E1E1E"/>
+        <w:spacing w:after="0" w:line="240" w:lineRule="auto"/>
+        <w:rPr>
+          <w:rFonts w:ascii="Consolas" w:eastAsia="Times New Roman" w:hAnsi="Consolas" w:cs="Times New Roman"/>
+          <w:color w:val="D4D4D4"/>
+          <w:sz w:val="16"/>
+          <w:szCs w:val="16"/>
+        </w:rPr>
+      </w:pPr>
+      <w:r>
+        <w:rPr>
+          <w:rFonts w:ascii="Consolas" w:eastAsia="Times New Roman" w:hAnsi="Consolas" w:cs="Times New Roman"/>
+          <w:color w:val="9CDCFE"/>
+          <w:sz w:val="16"/>
+          <w:szCs w:val="16"/>
+        </w:rPr>
+        <w:t>ReactDOM</w:t>
+      </w:r>
+      <w:r>
+        <w:rPr>
+          <w:rFonts w:ascii="Consolas" w:eastAsia="Times New Roman" w:hAnsi="Consolas" w:cs="Times New Roman"/>
+          <w:color w:val="D4D4D4"/>
+          <w:sz w:val="16"/>
+          <w:szCs w:val="16"/>
+        </w:rPr>
+        <w:t>.</w:t>
+      </w:r>
+      <w:r>
+        <w:rPr>
+          <w:rFonts w:ascii="Consolas" w:eastAsia="Times New Roman" w:hAnsi="Consolas" w:cs="Times New Roman"/>
+          <w:color w:val="DCDCAA"/>
+          <w:sz w:val="16"/>
+          <w:szCs w:val="16"/>
+        </w:rPr>
+        <w:t>hydrate</w:t>
+      </w:r>
+      <w:r>
+        <w:rPr>
+          <w:rFonts w:ascii="Consolas" w:eastAsia="Times New Roman" w:hAnsi="Consolas" w:cs="Times New Roman"/>
+          <w:color w:val="D4D4D4"/>
+          <w:sz w:val="16"/>
+          <w:szCs w:val="16"/>
+        </w:rPr>
+        <w:t>(</w:t>
+      </w:r>
+    </w:p>
+    <w:p>
+      <w:pPr>
+        <w:shd w:val="clear" w:color="auto" w:fill="1E1E1E"/>
+        <w:spacing w:after="0" w:line="240" w:lineRule="auto"/>
+        <w:rPr>
+          <w:rFonts w:ascii="Consolas" w:eastAsia="Times New Roman" w:hAnsi="Consolas" w:cs="Times New Roman"/>
+          <w:color w:val="D4D4D4"/>
+          <w:sz w:val="16"/>
+          <w:szCs w:val="16"/>
+        </w:rPr>
+      </w:pPr>
+      <w:r>
+        <w:rPr>
+          <w:rFonts w:ascii="Consolas" w:eastAsia="Times New Roman" w:hAnsi="Consolas" w:cs="Times New Roman"/>
+          <w:color w:val="D4D4D4"/>
+          <w:sz w:val="16"/>
+          <w:szCs w:val="16"/>
+        </w:rPr>
+        <w:t xml:space="preserve">  </w:t>
+      </w:r>
+      <w:r>
+        <w:rPr>
+          <w:rFonts w:ascii="Consolas" w:eastAsia="Times New Roman" w:hAnsi="Consolas" w:cs="Times New Roman"/>
+          <w:color w:val="808080"/>
+          <w:sz w:val="16"/>
+          <w:szCs w:val="16"/>
+        </w:rPr>
+        <w:t>&lt;</w:t>
+      </w:r>
+      <w:r>
+        <w:rPr>
+          <w:rFonts w:ascii="Consolas" w:eastAsia="Times New Roman" w:hAnsi="Consolas" w:cs="Times New Roman"/>
+          <w:color w:val="4EC9B0"/>
+          <w:sz w:val="16"/>
+          <w:szCs w:val="16"/>
+        </w:rPr>
+        <w:t>React.StrictMode</w:t>
+      </w:r>
+      <w:r>
+        <w:rPr>
+          <w:rFonts w:ascii="Consolas" w:eastAsia="Times New Roman" w:hAnsi="Consolas" w:cs="Times New Roman"/>
+          <w:color w:val="808080"/>
+          <w:sz w:val="16"/>
+          <w:szCs w:val="16"/>
+        </w:rPr>
+        <w:t>&gt;</w:t>
+      </w:r>
+    </w:p>
+    <w:p>
+      <w:pPr>
+        <w:shd w:val="clear" w:color="auto" w:fill="1E1E1E"/>
+        <w:spacing w:after="0" w:line="240" w:lineRule="auto"/>
+        <w:rPr>
+          <w:rFonts w:ascii="Consolas" w:eastAsia="Times New Roman" w:hAnsi="Consolas" w:cs="Times New Roman"/>
+          <w:color w:val="D4D4D4"/>
+          <w:sz w:val="16"/>
+          <w:szCs w:val="16"/>
+        </w:rPr>
+      </w:pPr>
+      <w:r>
+        <w:rPr>
+          <w:rFonts w:ascii="Consolas" w:eastAsia="Times New Roman" w:hAnsi="Consolas" w:cs="Times New Roman"/>
+          <w:color w:val="D4D4D4"/>
+          <w:sz w:val="16"/>
+          <w:szCs w:val="16"/>
+        </w:rPr>
+        <w:t xml:space="preserve">    </w:t>
+      </w:r>
+      <w:r>
+        <w:rPr>
+          <w:rFonts w:ascii="Consolas" w:eastAsia="Times New Roman" w:hAnsi="Consolas" w:cs="Times New Roman"/>
+          <w:color w:val="808080"/>
+          <w:sz w:val="16"/>
+          <w:szCs w:val="16"/>
+        </w:rPr>
+        <w:t>&lt;</w:t>
+      </w:r>
+      <w:r>
+        <w:rPr>
+          <w:rFonts w:ascii="Consolas" w:eastAsia="Times New Roman" w:hAnsi="Consolas" w:cs="Times New Roman"/>
+          <w:color w:val="4EC9B0"/>
+          <w:sz w:val="16"/>
+          <w:szCs w:val="16"/>
+        </w:rPr>
+        <w:t>BrowserRouter</w:t>
+      </w:r>
+      <w:r>
+        <w:rPr>
+          <w:rFonts w:ascii="Consolas" w:eastAsia="Times New Roman" w:hAnsi="Consolas" w:cs="Times New Roman"/>
+          <w:color w:val="808080"/>
+          <w:sz w:val="16"/>
+          <w:szCs w:val="16"/>
+        </w:rPr>
+        <w:t>&gt;</w:t>
+      </w:r>
+    </w:p>
+    <w:p>
+      <w:pPr>
+        <w:shd w:val="clear" w:color="auto" w:fill="1E1E1E"/>
+        <w:spacing w:after="0" w:line="240" w:lineRule="auto"/>
+        <w:rPr>
+          <w:rFonts w:ascii="Consolas" w:eastAsia="Times New Roman" w:hAnsi="Consolas" w:cs="Times New Roman"/>
+          <w:color w:val="D4D4D4"/>
+          <w:sz w:val="16"/>
+          <w:szCs w:val="16"/>
+        </w:rPr>
+      </w:pPr>
+      <w:r>
+        <w:rPr>
+          <w:rFonts w:ascii="Consolas" w:eastAsia="Times New Roman" w:hAnsi="Consolas" w:cs="Times New Roman"/>
+          <w:color w:val="D4D4D4"/>
+          <w:sz w:val="16"/>
+          <w:szCs w:val="16"/>
+        </w:rPr>
+        <w:t xml:space="preserve">      </w:t>
+      </w:r>
+      <w:r>
+        <w:rPr>
+          <w:rFonts w:ascii="Consolas" w:eastAsia="Times New Roman" w:hAnsi="Consolas" w:cs="Times New Roman"/>
+          <w:color w:val="808080"/>
+          <w:sz w:val="16"/>
+          <w:szCs w:val="16"/>
+        </w:rPr>
+        <w:t>&lt;</w:t>
+      </w:r>
+      <w:r>
+        <w:rPr>
+          <w:rFonts w:ascii="Consolas" w:eastAsia="Times New Roman" w:hAnsi="Consolas" w:cs="Times New Roman"/>
+          <w:color w:val="4EC9B0"/>
+          <w:sz w:val="16"/>
+          <w:szCs w:val="16"/>
+        </w:rPr>
+        <w:t>App</w:t>
+      </w:r>
+      <w:r>
+        <w:rPr>
+          <w:rFonts w:ascii="Consolas" w:eastAsia="Times New Roman" w:hAnsi="Consolas" w:cs="Times New Roman"/>
+          <w:color w:val="D4D4D4"/>
+          <w:sz w:val="16"/>
+          <w:szCs w:val="16"/>
+        </w:rPr>
+        <w:t xml:space="preserve"> </w:t>
+      </w:r>
+      <w:r>
+        <w:rPr>
+          <w:rFonts w:ascii="Consolas" w:eastAsia="Times New Roman" w:hAnsi="Consolas" w:cs="Times New Roman"/>
+          <w:color w:val="808080"/>
+          <w:sz w:val="16"/>
+          <w:szCs w:val="16"/>
+        </w:rPr>
+        <w:t>/&gt;</w:t>
+      </w:r>
+    </w:p>
+    <w:p>
+      <w:pPr>
+        <w:shd w:val="clear" w:color="auto" w:fill="1E1E1E"/>
+        <w:spacing w:after="0" w:line="240" w:lineRule="auto"/>
+        <w:rPr>
+          <w:rFonts w:ascii="Consolas" w:eastAsia="Times New Roman" w:hAnsi="Consolas" w:cs="Times New Roman"/>
+          <w:color w:val="D4D4D4"/>
+          <w:sz w:val="16"/>
+          <w:szCs w:val="16"/>
+        </w:rPr>
+      </w:pPr>
+      <w:r>
+        <w:rPr>
+          <w:rFonts w:ascii="Consolas" w:eastAsia="Times New Roman" w:hAnsi="Consolas" w:cs="Times New Roman"/>
+          <w:color w:val="D4D4D4"/>
+          <w:sz w:val="16"/>
+          <w:szCs w:val="16"/>
+        </w:rPr>
+        <w:t xml:space="preserve">    </w:t>
+      </w:r>
+      <w:r>
+        <w:rPr>
+          <w:rFonts w:ascii="Consolas" w:eastAsia="Times New Roman" w:hAnsi="Consolas" w:cs="Times New Roman"/>
+          <w:color w:val="808080"/>
+          <w:sz w:val="16"/>
+          <w:szCs w:val="16"/>
+        </w:rPr>
+        <w:t>&lt;/</w:t>
+      </w:r>
+      <w:r>
+        <w:rPr>
+          <w:rFonts w:ascii="Consolas" w:eastAsia="Times New Roman" w:hAnsi="Consolas" w:cs="Times New Roman"/>
+          <w:color w:val="4EC9B0"/>
+          <w:sz w:val="16"/>
+          <w:szCs w:val="16"/>
+        </w:rPr>
+        <w:t>BrowserRouter</w:t>
+      </w:r>
+      <w:r>
+        <w:rPr>
+          <w:rFonts w:ascii="Consolas" w:eastAsia="Times New Roman" w:hAnsi="Consolas" w:cs="Times New Roman"/>
+          <w:color w:val="808080"/>
+          <w:sz w:val="16"/>
+          <w:szCs w:val="16"/>
+        </w:rPr>
+        <w:t>&gt;</w:t>
+      </w:r>
+    </w:p>
+    <w:p>
+      <w:pPr>
+        <w:shd w:val="clear" w:color="auto" w:fill="1E1E1E"/>
+        <w:spacing w:after="0" w:line="240" w:lineRule="auto"/>
+        <w:rPr>
+          <w:rFonts w:ascii="Consolas" w:eastAsia="Times New Roman" w:hAnsi="Consolas" w:cs="Times New Roman"/>
+          <w:color w:val="D4D4D4"/>
+          <w:sz w:val="16"/>
+          <w:szCs w:val="16"/>
+        </w:rPr>
+      </w:pPr>
+      <w:r>
+        <w:rPr>
+          <w:rFonts w:ascii="Consolas" w:eastAsia="Times New Roman" w:hAnsi="Consolas" w:cs="Times New Roman"/>
+          <w:color w:val="D4D4D4"/>
+          <w:sz w:val="16"/>
+          <w:szCs w:val="16"/>
+        </w:rPr>
+        <w:t xml:space="preserve">  </w:t>
+      </w:r>
+      <w:r>
+        <w:rPr>
+          <w:rFonts w:ascii="Consolas" w:eastAsia="Times New Roman" w:hAnsi="Consolas" w:cs="Times New Roman"/>
+          <w:color w:val="808080"/>
+          <w:sz w:val="16"/>
+          <w:szCs w:val="16"/>
+        </w:rPr>
+        <w:t>&lt;/</w:t>
+      </w:r>
+      <w:r>
+        <w:rPr>
+          <w:rFonts w:ascii="Consolas" w:eastAsia="Times New Roman" w:hAnsi="Consolas" w:cs="Times New Roman"/>
+          <w:color w:val="4EC9B0"/>
+          <w:sz w:val="16"/>
+          <w:szCs w:val="16"/>
+        </w:rPr>
+        <w:t>React.StrictMode</w:t>
+      </w:r>
+      <w:r>
+        <w:rPr>
+          <w:rFonts w:ascii="Consolas" w:eastAsia="Times New Roman" w:hAnsi="Consolas" w:cs="Times New Roman"/>
+          <w:color w:val="808080"/>
+          <w:sz w:val="16"/>
+          <w:szCs w:val="16"/>
+        </w:rPr>
+        <w:t>&gt;</w:t>
+      </w:r>
+      <w:r>
+        <w:rPr>
+          <w:rFonts w:ascii="Consolas" w:eastAsia="Times New Roman" w:hAnsi="Consolas" w:cs="Times New Roman"/>
+          <w:color w:val="D4D4D4"/>
+          <w:sz w:val="16"/>
+          <w:szCs w:val="16"/>
+        </w:rPr>
+        <w:t>,</w:t>
+      </w:r>
+    </w:p>
+    <w:p>
+      <w:pPr>
+        <w:shd w:val="clear" w:color="auto" w:fill="1E1E1E"/>
+        <w:spacing w:after="0" w:line="240" w:lineRule="auto"/>
+        <w:rPr>
+          <w:rFonts w:ascii="Consolas" w:eastAsia="Times New Roman" w:hAnsi="Consolas" w:cs="Times New Roman"/>
+          <w:color w:val="D4D4D4"/>
+          <w:sz w:val="16"/>
+          <w:szCs w:val="16"/>
+        </w:rPr>
+      </w:pPr>
+      <w:r>
+        <w:rPr>
+          <w:rFonts w:ascii="Consolas" w:eastAsia="Times New Roman" w:hAnsi="Consolas" w:cs="Times New Roman"/>
+          <w:color w:val="D4D4D4"/>
+          <w:sz w:val="16"/>
+          <w:szCs w:val="16"/>
+        </w:rPr>
+        <w:t xml:space="preserve">  </w:t>
+      </w:r>
+      <w:r>
+        <w:rPr>
+          <w:rFonts w:ascii="Consolas" w:eastAsia="Times New Roman" w:hAnsi="Consolas" w:cs="Times New Roman"/>
+          <w:color w:val="9CDCFE"/>
+          <w:sz w:val="16"/>
+          <w:szCs w:val="16"/>
+        </w:rPr>
+        <w:t>document</w:t>
+      </w:r>
+      <w:r>
+        <w:rPr>
+          <w:rFonts w:ascii="Consolas" w:eastAsia="Times New Roman" w:hAnsi="Consolas" w:cs="Times New Roman"/>
+          <w:color w:val="D4D4D4"/>
+          <w:sz w:val="16"/>
+          <w:szCs w:val="16"/>
+        </w:rPr>
+        <w:t>.</w:t>
+      </w:r>
+      <w:r>
+        <w:rPr>
+          <w:rFonts w:ascii="Consolas" w:eastAsia="Times New Roman" w:hAnsi="Consolas" w:cs="Times New Roman"/>
+          <w:color w:val="DCDCAA"/>
+          <w:sz w:val="16"/>
+          <w:szCs w:val="16"/>
+        </w:rPr>
+        <w:t>getElementById</w:t>
+      </w:r>
+      <w:r>
+        <w:rPr>
+          <w:rFonts w:ascii="Consolas" w:eastAsia="Times New Roman" w:hAnsi="Consolas" w:cs="Times New Roman"/>
+          <w:color w:val="D4D4D4"/>
+          <w:sz w:val="16"/>
+          <w:szCs w:val="16"/>
+        </w:rPr>
+        <w:t>(</w:t>
+      </w:r>
+      <w:r>
+        <w:rPr>
+          <w:rFonts w:ascii="Consolas" w:eastAsia="Times New Roman" w:hAnsi="Consolas" w:cs="Times New Roman"/>
+          <w:color w:val="CE9178"/>
+          <w:sz w:val="16"/>
+          <w:szCs w:val="16"/>
+        </w:rPr>
+        <w:t>'root'</w:t>
+      </w:r>
+      <w:r>
+        <w:rPr>
+          <w:rFonts w:ascii="Consolas" w:eastAsia="Times New Roman" w:hAnsi="Consolas" w:cs="Times New Roman"/>
+          <w:color w:val="D4D4D4"/>
+          <w:sz w:val="16"/>
+          <w:szCs w:val="16"/>
+        </w:rPr>
+        <w:t>)</w:t>
+      </w:r>
+    </w:p>
+    <w:p>
+      <w:pPr>
+        <w:shd w:val="clear" w:color="auto" w:fill="1E1E1E"/>
+        <w:spacing w:after="0" w:line="240" w:lineRule="auto"/>
+        <w:rPr>
+          <w:rFonts w:ascii="Consolas" w:eastAsia="Times New Roman" w:hAnsi="Consolas" w:cs="Times New Roman"/>
+          <w:color w:val="D4D4D4"/>
+          <w:sz w:val="16"/>
+          <w:szCs w:val="16"/>
+        </w:rPr>
+      </w:pPr>
+      <w:r>
+        <w:rPr>
+          <w:rFonts w:ascii="Consolas" w:eastAsia="Times New Roman" w:hAnsi="Consolas" w:cs="Times New Roman"/>
+          <w:color w:val="D4D4D4"/>
+          <w:sz w:val="16"/>
+          <w:szCs w:val="16"/>
+        </w:rPr>
+        <w:t>);</w:t>
+      </w:r>
+    </w:p>
+    <w:p>
+      <w:pPr>
+        <w:pStyle w:val="ListParagraph"/>
+        <w:numPr>
+          <w:ilvl w:val="1"/>
+          <w:numId w:val="10"/>
+        </w:numPr>
+        <w:spacing w:after="0" w:line="204" w:lineRule="auto"/>
+        <w:rPr>
+          <w:b/>
+          <w:bCs/>
+          <w:sz w:val="20"/>
+          <w:szCs w:val="20"/>
+        </w:rPr>
+      </w:pPr>
     </w:p>
     <w:sectPr>
       <w:pgSz w:w="12240" w:h="15840"/>
@@ -24162,7 +25689,7 @@
   <w:abstractNum w:abstractNumId="4" w15:restartNumberingAfterBreak="0">
     <w:nsid w:val="3FD6340A"/>
     <w:multiLevelType w:val="hybridMultilevel"/>
-    <w:tmpl w:val="A3B02D0C"/>
+    <w:tmpl w:val="65C813FA"/>
     <w:lvl w:ilvl="0" w:tplc="04090009">
       <w:start w:val="1"/>
       <w:numFmt w:val="bullet"/>

</xml_diff>

<commit_message>
feat: update Context theory
</commit_message>
<xml_diff>
--- a/React techcheck.docx
+++ b/React techcheck.docx
@@ -3598,6 +3598,14 @@
         </w:rPr>
         <w:t xml:space="preserve">). </w:t>
       </w:r>
+      <w:r>
+        <w:rPr>
+          <w:sz w:val="20"/>
+          <w:szCs w:val="20"/>
+          <w:lang w:val="ru-RU"/>
+        </w:rPr>
+        <w:t>Использование:</w:t>
+      </w:r>
     </w:p>
     <w:p>
       <w:pPr>
@@ -3606,101 +3614,266 @@
           <w:ilvl w:val="1"/>
           <w:numId w:val="7"/>
         </w:numPr>
-        <w:rPr>
-          <w:sz w:val="20"/>
-          <w:szCs w:val="20"/>
-        </w:rPr>
-      </w:pPr>
-      <w:r>
-        <w:rPr>
-          <w:sz w:val="20"/>
-          <w:szCs w:val="20"/>
-        </w:rPr>
-        <w:t xml:space="preserve">import { </w:t>
-      </w:r>
-      <w:r>
-        <w:rPr>
-          <w:b/>
-          <w:bCs/>
-          <w:sz w:val="20"/>
-          <w:szCs w:val="20"/>
+        <w:spacing w:after="0"/>
+        <w:rPr>
+          <w:sz w:val="20"/>
+          <w:szCs w:val="20"/>
+          <w:lang w:val="ru-RU"/>
+        </w:rPr>
+      </w:pPr>
+      <w:r>
+        <w:rPr>
+          <w:sz w:val="20"/>
+          <w:szCs w:val="20"/>
+          <w:lang w:val="ru-RU"/>
+        </w:rPr>
+        <w:t xml:space="preserve">1. </w:t>
+      </w:r>
+      <w:r>
+        <w:rPr>
+          <w:b/>
+          <w:bCs/>
+          <w:sz w:val="20"/>
+          <w:szCs w:val="20"/>
+          <w:lang w:val="ru-RU"/>
+        </w:rPr>
+        <w:t>Создать</w:t>
+      </w:r>
+      <w:r>
+        <w:rPr>
+          <w:sz w:val="20"/>
+          <w:szCs w:val="20"/>
+          <w:lang w:val="ru-RU"/>
+        </w:rPr>
+        <w:t xml:space="preserve"> </w:t>
+      </w:r>
+      <w:r>
+        <w:rPr>
+          <w:sz w:val="20"/>
+          <w:szCs w:val="20"/>
+          <w:lang w:val="ru-RU"/>
+        </w:rPr>
+        <w:t xml:space="preserve">отдельные файл </w:t>
+      </w:r>
+      <w:r>
+        <w:rPr>
+          <w:b/>
+          <w:bCs/>
+          <w:sz w:val="20"/>
+          <w:szCs w:val="20"/>
+        </w:rPr>
+        <w:t>SomeContext</w:t>
+      </w:r>
+      <w:r>
+        <w:rPr>
+          <w:b/>
+          <w:bCs/>
+          <w:sz w:val="20"/>
+          <w:szCs w:val="20"/>
+          <w:lang w:val="ru-RU"/>
+        </w:rPr>
+        <w:t>.</w:t>
+      </w:r>
+      <w:r>
+        <w:rPr>
+          <w:b/>
+          <w:bCs/>
+          <w:sz w:val="20"/>
+          <w:szCs w:val="20"/>
+        </w:rPr>
+        <w:t>js</w:t>
+      </w:r>
+      <w:r>
+        <w:rPr>
+          <w:sz w:val="20"/>
+          <w:szCs w:val="20"/>
+          <w:lang w:val="ru-RU"/>
+        </w:rPr>
+        <w:t xml:space="preserve">, </w:t>
+      </w:r>
+      <w:r>
+        <w:rPr>
+          <w:sz w:val="20"/>
+          <w:szCs w:val="20"/>
+          <w:lang w:val="ru-RU"/>
+        </w:rPr>
+        <w:t>в котором создать глобальный контекст</w:t>
+      </w:r>
+      <w:r>
+        <w:rPr>
+          <w:sz w:val="20"/>
+          <w:szCs w:val="20"/>
+          <w:lang w:val="ru-RU"/>
+        </w:rPr>
+        <w:t>:</w:t>
+      </w:r>
+    </w:p>
+    <w:p>
+      <w:pPr>
+        <w:shd w:val="clear" w:color="auto" w:fill="1E1E1E"/>
+        <w:spacing w:after="0" w:line="240" w:lineRule="auto"/>
+        <w:rPr>
+          <w:rFonts w:ascii="Consolas" w:eastAsia="Times New Roman" w:hAnsi="Consolas" w:cs="Times New Roman"/>
+          <w:color w:val="D4D4D4"/>
+          <w:sz w:val="16"/>
+          <w:szCs w:val="16"/>
+        </w:rPr>
+      </w:pPr>
+      <w:r>
+        <w:rPr>
+          <w:rFonts w:ascii="Consolas" w:eastAsia="Times New Roman" w:hAnsi="Consolas" w:cs="Times New Roman"/>
+          <w:color w:val="C586C0"/>
+          <w:sz w:val="16"/>
+          <w:szCs w:val="16"/>
+        </w:rPr>
+        <w:t>import</w:t>
+      </w:r>
+      <w:r>
+        <w:rPr>
+          <w:rFonts w:ascii="Consolas" w:eastAsia="Times New Roman" w:hAnsi="Consolas" w:cs="Times New Roman"/>
+          <w:color w:val="D4D4D4"/>
+          <w:sz w:val="16"/>
+          <w:szCs w:val="16"/>
+        </w:rPr>
+        <w:t xml:space="preserve"> { </w:t>
+      </w:r>
+      <w:r>
+        <w:rPr>
+          <w:rFonts w:ascii="Consolas" w:eastAsia="Times New Roman" w:hAnsi="Consolas" w:cs="Times New Roman"/>
+          <w:color w:val="9CDCFE"/>
+          <w:sz w:val="16"/>
+          <w:szCs w:val="16"/>
         </w:rPr>
         <w:t>createContext</w:t>
       </w:r>
       <w:r>
         <w:rPr>
-          <w:sz w:val="20"/>
-          <w:szCs w:val="20"/>
-        </w:rPr>
-        <w:t xml:space="preserve"> } from 'react'; const </w:t>
-      </w:r>
-      <w:r>
-        <w:rPr>
-          <w:sz w:val="20"/>
-          <w:szCs w:val="20"/>
-        </w:rPr>
-        <w:t>SomeContext</w:t>
-      </w:r>
-      <w:r>
-        <w:rPr>
-          <w:sz w:val="20"/>
-          <w:szCs w:val="20"/>
+          <w:rFonts w:ascii="Consolas" w:eastAsia="Times New Roman" w:hAnsi="Consolas" w:cs="Times New Roman"/>
+          <w:color w:val="D4D4D4"/>
+          <w:sz w:val="16"/>
+          <w:szCs w:val="16"/>
+        </w:rPr>
+        <w:t xml:space="preserve"> } </w:t>
+      </w:r>
+      <w:r>
+        <w:rPr>
+          <w:rFonts w:ascii="Consolas" w:eastAsia="Times New Roman" w:hAnsi="Consolas" w:cs="Times New Roman"/>
+          <w:color w:val="C586C0"/>
+          <w:sz w:val="16"/>
+          <w:szCs w:val="16"/>
+        </w:rPr>
+        <w:t>from</w:t>
+      </w:r>
+      <w:r>
+        <w:rPr>
+          <w:rFonts w:ascii="Consolas" w:eastAsia="Times New Roman" w:hAnsi="Consolas" w:cs="Times New Roman"/>
+          <w:color w:val="D4D4D4"/>
+          <w:sz w:val="16"/>
+          <w:szCs w:val="16"/>
+        </w:rPr>
+        <w:t xml:space="preserve"> </w:t>
+      </w:r>
+      <w:r>
+        <w:rPr>
+          <w:rFonts w:ascii="Consolas" w:eastAsia="Times New Roman" w:hAnsi="Consolas" w:cs="Times New Roman"/>
+          <w:color w:val="CE9178"/>
+          <w:sz w:val="16"/>
+          <w:szCs w:val="16"/>
+        </w:rPr>
+        <w:t>'react'</w:t>
+      </w:r>
+      <w:r>
+        <w:rPr>
+          <w:rFonts w:ascii="Consolas" w:eastAsia="Times New Roman" w:hAnsi="Consolas" w:cs="Times New Roman"/>
+          <w:color w:val="D4D4D4"/>
+          <w:sz w:val="16"/>
+          <w:szCs w:val="16"/>
+        </w:rPr>
+        <w:t>;</w:t>
+      </w:r>
+    </w:p>
+    <w:p>
+      <w:pPr>
+        <w:shd w:val="clear" w:color="auto" w:fill="1E1E1E"/>
+        <w:spacing w:after="0" w:line="240" w:lineRule="auto"/>
+        <w:rPr>
+          <w:rFonts w:ascii="Consolas" w:eastAsia="Times New Roman" w:hAnsi="Consolas" w:cs="Times New Roman"/>
+          <w:color w:val="D4D4D4"/>
+          <w:sz w:val="16"/>
+          <w:szCs w:val="16"/>
+        </w:rPr>
+      </w:pPr>
+      <w:r>
+        <w:rPr>
+          <w:rFonts w:ascii="Consolas" w:eastAsia="Times New Roman" w:hAnsi="Consolas" w:cs="Times New Roman"/>
+          <w:color w:val="C586C0"/>
+          <w:sz w:val="16"/>
+          <w:szCs w:val="16"/>
+        </w:rPr>
+        <w:t>export</w:t>
+      </w:r>
+      <w:r>
+        <w:rPr>
+          <w:rFonts w:ascii="Consolas" w:eastAsia="Times New Roman" w:hAnsi="Consolas" w:cs="Times New Roman"/>
+          <w:color w:val="D4D4D4"/>
+          <w:sz w:val="16"/>
+          <w:szCs w:val="16"/>
+        </w:rPr>
+        <w:t xml:space="preserve"> </w:t>
+      </w:r>
+      <w:r>
+        <w:rPr>
+          <w:rFonts w:ascii="Consolas" w:eastAsia="Times New Roman" w:hAnsi="Consolas" w:cs="Times New Roman"/>
+          <w:color w:val="569CD6"/>
+          <w:sz w:val="16"/>
+          <w:szCs w:val="16"/>
+        </w:rPr>
+        <w:t>const</w:t>
+      </w:r>
+      <w:r>
+        <w:rPr>
+          <w:rFonts w:ascii="Consolas" w:eastAsia="Times New Roman" w:hAnsi="Consolas" w:cs="Times New Roman"/>
+          <w:color w:val="D4D4D4"/>
+          <w:sz w:val="16"/>
+          <w:szCs w:val="16"/>
+        </w:rPr>
+        <w:t xml:space="preserve"> </w:t>
+      </w:r>
+      <w:r>
+        <w:rPr>
+          <w:rFonts w:ascii="Consolas" w:eastAsia="Times New Roman" w:hAnsi="Consolas" w:cs="Times New Roman"/>
+          <w:color w:val="4FC1FF"/>
+          <w:sz w:val="16"/>
+          <w:szCs w:val="16"/>
+        </w:rPr>
+        <w:t>CounterContext</w:t>
+      </w:r>
+      <w:r>
+        <w:rPr>
+          <w:rFonts w:ascii="Consolas" w:eastAsia="Times New Roman" w:hAnsi="Consolas" w:cs="Times New Roman"/>
+          <w:color w:val="D4D4D4"/>
+          <w:sz w:val="16"/>
+          <w:szCs w:val="16"/>
         </w:rPr>
         <w:t xml:space="preserve"> = </w:t>
       </w:r>
       <w:r>
         <w:rPr>
-          <w:b/>
-          <w:bCs/>
-          <w:sz w:val="20"/>
-          <w:szCs w:val="20"/>
+          <w:rFonts w:ascii="Consolas" w:eastAsia="Times New Roman" w:hAnsi="Consolas" w:cs="Times New Roman"/>
+          <w:color w:val="DCDCAA"/>
+          <w:sz w:val="16"/>
+          <w:szCs w:val="16"/>
         </w:rPr>
         <w:t>createContext</w:t>
       </w:r>
       <w:r>
         <w:rPr>
-          <w:sz w:val="20"/>
-          <w:szCs w:val="20"/>
-        </w:rPr>
-        <w:t xml:space="preserve">(); - </w:t>
-      </w:r>
-      <w:r>
-        <w:rPr>
-          <w:sz w:val="20"/>
-          <w:szCs w:val="20"/>
-          <w:lang w:val="ru-RU"/>
-        </w:rPr>
-        <w:t>создание</w:t>
-      </w:r>
-      <w:r>
-        <w:rPr>
-          <w:sz w:val="20"/>
-          <w:szCs w:val="20"/>
-        </w:rPr>
-        <w:t xml:space="preserve"> </w:t>
-      </w:r>
-      <w:r>
-        <w:rPr>
-          <w:sz w:val="20"/>
-          <w:szCs w:val="20"/>
-          <w:lang w:val="ru-RU"/>
-        </w:rPr>
-        <w:t>глобального</w:t>
-      </w:r>
-      <w:r>
-        <w:rPr>
-          <w:sz w:val="20"/>
-          <w:szCs w:val="20"/>
-        </w:rPr>
-        <w:t xml:space="preserve"> </w:t>
-      </w:r>
-      <w:r>
-        <w:rPr>
-          <w:sz w:val="20"/>
-          <w:szCs w:val="20"/>
-          <w:lang w:val="ru-RU"/>
-        </w:rPr>
-        <w:t>контекста</w:t>
+          <w:rFonts w:ascii="Consolas" w:eastAsia="Times New Roman" w:hAnsi="Consolas" w:cs="Times New Roman"/>
+          <w:color w:val="D4D4D4"/>
+          <w:sz w:val="16"/>
+          <w:szCs w:val="16"/>
+        </w:rPr>
+        <w:t>();</w:t>
       </w:r>
     </w:p>
     <w:p>
@@ -3710,136 +3883,1052 @@
           <w:ilvl w:val="1"/>
           <w:numId w:val="7"/>
         </w:numPr>
-        <w:rPr>
-          <w:sz w:val="20"/>
-          <w:szCs w:val="20"/>
-        </w:rPr>
-      </w:pPr>
-      <w:r>
-        <w:rPr>
-          <w:sz w:val="20"/>
-          <w:szCs w:val="20"/>
+        <w:spacing w:after="0"/>
+        <w:rPr>
+          <w:sz w:val="20"/>
+          <w:szCs w:val="20"/>
+          <w:lang w:val="ru-RU"/>
+        </w:rPr>
+      </w:pPr>
+      <w:r>
+        <w:rPr>
+          <w:sz w:val="20"/>
+          <w:szCs w:val="20"/>
+          <w:lang w:val="ru-RU"/>
+        </w:rPr>
+        <w:t>2</w:t>
+      </w:r>
+      <w:r>
+        <w:rPr>
+          <w:sz w:val="20"/>
+          <w:szCs w:val="20"/>
+          <w:lang w:val="ru-RU"/>
+        </w:rPr>
+        <w:t>.</w:t>
+      </w:r>
+      <w:r>
+        <w:rPr>
+          <w:sz w:val="20"/>
+          <w:szCs w:val="20"/>
+          <w:lang w:val="ru-RU"/>
+        </w:rPr>
+        <w:t xml:space="preserve"> </w:t>
+      </w:r>
+      <w:r>
+        <w:rPr>
+          <w:b/>
+          <w:bCs/>
+          <w:sz w:val="20"/>
+          <w:szCs w:val="20"/>
+          <w:lang w:val="ru-RU"/>
+        </w:rPr>
+        <w:t>Создать</w:t>
+      </w:r>
+      <w:r>
+        <w:rPr>
+          <w:sz w:val="20"/>
+          <w:szCs w:val="20"/>
+          <w:lang w:val="ru-RU"/>
+        </w:rPr>
+        <w:t xml:space="preserve"> в отдельном файле </w:t>
+      </w:r>
+      <w:r>
+        <w:rPr>
+          <w:b/>
+          <w:bCs/>
+          <w:sz w:val="20"/>
+          <w:szCs w:val="20"/>
+        </w:rPr>
+        <w:t>Context</w:t>
+      </w:r>
+      <w:r>
+        <w:rPr>
+          <w:b/>
+          <w:bCs/>
+          <w:sz w:val="20"/>
+          <w:szCs w:val="20"/>
+          <w:lang w:val="ru-RU"/>
+        </w:rPr>
+        <w:t>.</w:t>
+      </w:r>
+      <w:r>
+        <w:rPr>
+          <w:b/>
+          <w:bCs/>
+          <w:sz w:val="20"/>
+          <w:szCs w:val="20"/>
+        </w:rPr>
+        <w:t>Provider</w:t>
+      </w:r>
+      <w:r>
+        <w:rPr>
+          <w:sz w:val="20"/>
+          <w:szCs w:val="20"/>
+          <w:lang w:val="ru-RU"/>
+        </w:rPr>
+        <w:t xml:space="preserve">. </w:t>
+      </w:r>
+      <w:r>
+        <w:rPr>
+          <w:sz w:val="20"/>
+          <w:szCs w:val="20"/>
+          <w:lang w:val="ru-RU"/>
+        </w:rPr>
+        <w:t xml:space="preserve">Зачастую в нем понадобится </w:t>
+      </w:r>
+      <w:r>
+        <w:rPr>
+          <w:sz w:val="20"/>
+          <w:szCs w:val="20"/>
+        </w:rPr>
+        <w:t>useState</w:t>
+      </w:r>
+      <w:r>
+        <w:rPr>
+          <w:sz w:val="20"/>
+          <w:szCs w:val="20"/>
+          <w:lang w:val="ru-RU"/>
+        </w:rPr>
+        <w:t>():</w:t>
+      </w:r>
+    </w:p>
+    <w:p>
+      <w:pPr>
+        <w:shd w:val="clear" w:color="auto" w:fill="1E1E1E"/>
+        <w:spacing w:after="0" w:line="240" w:lineRule="auto"/>
+        <w:rPr>
+          <w:rFonts w:ascii="Consolas" w:eastAsia="Times New Roman" w:hAnsi="Consolas" w:cs="Times New Roman"/>
+          <w:color w:val="D4D4D4"/>
+          <w:sz w:val="16"/>
+          <w:szCs w:val="16"/>
+        </w:rPr>
+      </w:pPr>
+      <w:r>
+        <w:rPr>
+          <w:rFonts w:ascii="Consolas" w:eastAsia="Times New Roman" w:hAnsi="Consolas" w:cs="Times New Roman"/>
+          <w:color w:val="C586C0"/>
+          <w:sz w:val="16"/>
+          <w:szCs w:val="16"/>
+        </w:rPr>
+        <w:t>import</w:t>
+      </w:r>
+      <w:r>
+        <w:rPr>
+          <w:rFonts w:ascii="Consolas" w:eastAsia="Times New Roman" w:hAnsi="Consolas" w:cs="Times New Roman"/>
+          <w:color w:val="D4D4D4"/>
+          <w:sz w:val="16"/>
+          <w:szCs w:val="16"/>
+        </w:rPr>
+        <w:t xml:space="preserve"> </w:t>
+      </w:r>
+      <w:r>
+        <w:rPr>
+          <w:rFonts w:ascii="Consolas" w:eastAsia="Times New Roman" w:hAnsi="Consolas" w:cs="Times New Roman"/>
+          <w:color w:val="9CDCFE"/>
+          <w:sz w:val="16"/>
+          <w:szCs w:val="16"/>
+        </w:rPr>
+        <w:t>React</w:t>
+      </w:r>
+      <w:r>
+        <w:rPr>
+          <w:rFonts w:ascii="Consolas" w:eastAsia="Times New Roman" w:hAnsi="Consolas" w:cs="Times New Roman"/>
+          <w:color w:val="D4D4D4"/>
+          <w:sz w:val="16"/>
+          <w:szCs w:val="16"/>
+        </w:rPr>
+        <w:t xml:space="preserve">, { </w:t>
+      </w:r>
+      <w:r>
+        <w:rPr>
+          <w:rFonts w:ascii="Consolas" w:eastAsia="Times New Roman" w:hAnsi="Consolas" w:cs="Times New Roman"/>
+          <w:color w:val="9CDCFE"/>
+          <w:sz w:val="16"/>
+          <w:szCs w:val="16"/>
+        </w:rPr>
+        <w:t>useState</w:t>
+      </w:r>
+      <w:r>
+        <w:rPr>
+          <w:rFonts w:ascii="Consolas" w:eastAsia="Times New Roman" w:hAnsi="Consolas" w:cs="Times New Roman"/>
+          <w:color w:val="D4D4D4"/>
+          <w:sz w:val="16"/>
+          <w:szCs w:val="16"/>
+        </w:rPr>
+        <w:t xml:space="preserve"> } </w:t>
+      </w:r>
+      <w:r>
+        <w:rPr>
+          <w:rFonts w:ascii="Consolas" w:eastAsia="Times New Roman" w:hAnsi="Consolas" w:cs="Times New Roman"/>
+          <w:color w:val="C586C0"/>
+          <w:sz w:val="16"/>
+          <w:szCs w:val="16"/>
+        </w:rPr>
+        <w:t>from</w:t>
+      </w:r>
+      <w:r>
+        <w:rPr>
+          <w:rFonts w:ascii="Consolas" w:eastAsia="Times New Roman" w:hAnsi="Consolas" w:cs="Times New Roman"/>
+          <w:color w:val="D4D4D4"/>
+          <w:sz w:val="16"/>
+          <w:szCs w:val="16"/>
+        </w:rPr>
+        <w:t xml:space="preserve"> </w:t>
+      </w:r>
+      <w:r>
+        <w:rPr>
+          <w:rFonts w:ascii="Consolas" w:eastAsia="Times New Roman" w:hAnsi="Consolas" w:cs="Times New Roman"/>
+          <w:color w:val="CE9178"/>
+          <w:sz w:val="16"/>
+          <w:szCs w:val="16"/>
+        </w:rPr>
+        <w:t>'react'</w:t>
+      </w:r>
+      <w:r>
+        <w:rPr>
+          <w:rFonts w:ascii="Consolas" w:eastAsia="Times New Roman" w:hAnsi="Consolas" w:cs="Times New Roman"/>
+          <w:color w:val="D4D4D4"/>
+          <w:sz w:val="16"/>
+          <w:szCs w:val="16"/>
+        </w:rPr>
+        <w:t>;</w:t>
+      </w:r>
+    </w:p>
+    <w:p>
+      <w:pPr>
+        <w:shd w:val="clear" w:color="auto" w:fill="1E1E1E"/>
+        <w:spacing w:after="0" w:line="240" w:lineRule="auto"/>
+        <w:rPr>
+          <w:rFonts w:ascii="Consolas" w:eastAsia="Times New Roman" w:hAnsi="Consolas" w:cs="Times New Roman"/>
+          <w:color w:val="D4D4D4"/>
+          <w:sz w:val="16"/>
+          <w:szCs w:val="16"/>
+        </w:rPr>
+      </w:pPr>
+      <w:r>
+        <w:rPr>
+          <w:rFonts w:ascii="Consolas" w:eastAsia="Times New Roman" w:hAnsi="Consolas" w:cs="Times New Roman"/>
+          <w:color w:val="C586C0"/>
+          <w:sz w:val="16"/>
+          <w:szCs w:val="16"/>
+        </w:rPr>
+        <w:t>import</w:t>
+      </w:r>
+      <w:r>
+        <w:rPr>
+          <w:rFonts w:ascii="Consolas" w:eastAsia="Times New Roman" w:hAnsi="Consolas" w:cs="Times New Roman"/>
+          <w:color w:val="D4D4D4"/>
+          <w:sz w:val="16"/>
+          <w:szCs w:val="16"/>
+        </w:rPr>
+        <w:t xml:space="preserve"> { </w:t>
+      </w:r>
+      <w:r>
+        <w:rPr>
+          <w:rFonts w:ascii="Consolas" w:eastAsia="Times New Roman" w:hAnsi="Consolas" w:cs="Times New Roman"/>
+          <w:color w:val="9CDCFE"/>
+          <w:sz w:val="16"/>
+          <w:szCs w:val="16"/>
+        </w:rPr>
+        <w:t>CounterContext</w:t>
+      </w:r>
+      <w:r>
+        <w:rPr>
+          <w:rFonts w:ascii="Consolas" w:eastAsia="Times New Roman" w:hAnsi="Consolas" w:cs="Times New Roman"/>
+          <w:color w:val="D4D4D4"/>
+          <w:sz w:val="16"/>
+          <w:szCs w:val="16"/>
+        </w:rPr>
+        <w:t xml:space="preserve"> } </w:t>
+      </w:r>
+      <w:r>
+        <w:rPr>
+          <w:rFonts w:ascii="Consolas" w:eastAsia="Times New Roman" w:hAnsi="Consolas" w:cs="Times New Roman"/>
+          <w:color w:val="C586C0"/>
+          <w:sz w:val="16"/>
+          <w:szCs w:val="16"/>
+        </w:rPr>
+        <w:t>from</w:t>
+      </w:r>
+      <w:r>
+        <w:rPr>
+          <w:rFonts w:ascii="Consolas" w:eastAsia="Times New Roman" w:hAnsi="Consolas" w:cs="Times New Roman"/>
+          <w:color w:val="D4D4D4"/>
+          <w:sz w:val="16"/>
+          <w:szCs w:val="16"/>
+        </w:rPr>
+        <w:t xml:space="preserve"> </w:t>
+      </w:r>
+      <w:r>
+        <w:rPr>
+          <w:rFonts w:ascii="Consolas" w:eastAsia="Times New Roman" w:hAnsi="Consolas" w:cs="Times New Roman"/>
+          <w:color w:val="CE9178"/>
+          <w:sz w:val="16"/>
+          <w:szCs w:val="16"/>
+        </w:rPr>
+        <w:t>'./CounterContext'</w:t>
+      </w:r>
+      <w:r>
+        <w:rPr>
+          <w:rFonts w:ascii="Consolas" w:eastAsia="Times New Roman" w:hAnsi="Consolas" w:cs="Times New Roman"/>
+          <w:color w:val="D4D4D4"/>
+          <w:sz w:val="16"/>
+          <w:szCs w:val="16"/>
+        </w:rPr>
+        <w:t>;</w:t>
+      </w:r>
+    </w:p>
+    <w:p>
+      <w:pPr>
+        <w:shd w:val="clear" w:color="auto" w:fill="1E1E1E"/>
+        <w:spacing w:after="0" w:line="240" w:lineRule="auto"/>
+        <w:rPr>
+          <w:rFonts w:ascii="Consolas" w:eastAsia="Times New Roman" w:hAnsi="Consolas" w:cs="Times New Roman"/>
+          <w:color w:val="D4D4D4"/>
+          <w:sz w:val="16"/>
+          <w:szCs w:val="16"/>
+        </w:rPr>
+      </w:pPr>
+    </w:p>
+    <w:p>
+      <w:pPr>
+        <w:shd w:val="clear" w:color="auto" w:fill="1E1E1E"/>
+        <w:spacing w:after="0" w:line="240" w:lineRule="auto"/>
+        <w:rPr>
+          <w:rFonts w:ascii="Consolas" w:eastAsia="Times New Roman" w:hAnsi="Consolas" w:cs="Times New Roman"/>
+          <w:color w:val="D4D4D4"/>
+          <w:sz w:val="16"/>
+          <w:szCs w:val="16"/>
+        </w:rPr>
+      </w:pPr>
+      <w:r>
+        <w:rPr>
+          <w:rFonts w:ascii="Consolas" w:eastAsia="Times New Roman" w:hAnsi="Consolas" w:cs="Times New Roman"/>
+          <w:color w:val="C586C0"/>
+          <w:sz w:val="16"/>
+          <w:szCs w:val="16"/>
+        </w:rPr>
+        <w:t>export</w:t>
+      </w:r>
+      <w:r>
+        <w:rPr>
+          <w:rFonts w:ascii="Consolas" w:eastAsia="Times New Roman" w:hAnsi="Consolas" w:cs="Times New Roman"/>
+          <w:color w:val="D4D4D4"/>
+          <w:sz w:val="16"/>
+          <w:szCs w:val="16"/>
+        </w:rPr>
+        <w:t xml:space="preserve"> </w:t>
+      </w:r>
+      <w:r>
+        <w:rPr>
+          <w:rFonts w:ascii="Consolas" w:eastAsia="Times New Roman" w:hAnsi="Consolas" w:cs="Times New Roman"/>
+          <w:color w:val="569CD6"/>
+          <w:sz w:val="16"/>
+          <w:szCs w:val="16"/>
+        </w:rPr>
+        <w:t>const</w:t>
+      </w:r>
+      <w:r>
+        <w:rPr>
+          <w:rFonts w:ascii="Consolas" w:eastAsia="Times New Roman" w:hAnsi="Consolas" w:cs="Times New Roman"/>
+          <w:color w:val="D4D4D4"/>
+          <w:sz w:val="16"/>
+          <w:szCs w:val="16"/>
+        </w:rPr>
+        <w:t xml:space="preserve"> </w:t>
+      </w:r>
+      <w:r>
+        <w:rPr>
+          <w:rFonts w:ascii="Consolas" w:eastAsia="Times New Roman" w:hAnsi="Consolas" w:cs="Times New Roman"/>
+          <w:color w:val="DCDCAA"/>
+          <w:sz w:val="16"/>
+          <w:szCs w:val="16"/>
+        </w:rPr>
+        <w:t>CounterProvider</w:t>
+      </w:r>
+      <w:r>
+        <w:rPr>
+          <w:rFonts w:ascii="Consolas" w:eastAsia="Times New Roman" w:hAnsi="Consolas" w:cs="Times New Roman"/>
+          <w:color w:val="D4D4D4"/>
+          <w:sz w:val="16"/>
+          <w:szCs w:val="16"/>
+        </w:rPr>
+        <w:t xml:space="preserve"> = ({ </w:t>
+      </w:r>
+      <w:r>
+        <w:rPr>
+          <w:rFonts w:ascii="Consolas" w:eastAsia="Times New Roman" w:hAnsi="Consolas" w:cs="Times New Roman"/>
+          <w:color w:val="9CDCFE"/>
+          <w:sz w:val="16"/>
+          <w:szCs w:val="16"/>
+        </w:rPr>
+        <w:t>children</w:t>
+      </w:r>
+      <w:r>
+        <w:rPr>
+          <w:rFonts w:ascii="Consolas" w:eastAsia="Times New Roman" w:hAnsi="Consolas" w:cs="Times New Roman"/>
+          <w:color w:val="D4D4D4"/>
+          <w:sz w:val="16"/>
+          <w:szCs w:val="16"/>
+        </w:rPr>
+        <w:t xml:space="preserve"> }) </w:t>
+      </w:r>
+      <w:r>
+        <w:rPr>
+          <w:rFonts w:ascii="Consolas" w:eastAsia="Times New Roman" w:hAnsi="Consolas" w:cs="Times New Roman"/>
+          <w:color w:val="569CD6"/>
+          <w:sz w:val="16"/>
+          <w:szCs w:val="16"/>
+        </w:rPr>
+        <w:t>=&gt;</w:t>
+      </w:r>
+      <w:r>
+        <w:rPr>
+          <w:rFonts w:ascii="Consolas" w:eastAsia="Times New Roman" w:hAnsi="Consolas" w:cs="Times New Roman"/>
+          <w:color w:val="D4D4D4"/>
+          <w:sz w:val="16"/>
+          <w:szCs w:val="16"/>
+        </w:rPr>
+        <w:t xml:space="preserve"> {</w:t>
+      </w:r>
+    </w:p>
+    <w:p>
+      <w:pPr>
+        <w:shd w:val="clear" w:color="auto" w:fill="1E1E1E"/>
+        <w:spacing w:after="0" w:line="240" w:lineRule="auto"/>
+        <w:rPr>
+          <w:rFonts w:ascii="Consolas" w:eastAsia="Times New Roman" w:hAnsi="Consolas" w:cs="Times New Roman"/>
+          <w:color w:val="D4D4D4"/>
+          <w:sz w:val="16"/>
+          <w:szCs w:val="16"/>
+        </w:rPr>
+      </w:pPr>
+      <w:r>
+        <w:rPr>
+          <w:rFonts w:ascii="Consolas" w:eastAsia="Times New Roman" w:hAnsi="Consolas" w:cs="Times New Roman"/>
+          <w:color w:val="D4D4D4"/>
+          <w:sz w:val="16"/>
+          <w:szCs w:val="16"/>
+        </w:rPr>
+        <w:t xml:space="preserve">  </w:t>
+      </w:r>
+      <w:r>
+        <w:rPr>
+          <w:rFonts w:ascii="Consolas" w:eastAsia="Times New Roman" w:hAnsi="Consolas" w:cs="Times New Roman"/>
+          <w:color w:val="569CD6"/>
+          <w:sz w:val="16"/>
+          <w:szCs w:val="16"/>
+        </w:rPr>
+        <w:t>const</w:t>
+      </w:r>
+      <w:r>
+        <w:rPr>
+          <w:rFonts w:ascii="Consolas" w:eastAsia="Times New Roman" w:hAnsi="Consolas" w:cs="Times New Roman"/>
+          <w:color w:val="D4D4D4"/>
+          <w:sz w:val="16"/>
+          <w:szCs w:val="16"/>
+        </w:rPr>
+        <w:t xml:space="preserve"> [</w:t>
+      </w:r>
+      <w:r>
+        <w:rPr>
+          <w:rFonts w:ascii="Consolas" w:eastAsia="Times New Roman" w:hAnsi="Consolas" w:cs="Times New Roman"/>
+          <w:color w:val="4FC1FF"/>
+          <w:sz w:val="16"/>
+          <w:szCs w:val="16"/>
+        </w:rPr>
+        <w:t>numberOfClicks</w:t>
+      </w:r>
+      <w:r>
+        <w:rPr>
+          <w:rFonts w:ascii="Consolas" w:eastAsia="Times New Roman" w:hAnsi="Consolas" w:cs="Times New Roman"/>
+          <w:color w:val="D4D4D4"/>
+          <w:sz w:val="16"/>
+          <w:szCs w:val="16"/>
+        </w:rPr>
+        <w:t xml:space="preserve">, </w:t>
+      </w:r>
+      <w:r>
+        <w:rPr>
+          <w:rFonts w:ascii="Consolas" w:eastAsia="Times New Roman" w:hAnsi="Consolas" w:cs="Times New Roman"/>
+          <w:color w:val="DCDCAA"/>
+          <w:sz w:val="16"/>
+          <w:szCs w:val="16"/>
+        </w:rPr>
+        <w:t>setNumberOfClicks</w:t>
+      </w:r>
+      <w:r>
+        <w:rPr>
+          <w:rFonts w:ascii="Consolas" w:eastAsia="Times New Roman" w:hAnsi="Consolas" w:cs="Times New Roman"/>
+          <w:color w:val="D4D4D4"/>
+          <w:sz w:val="16"/>
+          <w:szCs w:val="16"/>
+        </w:rPr>
+        <w:t xml:space="preserve">] = </w:t>
+      </w:r>
+      <w:r>
+        <w:rPr>
+          <w:rFonts w:ascii="Consolas" w:eastAsia="Times New Roman" w:hAnsi="Consolas" w:cs="Times New Roman"/>
+          <w:color w:val="DCDCAA"/>
+          <w:sz w:val="16"/>
+          <w:szCs w:val="16"/>
+        </w:rPr>
+        <w:t>useState</w:t>
+      </w:r>
+      <w:r>
+        <w:rPr>
+          <w:rFonts w:ascii="Consolas" w:eastAsia="Times New Roman" w:hAnsi="Consolas" w:cs="Times New Roman"/>
+          <w:color w:val="D4D4D4"/>
+          <w:sz w:val="16"/>
+          <w:szCs w:val="16"/>
+        </w:rPr>
+        <w:t>(</w:t>
+      </w:r>
+      <w:r>
+        <w:rPr>
+          <w:rFonts w:ascii="Consolas" w:eastAsia="Times New Roman" w:hAnsi="Consolas" w:cs="Times New Roman"/>
+          <w:color w:val="B5CEA8"/>
+          <w:sz w:val="16"/>
+          <w:szCs w:val="16"/>
+        </w:rPr>
+        <w:t>0</w:t>
+      </w:r>
+      <w:r>
+        <w:rPr>
+          <w:rFonts w:ascii="Consolas" w:eastAsia="Times New Roman" w:hAnsi="Consolas" w:cs="Times New Roman"/>
+          <w:color w:val="D4D4D4"/>
+          <w:sz w:val="16"/>
+          <w:szCs w:val="16"/>
+        </w:rPr>
+        <w:t>);</w:t>
+      </w:r>
+    </w:p>
+    <w:p>
+      <w:pPr>
+        <w:shd w:val="clear" w:color="auto" w:fill="1E1E1E"/>
+        <w:spacing w:after="0" w:line="240" w:lineRule="auto"/>
+        <w:rPr>
+          <w:rFonts w:ascii="Consolas" w:eastAsia="Times New Roman" w:hAnsi="Consolas" w:cs="Times New Roman"/>
+          <w:color w:val="D4D4D4"/>
+          <w:sz w:val="16"/>
+          <w:szCs w:val="16"/>
+        </w:rPr>
+      </w:pPr>
+    </w:p>
+    <w:p>
+      <w:pPr>
+        <w:shd w:val="clear" w:color="auto" w:fill="1E1E1E"/>
+        <w:spacing w:after="0" w:line="240" w:lineRule="auto"/>
+        <w:rPr>
+          <w:rFonts w:ascii="Consolas" w:eastAsia="Times New Roman" w:hAnsi="Consolas" w:cs="Times New Roman"/>
+          <w:color w:val="D4D4D4"/>
+          <w:sz w:val="16"/>
+          <w:szCs w:val="16"/>
+        </w:rPr>
+      </w:pPr>
+      <w:r>
+        <w:rPr>
+          <w:rFonts w:ascii="Consolas" w:eastAsia="Times New Roman" w:hAnsi="Consolas" w:cs="Times New Roman"/>
+          <w:color w:val="D4D4D4"/>
+          <w:sz w:val="16"/>
+          <w:szCs w:val="16"/>
+        </w:rPr>
+        <w:t xml:space="preserve">  </w:t>
+      </w:r>
+      <w:r>
+        <w:rPr>
+          <w:rFonts w:ascii="Consolas" w:eastAsia="Times New Roman" w:hAnsi="Consolas" w:cs="Times New Roman"/>
+          <w:color w:val="569CD6"/>
+          <w:sz w:val="16"/>
+          <w:szCs w:val="16"/>
+        </w:rPr>
+        <w:t>const</w:t>
+      </w:r>
+      <w:r>
+        <w:rPr>
+          <w:rFonts w:ascii="Consolas" w:eastAsia="Times New Roman" w:hAnsi="Consolas" w:cs="Times New Roman"/>
+          <w:color w:val="D4D4D4"/>
+          <w:sz w:val="16"/>
+          <w:szCs w:val="16"/>
+        </w:rPr>
+        <w:t xml:space="preserve"> </w:t>
+      </w:r>
+      <w:r>
+        <w:rPr>
+          <w:rFonts w:ascii="Consolas" w:eastAsia="Times New Roman" w:hAnsi="Consolas" w:cs="Times New Roman"/>
+          <w:color w:val="DCDCAA"/>
+          <w:sz w:val="16"/>
+          <w:szCs w:val="16"/>
+        </w:rPr>
+        <w:t>increment</w:t>
+      </w:r>
+      <w:r>
+        <w:rPr>
+          <w:rFonts w:ascii="Consolas" w:eastAsia="Times New Roman" w:hAnsi="Consolas" w:cs="Times New Roman"/>
+          <w:color w:val="D4D4D4"/>
+          <w:sz w:val="16"/>
+          <w:szCs w:val="16"/>
+        </w:rPr>
+        <w:t xml:space="preserve"> = (</w:t>
+      </w:r>
+      <w:r>
+        <w:rPr>
+          <w:rFonts w:ascii="Consolas" w:eastAsia="Times New Roman" w:hAnsi="Consolas" w:cs="Times New Roman"/>
+          <w:color w:val="9CDCFE"/>
+          <w:sz w:val="16"/>
+          <w:szCs w:val="16"/>
+        </w:rPr>
+        <w:t>amount</w:t>
+      </w:r>
+      <w:r>
+        <w:rPr>
+          <w:rFonts w:ascii="Consolas" w:eastAsia="Times New Roman" w:hAnsi="Consolas" w:cs="Times New Roman"/>
+          <w:color w:val="D4D4D4"/>
+          <w:sz w:val="16"/>
+          <w:szCs w:val="16"/>
+        </w:rPr>
+        <w:t xml:space="preserve">) </w:t>
+      </w:r>
+      <w:r>
+        <w:rPr>
+          <w:rFonts w:ascii="Consolas" w:eastAsia="Times New Roman" w:hAnsi="Consolas" w:cs="Times New Roman"/>
+          <w:color w:val="569CD6"/>
+          <w:sz w:val="16"/>
+          <w:szCs w:val="16"/>
+        </w:rPr>
+        <w:t>=&gt;</w:t>
+      </w:r>
+      <w:r>
+        <w:rPr>
+          <w:rFonts w:ascii="Consolas" w:eastAsia="Times New Roman" w:hAnsi="Consolas" w:cs="Times New Roman"/>
+          <w:color w:val="D4D4D4"/>
+          <w:sz w:val="16"/>
+          <w:szCs w:val="16"/>
+        </w:rPr>
+        <w:t xml:space="preserve"> {</w:t>
+      </w:r>
+    </w:p>
+    <w:p>
+      <w:pPr>
+        <w:shd w:val="clear" w:color="auto" w:fill="1E1E1E"/>
+        <w:spacing w:after="0" w:line="240" w:lineRule="auto"/>
+        <w:rPr>
+          <w:rFonts w:ascii="Consolas" w:eastAsia="Times New Roman" w:hAnsi="Consolas" w:cs="Times New Roman"/>
+          <w:color w:val="D4D4D4"/>
+          <w:sz w:val="16"/>
+          <w:szCs w:val="16"/>
+        </w:rPr>
+      </w:pPr>
+      <w:r>
+        <w:rPr>
+          <w:rFonts w:ascii="Consolas" w:eastAsia="Times New Roman" w:hAnsi="Consolas" w:cs="Times New Roman"/>
+          <w:color w:val="D4D4D4"/>
+          <w:sz w:val="16"/>
+          <w:szCs w:val="16"/>
+        </w:rPr>
+        <w:t xml:space="preserve">    </w:t>
+      </w:r>
+      <w:r>
+        <w:rPr>
+          <w:rFonts w:ascii="Consolas" w:eastAsia="Times New Roman" w:hAnsi="Consolas" w:cs="Times New Roman"/>
+          <w:color w:val="DCDCAA"/>
+          <w:sz w:val="16"/>
+          <w:szCs w:val="16"/>
+        </w:rPr>
+        <w:t>setNumberOfClicks</w:t>
+      </w:r>
+      <w:r>
+        <w:rPr>
+          <w:rFonts w:ascii="Consolas" w:eastAsia="Times New Roman" w:hAnsi="Consolas" w:cs="Times New Roman"/>
+          <w:color w:val="D4D4D4"/>
+          <w:sz w:val="16"/>
+          <w:szCs w:val="16"/>
+        </w:rPr>
+        <w:t>(</w:t>
+      </w:r>
+      <w:r>
+        <w:rPr>
+          <w:rFonts w:ascii="Consolas" w:eastAsia="Times New Roman" w:hAnsi="Consolas" w:cs="Times New Roman"/>
+          <w:color w:val="4FC1FF"/>
+          <w:sz w:val="16"/>
+          <w:szCs w:val="16"/>
+        </w:rPr>
+        <w:t>numberOfClicks</w:t>
+      </w:r>
+      <w:r>
+        <w:rPr>
+          <w:rFonts w:ascii="Consolas" w:eastAsia="Times New Roman" w:hAnsi="Consolas" w:cs="Times New Roman"/>
+          <w:color w:val="D4D4D4"/>
+          <w:sz w:val="16"/>
+          <w:szCs w:val="16"/>
+        </w:rPr>
+        <w:t xml:space="preserve"> + </w:t>
+      </w:r>
+      <w:r>
+        <w:rPr>
+          <w:rFonts w:ascii="Consolas" w:eastAsia="Times New Roman" w:hAnsi="Consolas" w:cs="Times New Roman"/>
+          <w:color w:val="B5CEA8"/>
+          <w:sz w:val="16"/>
+          <w:szCs w:val="16"/>
+        </w:rPr>
+        <w:t>1</w:t>
+      </w:r>
+      <w:r>
+        <w:rPr>
+          <w:rFonts w:ascii="Consolas" w:eastAsia="Times New Roman" w:hAnsi="Consolas" w:cs="Times New Roman"/>
+          <w:color w:val="D4D4D4"/>
+          <w:sz w:val="16"/>
+          <w:szCs w:val="16"/>
+        </w:rPr>
+        <w:t>);</w:t>
+      </w:r>
+    </w:p>
+    <w:p>
+      <w:pPr>
+        <w:shd w:val="clear" w:color="auto" w:fill="1E1E1E"/>
+        <w:spacing w:after="0" w:line="240" w:lineRule="auto"/>
+        <w:rPr>
+          <w:rFonts w:ascii="Consolas" w:eastAsia="Times New Roman" w:hAnsi="Consolas" w:cs="Times New Roman"/>
+          <w:color w:val="D4D4D4"/>
+          <w:sz w:val="16"/>
+          <w:szCs w:val="16"/>
+        </w:rPr>
+      </w:pPr>
+      <w:r>
+        <w:rPr>
+          <w:rFonts w:ascii="Consolas" w:eastAsia="Times New Roman" w:hAnsi="Consolas" w:cs="Times New Roman"/>
+          <w:color w:val="D4D4D4"/>
+          <w:sz w:val="16"/>
+          <w:szCs w:val="16"/>
+        </w:rPr>
+        <w:t>  };</w:t>
+      </w:r>
+    </w:p>
+    <w:p>
+      <w:pPr>
+        <w:shd w:val="clear" w:color="auto" w:fill="1E1E1E"/>
+        <w:spacing w:after="0" w:line="240" w:lineRule="auto"/>
+        <w:rPr>
+          <w:rFonts w:ascii="Consolas" w:eastAsia="Times New Roman" w:hAnsi="Consolas" w:cs="Times New Roman"/>
+          <w:color w:val="D4D4D4"/>
+          <w:sz w:val="16"/>
+          <w:szCs w:val="16"/>
+        </w:rPr>
+      </w:pPr>
+    </w:p>
+    <w:p>
+      <w:pPr>
+        <w:shd w:val="clear" w:color="auto" w:fill="1E1E1E"/>
+        <w:spacing w:after="0" w:line="240" w:lineRule="auto"/>
+        <w:rPr>
+          <w:rFonts w:ascii="Consolas" w:eastAsia="Times New Roman" w:hAnsi="Consolas" w:cs="Times New Roman"/>
+          <w:color w:val="D4D4D4"/>
+          <w:sz w:val="16"/>
+          <w:szCs w:val="16"/>
+        </w:rPr>
+      </w:pPr>
+      <w:r>
+        <w:rPr>
+          <w:rFonts w:ascii="Consolas" w:eastAsia="Times New Roman" w:hAnsi="Consolas" w:cs="Times New Roman"/>
+          <w:color w:val="D4D4D4"/>
+          <w:sz w:val="16"/>
+          <w:szCs w:val="16"/>
+        </w:rPr>
+        <w:t xml:space="preserve">  </w:t>
+      </w:r>
+      <w:r>
+        <w:rPr>
+          <w:rFonts w:ascii="Consolas" w:eastAsia="Times New Roman" w:hAnsi="Consolas" w:cs="Times New Roman"/>
+          <w:color w:val="C586C0"/>
+          <w:sz w:val="16"/>
+          <w:szCs w:val="16"/>
+        </w:rPr>
+        <w:t>return</w:t>
+      </w:r>
+      <w:r>
+        <w:rPr>
+          <w:rFonts w:ascii="Consolas" w:eastAsia="Times New Roman" w:hAnsi="Consolas" w:cs="Times New Roman"/>
+          <w:color w:val="D4D4D4"/>
+          <w:sz w:val="16"/>
+          <w:szCs w:val="16"/>
+        </w:rPr>
+        <w:t xml:space="preserve"> (</w:t>
+      </w:r>
+    </w:p>
+    <w:p>
+      <w:pPr>
+        <w:shd w:val="clear" w:color="auto" w:fill="1E1E1E"/>
+        <w:spacing w:after="0" w:line="240" w:lineRule="auto"/>
+        <w:rPr>
+          <w:rFonts w:ascii="Consolas" w:eastAsia="Times New Roman" w:hAnsi="Consolas" w:cs="Times New Roman"/>
+          <w:color w:val="D4D4D4"/>
+          <w:sz w:val="16"/>
+          <w:szCs w:val="16"/>
+        </w:rPr>
+      </w:pPr>
+      <w:r>
+        <w:rPr>
+          <w:rFonts w:ascii="Consolas" w:eastAsia="Times New Roman" w:hAnsi="Consolas" w:cs="Times New Roman"/>
+          <w:color w:val="D4D4D4"/>
+          <w:sz w:val="16"/>
+          <w:szCs w:val="16"/>
+        </w:rPr>
+        <w:t xml:space="preserve">    </w:t>
+      </w:r>
+      <w:r>
+        <w:rPr>
+          <w:rFonts w:ascii="Consolas" w:eastAsia="Times New Roman" w:hAnsi="Consolas" w:cs="Times New Roman"/>
+          <w:color w:val="808080"/>
+          <w:sz w:val="16"/>
+          <w:szCs w:val="16"/>
         </w:rPr>
         <w:t>&lt;</w:t>
       </w:r>
       <w:r>
         <w:rPr>
-          <w:b/>
-          <w:bCs/>
-          <w:sz w:val="20"/>
-          <w:szCs w:val="20"/>
-        </w:rPr>
-        <w:t>Context.Provider</w:t>
-      </w:r>
-      <w:r>
-        <w:rPr>
-          <w:sz w:val="20"/>
-          <w:szCs w:val="20"/>
-        </w:rPr>
-        <w:t xml:space="preserve"> </w:t>
-      </w:r>
-      <w:r>
-        <w:rPr>
-          <w:b/>
-          <w:bCs/>
-          <w:sz w:val="20"/>
-          <w:szCs w:val="20"/>
+          <w:rFonts w:ascii="Consolas" w:eastAsia="Times New Roman" w:hAnsi="Consolas" w:cs="Times New Roman"/>
+          <w:color w:val="4EC9B0"/>
+          <w:sz w:val="16"/>
+          <w:szCs w:val="16"/>
+        </w:rPr>
+        <w:t>CounterContext.Provider</w:t>
+      </w:r>
+      <w:r>
+        <w:rPr>
+          <w:rFonts w:ascii="Consolas" w:eastAsia="Times New Roman" w:hAnsi="Consolas" w:cs="Times New Roman"/>
+          <w:color w:val="D4D4D4"/>
+          <w:sz w:val="16"/>
+          <w:szCs w:val="16"/>
+        </w:rPr>
+        <w:t xml:space="preserve"> </w:t>
+      </w:r>
+      <w:r>
+        <w:rPr>
+          <w:rFonts w:ascii="Consolas" w:eastAsia="Times New Roman" w:hAnsi="Consolas" w:cs="Times New Roman"/>
+          <w:color w:val="9CDCFE"/>
+          <w:sz w:val="16"/>
+          <w:szCs w:val="16"/>
         </w:rPr>
         <w:t>value</w:t>
       </w:r>
       <w:r>
         <w:rPr>
-          <w:sz w:val="20"/>
-          <w:szCs w:val="20"/>
-        </w:rPr>
-        <w:t xml:space="preserve">={{ </w:t>
-      </w:r>
-      <w:r>
-        <w:rPr>
-          <w:sz w:val="20"/>
-          <w:szCs w:val="20"/>
-        </w:rPr>
-        <w:t>someValue</w:t>
-      </w:r>
-      <w:r>
-        <w:rPr>
-          <w:sz w:val="20"/>
-          <w:szCs w:val="20"/>
+          <w:rFonts w:ascii="Consolas" w:eastAsia="Times New Roman" w:hAnsi="Consolas" w:cs="Times New Roman"/>
+          <w:color w:val="D4D4D4"/>
+          <w:sz w:val="16"/>
+          <w:szCs w:val="16"/>
+        </w:rPr>
+        <w:t>=</w:t>
+      </w:r>
+      <w:r>
+        <w:rPr>
+          <w:rFonts w:ascii="Consolas" w:eastAsia="Times New Roman" w:hAnsi="Consolas" w:cs="Times New Roman"/>
+          <w:color w:val="569CD6"/>
+          <w:sz w:val="16"/>
+          <w:szCs w:val="16"/>
+        </w:rPr>
+        <w:t>{</w:t>
+      </w:r>
+      <w:r>
+        <w:rPr>
+          <w:rFonts w:ascii="Consolas" w:eastAsia="Times New Roman" w:hAnsi="Consolas" w:cs="Times New Roman"/>
+          <w:color w:val="D4D4D4"/>
+          <w:sz w:val="16"/>
+          <w:szCs w:val="16"/>
+        </w:rPr>
+        <w:t xml:space="preserve">{ </w:t>
+      </w:r>
+      <w:r>
+        <w:rPr>
+          <w:rFonts w:ascii="Consolas" w:eastAsia="Times New Roman" w:hAnsi="Consolas" w:cs="Times New Roman"/>
+          <w:color w:val="9CDCFE"/>
+          <w:sz w:val="16"/>
+          <w:szCs w:val="16"/>
+        </w:rPr>
+        <w:t>numberOfClicks</w:t>
+      </w:r>
+      <w:r>
+        <w:rPr>
+          <w:rFonts w:ascii="Consolas" w:eastAsia="Times New Roman" w:hAnsi="Consolas" w:cs="Times New Roman"/>
+          <w:color w:val="D4D4D4"/>
+          <w:sz w:val="16"/>
+          <w:szCs w:val="16"/>
         </w:rPr>
         <w:t xml:space="preserve">, </w:t>
       </w:r>
       <w:r>
         <w:rPr>
-          <w:sz w:val="20"/>
-          <w:szCs w:val="20"/>
-        </w:rPr>
-        <w:t>orSomeObj</w:t>
-      </w:r>
-      <w:r>
-        <w:rPr>
-          <w:sz w:val="20"/>
-          <w:szCs w:val="20"/>
-        </w:rPr>
-        <w:t xml:space="preserve"> }}&gt;</w:t>
-      </w:r>
-      <w:r>
-        <w:rPr>
-          <w:sz w:val="20"/>
-          <w:szCs w:val="20"/>
-        </w:rPr>
-        <w:t xml:space="preserve"> - </w:t>
-      </w:r>
-      <w:r>
-        <w:rPr>
-          <w:sz w:val="20"/>
-          <w:szCs w:val="20"/>
-          <w:lang w:val="ru-RU"/>
-        </w:rPr>
-        <w:t>оборачивает</w:t>
-      </w:r>
-      <w:r>
-        <w:rPr>
-          <w:sz w:val="20"/>
-          <w:szCs w:val="20"/>
-        </w:rPr>
-        <w:t xml:space="preserve"> </w:t>
-      </w:r>
-      <w:r>
-        <w:rPr>
-          <w:sz w:val="20"/>
-          <w:szCs w:val="20"/>
-          <w:lang w:val="ru-RU"/>
-        </w:rPr>
-        <w:t>компонент</w:t>
-      </w:r>
-      <w:r>
-        <w:rPr>
-          <w:sz w:val="20"/>
-          <w:szCs w:val="20"/>
-        </w:rPr>
-        <w:t xml:space="preserve">, </w:t>
-      </w:r>
-      <w:r>
-        <w:rPr>
-          <w:sz w:val="20"/>
-          <w:szCs w:val="20"/>
-          <w:lang w:val="ru-RU"/>
-        </w:rPr>
-        <w:t>например</w:t>
-      </w:r>
-      <w:r>
-        <w:rPr>
-          <w:sz w:val="20"/>
-          <w:szCs w:val="20"/>
-        </w:rPr>
-        <w:t xml:space="preserve"> </w:t>
-      </w:r>
-      <w:r>
-        <w:rPr>
-          <w:sz w:val="20"/>
-          <w:szCs w:val="20"/>
-        </w:rPr>
-        <w:t>&lt;App/&gt;</w:t>
+          <w:rFonts w:ascii="Consolas" w:eastAsia="Times New Roman" w:hAnsi="Consolas" w:cs="Times New Roman"/>
+          <w:color w:val="DCDCAA"/>
+          <w:sz w:val="16"/>
+          <w:szCs w:val="16"/>
+        </w:rPr>
+        <w:t>increment</w:t>
+      </w:r>
+      <w:r>
+        <w:rPr>
+          <w:rFonts w:ascii="Consolas" w:eastAsia="Times New Roman" w:hAnsi="Consolas" w:cs="Times New Roman"/>
+          <w:color w:val="D4D4D4"/>
+          <w:sz w:val="16"/>
+          <w:szCs w:val="16"/>
+        </w:rPr>
+        <w:t xml:space="preserve"> }</w:t>
+      </w:r>
+      <w:r>
+        <w:rPr>
+          <w:rFonts w:ascii="Consolas" w:eastAsia="Times New Roman" w:hAnsi="Consolas" w:cs="Times New Roman"/>
+          <w:color w:val="569CD6"/>
+          <w:sz w:val="16"/>
+          <w:szCs w:val="16"/>
+        </w:rPr>
+        <w:t>}</w:t>
+      </w:r>
+      <w:r>
+        <w:rPr>
+          <w:rFonts w:ascii="Consolas" w:eastAsia="Times New Roman" w:hAnsi="Consolas" w:cs="Times New Roman"/>
+          <w:color w:val="808080"/>
+          <w:sz w:val="16"/>
+          <w:szCs w:val="16"/>
+        </w:rPr>
+        <w:t>&gt;</w:t>
+      </w:r>
+    </w:p>
+    <w:p>
+      <w:pPr>
+        <w:shd w:val="clear" w:color="auto" w:fill="1E1E1E"/>
+        <w:spacing w:after="0" w:line="240" w:lineRule="auto"/>
+        <w:rPr>
+          <w:rFonts w:ascii="Consolas" w:eastAsia="Times New Roman" w:hAnsi="Consolas" w:cs="Times New Roman"/>
+          <w:color w:val="D4D4D4"/>
+          <w:sz w:val="16"/>
+          <w:szCs w:val="16"/>
+        </w:rPr>
+      </w:pPr>
+      <w:r>
+        <w:rPr>
+          <w:rFonts w:ascii="Consolas" w:eastAsia="Times New Roman" w:hAnsi="Consolas" w:cs="Times New Roman"/>
+          <w:color w:val="D4D4D4"/>
+          <w:sz w:val="16"/>
+          <w:szCs w:val="16"/>
+        </w:rPr>
+        <w:t xml:space="preserve">      </w:t>
+      </w:r>
+      <w:r>
+        <w:rPr>
+          <w:rFonts w:ascii="Consolas" w:eastAsia="Times New Roman" w:hAnsi="Consolas" w:cs="Times New Roman"/>
+          <w:color w:val="569CD6"/>
+          <w:sz w:val="16"/>
+          <w:szCs w:val="16"/>
+        </w:rPr>
+        <w:t>{</w:t>
+      </w:r>
+      <w:r>
+        <w:rPr>
+          <w:rFonts w:ascii="Consolas" w:eastAsia="Times New Roman" w:hAnsi="Consolas" w:cs="Times New Roman"/>
+          <w:color w:val="9CDCFE"/>
+          <w:sz w:val="16"/>
+          <w:szCs w:val="16"/>
+        </w:rPr>
+        <w:t>children</w:t>
+      </w:r>
+      <w:r>
+        <w:rPr>
+          <w:rFonts w:ascii="Consolas" w:eastAsia="Times New Roman" w:hAnsi="Consolas" w:cs="Times New Roman"/>
+          <w:color w:val="569CD6"/>
+          <w:sz w:val="16"/>
+          <w:szCs w:val="16"/>
+        </w:rPr>
+        <w:t>}</w:t>
+      </w:r>
+    </w:p>
+    <w:p>
+      <w:pPr>
+        <w:shd w:val="clear" w:color="auto" w:fill="1E1E1E"/>
+        <w:spacing w:after="0" w:line="240" w:lineRule="auto"/>
+        <w:rPr>
+          <w:rFonts w:ascii="Consolas" w:eastAsia="Times New Roman" w:hAnsi="Consolas" w:cs="Times New Roman"/>
+          <w:color w:val="D4D4D4"/>
+          <w:sz w:val="16"/>
+          <w:szCs w:val="16"/>
+        </w:rPr>
+      </w:pPr>
+      <w:r>
+        <w:rPr>
+          <w:rFonts w:ascii="Consolas" w:eastAsia="Times New Roman" w:hAnsi="Consolas" w:cs="Times New Roman"/>
+          <w:color w:val="D4D4D4"/>
+          <w:sz w:val="16"/>
+          <w:szCs w:val="16"/>
+        </w:rPr>
+        <w:t xml:space="preserve">    </w:t>
+      </w:r>
+      <w:r>
+        <w:rPr>
+          <w:rFonts w:ascii="Consolas" w:eastAsia="Times New Roman" w:hAnsi="Consolas" w:cs="Times New Roman"/>
+          <w:color w:val="808080"/>
+          <w:sz w:val="16"/>
+          <w:szCs w:val="16"/>
+        </w:rPr>
+        <w:t>&lt;/</w:t>
+      </w:r>
+      <w:r>
+        <w:rPr>
+          <w:rFonts w:ascii="Consolas" w:eastAsia="Times New Roman" w:hAnsi="Consolas" w:cs="Times New Roman"/>
+          <w:color w:val="4EC9B0"/>
+          <w:sz w:val="16"/>
+          <w:szCs w:val="16"/>
+        </w:rPr>
+        <w:t>CounterContext.Provider</w:t>
+      </w:r>
+      <w:r>
+        <w:rPr>
+          <w:rFonts w:ascii="Consolas" w:eastAsia="Times New Roman" w:hAnsi="Consolas" w:cs="Times New Roman"/>
+          <w:color w:val="808080"/>
+          <w:sz w:val="16"/>
+          <w:szCs w:val="16"/>
+        </w:rPr>
+        <w:t>&gt;</w:t>
+      </w:r>
+    </w:p>
+    <w:p>
+      <w:pPr>
+        <w:shd w:val="clear" w:color="auto" w:fill="1E1E1E"/>
+        <w:spacing w:after="0" w:line="240" w:lineRule="auto"/>
+        <w:rPr>
+          <w:rFonts w:ascii="Consolas" w:eastAsia="Times New Roman" w:hAnsi="Consolas" w:cs="Times New Roman"/>
+          <w:color w:val="D4D4D4"/>
+          <w:sz w:val="16"/>
+          <w:szCs w:val="16"/>
+        </w:rPr>
+      </w:pPr>
+      <w:r>
+        <w:rPr>
+          <w:rFonts w:ascii="Consolas" w:eastAsia="Times New Roman" w:hAnsi="Consolas" w:cs="Times New Roman"/>
+          <w:color w:val="D4D4D4"/>
+          <w:sz w:val="16"/>
+          <w:szCs w:val="16"/>
+        </w:rPr>
+        <w:t>  );</w:t>
+      </w:r>
+    </w:p>
+    <w:p>
+      <w:pPr>
+        <w:shd w:val="clear" w:color="auto" w:fill="1E1E1E"/>
+        <w:spacing w:after="0" w:line="240" w:lineRule="auto"/>
+        <w:rPr>
+          <w:rFonts w:ascii="Consolas" w:eastAsia="Times New Roman" w:hAnsi="Consolas" w:cs="Times New Roman"/>
+          <w:color w:val="D4D4D4"/>
+          <w:sz w:val="16"/>
+          <w:szCs w:val="16"/>
+        </w:rPr>
+      </w:pPr>
+      <w:r>
+        <w:rPr>
+          <w:rFonts w:ascii="Consolas" w:eastAsia="Times New Roman" w:hAnsi="Consolas" w:cs="Times New Roman"/>
+          <w:color w:val="D4D4D4"/>
+          <w:sz w:val="16"/>
+          <w:szCs w:val="16"/>
+        </w:rPr>
+        <w:t>};</w:t>
       </w:r>
     </w:p>
     <w:p>
@@ -3852,102 +4941,1942 @@
         <w:rPr>
           <w:sz w:val="20"/>
           <w:szCs w:val="20"/>
-        </w:rPr>
-      </w:pPr>
-      <w:r>
-        <w:rPr>
-          <w:sz w:val="20"/>
-          <w:szCs w:val="20"/>
-        </w:rPr>
-        <w:t xml:space="preserve">import { </w:t>
-      </w:r>
-      <w:r>
-        <w:rPr>
-          <w:b/>
-          <w:bCs/>
-          <w:sz w:val="20"/>
-          <w:szCs w:val="20"/>
-        </w:rPr>
-        <w:t>useContext</w:t>
-      </w:r>
-      <w:r>
-        <w:rPr>
-          <w:sz w:val="20"/>
-          <w:szCs w:val="20"/>
-        </w:rPr>
-        <w:t xml:space="preserve"> } from 'react';</w:t>
-      </w:r>
-      <w:r>
-        <w:rPr>
-          <w:sz w:val="20"/>
-          <w:szCs w:val="20"/>
-        </w:rPr>
-        <w:t xml:space="preserve"> </w:t>
-      </w:r>
-      <w:r>
-        <w:rPr>
-          <w:sz w:val="20"/>
-          <w:szCs w:val="20"/>
-        </w:rPr>
-        <w:t xml:space="preserve">const { someValue, orSomeObj } = </w:t>
-      </w:r>
-      <w:r>
-        <w:rPr>
-          <w:b/>
-          <w:bCs/>
-          <w:sz w:val="20"/>
-          <w:szCs w:val="20"/>
-        </w:rPr>
-        <w:t>useContext</w:t>
-      </w:r>
-      <w:r>
-        <w:rPr>
-          <w:sz w:val="20"/>
-          <w:szCs w:val="20"/>
-        </w:rPr>
-        <w:t>(</w:t>
-      </w:r>
-      <w:r>
-        <w:rPr>
-          <w:sz w:val="20"/>
-          <w:szCs w:val="20"/>
-        </w:rPr>
-        <w:t>SomeContext</w:t>
-      </w:r>
-      <w:r>
-        <w:rPr>
-          <w:sz w:val="20"/>
-          <w:szCs w:val="20"/>
-        </w:rPr>
-        <w:t>);</w:t>
-      </w:r>
-      <w:r>
-        <w:rPr>
-          <w:sz w:val="20"/>
-          <w:szCs w:val="20"/>
-        </w:rPr>
-        <w:t xml:space="preserve"> - </w:t>
-      </w:r>
-      <w:r>
-        <w:rPr>
-          <w:sz w:val="20"/>
-          <w:szCs w:val="20"/>
-          <w:lang w:val="ru-RU"/>
-        </w:rPr>
-        <w:t>использование</w:t>
+          <w:lang w:val="ru-RU"/>
+        </w:rPr>
+      </w:pPr>
+      <w:r>
+        <w:rPr>
+          <w:sz w:val="20"/>
+          <w:szCs w:val="20"/>
+          <w:lang w:val="ru-RU"/>
+        </w:rPr>
+        <w:t>2</w:t>
+      </w:r>
+      <w:r>
+        <w:rPr>
+          <w:sz w:val="20"/>
+          <w:szCs w:val="20"/>
+          <w:lang w:val="ru-RU"/>
+        </w:rPr>
+        <w:t xml:space="preserve">*. </w:t>
+      </w:r>
+      <w:r>
+        <w:rPr>
+          <w:sz w:val="20"/>
+          <w:szCs w:val="20"/>
+          <w:lang w:val="ru-RU"/>
+        </w:rPr>
+        <w:t>Также</w:t>
+      </w:r>
+      <w:r>
+        <w:rPr>
+          <w:sz w:val="20"/>
+          <w:szCs w:val="20"/>
+          <w:lang w:val="ru-RU"/>
+        </w:rPr>
+        <w:t xml:space="preserve"> </w:t>
+      </w:r>
+      <w:r>
+        <w:rPr>
+          <w:sz w:val="20"/>
+          <w:szCs w:val="20"/>
+          <w:lang w:val="ru-RU"/>
+        </w:rPr>
+        <w:t>можно</w:t>
+      </w:r>
+      <w:r>
+        <w:rPr>
+          <w:sz w:val="20"/>
+          <w:szCs w:val="20"/>
+          <w:lang w:val="ru-RU"/>
+        </w:rPr>
+        <w:t xml:space="preserve"> </w:t>
+      </w:r>
+      <w:r>
+        <w:rPr>
+          <w:sz w:val="20"/>
+          <w:szCs w:val="20"/>
+          <w:lang w:val="ru-RU"/>
+        </w:rPr>
+        <w:t>просто</w:t>
+      </w:r>
+      <w:r>
+        <w:rPr>
+          <w:sz w:val="20"/>
+          <w:szCs w:val="20"/>
+          <w:lang w:val="ru-RU"/>
+        </w:rPr>
+        <w:t xml:space="preserve"> </w:t>
+      </w:r>
+      <w:r>
+        <w:rPr>
+          <w:sz w:val="20"/>
+          <w:szCs w:val="20"/>
+          <w:lang w:val="ru-RU"/>
+        </w:rPr>
+        <w:t>обернуть</w:t>
+      </w:r>
+      <w:r>
+        <w:rPr>
+          <w:sz w:val="20"/>
+          <w:szCs w:val="20"/>
+          <w:lang w:val="ru-RU"/>
+        </w:rPr>
+        <w:t xml:space="preserve"> </w:t>
+      </w:r>
+      <w:r>
+        <w:rPr>
+          <w:sz w:val="20"/>
+          <w:szCs w:val="20"/>
+          <w:lang w:val="ru-RU"/>
+        </w:rPr>
+        <w:t>в</w:t>
+      </w:r>
+      <w:r>
+        <w:rPr>
+          <w:sz w:val="20"/>
+          <w:szCs w:val="20"/>
+          <w:lang w:val="ru-RU"/>
+        </w:rPr>
+        <w:t xml:space="preserve"> </w:t>
+      </w:r>
+      <w:r>
+        <w:rPr>
+          <w:sz w:val="20"/>
+          <w:szCs w:val="20"/>
+          <w:lang w:val="ru-RU"/>
+        </w:rPr>
+        <w:t>&lt;</w:t>
+      </w:r>
+      <w:r>
+        <w:rPr>
+          <w:b/>
+          <w:bCs/>
+          <w:sz w:val="20"/>
+          <w:szCs w:val="20"/>
+        </w:rPr>
+        <w:t>Context</w:t>
+      </w:r>
+      <w:r>
+        <w:rPr>
+          <w:b/>
+          <w:bCs/>
+          <w:sz w:val="20"/>
+          <w:szCs w:val="20"/>
+          <w:lang w:val="ru-RU"/>
+        </w:rPr>
+        <w:t>.</w:t>
+      </w:r>
+      <w:r>
+        <w:rPr>
+          <w:b/>
+          <w:bCs/>
+          <w:sz w:val="20"/>
+          <w:szCs w:val="20"/>
+        </w:rPr>
+        <w:t>Provider</w:t>
+      </w:r>
+      <w:r>
+        <w:rPr>
+          <w:sz w:val="20"/>
+          <w:szCs w:val="20"/>
+          <w:lang w:val="ru-RU"/>
+        </w:rPr>
+        <w:t xml:space="preserve"> </w:t>
+      </w:r>
+      <w:r>
+        <w:rPr>
+          <w:b/>
+          <w:bCs/>
+          <w:sz w:val="20"/>
+          <w:szCs w:val="20"/>
+        </w:rPr>
+        <w:t>value</w:t>
+      </w:r>
+      <w:r>
+        <w:rPr>
+          <w:sz w:val="20"/>
+          <w:szCs w:val="20"/>
+          <w:lang w:val="ru-RU"/>
+        </w:rPr>
+        <w:t xml:space="preserve">={{ </w:t>
+      </w:r>
+      <w:r>
+        <w:rPr>
+          <w:sz w:val="20"/>
+          <w:szCs w:val="20"/>
+        </w:rPr>
+        <w:t>someValue</w:t>
+      </w:r>
+      <w:r>
+        <w:rPr>
+          <w:sz w:val="20"/>
+          <w:szCs w:val="20"/>
+          <w:lang w:val="ru-RU"/>
+        </w:rPr>
+        <w:t xml:space="preserve">, </w:t>
+      </w:r>
+      <w:r>
+        <w:rPr>
+          <w:sz w:val="20"/>
+          <w:szCs w:val="20"/>
+        </w:rPr>
+        <w:t>orSomeObj</w:t>
+      </w:r>
+      <w:r>
+        <w:rPr>
+          <w:sz w:val="20"/>
+          <w:szCs w:val="20"/>
+          <w:lang w:val="ru-RU"/>
+        </w:rPr>
+        <w:t xml:space="preserve"> }}&gt;</w:t>
+      </w:r>
+      <w:r>
+        <w:rPr>
+          <w:sz w:val="20"/>
+          <w:szCs w:val="20"/>
+          <w:lang w:val="ru-RU"/>
+        </w:rPr>
+        <w:t xml:space="preserve"> </w:t>
+      </w:r>
+      <w:r>
+        <w:rPr>
+          <w:sz w:val="20"/>
+          <w:szCs w:val="20"/>
+          <w:lang w:val="ru-RU"/>
+        </w:rPr>
+        <w:t>без</w:t>
+      </w:r>
+      <w:r>
+        <w:rPr>
+          <w:sz w:val="20"/>
+          <w:szCs w:val="20"/>
+          <w:lang w:val="ru-RU"/>
+        </w:rPr>
+        <w:t xml:space="preserve"> </w:t>
+      </w:r>
+      <w:r>
+        <w:rPr>
+          <w:sz w:val="20"/>
+          <w:szCs w:val="20"/>
+          <w:lang w:val="ru-RU"/>
+        </w:rPr>
+        <w:t>использования</w:t>
+      </w:r>
+      <w:r>
+        <w:rPr>
+          <w:sz w:val="20"/>
+          <w:szCs w:val="20"/>
+          <w:lang w:val="ru-RU"/>
+        </w:rPr>
+        <w:t xml:space="preserve"> </w:t>
+      </w:r>
+      <w:r>
+        <w:rPr>
+          <w:sz w:val="20"/>
+          <w:szCs w:val="20"/>
+          <w:lang w:val="ru-RU"/>
+        </w:rPr>
+        <w:t>отдельного файла, в случае простого контекста.</w:t>
       </w:r>
     </w:p>
     <w:p>
       <w:pPr>
         <w:pStyle w:val="ListParagraph"/>
-        <w:jc w:val="center"/>
-        <w:rPr>
-          <w:b/>
-          <w:bCs/>
-          <w:sz w:val="20"/>
-          <w:szCs w:val="20"/>
-        </w:rPr>
-      </w:pPr>
+        <w:numPr>
+          <w:ilvl w:val="1"/>
+          <w:numId w:val="7"/>
+        </w:numPr>
+        <w:spacing w:after="0"/>
+        <w:rPr>
+          <w:sz w:val="20"/>
+          <w:szCs w:val="20"/>
+          <w:lang w:val="ru-RU"/>
+        </w:rPr>
+      </w:pPr>
+      <w:r>
+        <w:rPr>
+          <w:sz w:val="20"/>
+          <w:szCs w:val="20"/>
+          <w:lang w:val="ru-RU"/>
+        </w:rPr>
+        <w:t xml:space="preserve">3. </w:t>
+      </w:r>
+      <w:r>
+        <w:rPr>
+          <w:b/>
+          <w:bCs/>
+          <w:sz w:val="20"/>
+          <w:szCs w:val="20"/>
+          <w:lang w:val="ru-RU"/>
+        </w:rPr>
+        <w:t>Передача доступа.</w:t>
+      </w:r>
+      <w:r>
+        <w:rPr>
+          <w:sz w:val="20"/>
+          <w:szCs w:val="20"/>
+          <w:lang w:val="ru-RU"/>
+        </w:rPr>
+        <w:t xml:space="preserve"> Оборачиваем нужную компоненту в </w:t>
+      </w:r>
+      <w:r>
+        <w:rPr>
+          <w:b/>
+          <w:bCs/>
+          <w:sz w:val="20"/>
+          <w:szCs w:val="20"/>
+        </w:rPr>
+        <w:t>Context</w:t>
+      </w:r>
+      <w:r>
+        <w:rPr>
+          <w:b/>
+          <w:bCs/>
+          <w:sz w:val="20"/>
+          <w:szCs w:val="20"/>
+          <w:lang w:val="ru-RU"/>
+        </w:rPr>
+        <w:t>.</w:t>
+      </w:r>
+      <w:r>
+        <w:rPr>
+          <w:b/>
+          <w:bCs/>
+          <w:sz w:val="20"/>
+          <w:szCs w:val="20"/>
+        </w:rPr>
+        <w:t>Provider</w:t>
+      </w:r>
+      <w:r>
+        <w:rPr>
+          <w:sz w:val="20"/>
+          <w:szCs w:val="20"/>
+          <w:lang w:val="ru-RU"/>
+        </w:rPr>
+        <w:t xml:space="preserve"> </w:t>
+      </w:r>
+      <w:r>
+        <w:rPr>
+          <w:sz w:val="20"/>
+          <w:szCs w:val="20"/>
+          <w:lang w:val="ru-RU"/>
+        </w:rPr>
+        <w:t>(</w:t>
+      </w:r>
+      <w:r>
+        <w:rPr>
+          <w:sz w:val="20"/>
+          <w:szCs w:val="20"/>
+          <w:lang w:val="ru-RU"/>
+        </w:rPr>
+        <w:t>CounterProvider</w:t>
+      </w:r>
+      <w:r>
+        <w:rPr>
+          <w:sz w:val="20"/>
+          <w:szCs w:val="20"/>
+          <w:lang w:val="ru-RU"/>
+        </w:rPr>
+        <w:t>):</w:t>
+      </w:r>
+    </w:p>
+    <w:p>
+      <w:pPr>
+        <w:shd w:val="clear" w:color="auto" w:fill="1E1E1E"/>
+        <w:spacing w:after="0" w:line="240" w:lineRule="auto"/>
+        <w:rPr>
+          <w:rFonts w:ascii="Consolas" w:eastAsia="Times New Roman" w:hAnsi="Consolas" w:cs="Times New Roman"/>
+          <w:color w:val="D4D4D4"/>
+          <w:sz w:val="16"/>
+          <w:szCs w:val="16"/>
+        </w:rPr>
+      </w:pPr>
+      <w:r>
+        <w:rPr>
+          <w:rFonts w:ascii="Consolas" w:eastAsia="Times New Roman" w:hAnsi="Consolas" w:cs="Times New Roman"/>
+          <w:color w:val="C586C0"/>
+          <w:sz w:val="16"/>
+          <w:szCs w:val="16"/>
+        </w:rPr>
+        <w:t>import</w:t>
+      </w:r>
+      <w:r>
+        <w:rPr>
+          <w:rFonts w:ascii="Consolas" w:eastAsia="Times New Roman" w:hAnsi="Consolas" w:cs="Times New Roman"/>
+          <w:color w:val="D4D4D4"/>
+          <w:sz w:val="16"/>
+          <w:szCs w:val="16"/>
+        </w:rPr>
+        <w:t xml:space="preserve"> { </w:t>
+      </w:r>
+      <w:r>
+        <w:rPr>
+          <w:rFonts w:ascii="Consolas" w:eastAsia="Times New Roman" w:hAnsi="Consolas" w:cs="Times New Roman"/>
+          <w:color w:val="9CDCFE"/>
+          <w:sz w:val="16"/>
+          <w:szCs w:val="16"/>
+        </w:rPr>
+        <w:t>CounterButton</w:t>
+      </w:r>
+      <w:r>
+        <w:rPr>
+          <w:rFonts w:ascii="Consolas" w:eastAsia="Times New Roman" w:hAnsi="Consolas" w:cs="Times New Roman"/>
+          <w:color w:val="D4D4D4"/>
+          <w:sz w:val="16"/>
+          <w:szCs w:val="16"/>
+        </w:rPr>
+        <w:t xml:space="preserve"> } </w:t>
+      </w:r>
+      <w:r>
+        <w:rPr>
+          <w:rFonts w:ascii="Consolas" w:eastAsia="Times New Roman" w:hAnsi="Consolas" w:cs="Times New Roman"/>
+          <w:color w:val="C586C0"/>
+          <w:sz w:val="16"/>
+          <w:szCs w:val="16"/>
+        </w:rPr>
+        <w:t>from</w:t>
+      </w:r>
+      <w:r>
+        <w:rPr>
+          <w:rFonts w:ascii="Consolas" w:eastAsia="Times New Roman" w:hAnsi="Consolas" w:cs="Times New Roman"/>
+          <w:color w:val="D4D4D4"/>
+          <w:sz w:val="16"/>
+          <w:szCs w:val="16"/>
+        </w:rPr>
+        <w:t xml:space="preserve"> </w:t>
+      </w:r>
+      <w:r>
+        <w:rPr>
+          <w:rFonts w:ascii="Consolas" w:eastAsia="Times New Roman" w:hAnsi="Consolas" w:cs="Times New Roman"/>
+          <w:color w:val="CE9178"/>
+          <w:sz w:val="16"/>
+          <w:szCs w:val="16"/>
+        </w:rPr>
+        <w:t>'./CounterButton'</w:t>
+      </w:r>
+      <w:r>
+        <w:rPr>
+          <w:rFonts w:ascii="Consolas" w:eastAsia="Times New Roman" w:hAnsi="Consolas" w:cs="Times New Roman"/>
+          <w:color w:val="D4D4D4"/>
+          <w:sz w:val="16"/>
+          <w:szCs w:val="16"/>
+        </w:rPr>
+        <w:t>;</w:t>
+      </w:r>
+    </w:p>
+    <w:p>
+      <w:pPr>
+        <w:shd w:val="clear" w:color="auto" w:fill="1E1E1E"/>
+        <w:spacing w:after="0" w:line="240" w:lineRule="auto"/>
+        <w:rPr>
+          <w:rFonts w:ascii="Consolas" w:eastAsia="Times New Roman" w:hAnsi="Consolas" w:cs="Times New Roman"/>
+          <w:color w:val="D4D4D4"/>
+          <w:sz w:val="16"/>
+          <w:szCs w:val="16"/>
+        </w:rPr>
+      </w:pPr>
+      <w:r>
+        <w:rPr>
+          <w:rFonts w:ascii="Consolas" w:eastAsia="Times New Roman" w:hAnsi="Consolas" w:cs="Times New Roman"/>
+          <w:color w:val="C586C0"/>
+          <w:sz w:val="16"/>
+          <w:szCs w:val="16"/>
+        </w:rPr>
+        <w:t>import</w:t>
+      </w:r>
+      <w:r>
+        <w:rPr>
+          <w:rFonts w:ascii="Consolas" w:eastAsia="Times New Roman" w:hAnsi="Consolas" w:cs="Times New Roman"/>
+          <w:color w:val="D4D4D4"/>
+          <w:sz w:val="16"/>
+          <w:szCs w:val="16"/>
+        </w:rPr>
+        <w:t xml:space="preserve"> </w:t>
+      </w:r>
+      <w:r>
+        <w:rPr>
+          <w:rFonts w:ascii="Consolas" w:eastAsia="Times New Roman" w:hAnsi="Consolas" w:cs="Times New Roman"/>
+          <w:color w:val="CE9178"/>
+          <w:sz w:val="16"/>
+          <w:szCs w:val="16"/>
+        </w:rPr>
+        <w:t>'./App.css'</w:t>
+      </w:r>
+      <w:r>
+        <w:rPr>
+          <w:rFonts w:ascii="Consolas" w:eastAsia="Times New Roman" w:hAnsi="Consolas" w:cs="Times New Roman"/>
+          <w:color w:val="D4D4D4"/>
+          <w:sz w:val="16"/>
+          <w:szCs w:val="16"/>
+        </w:rPr>
+        <w:t>;</w:t>
+      </w:r>
+    </w:p>
+    <w:p>
+      <w:pPr>
+        <w:shd w:val="clear" w:color="auto" w:fill="1E1E1E"/>
+        <w:spacing w:after="0" w:line="240" w:lineRule="auto"/>
+        <w:rPr>
+          <w:rFonts w:ascii="Consolas" w:eastAsia="Times New Roman" w:hAnsi="Consolas" w:cs="Times New Roman"/>
+          <w:color w:val="D4D4D4"/>
+          <w:sz w:val="16"/>
+          <w:szCs w:val="16"/>
+        </w:rPr>
+      </w:pPr>
+      <w:r>
+        <w:rPr>
+          <w:rFonts w:ascii="Consolas" w:eastAsia="Times New Roman" w:hAnsi="Consolas" w:cs="Times New Roman"/>
+          <w:color w:val="C586C0"/>
+          <w:sz w:val="16"/>
+          <w:szCs w:val="16"/>
+        </w:rPr>
+        <w:t>import</w:t>
+      </w:r>
+      <w:r>
+        <w:rPr>
+          <w:rFonts w:ascii="Consolas" w:eastAsia="Times New Roman" w:hAnsi="Consolas" w:cs="Times New Roman"/>
+          <w:color w:val="D4D4D4"/>
+          <w:sz w:val="16"/>
+          <w:szCs w:val="16"/>
+        </w:rPr>
+        <w:t xml:space="preserve"> { </w:t>
+      </w:r>
+      <w:r>
+        <w:rPr>
+          <w:rFonts w:ascii="Consolas" w:eastAsia="Times New Roman" w:hAnsi="Consolas" w:cs="Times New Roman"/>
+          <w:color w:val="9CDCFE"/>
+          <w:sz w:val="16"/>
+          <w:szCs w:val="16"/>
+        </w:rPr>
+        <w:t>CounterProvider</w:t>
+      </w:r>
+      <w:r>
+        <w:rPr>
+          <w:rFonts w:ascii="Consolas" w:eastAsia="Times New Roman" w:hAnsi="Consolas" w:cs="Times New Roman"/>
+          <w:color w:val="D4D4D4"/>
+          <w:sz w:val="16"/>
+          <w:szCs w:val="16"/>
+        </w:rPr>
+        <w:t xml:space="preserve"> } </w:t>
+      </w:r>
+      <w:r>
+        <w:rPr>
+          <w:rFonts w:ascii="Consolas" w:eastAsia="Times New Roman" w:hAnsi="Consolas" w:cs="Times New Roman"/>
+          <w:color w:val="C586C0"/>
+          <w:sz w:val="16"/>
+          <w:szCs w:val="16"/>
+        </w:rPr>
+        <w:t>from</w:t>
+      </w:r>
+      <w:r>
+        <w:rPr>
+          <w:rFonts w:ascii="Consolas" w:eastAsia="Times New Roman" w:hAnsi="Consolas" w:cs="Times New Roman"/>
+          <w:color w:val="D4D4D4"/>
+          <w:sz w:val="16"/>
+          <w:szCs w:val="16"/>
+        </w:rPr>
+        <w:t xml:space="preserve"> </w:t>
+      </w:r>
+      <w:r>
+        <w:rPr>
+          <w:rFonts w:ascii="Consolas" w:eastAsia="Times New Roman" w:hAnsi="Consolas" w:cs="Times New Roman"/>
+          <w:color w:val="CE9178"/>
+          <w:sz w:val="16"/>
+          <w:szCs w:val="16"/>
+        </w:rPr>
+        <w:t>'./CounterProvider'</w:t>
+      </w:r>
+      <w:r>
+        <w:rPr>
+          <w:rFonts w:ascii="Consolas" w:eastAsia="Times New Roman" w:hAnsi="Consolas" w:cs="Times New Roman"/>
+          <w:color w:val="D4D4D4"/>
+          <w:sz w:val="16"/>
+          <w:szCs w:val="16"/>
+        </w:rPr>
+        <w:t>;</w:t>
+      </w:r>
+    </w:p>
+    <w:p>
+      <w:pPr>
+        <w:shd w:val="clear" w:color="auto" w:fill="1E1E1E"/>
+        <w:spacing w:after="0" w:line="240" w:lineRule="auto"/>
+        <w:rPr>
+          <w:rFonts w:ascii="Consolas" w:eastAsia="Times New Roman" w:hAnsi="Consolas" w:cs="Times New Roman"/>
+          <w:color w:val="D4D4D4"/>
+          <w:sz w:val="16"/>
+          <w:szCs w:val="16"/>
+        </w:rPr>
+      </w:pPr>
+    </w:p>
+    <w:p>
+      <w:pPr>
+        <w:shd w:val="clear" w:color="auto" w:fill="1E1E1E"/>
+        <w:spacing w:after="0" w:line="240" w:lineRule="auto"/>
+        <w:rPr>
+          <w:rFonts w:ascii="Consolas" w:eastAsia="Times New Roman" w:hAnsi="Consolas" w:cs="Times New Roman"/>
+          <w:color w:val="D4D4D4"/>
+          <w:sz w:val="16"/>
+          <w:szCs w:val="16"/>
+        </w:rPr>
+      </w:pPr>
+      <w:r>
+        <w:rPr>
+          <w:rFonts w:ascii="Consolas" w:eastAsia="Times New Roman" w:hAnsi="Consolas" w:cs="Times New Roman"/>
+          <w:color w:val="569CD6"/>
+          <w:sz w:val="16"/>
+          <w:szCs w:val="16"/>
+        </w:rPr>
+        <w:t>const</w:t>
+      </w:r>
+      <w:r>
+        <w:rPr>
+          <w:rFonts w:ascii="Consolas" w:eastAsia="Times New Roman" w:hAnsi="Consolas" w:cs="Times New Roman"/>
+          <w:color w:val="D4D4D4"/>
+          <w:sz w:val="16"/>
+          <w:szCs w:val="16"/>
+        </w:rPr>
+        <w:t xml:space="preserve"> </w:t>
+      </w:r>
+      <w:r>
+        <w:rPr>
+          <w:rFonts w:ascii="Consolas" w:eastAsia="Times New Roman" w:hAnsi="Consolas" w:cs="Times New Roman"/>
+          <w:color w:val="DCDCAA"/>
+          <w:sz w:val="16"/>
+          <w:szCs w:val="16"/>
+        </w:rPr>
+        <w:t>App</w:t>
+      </w:r>
+      <w:r>
+        <w:rPr>
+          <w:rFonts w:ascii="Consolas" w:eastAsia="Times New Roman" w:hAnsi="Consolas" w:cs="Times New Roman"/>
+          <w:color w:val="D4D4D4"/>
+          <w:sz w:val="16"/>
+          <w:szCs w:val="16"/>
+        </w:rPr>
+        <w:t xml:space="preserve"> = () </w:t>
+      </w:r>
+      <w:r>
+        <w:rPr>
+          <w:rFonts w:ascii="Consolas" w:eastAsia="Times New Roman" w:hAnsi="Consolas" w:cs="Times New Roman"/>
+          <w:color w:val="569CD6"/>
+          <w:sz w:val="16"/>
+          <w:szCs w:val="16"/>
+        </w:rPr>
+        <w:t>=&gt;</w:t>
+      </w:r>
+      <w:r>
+        <w:rPr>
+          <w:rFonts w:ascii="Consolas" w:eastAsia="Times New Roman" w:hAnsi="Consolas" w:cs="Times New Roman"/>
+          <w:color w:val="D4D4D4"/>
+          <w:sz w:val="16"/>
+          <w:szCs w:val="16"/>
+        </w:rPr>
+        <w:t xml:space="preserve"> {</w:t>
+      </w:r>
+    </w:p>
+    <w:p>
+      <w:pPr>
+        <w:shd w:val="clear" w:color="auto" w:fill="1E1E1E"/>
+        <w:spacing w:after="0" w:line="240" w:lineRule="auto"/>
+        <w:rPr>
+          <w:rFonts w:ascii="Consolas" w:eastAsia="Times New Roman" w:hAnsi="Consolas" w:cs="Times New Roman"/>
+          <w:color w:val="D4D4D4"/>
+          <w:sz w:val="16"/>
+          <w:szCs w:val="16"/>
+        </w:rPr>
+      </w:pPr>
+      <w:r>
+        <w:rPr>
+          <w:rFonts w:ascii="Consolas" w:eastAsia="Times New Roman" w:hAnsi="Consolas" w:cs="Times New Roman"/>
+          <w:color w:val="D4D4D4"/>
+          <w:sz w:val="16"/>
+          <w:szCs w:val="16"/>
+        </w:rPr>
+        <w:t xml:space="preserve">  </w:t>
+      </w:r>
+      <w:r>
+        <w:rPr>
+          <w:rFonts w:ascii="Consolas" w:eastAsia="Times New Roman" w:hAnsi="Consolas" w:cs="Times New Roman"/>
+          <w:color w:val="C586C0"/>
+          <w:sz w:val="16"/>
+          <w:szCs w:val="16"/>
+        </w:rPr>
+        <w:t>return</w:t>
+      </w:r>
+      <w:r>
+        <w:rPr>
+          <w:rFonts w:ascii="Consolas" w:eastAsia="Times New Roman" w:hAnsi="Consolas" w:cs="Times New Roman"/>
+          <w:color w:val="D4D4D4"/>
+          <w:sz w:val="16"/>
+          <w:szCs w:val="16"/>
+        </w:rPr>
+        <w:t xml:space="preserve"> (</w:t>
+      </w:r>
+    </w:p>
+    <w:p>
+      <w:pPr>
+        <w:shd w:val="clear" w:color="auto" w:fill="1E1E1E"/>
+        <w:spacing w:after="0" w:line="240" w:lineRule="auto"/>
+        <w:rPr>
+          <w:rFonts w:ascii="Consolas" w:eastAsia="Times New Roman" w:hAnsi="Consolas" w:cs="Times New Roman"/>
+          <w:color w:val="D4D4D4"/>
+          <w:sz w:val="16"/>
+          <w:szCs w:val="16"/>
+        </w:rPr>
+      </w:pPr>
+      <w:r>
+        <w:rPr>
+          <w:rFonts w:ascii="Consolas" w:eastAsia="Times New Roman" w:hAnsi="Consolas" w:cs="Times New Roman"/>
+          <w:color w:val="D4D4D4"/>
+          <w:sz w:val="16"/>
+          <w:szCs w:val="16"/>
+        </w:rPr>
+        <w:t xml:space="preserve">    </w:t>
+      </w:r>
+      <w:r>
+        <w:rPr>
+          <w:rFonts w:ascii="Consolas" w:eastAsia="Times New Roman" w:hAnsi="Consolas" w:cs="Times New Roman"/>
+          <w:color w:val="808080"/>
+          <w:sz w:val="16"/>
+          <w:szCs w:val="16"/>
+        </w:rPr>
+        <w:t>&lt;</w:t>
+      </w:r>
+      <w:r>
+        <w:rPr>
+          <w:rFonts w:ascii="Consolas" w:eastAsia="Times New Roman" w:hAnsi="Consolas" w:cs="Times New Roman"/>
+          <w:color w:val="4EC9B0"/>
+          <w:sz w:val="16"/>
+          <w:szCs w:val="16"/>
+        </w:rPr>
+        <w:t>CounterProvider</w:t>
+      </w:r>
+      <w:r>
+        <w:rPr>
+          <w:rFonts w:ascii="Consolas" w:eastAsia="Times New Roman" w:hAnsi="Consolas" w:cs="Times New Roman"/>
+          <w:color w:val="808080"/>
+          <w:sz w:val="16"/>
+          <w:szCs w:val="16"/>
+        </w:rPr>
+        <w:t>&gt;</w:t>
+      </w:r>
+    </w:p>
+    <w:p>
+      <w:pPr>
+        <w:shd w:val="clear" w:color="auto" w:fill="1E1E1E"/>
+        <w:spacing w:after="0" w:line="240" w:lineRule="auto"/>
+        <w:rPr>
+          <w:rFonts w:ascii="Consolas" w:eastAsia="Times New Roman" w:hAnsi="Consolas" w:cs="Times New Roman"/>
+          <w:color w:val="D4D4D4"/>
+          <w:sz w:val="16"/>
+          <w:szCs w:val="16"/>
+        </w:rPr>
+      </w:pPr>
+      <w:r>
+        <w:rPr>
+          <w:rFonts w:ascii="Consolas" w:eastAsia="Times New Roman" w:hAnsi="Consolas" w:cs="Times New Roman"/>
+          <w:color w:val="D4D4D4"/>
+          <w:sz w:val="16"/>
+          <w:szCs w:val="16"/>
+        </w:rPr>
+        <w:t xml:space="preserve">      </w:t>
+      </w:r>
+      <w:r>
+        <w:rPr>
+          <w:rFonts w:ascii="Consolas" w:eastAsia="Times New Roman" w:hAnsi="Consolas" w:cs="Times New Roman"/>
+          <w:color w:val="808080"/>
+          <w:sz w:val="16"/>
+          <w:szCs w:val="16"/>
+        </w:rPr>
+        <w:t>&lt;</w:t>
+      </w:r>
+      <w:r>
+        <w:rPr>
+          <w:rFonts w:ascii="Consolas" w:eastAsia="Times New Roman" w:hAnsi="Consolas" w:cs="Times New Roman"/>
+          <w:color w:val="569CD6"/>
+          <w:sz w:val="16"/>
+          <w:szCs w:val="16"/>
+        </w:rPr>
+        <w:t>h1</w:t>
+      </w:r>
+      <w:r>
+        <w:rPr>
+          <w:rFonts w:ascii="Consolas" w:eastAsia="Times New Roman" w:hAnsi="Consolas" w:cs="Times New Roman"/>
+          <w:color w:val="808080"/>
+          <w:sz w:val="16"/>
+          <w:szCs w:val="16"/>
+        </w:rPr>
+        <w:t>&gt;</w:t>
+      </w:r>
+      <w:r>
+        <w:rPr>
+          <w:rFonts w:ascii="Consolas" w:eastAsia="Times New Roman" w:hAnsi="Consolas" w:cs="Times New Roman"/>
+          <w:color w:val="D4D4D4"/>
+          <w:sz w:val="16"/>
+          <w:szCs w:val="16"/>
+        </w:rPr>
+        <w:t>State Management Example</w:t>
+      </w:r>
+      <w:r>
+        <w:rPr>
+          <w:rFonts w:ascii="Consolas" w:eastAsia="Times New Roman" w:hAnsi="Consolas" w:cs="Times New Roman"/>
+          <w:color w:val="808080"/>
+          <w:sz w:val="16"/>
+          <w:szCs w:val="16"/>
+        </w:rPr>
+        <w:t>&lt;/</w:t>
+      </w:r>
+      <w:r>
+        <w:rPr>
+          <w:rFonts w:ascii="Consolas" w:eastAsia="Times New Roman" w:hAnsi="Consolas" w:cs="Times New Roman"/>
+          <w:color w:val="569CD6"/>
+          <w:sz w:val="16"/>
+          <w:szCs w:val="16"/>
+        </w:rPr>
+        <w:t>h1</w:t>
+      </w:r>
+      <w:r>
+        <w:rPr>
+          <w:rFonts w:ascii="Consolas" w:eastAsia="Times New Roman" w:hAnsi="Consolas" w:cs="Times New Roman"/>
+          <w:color w:val="808080"/>
+          <w:sz w:val="16"/>
+          <w:szCs w:val="16"/>
+        </w:rPr>
+        <w:t>&gt;</w:t>
+      </w:r>
+    </w:p>
+    <w:p>
+      <w:pPr>
+        <w:shd w:val="clear" w:color="auto" w:fill="1E1E1E"/>
+        <w:spacing w:after="0" w:line="240" w:lineRule="auto"/>
+        <w:rPr>
+          <w:rFonts w:ascii="Consolas" w:eastAsia="Times New Roman" w:hAnsi="Consolas" w:cs="Times New Roman"/>
+          <w:color w:val="D4D4D4"/>
+          <w:sz w:val="16"/>
+          <w:szCs w:val="16"/>
+        </w:rPr>
+      </w:pPr>
+      <w:r>
+        <w:rPr>
+          <w:rFonts w:ascii="Consolas" w:eastAsia="Times New Roman" w:hAnsi="Consolas" w:cs="Times New Roman"/>
+          <w:color w:val="D4D4D4"/>
+          <w:sz w:val="16"/>
+          <w:szCs w:val="16"/>
+        </w:rPr>
+        <w:t xml:space="preserve">      </w:t>
+      </w:r>
+      <w:r>
+        <w:rPr>
+          <w:rFonts w:ascii="Consolas" w:eastAsia="Times New Roman" w:hAnsi="Consolas" w:cs="Times New Roman"/>
+          <w:color w:val="808080"/>
+          <w:sz w:val="16"/>
+          <w:szCs w:val="16"/>
+        </w:rPr>
+        <w:t>&lt;</w:t>
+      </w:r>
+      <w:r>
+        <w:rPr>
+          <w:rFonts w:ascii="Consolas" w:eastAsia="Times New Roman" w:hAnsi="Consolas" w:cs="Times New Roman"/>
+          <w:color w:val="4EC9B0"/>
+          <w:sz w:val="16"/>
+          <w:szCs w:val="16"/>
+        </w:rPr>
+        <w:t>CounterButton</w:t>
+      </w:r>
+      <w:r>
+        <w:rPr>
+          <w:rFonts w:ascii="Consolas" w:eastAsia="Times New Roman" w:hAnsi="Consolas" w:cs="Times New Roman"/>
+          <w:color w:val="D4D4D4"/>
+          <w:sz w:val="16"/>
+          <w:szCs w:val="16"/>
+        </w:rPr>
+        <w:t xml:space="preserve"> </w:t>
+      </w:r>
+      <w:r>
+        <w:rPr>
+          <w:rFonts w:ascii="Consolas" w:eastAsia="Times New Roman" w:hAnsi="Consolas" w:cs="Times New Roman"/>
+          <w:color w:val="808080"/>
+          <w:sz w:val="16"/>
+          <w:szCs w:val="16"/>
+        </w:rPr>
+        <w:t>/&gt;</w:t>
+      </w:r>
+    </w:p>
+    <w:p>
+      <w:pPr>
+        <w:shd w:val="clear" w:color="auto" w:fill="1E1E1E"/>
+        <w:spacing w:after="0" w:line="240" w:lineRule="auto"/>
+        <w:rPr>
+          <w:rFonts w:ascii="Consolas" w:eastAsia="Times New Roman" w:hAnsi="Consolas" w:cs="Times New Roman"/>
+          <w:color w:val="D4D4D4"/>
+          <w:sz w:val="16"/>
+          <w:szCs w:val="16"/>
+        </w:rPr>
+      </w:pPr>
+      <w:r>
+        <w:rPr>
+          <w:rFonts w:ascii="Consolas" w:eastAsia="Times New Roman" w:hAnsi="Consolas" w:cs="Times New Roman"/>
+          <w:color w:val="D4D4D4"/>
+          <w:sz w:val="16"/>
+          <w:szCs w:val="16"/>
+        </w:rPr>
+        <w:t xml:space="preserve">    </w:t>
+      </w:r>
+      <w:r>
+        <w:rPr>
+          <w:rFonts w:ascii="Consolas" w:eastAsia="Times New Roman" w:hAnsi="Consolas" w:cs="Times New Roman"/>
+          <w:color w:val="808080"/>
+          <w:sz w:val="16"/>
+          <w:szCs w:val="16"/>
+        </w:rPr>
+        <w:t>&lt;/</w:t>
+      </w:r>
+      <w:r>
+        <w:rPr>
+          <w:rFonts w:ascii="Consolas" w:eastAsia="Times New Roman" w:hAnsi="Consolas" w:cs="Times New Roman"/>
+          <w:color w:val="4EC9B0"/>
+          <w:sz w:val="16"/>
+          <w:szCs w:val="16"/>
+        </w:rPr>
+        <w:t>CounterProvider</w:t>
+      </w:r>
+      <w:r>
+        <w:rPr>
+          <w:rFonts w:ascii="Consolas" w:eastAsia="Times New Roman" w:hAnsi="Consolas" w:cs="Times New Roman"/>
+          <w:color w:val="808080"/>
+          <w:sz w:val="16"/>
+          <w:szCs w:val="16"/>
+        </w:rPr>
+        <w:t>&gt;</w:t>
+      </w:r>
+    </w:p>
+    <w:p>
+      <w:pPr>
+        <w:shd w:val="clear" w:color="auto" w:fill="1E1E1E"/>
+        <w:spacing w:after="0" w:line="240" w:lineRule="auto"/>
+        <w:rPr>
+          <w:rFonts w:ascii="Consolas" w:eastAsia="Times New Roman" w:hAnsi="Consolas" w:cs="Times New Roman"/>
+          <w:color w:val="D4D4D4"/>
+          <w:sz w:val="16"/>
+          <w:szCs w:val="16"/>
+        </w:rPr>
+      </w:pPr>
+      <w:r>
+        <w:rPr>
+          <w:rFonts w:ascii="Consolas" w:eastAsia="Times New Roman" w:hAnsi="Consolas" w:cs="Times New Roman"/>
+          <w:color w:val="D4D4D4"/>
+          <w:sz w:val="16"/>
+          <w:szCs w:val="16"/>
+        </w:rPr>
+        <w:t>  );</w:t>
+      </w:r>
+    </w:p>
+    <w:p>
+      <w:pPr>
+        <w:shd w:val="clear" w:color="auto" w:fill="1E1E1E"/>
+        <w:spacing w:after="0" w:line="240" w:lineRule="auto"/>
+        <w:rPr>
+          <w:rFonts w:ascii="Consolas" w:eastAsia="Times New Roman" w:hAnsi="Consolas" w:cs="Times New Roman"/>
+          <w:color w:val="D4D4D4"/>
+          <w:sz w:val="16"/>
+          <w:szCs w:val="16"/>
+        </w:rPr>
+      </w:pPr>
+      <w:r>
+        <w:rPr>
+          <w:rFonts w:ascii="Consolas" w:eastAsia="Times New Roman" w:hAnsi="Consolas" w:cs="Times New Roman"/>
+          <w:color w:val="D4D4D4"/>
+          <w:sz w:val="16"/>
+          <w:szCs w:val="16"/>
+        </w:rPr>
+        <w:t>};</w:t>
+      </w:r>
+    </w:p>
+    <w:p>
+      <w:pPr>
+        <w:shd w:val="clear" w:color="auto" w:fill="1E1E1E"/>
+        <w:spacing w:after="0" w:line="240" w:lineRule="auto"/>
+        <w:rPr>
+          <w:rFonts w:ascii="Consolas" w:eastAsia="Times New Roman" w:hAnsi="Consolas" w:cs="Times New Roman"/>
+          <w:color w:val="D4D4D4"/>
+          <w:sz w:val="16"/>
+          <w:szCs w:val="16"/>
+        </w:rPr>
+      </w:pPr>
+    </w:p>
+    <w:p>
+      <w:pPr>
+        <w:shd w:val="clear" w:color="auto" w:fill="1E1E1E"/>
+        <w:spacing w:after="0" w:line="240" w:lineRule="auto"/>
+        <w:rPr>
+          <w:rFonts w:ascii="Consolas" w:eastAsia="Times New Roman" w:hAnsi="Consolas" w:cs="Times New Roman"/>
+          <w:color w:val="D4D4D4"/>
+          <w:sz w:val="16"/>
+          <w:szCs w:val="16"/>
+        </w:rPr>
+      </w:pPr>
+      <w:r>
+        <w:rPr>
+          <w:rFonts w:ascii="Consolas" w:eastAsia="Times New Roman" w:hAnsi="Consolas" w:cs="Times New Roman"/>
+          <w:color w:val="C586C0"/>
+          <w:sz w:val="16"/>
+          <w:szCs w:val="16"/>
+        </w:rPr>
+        <w:t>export</w:t>
+      </w:r>
+      <w:r>
+        <w:rPr>
+          <w:rFonts w:ascii="Consolas" w:eastAsia="Times New Roman" w:hAnsi="Consolas" w:cs="Times New Roman"/>
+          <w:color w:val="D4D4D4"/>
+          <w:sz w:val="16"/>
+          <w:szCs w:val="16"/>
+        </w:rPr>
+        <w:t xml:space="preserve"> </w:t>
+      </w:r>
+      <w:r>
+        <w:rPr>
+          <w:rFonts w:ascii="Consolas" w:eastAsia="Times New Roman" w:hAnsi="Consolas" w:cs="Times New Roman"/>
+          <w:color w:val="C586C0"/>
+          <w:sz w:val="16"/>
+          <w:szCs w:val="16"/>
+        </w:rPr>
+        <w:t>default</w:t>
+      </w:r>
+      <w:r>
+        <w:rPr>
+          <w:rFonts w:ascii="Consolas" w:eastAsia="Times New Roman" w:hAnsi="Consolas" w:cs="Times New Roman"/>
+          <w:color w:val="D4D4D4"/>
+          <w:sz w:val="16"/>
+          <w:szCs w:val="16"/>
+        </w:rPr>
+        <w:t xml:space="preserve"> </w:t>
+      </w:r>
+      <w:r>
+        <w:rPr>
+          <w:rFonts w:ascii="Consolas" w:eastAsia="Times New Roman" w:hAnsi="Consolas" w:cs="Times New Roman"/>
+          <w:color w:val="DCDCAA"/>
+          <w:sz w:val="16"/>
+          <w:szCs w:val="16"/>
+        </w:rPr>
+        <w:t>App</w:t>
+      </w:r>
+      <w:r>
+        <w:rPr>
+          <w:rFonts w:ascii="Consolas" w:eastAsia="Times New Roman" w:hAnsi="Consolas" w:cs="Times New Roman"/>
+          <w:color w:val="D4D4D4"/>
+          <w:sz w:val="16"/>
+          <w:szCs w:val="16"/>
+        </w:rPr>
+        <w:t>;</w:t>
+      </w:r>
+    </w:p>
+    <w:p>
+      <w:pPr>
+        <w:pStyle w:val="ListParagraph"/>
+        <w:numPr>
+          <w:ilvl w:val="1"/>
+          <w:numId w:val="7"/>
+        </w:numPr>
+        <w:spacing w:after="0"/>
+        <w:rPr>
+          <w:sz w:val="20"/>
+          <w:szCs w:val="20"/>
+          <w:lang w:val="ru-RU"/>
+        </w:rPr>
+      </w:pPr>
+      <w:r>
+        <w:rPr>
+          <w:sz w:val="20"/>
+          <w:szCs w:val="20"/>
+          <w:lang w:val="ru-RU"/>
+        </w:rPr>
+        <w:t xml:space="preserve">4. </w:t>
+      </w:r>
+      <w:r>
+        <w:rPr>
+          <w:b/>
+          <w:bCs/>
+          <w:sz w:val="20"/>
+          <w:szCs w:val="20"/>
+          <w:lang w:val="ru-RU"/>
+        </w:rPr>
+        <w:t xml:space="preserve">Использование. Теперь достаточно вызвать </w:t>
+      </w:r>
+      <w:r>
+        <w:rPr>
+          <w:b/>
+          <w:bCs/>
+          <w:sz w:val="20"/>
+          <w:szCs w:val="20"/>
+        </w:rPr>
+        <w:t>useContext</w:t>
+      </w:r>
+      <w:r>
+        <w:rPr>
+          <w:sz w:val="20"/>
+          <w:szCs w:val="20"/>
+          <w:lang w:val="ru-RU"/>
+        </w:rPr>
+        <w:t>(</w:t>
+      </w:r>
+      <w:r>
+        <w:rPr>
+          <w:sz w:val="20"/>
+          <w:szCs w:val="20"/>
+        </w:rPr>
+        <w:t>SomeContext</w:t>
+      </w:r>
+      <w:r>
+        <w:rPr>
+          <w:sz w:val="20"/>
+          <w:szCs w:val="20"/>
+          <w:lang w:val="ru-RU"/>
+        </w:rPr>
+        <w:t>)</w:t>
+      </w:r>
+      <w:r>
+        <w:rPr>
+          <w:sz w:val="20"/>
+          <w:szCs w:val="20"/>
+          <w:lang w:val="ru-RU"/>
+        </w:rPr>
+        <w:t xml:space="preserve"> </w:t>
+      </w:r>
+      <w:r>
+        <w:rPr>
+          <w:sz w:val="20"/>
+          <w:szCs w:val="20"/>
+          <w:lang w:val="ru-RU"/>
+        </w:rPr>
+        <w:t xml:space="preserve">хук и передать в него </w:t>
+      </w:r>
+      <w:r>
+        <w:rPr>
+          <w:sz w:val="20"/>
+          <w:szCs w:val="20"/>
+          <w:lang w:val="ru-RU"/>
+        </w:rPr>
+        <w:t>контекст</w:t>
+      </w:r>
+      <w:r>
+        <w:rPr>
+          <w:sz w:val="20"/>
+          <w:szCs w:val="20"/>
+          <w:lang w:val="ru-RU"/>
+        </w:rPr>
+        <w:t>:</w:t>
+      </w:r>
+    </w:p>
+    <w:p>
+      <w:pPr>
+        <w:shd w:val="clear" w:color="auto" w:fill="1E1E1E"/>
+        <w:spacing w:after="0" w:line="240" w:lineRule="auto"/>
+        <w:rPr>
+          <w:rFonts w:ascii="Consolas" w:eastAsia="Times New Roman" w:hAnsi="Consolas" w:cs="Times New Roman"/>
+          <w:color w:val="D4D4D4"/>
+          <w:sz w:val="16"/>
+          <w:szCs w:val="16"/>
+        </w:rPr>
+      </w:pPr>
+      <w:r>
+        <w:rPr>
+          <w:rFonts w:ascii="Consolas" w:eastAsia="Times New Roman" w:hAnsi="Consolas" w:cs="Times New Roman"/>
+          <w:color w:val="C586C0"/>
+          <w:sz w:val="16"/>
+          <w:szCs w:val="16"/>
+        </w:rPr>
+        <w:t>import</w:t>
+      </w:r>
+      <w:r>
+        <w:rPr>
+          <w:rFonts w:ascii="Consolas" w:eastAsia="Times New Roman" w:hAnsi="Consolas" w:cs="Times New Roman"/>
+          <w:color w:val="D4D4D4"/>
+          <w:sz w:val="16"/>
+          <w:szCs w:val="16"/>
+        </w:rPr>
+        <w:t xml:space="preserve"> { </w:t>
+      </w:r>
+      <w:r>
+        <w:rPr>
+          <w:rFonts w:ascii="Consolas" w:eastAsia="Times New Roman" w:hAnsi="Consolas" w:cs="Times New Roman"/>
+          <w:color w:val="9CDCFE"/>
+          <w:sz w:val="16"/>
+          <w:szCs w:val="16"/>
+        </w:rPr>
+        <w:t>useContext</w:t>
+      </w:r>
+      <w:r>
+        <w:rPr>
+          <w:rFonts w:ascii="Consolas" w:eastAsia="Times New Roman" w:hAnsi="Consolas" w:cs="Times New Roman"/>
+          <w:color w:val="D4D4D4"/>
+          <w:sz w:val="16"/>
+          <w:szCs w:val="16"/>
+        </w:rPr>
+        <w:t xml:space="preserve"> } </w:t>
+      </w:r>
+      <w:r>
+        <w:rPr>
+          <w:rFonts w:ascii="Consolas" w:eastAsia="Times New Roman" w:hAnsi="Consolas" w:cs="Times New Roman"/>
+          <w:color w:val="C586C0"/>
+          <w:sz w:val="16"/>
+          <w:szCs w:val="16"/>
+        </w:rPr>
+        <w:t>from</w:t>
+      </w:r>
+      <w:r>
+        <w:rPr>
+          <w:rFonts w:ascii="Consolas" w:eastAsia="Times New Roman" w:hAnsi="Consolas" w:cs="Times New Roman"/>
+          <w:color w:val="D4D4D4"/>
+          <w:sz w:val="16"/>
+          <w:szCs w:val="16"/>
+        </w:rPr>
+        <w:t xml:space="preserve"> </w:t>
+      </w:r>
+      <w:r>
+        <w:rPr>
+          <w:rFonts w:ascii="Consolas" w:eastAsia="Times New Roman" w:hAnsi="Consolas" w:cs="Times New Roman"/>
+          <w:color w:val="CE9178"/>
+          <w:sz w:val="16"/>
+          <w:szCs w:val="16"/>
+        </w:rPr>
+        <w:t>'react'</w:t>
+      </w:r>
+      <w:r>
+        <w:rPr>
+          <w:rFonts w:ascii="Consolas" w:eastAsia="Times New Roman" w:hAnsi="Consolas" w:cs="Times New Roman"/>
+          <w:color w:val="D4D4D4"/>
+          <w:sz w:val="16"/>
+          <w:szCs w:val="16"/>
+        </w:rPr>
+        <w:t>;</w:t>
+      </w:r>
+    </w:p>
+    <w:p>
+      <w:pPr>
+        <w:shd w:val="clear" w:color="auto" w:fill="1E1E1E"/>
+        <w:spacing w:after="0" w:line="240" w:lineRule="auto"/>
+        <w:rPr>
+          <w:rFonts w:ascii="Consolas" w:eastAsia="Times New Roman" w:hAnsi="Consolas" w:cs="Times New Roman"/>
+          <w:color w:val="D4D4D4"/>
+          <w:sz w:val="16"/>
+          <w:szCs w:val="16"/>
+        </w:rPr>
+      </w:pPr>
+      <w:r>
+        <w:rPr>
+          <w:rFonts w:ascii="Consolas" w:eastAsia="Times New Roman" w:hAnsi="Consolas" w:cs="Times New Roman"/>
+          <w:color w:val="C586C0"/>
+          <w:sz w:val="16"/>
+          <w:szCs w:val="16"/>
+        </w:rPr>
+        <w:t>import</w:t>
+      </w:r>
+      <w:r>
+        <w:rPr>
+          <w:rFonts w:ascii="Consolas" w:eastAsia="Times New Roman" w:hAnsi="Consolas" w:cs="Times New Roman"/>
+          <w:color w:val="D4D4D4"/>
+          <w:sz w:val="16"/>
+          <w:szCs w:val="16"/>
+        </w:rPr>
+        <w:t xml:space="preserve"> { </w:t>
+      </w:r>
+      <w:r>
+        <w:rPr>
+          <w:rFonts w:ascii="Consolas" w:eastAsia="Times New Roman" w:hAnsi="Consolas" w:cs="Times New Roman"/>
+          <w:color w:val="9CDCFE"/>
+          <w:sz w:val="16"/>
+          <w:szCs w:val="16"/>
+        </w:rPr>
+        <w:t>CounterContext</w:t>
+      </w:r>
+      <w:r>
+        <w:rPr>
+          <w:rFonts w:ascii="Consolas" w:eastAsia="Times New Roman" w:hAnsi="Consolas" w:cs="Times New Roman"/>
+          <w:color w:val="D4D4D4"/>
+          <w:sz w:val="16"/>
+          <w:szCs w:val="16"/>
+        </w:rPr>
+        <w:t xml:space="preserve"> } </w:t>
+      </w:r>
+      <w:r>
+        <w:rPr>
+          <w:rFonts w:ascii="Consolas" w:eastAsia="Times New Roman" w:hAnsi="Consolas" w:cs="Times New Roman"/>
+          <w:color w:val="C586C0"/>
+          <w:sz w:val="16"/>
+          <w:szCs w:val="16"/>
+        </w:rPr>
+        <w:t>from</w:t>
+      </w:r>
+      <w:r>
+        <w:rPr>
+          <w:rFonts w:ascii="Consolas" w:eastAsia="Times New Roman" w:hAnsi="Consolas" w:cs="Times New Roman"/>
+          <w:color w:val="D4D4D4"/>
+          <w:sz w:val="16"/>
+          <w:szCs w:val="16"/>
+        </w:rPr>
+        <w:t xml:space="preserve"> </w:t>
+      </w:r>
+      <w:r>
+        <w:rPr>
+          <w:rFonts w:ascii="Consolas" w:eastAsia="Times New Roman" w:hAnsi="Consolas" w:cs="Times New Roman"/>
+          <w:color w:val="CE9178"/>
+          <w:sz w:val="16"/>
+          <w:szCs w:val="16"/>
+        </w:rPr>
+        <w:t>'./CounterContext'</w:t>
+      </w:r>
+      <w:r>
+        <w:rPr>
+          <w:rFonts w:ascii="Consolas" w:eastAsia="Times New Roman" w:hAnsi="Consolas" w:cs="Times New Roman"/>
+          <w:color w:val="D4D4D4"/>
+          <w:sz w:val="16"/>
+          <w:szCs w:val="16"/>
+        </w:rPr>
+        <w:t>;</w:t>
+      </w:r>
+    </w:p>
+    <w:p>
+      <w:pPr>
+        <w:shd w:val="clear" w:color="auto" w:fill="1E1E1E"/>
+        <w:spacing w:after="0" w:line="240" w:lineRule="auto"/>
+        <w:rPr>
+          <w:rFonts w:ascii="Consolas" w:eastAsia="Times New Roman" w:hAnsi="Consolas" w:cs="Times New Roman"/>
+          <w:color w:val="D4D4D4"/>
+          <w:sz w:val="16"/>
+          <w:szCs w:val="16"/>
+        </w:rPr>
+      </w:pPr>
+    </w:p>
+    <w:p>
+      <w:pPr>
+        <w:shd w:val="clear" w:color="auto" w:fill="1E1E1E"/>
+        <w:spacing w:after="0" w:line="240" w:lineRule="auto"/>
+        <w:rPr>
+          <w:rFonts w:ascii="Consolas" w:eastAsia="Times New Roman" w:hAnsi="Consolas" w:cs="Times New Roman"/>
+          <w:color w:val="D4D4D4"/>
+          <w:sz w:val="16"/>
+          <w:szCs w:val="16"/>
+        </w:rPr>
+      </w:pPr>
+      <w:r>
+        <w:rPr>
+          <w:rFonts w:ascii="Consolas" w:eastAsia="Times New Roman" w:hAnsi="Consolas" w:cs="Times New Roman"/>
+          <w:color w:val="C586C0"/>
+          <w:sz w:val="16"/>
+          <w:szCs w:val="16"/>
+        </w:rPr>
+        <w:t>export</w:t>
+      </w:r>
+      <w:r>
+        <w:rPr>
+          <w:rFonts w:ascii="Consolas" w:eastAsia="Times New Roman" w:hAnsi="Consolas" w:cs="Times New Roman"/>
+          <w:color w:val="D4D4D4"/>
+          <w:sz w:val="16"/>
+          <w:szCs w:val="16"/>
+        </w:rPr>
+        <w:t xml:space="preserve"> </w:t>
+      </w:r>
+      <w:r>
+        <w:rPr>
+          <w:rFonts w:ascii="Consolas" w:eastAsia="Times New Roman" w:hAnsi="Consolas" w:cs="Times New Roman"/>
+          <w:color w:val="569CD6"/>
+          <w:sz w:val="16"/>
+          <w:szCs w:val="16"/>
+        </w:rPr>
+        <w:t>const</w:t>
+      </w:r>
+      <w:r>
+        <w:rPr>
+          <w:rFonts w:ascii="Consolas" w:eastAsia="Times New Roman" w:hAnsi="Consolas" w:cs="Times New Roman"/>
+          <w:color w:val="D4D4D4"/>
+          <w:sz w:val="16"/>
+          <w:szCs w:val="16"/>
+        </w:rPr>
+        <w:t xml:space="preserve"> </w:t>
+      </w:r>
+      <w:r>
+        <w:rPr>
+          <w:rFonts w:ascii="Consolas" w:eastAsia="Times New Roman" w:hAnsi="Consolas" w:cs="Times New Roman"/>
+          <w:color w:val="DCDCAA"/>
+          <w:sz w:val="16"/>
+          <w:szCs w:val="16"/>
+        </w:rPr>
+        <w:t>CounterButton</w:t>
+      </w:r>
+      <w:r>
+        <w:rPr>
+          <w:rFonts w:ascii="Consolas" w:eastAsia="Times New Roman" w:hAnsi="Consolas" w:cs="Times New Roman"/>
+          <w:color w:val="D4D4D4"/>
+          <w:sz w:val="16"/>
+          <w:szCs w:val="16"/>
+        </w:rPr>
+        <w:t xml:space="preserve"> = () </w:t>
+      </w:r>
+      <w:r>
+        <w:rPr>
+          <w:rFonts w:ascii="Consolas" w:eastAsia="Times New Roman" w:hAnsi="Consolas" w:cs="Times New Roman"/>
+          <w:color w:val="569CD6"/>
+          <w:sz w:val="16"/>
+          <w:szCs w:val="16"/>
+        </w:rPr>
+        <w:t>=&gt;</w:t>
+      </w:r>
+      <w:r>
+        <w:rPr>
+          <w:rFonts w:ascii="Consolas" w:eastAsia="Times New Roman" w:hAnsi="Consolas" w:cs="Times New Roman"/>
+          <w:color w:val="D4D4D4"/>
+          <w:sz w:val="16"/>
+          <w:szCs w:val="16"/>
+        </w:rPr>
+        <w:t xml:space="preserve"> {</w:t>
+      </w:r>
+    </w:p>
+    <w:p>
+      <w:pPr>
+        <w:shd w:val="clear" w:color="auto" w:fill="1E1E1E"/>
+        <w:spacing w:after="0" w:line="240" w:lineRule="auto"/>
+        <w:rPr>
+          <w:rFonts w:ascii="Consolas" w:eastAsia="Times New Roman" w:hAnsi="Consolas" w:cs="Times New Roman"/>
+          <w:color w:val="D4D4D4"/>
+          <w:sz w:val="16"/>
+          <w:szCs w:val="16"/>
+        </w:rPr>
+      </w:pPr>
+      <w:r>
+        <w:rPr>
+          <w:rFonts w:ascii="Consolas" w:eastAsia="Times New Roman" w:hAnsi="Consolas" w:cs="Times New Roman"/>
+          <w:color w:val="D4D4D4"/>
+          <w:sz w:val="16"/>
+          <w:szCs w:val="16"/>
+        </w:rPr>
+        <w:t xml:space="preserve">  </w:t>
+      </w:r>
+      <w:r>
+        <w:rPr>
+          <w:rFonts w:ascii="Consolas" w:eastAsia="Times New Roman" w:hAnsi="Consolas" w:cs="Times New Roman"/>
+          <w:color w:val="569CD6"/>
+          <w:sz w:val="16"/>
+          <w:szCs w:val="16"/>
+        </w:rPr>
+        <w:t>const</w:t>
+      </w:r>
+      <w:r>
+        <w:rPr>
+          <w:rFonts w:ascii="Consolas" w:eastAsia="Times New Roman" w:hAnsi="Consolas" w:cs="Times New Roman"/>
+          <w:color w:val="D4D4D4"/>
+          <w:sz w:val="16"/>
+          <w:szCs w:val="16"/>
+        </w:rPr>
+        <w:t xml:space="preserve"> { </w:t>
+      </w:r>
+      <w:r>
+        <w:rPr>
+          <w:rFonts w:ascii="Consolas" w:eastAsia="Times New Roman" w:hAnsi="Consolas" w:cs="Times New Roman"/>
+          <w:color w:val="4FC1FF"/>
+          <w:sz w:val="16"/>
+          <w:szCs w:val="16"/>
+        </w:rPr>
+        <w:t>numberOfClicks</w:t>
+      </w:r>
+      <w:r>
+        <w:rPr>
+          <w:rFonts w:ascii="Consolas" w:eastAsia="Times New Roman" w:hAnsi="Consolas" w:cs="Times New Roman"/>
+          <w:color w:val="D4D4D4"/>
+          <w:sz w:val="16"/>
+          <w:szCs w:val="16"/>
+        </w:rPr>
+        <w:t xml:space="preserve">, </w:t>
+      </w:r>
+      <w:r>
+        <w:rPr>
+          <w:rFonts w:ascii="Consolas" w:eastAsia="Times New Roman" w:hAnsi="Consolas" w:cs="Times New Roman"/>
+          <w:color w:val="4FC1FF"/>
+          <w:sz w:val="16"/>
+          <w:szCs w:val="16"/>
+        </w:rPr>
+        <w:t>increment</w:t>
+      </w:r>
+      <w:r>
+        <w:rPr>
+          <w:rFonts w:ascii="Consolas" w:eastAsia="Times New Roman" w:hAnsi="Consolas" w:cs="Times New Roman"/>
+          <w:color w:val="D4D4D4"/>
+          <w:sz w:val="16"/>
+          <w:szCs w:val="16"/>
+        </w:rPr>
+        <w:t xml:space="preserve"> } = </w:t>
+      </w:r>
+      <w:r>
+        <w:rPr>
+          <w:rFonts w:ascii="Consolas" w:eastAsia="Times New Roman" w:hAnsi="Consolas" w:cs="Times New Roman"/>
+          <w:color w:val="DCDCAA"/>
+          <w:sz w:val="16"/>
+          <w:szCs w:val="16"/>
+        </w:rPr>
+        <w:t>useContext</w:t>
+      </w:r>
+      <w:r>
+        <w:rPr>
+          <w:rFonts w:ascii="Consolas" w:eastAsia="Times New Roman" w:hAnsi="Consolas" w:cs="Times New Roman"/>
+          <w:color w:val="D4D4D4"/>
+          <w:sz w:val="16"/>
+          <w:szCs w:val="16"/>
+        </w:rPr>
+        <w:t>(</w:t>
+      </w:r>
+      <w:r>
+        <w:rPr>
+          <w:rFonts w:ascii="Consolas" w:eastAsia="Times New Roman" w:hAnsi="Consolas" w:cs="Times New Roman"/>
+          <w:color w:val="4FC1FF"/>
+          <w:sz w:val="16"/>
+          <w:szCs w:val="16"/>
+        </w:rPr>
+        <w:t>CounterContext</w:t>
+      </w:r>
+      <w:r>
+        <w:rPr>
+          <w:rFonts w:ascii="Consolas" w:eastAsia="Times New Roman" w:hAnsi="Consolas" w:cs="Times New Roman"/>
+          <w:color w:val="D4D4D4"/>
+          <w:sz w:val="16"/>
+          <w:szCs w:val="16"/>
+        </w:rPr>
+        <w:t>);</w:t>
+      </w:r>
+    </w:p>
+    <w:p>
+      <w:pPr>
+        <w:shd w:val="clear" w:color="auto" w:fill="1E1E1E"/>
+        <w:spacing w:after="0" w:line="240" w:lineRule="auto"/>
+        <w:rPr>
+          <w:rFonts w:ascii="Consolas" w:eastAsia="Times New Roman" w:hAnsi="Consolas" w:cs="Times New Roman"/>
+          <w:color w:val="D4D4D4"/>
+          <w:sz w:val="16"/>
+          <w:szCs w:val="16"/>
+        </w:rPr>
+      </w:pPr>
+      <w:r>
+        <w:rPr>
+          <w:rFonts w:ascii="Consolas" w:eastAsia="Times New Roman" w:hAnsi="Consolas" w:cs="Times New Roman"/>
+          <w:color w:val="D4D4D4"/>
+          <w:sz w:val="16"/>
+          <w:szCs w:val="16"/>
+        </w:rPr>
+        <w:t xml:space="preserve">  </w:t>
+      </w:r>
+      <w:r>
+        <w:rPr>
+          <w:rFonts w:ascii="Consolas" w:eastAsia="Times New Roman" w:hAnsi="Consolas" w:cs="Times New Roman"/>
+          <w:color w:val="C586C0"/>
+          <w:sz w:val="16"/>
+          <w:szCs w:val="16"/>
+        </w:rPr>
+        <w:t>return</w:t>
+      </w:r>
+      <w:r>
+        <w:rPr>
+          <w:rFonts w:ascii="Consolas" w:eastAsia="Times New Roman" w:hAnsi="Consolas" w:cs="Times New Roman"/>
+          <w:color w:val="D4D4D4"/>
+          <w:sz w:val="16"/>
+          <w:szCs w:val="16"/>
+        </w:rPr>
+        <w:t xml:space="preserve"> (</w:t>
+      </w:r>
+    </w:p>
+    <w:p>
+      <w:pPr>
+        <w:shd w:val="clear" w:color="auto" w:fill="1E1E1E"/>
+        <w:spacing w:after="0" w:line="240" w:lineRule="auto"/>
+        <w:rPr>
+          <w:rFonts w:ascii="Consolas" w:eastAsia="Times New Roman" w:hAnsi="Consolas" w:cs="Times New Roman"/>
+          <w:color w:val="D4D4D4"/>
+          <w:sz w:val="16"/>
+          <w:szCs w:val="16"/>
+        </w:rPr>
+      </w:pPr>
+      <w:r>
+        <w:rPr>
+          <w:rFonts w:ascii="Consolas" w:eastAsia="Times New Roman" w:hAnsi="Consolas" w:cs="Times New Roman"/>
+          <w:color w:val="D4D4D4"/>
+          <w:sz w:val="16"/>
+          <w:szCs w:val="16"/>
+        </w:rPr>
+        <w:t xml:space="preserve">    </w:t>
+      </w:r>
+      <w:r>
+        <w:rPr>
+          <w:rFonts w:ascii="Consolas" w:eastAsia="Times New Roman" w:hAnsi="Consolas" w:cs="Times New Roman"/>
+          <w:color w:val="808080"/>
+          <w:sz w:val="16"/>
+          <w:szCs w:val="16"/>
+        </w:rPr>
+        <w:t>&lt;&gt;</w:t>
+      </w:r>
+    </w:p>
+    <w:p>
+      <w:pPr>
+        <w:shd w:val="clear" w:color="auto" w:fill="1E1E1E"/>
+        <w:spacing w:after="0" w:line="240" w:lineRule="auto"/>
+        <w:rPr>
+          <w:rFonts w:ascii="Consolas" w:eastAsia="Times New Roman" w:hAnsi="Consolas" w:cs="Times New Roman"/>
+          <w:color w:val="D4D4D4"/>
+          <w:sz w:val="16"/>
+          <w:szCs w:val="16"/>
+        </w:rPr>
+      </w:pPr>
+      <w:r>
+        <w:rPr>
+          <w:rFonts w:ascii="Consolas" w:eastAsia="Times New Roman" w:hAnsi="Consolas" w:cs="Times New Roman"/>
+          <w:color w:val="D4D4D4"/>
+          <w:sz w:val="16"/>
+          <w:szCs w:val="16"/>
+        </w:rPr>
+        <w:t xml:space="preserve">      </w:t>
+      </w:r>
+      <w:r>
+        <w:rPr>
+          <w:rFonts w:ascii="Consolas" w:eastAsia="Times New Roman" w:hAnsi="Consolas" w:cs="Times New Roman"/>
+          <w:color w:val="808080"/>
+          <w:sz w:val="16"/>
+          <w:szCs w:val="16"/>
+        </w:rPr>
+        <w:t>&lt;</w:t>
+      </w:r>
+      <w:r>
+        <w:rPr>
+          <w:rFonts w:ascii="Consolas" w:eastAsia="Times New Roman" w:hAnsi="Consolas" w:cs="Times New Roman"/>
+          <w:color w:val="569CD6"/>
+          <w:sz w:val="16"/>
+          <w:szCs w:val="16"/>
+        </w:rPr>
+        <w:t>p</w:t>
+      </w:r>
+      <w:r>
+        <w:rPr>
+          <w:rFonts w:ascii="Consolas" w:eastAsia="Times New Roman" w:hAnsi="Consolas" w:cs="Times New Roman"/>
+          <w:color w:val="808080"/>
+          <w:sz w:val="16"/>
+          <w:szCs w:val="16"/>
+        </w:rPr>
+        <w:t>&gt;</w:t>
+      </w:r>
+      <w:r>
+        <w:rPr>
+          <w:rFonts w:ascii="Consolas" w:eastAsia="Times New Roman" w:hAnsi="Consolas" w:cs="Times New Roman"/>
+          <w:color w:val="D4D4D4"/>
+          <w:sz w:val="16"/>
+          <w:szCs w:val="16"/>
+        </w:rPr>
+        <w:t xml:space="preserve">You have clicked the button </w:t>
+      </w:r>
+      <w:r>
+        <w:rPr>
+          <w:rFonts w:ascii="Consolas" w:eastAsia="Times New Roman" w:hAnsi="Consolas" w:cs="Times New Roman"/>
+          <w:color w:val="569CD6"/>
+          <w:sz w:val="16"/>
+          <w:szCs w:val="16"/>
+        </w:rPr>
+        <w:t>{</w:t>
+      </w:r>
+      <w:r>
+        <w:rPr>
+          <w:rFonts w:ascii="Consolas" w:eastAsia="Times New Roman" w:hAnsi="Consolas" w:cs="Times New Roman"/>
+          <w:color w:val="4FC1FF"/>
+          <w:sz w:val="16"/>
+          <w:szCs w:val="16"/>
+        </w:rPr>
+        <w:t>numberOfClicks</w:t>
+      </w:r>
+      <w:r>
+        <w:rPr>
+          <w:rFonts w:ascii="Consolas" w:eastAsia="Times New Roman" w:hAnsi="Consolas" w:cs="Times New Roman"/>
+          <w:color w:val="569CD6"/>
+          <w:sz w:val="16"/>
+          <w:szCs w:val="16"/>
+        </w:rPr>
+        <w:t>}</w:t>
+      </w:r>
+      <w:r>
+        <w:rPr>
+          <w:rFonts w:ascii="Consolas" w:eastAsia="Times New Roman" w:hAnsi="Consolas" w:cs="Times New Roman"/>
+          <w:color w:val="D4D4D4"/>
+          <w:sz w:val="16"/>
+          <w:szCs w:val="16"/>
+        </w:rPr>
+        <w:t xml:space="preserve"> times.</w:t>
+      </w:r>
+      <w:r>
+        <w:rPr>
+          <w:rFonts w:ascii="Consolas" w:eastAsia="Times New Roman" w:hAnsi="Consolas" w:cs="Times New Roman"/>
+          <w:color w:val="808080"/>
+          <w:sz w:val="16"/>
+          <w:szCs w:val="16"/>
+        </w:rPr>
+        <w:t>&lt;/</w:t>
+      </w:r>
+      <w:r>
+        <w:rPr>
+          <w:rFonts w:ascii="Consolas" w:eastAsia="Times New Roman" w:hAnsi="Consolas" w:cs="Times New Roman"/>
+          <w:color w:val="569CD6"/>
+          <w:sz w:val="16"/>
+          <w:szCs w:val="16"/>
+        </w:rPr>
+        <w:t>p</w:t>
+      </w:r>
+      <w:r>
+        <w:rPr>
+          <w:rFonts w:ascii="Consolas" w:eastAsia="Times New Roman" w:hAnsi="Consolas" w:cs="Times New Roman"/>
+          <w:color w:val="808080"/>
+          <w:sz w:val="16"/>
+          <w:szCs w:val="16"/>
+        </w:rPr>
+        <w:t>&gt;</w:t>
+      </w:r>
+    </w:p>
+    <w:p>
+      <w:pPr>
+        <w:shd w:val="clear" w:color="auto" w:fill="1E1E1E"/>
+        <w:spacing w:after="0" w:line="240" w:lineRule="auto"/>
+        <w:rPr>
+          <w:rFonts w:ascii="Consolas" w:eastAsia="Times New Roman" w:hAnsi="Consolas" w:cs="Times New Roman"/>
+          <w:color w:val="D4D4D4"/>
+          <w:sz w:val="16"/>
+          <w:szCs w:val="16"/>
+        </w:rPr>
+      </w:pPr>
+      <w:r>
+        <w:rPr>
+          <w:rFonts w:ascii="Consolas" w:eastAsia="Times New Roman" w:hAnsi="Consolas" w:cs="Times New Roman"/>
+          <w:color w:val="D4D4D4"/>
+          <w:sz w:val="16"/>
+          <w:szCs w:val="16"/>
+        </w:rPr>
+        <w:t xml:space="preserve">      </w:t>
+      </w:r>
+      <w:r>
+        <w:rPr>
+          <w:rFonts w:ascii="Consolas" w:eastAsia="Times New Roman" w:hAnsi="Consolas" w:cs="Times New Roman"/>
+          <w:color w:val="808080"/>
+          <w:sz w:val="16"/>
+          <w:szCs w:val="16"/>
+        </w:rPr>
+        <w:t>&lt;</w:t>
+      </w:r>
+      <w:r>
+        <w:rPr>
+          <w:rFonts w:ascii="Consolas" w:eastAsia="Times New Roman" w:hAnsi="Consolas" w:cs="Times New Roman"/>
+          <w:color w:val="569CD6"/>
+          <w:sz w:val="16"/>
+          <w:szCs w:val="16"/>
+        </w:rPr>
+        <w:t>button</w:t>
+      </w:r>
+      <w:r>
+        <w:rPr>
+          <w:rFonts w:ascii="Consolas" w:eastAsia="Times New Roman" w:hAnsi="Consolas" w:cs="Times New Roman"/>
+          <w:color w:val="D4D4D4"/>
+          <w:sz w:val="16"/>
+          <w:szCs w:val="16"/>
+        </w:rPr>
+        <w:t xml:space="preserve"> </w:t>
+      </w:r>
+      <w:r>
+        <w:rPr>
+          <w:rFonts w:ascii="Consolas" w:eastAsia="Times New Roman" w:hAnsi="Consolas" w:cs="Times New Roman"/>
+          <w:color w:val="9CDCFE"/>
+          <w:sz w:val="16"/>
+          <w:szCs w:val="16"/>
+        </w:rPr>
+        <w:t>onClick</w:t>
+      </w:r>
+      <w:r>
+        <w:rPr>
+          <w:rFonts w:ascii="Consolas" w:eastAsia="Times New Roman" w:hAnsi="Consolas" w:cs="Times New Roman"/>
+          <w:color w:val="D4D4D4"/>
+          <w:sz w:val="16"/>
+          <w:szCs w:val="16"/>
+        </w:rPr>
+        <w:t>=</w:t>
+      </w:r>
+      <w:r>
+        <w:rPr>
+          <w:rFonts w:ascii="Consolas" w:eastAsia="Times New Roman" w:hAnsi="Consolas" w:cs="Times New Roman"/>
+          <w:color w:val="569CD6"/>
+          <w:sz w:val="16"/>
+          <w:szCs w:val="16"/>
+        </w:rPr>
+        <w:t>{</w:t>
+      </w:r>
+      <w:r>
+        <w:rPr>
+          <w:rFonts w:ascii="Consolas" w:eastAsia="Times New Roman" w:hAnsi="Consolas" w:cs="Times New Roman"/>
+          <w:color w:val="D4D4D4"/>
+          <w:sz w:val="16"/>
+          <w:szCs w:val="16"/>
+        </w:rPr>
+        <w:t xml:space="preserve">() </w:t>
+      </w:r>
+      <w:r>
+        <w:rPr>
+          <w:rFonts w:ascii="Consolas" w:eastAsia="Times New Roman" w:hAnsi="Consolas" w:cs="Times New Roman"/>
+          <w:color w:val="569CD6"/>
+          <w:sz w:val="16"/>
+          <w:szCs w:val="16"/>
+        </w:rPr>
+        <w:t>=&gt;</w:t>
+      </w:r>
+      <w:r>
+        <w:rPr>
+          <w:rFonts w:ascii="Consolas" w:eastAsia="Times New Roman" w:hAnsi="Consolas" w:cs="Times New Roman"/>
+          <w:color w:val="D4D4D4"/>
+          <w:sz w:val="16"/>
+          <w:szCs w:val="16"/>
+        </w:rPr>
+        <w:t xml:space="preserve"> </w:t>
+      </w:r>
+      <w:r>
+        <w:rPr>
+          <w:rFonts w:ascii="Consolas" w:eastAsia="Times New Roman" w:hAnsi="Consolas" w:cs="Times New Roman"/>
+          <w:color w:val="DCDCAA"/>
+          <w:sz w:val="16"/>
+          <w:szCs w:val="16"/>
+        </w:rPr>
+        <w:t>increment</w:t>
+      </w:r>
+      <w:r>
+        <w:rPr>
+          <w:rFonts w:ascii="Consolas" w:eastAsia="Times New Roman" w:hAnsi="Consolas" w:cs="Times New Roman"/>
+          <w:color w:val="D4D4D4"/>
+          <w:sz w:val="16"/>
+          <w:szCs w:val="16"/>
+        </w:rPr>
+        <w:t>()</w:t>
+      </w:r>
+      <w:r>
+        <w:rPr>
+          <w:rFonts w:ascii="Consolas" w:eastAsia="Times New Roman" w:hAnsi="Consolas" w:cs="Times New Roman"/>
+          <w:color w:val="569CD6"/>
+          <w:sz w:val="16"/>
+          <w:szCs w:val="16"/>
+        </w:rPr>
+        <w:t>}</w:t>
+      </w:r>
+      <w:r>
+        <w:rPr>
+          <w:rFonts w:ascii="Consolas" w:eastAsia="Times New Roman" w:hAnsi="Consolas" w:cs="Times New Roman"/>
+          <w:color w:val="808080"/>
+          <w:sz w:val="16"/>
+          <w:szCs w:val="16"/>
+        </w:rPr>
+        <w:t>&gt;</w:t>
+      </w:r>
+      <w:r>
+        <w:rPr>
+          <w:rFonts w:ascii="Consolas" w:eastAsia="Times New Roman" w:hAnsi="Consolas" w:cs="Times New Roman"/>
+          <w:color w:val="D4D4D4"/>
+          <w:sz w:val="16"/>
+          <w:szCs w:val="16"/>
+        </w:rPr>
+        <w:t>Click</w:t>
+      </w:r>
+      <w:r>
+        <w:rPr>
+          <w:rFonts w:ascii="Consolas" w:eastAsia="Times New Roman" w:hAnsi="Consolas" w:cs="Times New Roman"/>
+          <w:color w:val="808080"/>
+          <w:sz w:val="16"/>
+          <w:szCs w:val="16"/>
+        </w:rPr>
+        <w:t>&lt;/</w:t>
+      </w:r>
+      <w:r>
+        <w:rPr>
+          <w:rFonts w:ascii="Consolas" w:eastAsia="Times New Roman" w:hAnsi="Consolas" w:cs="Times New Roman"/>
+          <w:color w:val="569CD6"/>
+          <w:sz w:val="16"/>
+          <w:szCs w:val="16"/>
+        </w:rPr>
+        <w:t>button</w:t>
+      </w:r>
+      <w:r>
+        <w:rPr>
+          <w:rFonts w:ascii="Consolas" w:eastAsia="Times New Roman" w:hAnsi="Consolas" w:cs="Times New Roman"/>
+          <w:color w:val="808080"/>
+          <w:sz w:val="16"/>
+          <w:szCs w:val="16"/>
+        </w:rPr>
+        <w:t>&gt;</w:t>
+      </w:r>
+    </w:p>
+    <w:p>
+      <w:pPr>
+        <w:shd w:val="clear" w:color="auto" w:fill="1E1E1E"/>
+        <w:spacing w:after="0" w:line="240" w:lineRule="auto"/>
+        <w:rPr>
+          <w:rFonts w:ascii="Consolas" w:eastAsia="Times New Roman" w:hAnsi="Consolas" w:cs="Times New Roman"/>
+          <w:color w:val="D4D4D4"/>
+          <w:sz w:val="16"/>
+          <w:szCs w:val="16"/>
+        </w:rPr>
+      </w:pPr>
+      <w:r>
+        <w:rPr>
+          <w:rFonts w:ascii="Consolas" w:eastAsia="Times New Roman" w:hAnsi="Consolas" w:cs="Times New Roman"/>
+          <w:color w:val="D4D4D4"/>
+          <w:sz w:val="16"/>
+          <w:szCs w:val="16"/>
+        </w:rPr>
+        <w:t xml:space="preserve">    </w:t>
+      </w:r>
+      <w:r>
+        <w:rPr>
+          <w:rFonts w:ascii="Consolas" w:eastAsia="Times New Roman" w:hAnsi="Consolas" w:cs="Times New Roman"/>
+          <w:color w:val="808080"/>
+          <w:sz w:val="16"/>
+          <w:szCs w:val="16"/>
+        </w:rPr>
+        <w:t>&lt;/&gt;</w:t>
+      </w:r>
+    </w:p>
+    <w:p>
+      <w:pPr>
+        <w:shd w:val="clear" w:color="auto" w:fill="1E1E1E"/>
+        <w:spacing w:after="0" w:line="240" w:lineRule="auto"/>
+        <w:rPr>
+          <w:rFonts w:ascii="Consolas" w:eastAsia="Times New Roman" w:hAnsi="Consolas" w:cs="Times New Roman"/>
+          <w:color w:val="D4D4D4"/>
+          <w:sz w:val="16"/>
+          <w:szCs w:val="16"/>
+        </w:rPr>
+      </w:pPr>
+      <w:r>
+        <w:rPr>
+          <w:rFonts w:ascii="Consolas" w:eastAsia="Times New Roman" w:hAnsi="Consolas" w:cs="Times New Roman"/>
+          <w:color w:val="D4D4D4"/>
+          <w:sz w:val="16"/>
+          <w:szCs w:val="16"/>
+        </w:rPr>
+        <w:t>  );</w:t>
+      </w:r>
+    </w:p>
+    <w:p>
+      <w:pPr>
+        <w:shd w:val="clear" w:color="auto" w:fill="1E1E1E"/>
+        <w:spacing w:after="0" w:line="240" w:lineRule="auto"/>
+        <w:rPr>
+          <w:rFonts w:ascii="Consolas" w:eastAsia="Times New Roman" w:hAnsi="Consolas" w:cs="Times New Roman"/>
+          <w:color w:val="D4D4D4"/>
+          <w:sz w:val="16"/>
+          <w:szCs w:val="16"/>
+        </w:rPr>
+      </w:pPr>
+      <w:r>
+        <w:rPr>
+          <w:rFonts w:ascii="Consolas" w:eastAsia="Times New Roman" w:hAnsi="Consolas" w:cs="Times New Roman"/>
+          <w:color w:val="D4D4D4"/>
+          <w:sz w:val="16"/>
+          <w:szCs w:val="16"/>
+        </w:rPr>
+        <w:t>};</w:t>
+      </w:r>
     </w:p>
     <w:p>
       <w:pPr>
@@ -3970,6 +6899,7 @@
           <w:szCs w:val="20"/>
           <w:lang w:val="ru-RU"/>
         </w:rPr>
+        <w:lastRenderedPageBreak/>
         <w:t>Flux</w:t>
       </w:r>
       <w:r>
@@ -7121,7 +10051,6 @@
           <w:szCs w:val="20"/>
           <w:lang w:val="ru-RU"/>
         </w:rPr>
-        <w:lastRenderedPageBreak/>
         <w:t>Пример.</w:t>
       </w:r>
       <w:r>
@@ -8779,6 +11708,7 @@
           <w:sz w:val="20"/>
           <w:szCs w:val="20"/>
         </w:rPr>
+        <w:lastRenderedPageBreak/>
         <w:t>connect</w:t>
       </w:r>
       <w:r>
@@ -8902,8 +11832,19 @@
           <w:sz w:val="20"/>
           <w:szCs w:val="20"/>
         </w:rPr>
-        <w:t>export default connect</w:t>
-      </w:r>
+        <w:t xml:space="preserve">export default </w:t>
+      </w:r>
+      <w:proofErr w:type="gramStart"/>
+      <w:r>
+        <w:rPr>
+          <w:b/>
+          <w:bCs/>
+          <w:sz w:val="20"/>
+          <w:szCs w:val="20"/>
+        </w:rPr>
+        <w:t>connect</w:t>
+      </w:r>
+      <w:proofErr w:type="gramEnd"/>
       <w:r>
         <w:rPr>
           <w:sz w:val="20"/>
@@ -11707,7 +14648,6 @@
           <w:szCs w:val="20"/>
           <w:lang w:val="ru-RU"/>
         </w:rPr>
-        <w:lastRenderedPageBreak/>
         <w:t>можно</w:t>
       </w:r>
       <w:r>
@@ -13735,6 +16675,7 @@
           <w:sz w:val="20"/>
           <w:szCs w:val="20"/>
         </w:rPr>
+        <w:lastRenderedPageBreak/>
         <w:t>import</w:t>
       </w:r>
       <w:r>
@@ -17982,7 +20923,16 @@
           <w:szCs w:val="20"/>
           <w:lang w:val="ru-RU"/>
         </w:rPr>
-        <w:t xml:space="preserve"> так как не нужно создавать </w:t>
+        <w:t xml:space="preserve"> так как не нужно </w:t>
+      </w:r>
+      <w:r>
+        <w:rPr>
+          <w:sz w:val="20"/>
+          <w:szCs w:val="20"/>
+          <w:lang w:val="ru-RU"/>
+        </w:rPr>
+        <w:lastRenderedPageBreak/>
+        <w:t xml:space="preserve">создавать </w:t>
       </w:r>
       <w:r>
         <w:rPr>
@@ -20378,7 +23328,6 @@
           <w:szCs w:val="20"/>
           <w:lang w:val="ru-RU"/>
         </w:rPr>
-        <w:lastRenderedPageBreak/>
         <w:t>};</w:t>
       </w:r>
     </w:p>
@@ -21198,6 +24147,7 @@
                 <w:sz w:val="16"/>
                 <w:szCs w:val="16"/>
               </w:rPr>
+              <w:lastRenderedPageBreak/>
               <w:t>class CounterButton extends React.Component {</w:t>
             </w:r>
           </w:p>
@@ -21946,7 +24896,25 @@
           <w:szCs w:val="20"/>
           <w:lang w:val="ru-RU"/>
         </w:rPr>
-        <w:t xml:space="preserve">структуру. По сути он пуст для пользователя. Далее этот файл указывает браузеру загрузить </w:t>
+        <w:t xml:space="preserve">структуру. </w:t>
+      </w:r>
+      <w:proofErr w:type="gramStart"/>
+      <w:r>
+        <w:rPr>
+          <w:sz w:val="20"/>
+          <w:szCs w:val="20"/>
+          <w:lang w:val="ru-RU"/>
+        </w:rPr>
+        <w:t>По сути</w:t>
+      </w:r>
+      <w:proofErr w:type="gramEnd"/>
+      <w:r>
+        <w:rPr>
+          <w:sz w:val="20"/>
+          <w:szCs w:val="20"/>
+          <w:lang w:val="ru-RU"/>
+        </w:rPr>
+        <w:t xml:space="preserve"> он пуст для пользователя. Далее этот файл указывает браузеру загрузить </w:t>
       </w:r>
       <w:r>
         <w:rPr>
@@ -23581,7 +26549,61 @@
           <w:sz w:val="16"/>
           <w:szCs w:val="16"/>
         </w:rPr>
-        <w:t>express</w:t>
+        <w:t>express.static(</w:t>
+      </w:r>
+      <w:r>
+        <w:rPr>
+          <w:rFonts w:ascii="Consolas" w:eastAsia="Times New Roman" w:hAnsi="Consolas" w:cs="Times New Roman"/>
+          <w:color w:val="CE9178"/>
+          <w:sz w:val="16"/>
+          <w:szCs w:val="16"/>
+        </w:rPr>
+        <w:t>'./build'</w:t>
+      </w:r>
+      <w:r>
+        <w:rPr>
+          <w:rFonts w:ascii="Consolas" w:eastAsia="Times New Roman" w:hAnsi="Consolas" w:cs="Times New Roman"/>
+          <w:color w:val="D4D4D4"/>
+          <w:sz w:val="16"/>
+          <w:szCs w:val="16"/>
+        </w:rPr>
+        <w:t xml:space="preserve">, { </w:t>
+      </w:r>
+      <w:r>
+        <w:rPr>
+          <w:rFonts w:ascii="Consolas" w:eastAsia="Times New Roman" w:hAnsi="Consolas" w:cs="Times New Roman"/>
+          <w:color w:val="9CDCFE"/>
+          <w:sz w:val="16"/>
+          <w:szCs w:val="16"/>
+        </w:rPr>
+        <w:t>index:</w:t>
+      </w:r>
+      <w:r>
+        <w:rPr>
+          <w:rFonts w:ascii="Consolas" w:eastAsia="Times New Roman" w:hAnsi="Consolas" w:cs="Times New Roman"/>
+          <w:color w:val="D4D4D4"/>
+          <w:sz w:val="16"/>
+          <w:szCs w:val="16"/>
+        </w:rPr>
+        <w:t xml:space="preserve"> </w:t>
+      </w:r>
+      <w:r>
+        <w:rPr>
+          <w:rFonts w:ascii="Consolas" w:eastAsia="Times New Roman" w:hAnsi="Consolas" w:cs="Times New Roman"/>
+          <w:color w:val="569CD6"/>
+          <w:sz w:val="16"/>
+          <w:szCs w:val="16"/>
+        </w:rPr>
+        <w:t>false</w:t>
+      </w:r>
+      <w:r>
+        <w:rPr>
+          <w:rFonts w:ascii="Consolas" w:eastAsia="Times New Roman" w:hAnsi="Consolas" w:cs="Times New Roman"/>
+          <w:color w:val="D4D4D4"/>
+          <w:sz w:val="16"/>
+          <w:szCs w:val="16"/>
+        </w:rPr>
+        <w:t xml:space="preserve"> }</w:t>
       </w:r>
       <w:r>
         <w:rPr>
@@ -23590,69 +26612,6 @@
           <w:sz w:val="16"/>
           <w:szCs w:val="16"/>
         </w:rPr>
-        <w:t>.static(</w:t>
-      </w:r>
-      <w:r>
-        <w:rPr>
-          <w:rFonts w:ascii="Consolas" w:eastAsia="Times New Roman" w:hAnsi="Consolas" w:cs="Times New Roman"/>
-          <w:color w:val="CE9178"/>
-          <w:sz w:val="16"/>
-          <w:szCs w:val="16"/>
-        </w:rPr>
-        <w:t>'./build'</w:t>
-      </w:r>
-      <w:r>
-        <w:rPr>
-          <w:rFonts w:ascii="Consolas" w:eastAsia="Times New Roman" w:hAnsi="Consolas" w:cs="Times New Roman"/>
-          <w:color w:val="D4D4D4"/>
-          <w:sz w:val="16"/>
-          <w:szCs w:val="16"/>
-        </w:rPr>
-        <w:t xml:space="preserve">, { </w:t>
-      </w:r>
-      <w:r>
-        <w:rPr>
-          <w:rFonts w:ascii="Consolas" w:eastAsia="Times New Roman" w:hAnsi="Consolas" w:cs="Times New Roman"/>
-          <w:color w:val="9CDCFE"/>
-          <w:sz w:val="16"/>
-          <w:szCs w:val="16"/>
-        </w:rPr>
-        <w:t>index:</w:t>
-      </w:r>
-      <w:r>
-        <w:rPr>
-          <w:rFonts w:ascii="Consolas" w:eastAsia="Times New Roman" w:hAnsi="Consolas" w:cs="Times New Roman"/>
-          <w:color w:val="D4D4D4"/>
-          <w:sz w:val="16"/>
-          <w:szCs w:val="16"/>
-        </w:rPr>
-        <w:t xml:space="preserve"> </w:t>
-      </w:r>
-      <w:r>
-        <w:rPr>
-          <w:rFonts w:ascii="Consolas" w:eastAsia="Times New Roman" w:hAnsi="Consolas" w:cs="Times New Roman"/>
-          <w:color w:val="569CD6"/>
-          <w:sz w:val="16"/>
-          <w:szCs w:val="16"/>
-        </w:rPr>
-        <w:t>false</w:t>
-      </w:r>
-      <w:r>
-        <w:rPr>
-          <w:rFonts w:ascii="Consolas" w:eastAsia="Times New Roman" w:hAnsi="Consolas" w:cs="Times New Roman"/>
-          <w:color w:val="D4D4D4"/>
-          <w:sz w:val="16"/>
-          <w:szCs w:val="16"/>
-        </w:rPr>
-        <w:t xml:space="preserve"> }</w:t>
-      </w:r>
-      <w:r>
-        <w:rPr>
-          <w:rFonts w:ascii="Consolas" w:eastAsia="Times New Roman" w:hAnsi="Consolas" w:cs="Times New Roman"/>
-          <w:color w:val="DCDCAA"/>
-          <w:sz w:val="16"/>
-          <w:szCs w:val="16"/>
-        </w:rPr>
         <w:t>)</w:t>
       </w:r>
       <w:r>
@@ -23662,16 +26621,7 @@
           <w:sz w:val="16"/>
           <w:szCs w:val="16"/>
         </w:rPr>
-        <w:t>);</w:t>
-      </w:r>
-      <w:r>
-        <w:rPr>
-          <w:rFonts w:ascii="Consolas" w:eastAsia="Times New Roman" w:hAnsi="Consolas" w:cs="Times New Roman"/>
-          <w:color w:val="D4D4D4"/>
-          <w:sz w:val="16"/>
-          <w:szCs w:val="16"/>
-        </w:rPr>
-        <w:t xml:space="preserve"> // Staticky serve the files inside build folder </w:t>
+        <w:t xml:space="preserve">); // Staticky serve the files inside build folder </w:t>
       </w:r>
     </w:p>
     <w:p>
@@ -23701,25 +26651,7 @@
           <w:sz w:val="16"/>
           <w:szCs w:val="16"/>
         </w:rPr>
-        <w:t xml:space="preserve">// </w:t>
-      </w:r>
-      <w:r>
-        <w:rPr>
-          <w:rFonts w:ascii="Consolas" w:eastAsia="Times New Roman" w:hAnsi="Consolas" w:cs="Times New Roman"/>
-          <w:color w:val="D4D4D4"/>
-          <w:sz w:val="16"/>
-          <w:szCs w:val="16"/>
-        </w:rPr>
-        <w:t>but</w:t>
-      </w:r>
-      <w:r>
-        <w:rPr>
-          <w:rFonts w:ascii="Consolas" w:eastAsia="Times New Roman" w:hAnsi="Consolas" w:cs="Times New Roman"/>
-          <w:color w:val="D4D4D4"/>
-          <w:sz w:val="16"/>
-          <w:szCs w:val="16"/>
-        </w:rPr>
-        <w:t xml:space="preserve"> don’t load base index.html by default</w:t>
+        <w:t>// but don’t load base index.html by default</w:t>
       </w:r>
     </w:p>
     <w:p>
@@ -24443,16 +27375,7 @@
           <w:sz w:val="20"/>
           <w:szCs w:val="20"/>
         </w:rPr>
-        <w:t>Server-Side rendering</w:t>
-      </w:r>
-      <w:r>
-        <w:rPr>
-          <w:b/>
-          <w:bCs/>
-          <w:sz w:val="20"/>
-          <w:szCs w:val="20"/>
-        </w:rPr>
-        <w:t xml:space="preserve"> practice: </w:t>
+        <w:t xml:space="preserve">Server-Side rendering practice: </w:t>
       </w:r>
     </w:p>
     <w:p>
@@ -24640,6 +27563,7 @@
           <w:sz w:val="20"/>
           <w:szCs w:val="20"/>
         </w:rPr>
+        <w:lastRenderedPageBreak/>
         <w:t>Use</w:t>
       </w:r>
       <w:r>
@@ -24684,16 +27608,7 @@
           <w:sz w:val="20"/>
           <w:szCs w:val="20"/>
         </w:rPr>
-        <w:t xml:space="preserve"> </w:t>
-      </w:r>
-      <w:r>
-        <w:rPr>
-          <w:b/>
-          <w:bCs/>
-          <w:sz w:val="20"/>
-          <w:szCs w:val="20"/>
-        </w:rPr>
-        <w:t>ReactDOM.</w:t>
+        <w:t xml:space="preserve"> ReactDOM.</w:t>
       </w:r>
       <w:r>
         <w:rPr>
@@ -24935,15 +27850,7 @@
           <w:szCs w:val="20"/>
           <w:lang w:val="ru-RU"/>
         </w:rPr>
-        <w:t xml:space="preserve"> </w:t>
-      </w:r>
-      <w:r>
-        <w:rPr>
-          <w:sz w:val="20"/>
-          <w:szCs w:val="20"/>
-          <w:lang w:val="ru-RU"/>
-        </w:rPr>
-        <w:t>&lt;</w:t>
+        <w:t xml:space="preserve"> &lt;</w:t>
       </w:r>
       <w:r>
         <w:rPr>
@@ -24977,15 +27884,7 @@
           <w:szCs w:val="20"/>
           <w:lang w:val="ru-RU"/>
         </w:rPr>
-        <w:t>&gt;</w:t>
-      </w:r>
-      <w:r>
-        <w:rPr>
-          <w:sz w:val="20"/>
-          <w:szCs w:val="20"/>
-          <w:lang w:val="ru-RU"/>
-        </w:rPr>
-        <w:t xml:space="preserve"> </w:t>
+        <w:t xml:space="preserve">&gt; </w:t>
       </w:r>
       <w:r>
         <w:rPr>
@@ -28086,7 +30985,6 @@
           <w:sz w:val="16"/>
           <w:szCs w:val="16"/>
         </w:rPr>
-        <w:lastRenderedPageBreak/>
         <w:t>app</w:t>
       </w:r>
       <w:r>
@@ -28301,7 +31199,23 @@
           <w:sz w:val="20"/>
           <w:szCs w:val="20"/>
         </w:rPr>
-        <w:t xml:space="preserve">. And also don’t forget to add {{ styles }} to index.html </w:t>
+        <w:t xml:space="preserve">. And </w:t>
+      </w:r>
+      <w:proofErr w:type="gramStart"/>
+      <w:r>
+        <w:rPr>
+          <w:sz w:val="20"/>
+          <w:szCs w:val="20"/>
+        </w:rPr>
+        <w:t>also</w:t>
+      </w:r>
+      <w:proofErr w:type="gramEnd"/>
+      <w:r>
+        <w:rPr>
+          <w:sz w:val="20"/>
+          <w:szCs w:val="20"/>
+        </w:rPr>
+        <w:t xml:space="preserve"> don’t forget to add {{ styles }} to index.html </w:t>
       </w:r>
       <w:r>
         <w:rPr>
@@ -28346,21 +31260,7 @@
           <w:sz w:val="20"/>
           <w:szCs w:val="20"/>
         </w:rPr>
-        <w:t xml:space="preserve">: </w:t>
-      </w:r>
-      <w:r>
-        <w:rPr>
-          <w:sz w:val="20"/>
-          <w:szCs w:val="20"/>
-        </w:rPr>
-        <w:t>.replace('{{ styles }}', sheet.getStyleTags())</w:t>
-      </w:r>
-      <w:r>
-        <w:rPr>
-          <w:sz w:val="20"/>
-          <w:szCs w:val="20"/>
-        </w:rPr>
-        <w:t>.</w:t>
+        <w:t>: .replace('{{ styles }}', sheet.getStyleTags()).</w:t>
       </w:r>
     </w:p>
     <w:p>

</xml_diff>

<commit_message>
feat: update theory with Recoil info
</commit_message>
<xml_diff>
--- a/React techcheck.docx
+++ b/React techcheck.docx
@@ -3300,6 +3300,7 @@
         </w:rPr>
         <w:t xml:space="preserve"> или </w:t>
       </w:r>
+      <w:proofErr w:type="spellStart"/>
       <w:r>
         <w:rPr>
           <w:sz w:val="20"/>
@@ -3307,6 +3308,7 @@
         </w:rPr>
         <w:t>Mobx</w:t>
       </w:r>
+      <w:proofErr w:type="spellEnd"/>
       <w:r>
         <w:rPr>
           <w:sz w:val="20"/>
@@ -3395,6 +3397,7 @@
         </w:rPr>
         <w:t xml:space="preserve">, </w:t>
       </w:r>
+      <w:proofErr w:type="spellStart"/>
       <w:r>
         <w:rPr>
           <w:b/>
@@ -3404,6 +3407,7 @@
         </w:rPr>
         <w:t>Mobx</w:t>
       </w:r>
+      <w:proofErr w:type="spellEnd"/>
     </w:p>
     <w:p>
       <w:pPr>
@@ -14488,7 +14492,25 @@
           <w:szCs w:val="20"/>
           <w:lang w:val="ru-RU"/>
         </w:rPr>
-        <w:t>позволяет быть добавленным к объекту без изменения других обьектов.</w:t>
+        <w:t xml:space="preserve">позволяет быть добавленным к объекту без изменения других </w:t>
+      </w:r>
+      <w:proofErr w:type="spellStart"/>
+      <w:r>
+        <w:rPr>
+          <w:sz w:val="20"/>
+          <w:szCs w:val="20"/>
+          <w:lang w:val="ru-RU"/>
+        </w:rPr>
+        <w:t>обьектов</w:t>
+      </w:r>
+      <w:proofErr w:type="spellEnd"/>
+      <w:r>
+        <w:rPr>
+          <w:sz w:val="20"/>
+          <w:szCs w:val="20"/>
+          <w:lang w:val="ru-RU"/>
+        </w:rPr>
+        <w:t>.</w:t>
       </w:r>
     </w:p>
     <w:p>
@@ -14922,6 +14944,7 @@
           <w:ilvl w:val="0"/>
           <w:numId w:val="7"/>
         </w:numPr>
+        <w:spacing w:after="0"/>
         <w:rPr>
           <w:sz w:val="20"/>
           <w:szCs w:val="20"/>
@@ -14987,7 +15010,41 @@
           <w:sz w:val="20"/>
           <w:szCs w:val="20"/>
         </w:rPr>
-        <w:t xml:space="preserve"> state management</w:t>
+        <w:t xml:space="preserve"> </w:t>
+      </w:r>
+      <w:r>
+        <w:rPr>
+          <w:b/>
+          <w:bCs/>
+          <w:sz w:val="20"/>
+          <w:szCs w:val="20"/>
+        </w:rPr>
+        <w:t xml:space="preserve">medium </w:t>
+      </w:r>
+      <w:r>
+        <w:rPr>
+          <w:b/>
+          <w:bCs/>
+          <w:sz w:val="20"/>
+          <w:szCs w:val="20"/>
+        </w:rPr>
+        <w:t>state</w:t>
+      </w:r>
+      <w:r>
+        <w:rPr>
+          <w:b/>
+          <w:bCs/>
+          <w:sz w:val="20"/>
+          <w:szCs w:val="20"/>
+        </w:rPr>
+        <w:t xml:space="preserve"> </w:t>
+      </w:r>
+      <w:r>
+        <w:rPr>
+          <w:sz w:val="20"/>
+          <w:szCs w:val="20"/>
+        </w:rPr>
+        <w:t>management</w:t>
       </w:r>
       <w:r>
         <w:rPr>
@@ -15210,6 +15267,3203 @@
           <w:szCs w:val="20"/>
         </w:rPr>
         <w:t>.</w:t>
+      </w:r>
+    </w:p>
+    <w:p>
+      <w:pPr>
+        <w:pStyle w:val="ListParagraph"/>
+        <w:spacing w:after="0"/>
+        <w:rPr>
+          <w:sz w:val="20"/>
+          <w:szCs w:val="20"/>
+          <w:lang w:val="ru-RU"/>
+        </w:rPr>
+      </w:pPr>
+      <w:r>
+        <w:rPr>
+          <w:sz w:val="20"/>
+          <w:szCs w:val="20"/>
+          <w:lang w:val="ru-RU"/>
+        </w:rPr>
+        <w:t>Использование:</w:t>
+      </w:r>
+    </w:p>
+    <w:p>
+      <w:pPr>
+        <w:pStyle w:val="ListParagraph"/>
+        <w:numPr>
+          <w:ilvl w:val="0"/>
+          <w:numId w:val="14"/>
+        </w:numPr>
+        <w:spacing w:after="0"/>
+        <w:rPr>
+          <w:sz w:val="20"/>
+          <w:szCs w:val="20"/>
+          <w:lang w:val="ru-RU"/>
+        </w:rPr>
+      </w:pPr>
+      <w:r>
+        <w:rPr>
+          <w:sz w:val="20"/>
+          <w:szCs w:val="20"/>
+          <w:lang w:val="ru-RU"/>
+        </w:rPr>
+        <w:t xml:space="preserve">Установить библиотеку: </w:t>
+      </w:r>
+      <w:r>
+        <w:rPr>
+          <w:b/>
+          <w:bCs/>
+          <w:sz w:val="20"/>
+          <w:szCs w:val="20"/>
+        </w:rPr>
+        <w:t>npm</w:t>
+      </w:r>
+      <w:r>
+        <w:rPr>
+          <w:b/>
+          <w:bCs/>
+          <w:sz w:val="20"/>
+          <w:szCs w:val="20"/>
+          <w:lang w:val="ru-RU"/>
+        </w:rPr>
+        <w:t xml:space="preserve"> </w:t>
+      </w:r>
+      <w:r>
+        <w:rPr>
+          <w:b/>
+          <w:bCs/>
+          <w:sz w:val="20"/>
+          <w:szCs w:val="20"/>
+        </w:rPr>
+        <w:t>install</w:t>
+      </w:r>
+      <w:r>
+        <w:rPr>
+          <w:b/>
+          <w:bCs/>
+          <w:sz w:val="20"/>
+          <w:szCs w:val="20"/>
+          <w:lang w:val="ru-RU"/>
+        </w:rPr>
+        <w:t xml:space="preserve"> </w:t>
+      </w:r>
+      <w:r>
+        <w:rPr>
+          <w:b/>
+          <w:bCs/>
+          <w:sz w:val="20"/>
+          <w:szCs w:val="20"/>
+        </w:rPr>
+        <w:t>recoil</w:t>
+      </w:r>
+    </w:p>
+    <w:p>
+      <w:pPr>
+        <w:pStyle w:val="ListParagraph"/>
+        <w:numPr>
+          <w:ilvl w:val="0"/>
+          <w:numId w:val="14"/>
+        </w:numPr>
+        <w:spacing w:after="0"/>
+        <w:rPr>
+          <w:sz w:val="20"/>
+          <w:szCs w:val="20"/>
+          <w:lang w:val="ru-RU"/>
+        </w:rPr>
+      </w:pPr>
+      <w:r>
+        <w:rPr>
+          <w:sz w:val="20"/>
+          <w:szCs w:val="20"/>
+          <w:lang w:val="ru-RU"/>
+        </w:rPr>
+        <w:t xml:space="preserve">Импортировать </w:t>
+      </w:r>
+      <w:r>
+        <w:rPr>
+          <w:b/>
+          <w:bCs/>
+          <w:sz w:val="20"/>
+          <w:szCs w:val="20"/>
+          <w:lang w:val="ru-RU"/>
+        </w:rPr>
+        <w:t>RecoilRoot</w:t>
+      </w:r>
+      <w:r>
+        <w:rPr>
+          <w:b/>
+          <w:bCs/>
+          <w:sz w:val="20"/>
+          <w:szCs w:val="20"/>
+          <w:lang w:val="ru-RU"/>
+        </w:rPr>
+        <w:t xml:space="preserve"> </w:t>
+      </w:r>
+      <w:r>
+        <w:rPr>
+          <w:sz w:val="20"/>
+          <w:szCs w:val="20"/>
+          <w:lang w:val="ru-RU"/>
+        </w:rPr>
+        <w:t xml:space="preserve">и обернуть компоненту в </w:t>
+      </w:r>
+      <w:r>
+        <w:rPr>
+          <w:b/>
+          <w:bCs/>
+          <w:sz w:val="20"/>
+          <w:szCs w:val="20"/>
+          <w:lang w:val="ru-RU"/>
+        </w:rPr>
+        <w:t>&lt;RecoilRoot&gt;&lt;/RecoilRoot&gt;</w:t>
+      </w:r>
+    </w:p>
+    <w:p>
+      <w:pPr>
+        <w:shd w:val="clear" w:color="auto" w:fill="1E1E1E"/>
+        <w:spacing w:after="0" w:line="240" w:lineRule="auto"/>
+        <w:rPr>
+          <w:rFonts w:ascii="Consolas" w:eastAsia="Times New Roman" w:hAnsi="Consolas" w:cs="Times New Roman"/>
+          <w:color w:val="D4D4D4"/>
+          <w:sz w:val="16"/>
+          <w:szCs w:val="16"/>
+        </w:rPr>
+      </w:pPr>
+      <w:r>
+        <w:rPr>
+          <w:rFonts w:ascii="Consolas" w:eastAsia="Times New Roman" w:hAnsi="Consolas" w:cs="Times New Roman"/>
+          <w:color w:val="C586C0"/>
+          <w:sz w:val="16"/>
+          <w:szCs w:val="16"/>
+        </w:rPr>
+        <w:t>import</w:t>
+      </w:r>
+      <w:r>
+        <w:rPr>
+          <w:rFonts w:ascii="Consolas" w:eastAsia="Times New Roman" w:hAnsi="Consolas" w:cs="Times New Roman"/>
+          <w:color w:val="D4D4D4"/>
+          <w:sz w:val="16"/>
+          <w:szCs w:val="16"/>
+        </w:rPr>
+        <w:t xml:space="preserve"> { </w:t>
+      </w:r>
+      <w:r>
+        <w:rPr>
+          <w:rFonts w:ascii="Consolas" w:eastAsia="Times New Roman" w:hAnsi="Consolas" w:cs="Times New Roman"/>
+          <w:color w:val="9CDCFE"/>
+          <w:sz w:val="16"/>
+          <w:szCs w:val="16"/>
+        </w:rPr>
+        <w:t>RecoilRoot</w:t>
+      </w:r>
+      <w:r>
+        <w:rPr>
+          <w:rFonts w:ascii="Consolas" w:eastAsia="Times New Roman" w:hAnsi="Consolas" w:cs="Times New Roman"/>
+          <w:color w:val="D4D4D4"/>
+          <w:sz w:val="16"/>
+          <w:szCs w:val="16"/>
+        </w:rPr>
+        <w:t xml:space="preserve"> } </w:t>
+      </w:r>
+      <w:r>
+        <w:rPr>
+          <w:rFonts w:ascii="Consolas" w:eastAsia="Times New Roman" w:hAnsi="Consolas" w:cs="Times New Roman"/>
+          <w:color w:val="C586C0"/>
+          <w:sz w:val="16"/>
+          <w:szCs w:val="16"/>
+        </w:rPr>
+        <w:t>from</w:t>
+      </w:r>
+      <w:r>
+        <w:rPr>
+          <w:rFonts w:ascii="Consolas" w:eastAsia="Times New Roman" w:hAnsi="Consolas" w:cs="Times New Roman"/>
+          <w:color w:val="D4D4D4"/>
+          <w:sz w:val="16"/>
+          <w:szCs w:val="16"/>
+        </w:rPr>
+        <w:t xml:space="preserve"> </w:t>
+      </w:r>
+      <w:r>
+        <w:rPr>
+          <w:rFonts w:ascii="Consolas" w:eastAsia="Times New Roman" w:hAnsi="Consolas" w:cs="Times New Roman"/>
+          <w:color w:val="CE9178"/>
+          <w:sz w:val="16"/>
+          <w:szCs w:val="16"/>
+        </w:rPr>
+        <w:t>'recoil'</w:t>
+      </w:r>
+      <w:r>
+        <w:rPr>
+          <w:rFonts w:ascii="Consolas" w:eastAsia="Times New Roman" w:hAnsi="Consolas" w:cs="Times New Roman"/>
+          <w:color w:val="D4D4D4"/>
+          <w:sz w:val="16"/>
+          <w:szCs w:val="16"/>
+        </w:rPr>
+        <w:t>;</w:t>
+      </w:r>
+    </w:p>
+    <w:p>
+      <w:pPr>
+        <w:shd w:val="clear" w:color="auto" w:fill="1E1E1E"/>
+        <w:spacing w:after="0" w:line="240" w:lineRule="auto"/>
+        <w:rPr>
+          <w:rFonts w:ascii="Consolas" w:eastAsia="Times New Roman" w:hAnsi="Consolas" w:cs="Times New Roman"/>
+          <w:color w:val="D4D4D4"/>
+          <w:sz w:val="16"/>
+          <w:szCs w:val="16"/>
+        </w:rPr>
+      </w:pPr>
+      <w:r>
+        <w:rPr>
+          <w:rFonts w:ascii="Consolas" w:eastAsia="Times New Roman" w:hAnsi="Consolas" w:cs="Times New Roman"/>
+          <w:color w:val="C586C0"/>
+          <w:sz w:val="16"/>
+          <w:szCs w:val="16"/>
+        </w:rPr>
+        <w:t>import</w:t>
+      </w:r>
+      <w:r>
+        <w:rPr>
+          <w:rFonts w:ascii="Consolas" w:eastAsia="Times New Roman" w:hAnsi="Consolas" w:cs="Times New Roman"/>
+          <w:color w:val="D4D4D4"/>
+          <w:sz w:val="16"/>
+          <w:szCs w:val="16"/>
+        </w:rPr>
+        <w:t xml:space="preserve"> { </w:t>
+      </w:r>
+      <w:r>
+        <w:rPr>
+          <w:rFonts w:ascii="Consolas" w:eastAsia="Times New Roman" w:hAnsi="Consolas" w:cs="Times New Roman"/>
+          <w:color w:val="9CDCFE"/>
+          <w:sz w:val="16"/>
+          <w:szCs w:val="16"/>
+        </w:rPr>
+        <w:t>CounterButton</w:t>
+      </w:r>
+      <w:r>
+        <w:rPr>
+          <w:rFonts w:ascii="Consolas" w:eastAsia="Times New Roman" w:hAnsi="Consolas" w:cs="Times New Roman"/>
+          <w:color w:val="D4D4D4"/>
+          <w:sz w:val="16"/>
+          <w:szCs w:val="16"/>
+        </w:rPr>
+        <w:t xml:space="preserve"> } </w:t>
+      </w:r>
+      <w:r>
+        <w:rPr>
+          <w:rFonts w:ascii="Consolas" w:eastAsia="Times New Roman" w:hAnsi="Consolas" w:cs="Times New Roman"/>
+          <w:color w:val="C586C0"/>
+          <w:sz w:val="16"/>
+          <w:szCs w:val="16"/>
+        </w:rPr>
+        <w:t>from</w:t>
+      </w:r>
+      <w:r>
+        <w:rPr>
+          <w:rFonts w:ascii="Consolas" w:eastAsia="Times New Roman" w:hAnsi="Consolas" w:cs="Times New Roman"/>
+          <w:color w:val="D4D4D4"/>
+          <w:sz w:val="16"/>
+          <w:szCs w:val="16"/>
+        </w:rPr>
+        <w:t xml:space="preserve"> </w:t>
+      </w:r>
+      <w:r>
+        <w:rPr>
+          <w:rFonts w:ascii="Consolas" w:eastAsia="Times New Roman" w:hAnsi="Consolas" w:cs="Times New Roman"/>
+          <w:color w:val="CE9178"/>
+          <w:sz w:val="16"/>
+          <w:szCs w:val="16"/>
+        </w:rPr>
+        <w:t>'./CounterButton'</w:t>
+      </w:r>
+      <w:r>
+        <w:rPr>
+          <w:rFonts w:ascii="Consolas" w:eastAsia="Times New Roman" w:hAnsi="Consolas" w:cs="Times New Roman"/>
+          <w:color w:val="D4D4D4"/>
+          <w:sz w:val="16"/>
+          <w:szCs w:val="16"/>
+        </w:rPr>
+        <w:t>;</w:t>
+      </w:r>
+    </w:p>
+    <w:p>
+      <w:pPr>
+        <w:shd w:val="clear" w:color="auto" w:fill="1E1E1E"/>
+        <w:spacing w:after="0" w:line="240" w:lineRule="auto"/>
+        <w:rPr>
+          <w:rFonts w:ascii="Consolas" w:eastAsia="Times New Roman" w:hAnsi="Consolas" w:cs="Times New Roman"/>
+          <w:color w:val="D4D4D4"/>
+          <w:sz w:val="16"/>
+          <w:szCs w:val="16"/>
+        </w:rPr>
+      </w:pPr>
+      <w:r>
+        <w:rPr>
+          <w:rFonts w:ascii="Consolas" w:eastAsia="Times New Roman" w:hAnsi="Consolas" w:cs="Times New Roman"/>
+          <w:color w:val="C586C0"/>
+          <w:sz w:val="16"/>
+          <w:szCs w:val="16"/>
+        </w:rPr>
+        <w:t>import</w:t>
+      </w:r>
+      <w:r>
+        <w:rPr>
+          <w:rFonts w:ascii="Consolas" w:eastAsia="Times New Roman" w:hAnsi="Consolas" w:cs="Times New Roman"/>
+          <w:color w:val="D4D4D4"/>
+          <w:sz w:val="16"/>
+          <w:szCs w:val="16"/>
+        </w:rPr>
+        <w:t xml:space="preserve"> </w:t>
+      </w:r>
+      <w:r>
+        <w:rPr>
+          <w:rFonts w:ascii="Consolas" w:eastAsia="Times New Roman" w:hAnsi="Consolas" w:cs="Times New Roman"/>
+          <w:color w:val="CE9178"/>
+          <w:sz w:val="16"/>
+          <w:szCs w:val="16"/>
+        </w:rPr>
+        <w:t>'./App.css'</w:t>
+      </w:r>
+      <w:r>
+        <w:rPr>
+          <w:rFonts w:ascii="Consolas" w:eastAsia="Times New Roman" w:hAnsi="Consolas" w:cs="Times New Roman"/>
+          <w:color w:val="D4D4D4"/>
+          <w:sz w:val="16"/>
+          <w:szCs w:val="16"/>
+        </w:rPr>
+        <w:t>;</w:t>
+      </w:r>
+    </w:p>
+    <w:p>
+      <w:pPr>
+        <w:shd w:val="clear" w:color="auto" w:fill="1E1E1E"/>
+        <w:spacing w:after="0" w:line="240" w:lineRule="auto"/>
+        <w:rPr>
+          <w:rFonts w:ascii="Consolas" w:eastAsia="Times New Roman" w:hAnsi="Consolas" w:cs="Times New Roman"/>
+          <w:color w:val="D4D4D4"/>
+          <w:sz w:val="16"/>
+          <w:szCs w:val="16"/>
+        </w:rPr>
+      </w:pPr>
+    </w:p>
+    <w:p>
+      <w:pPr>
+        <w:shd w:val="clear" w:color="auto" w:fill="1E1E1E"/>
+        <w:spacing w:after="0" w:line="240" w:lineRule="auto"/>
+        <w:rPr>
+          <w:rFonts w:ascii="Consolas" w:eastAsia="Times New Roman" w:hAnsi="Consolas" w:cs="Times New Roman"/>
+          <w:color w:val="D4D4D4"/>
+          <w:sz w:val="16"/>
+          <w:szCs w:val="16"/>
+        </w:rPr>
+      </w:pPr>
+      <w:r>
+        <w:rPr>
+          <w:rFonts w:ascii="Consolas" w:eastAsia="Times New Roman" w:hAnsi="Consolas" w:cs="Times New Roman"/>
+          <w:color w:val="569CD6"/>
+          <w:sz w:val="16"/>
+          <w:szCs w:val="16"/>
+        </w:rPr>
+        <w:t>const</w:t>
+      </w:r>
+      <w:r>
+        <w:rPr>
+          <w:rFonts w:ascii="Consolas" w:eastAsia="Times New Roman" w:hAnsi="Consolas" w:cs="Times New Roman"/>
+          <w:color w:val="D4D4D4"/>
+          <w:sz w:val="16"/>
+          <w:szCs w:val="16"/>
+        </w:rPr>
+        <w:t xml:space="preserve"> </w:t>
+      </w:r>
+      <w:r>
+        <w:rPr>
+          <w:rFonts w:ascii="Consolas" w:eastAsia="Times New Roman" w:hAnsi="Consolas" w:cs="Times New Roman"/>
+          <w:color w:val="DCDCAA"/>
+          <w:sz w:val="16"/>
+          <w:szCs w:val="16"/>
+        </w:rPr>
+        <w:t>App</w:t>
+      </w:r>
+      <w:r>
+        <w:rPr>
+          <w:rFonts w:ascii="Consolas" w:eastAsia="Times New Roman" w:hAnsi="Consolas" w:cs="Times New Roman"/>
+          <w:color w:val="D4D4D4"/>
+          <w:sz w:val="16"/>
+          <w:szCs w:val="16"/>
+        </w:rPr>
+        <w:t xml:space="preserve"> = () </w:t>
+      </w:r>
+      <w:r>
+        <w:rPr>
+          <w:rFonts w:ascii="Consolas" w:eastAsia="Times New Roman" w:hAnsi="Consolas" w:cs="Times New Roman"/>
+          <w:color w:val="569CD6"/>
+          <w:sz w:val="16"/>
+          <w:szCs w:val="16"/>
+        </w:rPr>
+        <w:t>=&gt;</w:t>
+      </w:r>
+      <w:r>
+        <w:rPr>
+          <w:rFonts w:ascii="Consolas" w:eastAsia="Times New Roman" w:hAnsi="Consolas" w:cs="Times New Roman"/>
+          <w:color w:val="D4D4D4"/>
+          <w:sz w:val="16"/>
+          <w:szCs w:val="16"/>
+        </w:rPr>
+        <w:t xml:space="preserve"> {</w:t>
+      </w:r>
+    </w:p>
+    <w:p>
+      <w:pPr>
+        <w:shd w:val="clear" w:color="auto" w:fill="1E1E1E"/>
+        <w:spacing w:after="0" w:line="240" w:lineRule="auto"/>
+        <w:rPr>
+          <w:rFonts w:ascii="Consolas" w:eastAsia="Times New Roman" w:hAnsi="Consolas" w:cs="Times New Roman"/>
+          <w:color w:val="D4D4D4"/>
+          <w:sz w:val="16"/>
+          <w:szCs w:val="16"/>
+        </w:rPr>
+      </w:pPr>
+      <w:r>
+        <w:rPr>
+          <w:rFonts w:ascii="Consolas" w:eastAsia="Times New Roman" w:hAnsi="Consolas" w:cs="Times New Roman"/>
+          <w:color w:val="D4D4D4"/>
+          <w:sz w:val="16"/>
+          <w:szCs w:val="16"/>
+        </w:rPr>
+        <w:t xml:space="preserve">  </w:t>
+      </w:r>
+      <w:r>
+        <w:rPr>
+          <w:rFonts w:ascii="Consolas" w:eastAsia="Times New Roman" w:hAnsi="Consolas" w:cs="Times New Roman"/>
+          <w:color w:val="C586C0"/>
+          <w:sz w:val="16"/>
+          <w:szCs w:val="16"/>
+        </w:rPr>
+        <w:t>return</w:t>
+      </w:r>
+      <w:r>
+        <w:rPr>
+          <w:rFonts w:ascii="Consolas" w:eastAsia="Times New Roman" w:hAnsi="Consolas" w:cs="Times New Roman"/>
+          <w:color w:val="D4D4D4"/>
+          <w:sz w:val="16"/>
+          <w:szCs w:val="16"/>
+        </w:rPr>
+        <w:t xml:space="preserve"> (</w:t>
+      </w:r>
+    </w:p>
+    <w:p>
+      <w:pPr>
+        <w:shd w:val="clear" w:color="auto" w:fill="1E1E1E"/>
+        <w:spacing w:after="0" w:line="240" w:lineRule="auto"/>
+        <w:rPr>
+          <w:rFonts w:ascii="Consolas" w:eastAsia="Times New Roman" w:hAnsi="Consolas" w:cs="Times New Roman"/>
+          <w:color w:val="D4D4D4"/>
+          <w:sz w:val="16"/>
+          <w:szCs w:val="16"/>
+        </w:rPr>
+      </w:pPr>
+      <w:r>
+        <w:rPr>
+          <w:rFonts w:ascii="Consolas" w:eastAsia="Times New Roman" w:hAnsi="Consolas" w:cs="Times New Roman"/>
+          <w:color w:val="D4D4D4"/>
+          <w:sz w:val="16"/>
+          <w:szCs w:val="16"/>
+        </w:rPr>
+        <w:t xml:space="preserve">    </w:t>
+      </w:r>
+      <w:bookmarkStart w:id="0" w:name="_Hlk112231695"/>
+      <w:r>
+        <w:rPr>
+          <w:rFonts w:ascii="Consolas" w:eastAsia="Times New Roman" w:hAnsi="Consolas" w:cs="Times New Roman"/>
+          <w:color w:val="808080"/>
+          <w:sz w:val="16"/>
+          <w:szCs w:val="16"/>
+        </w:rPr>
+        <w:t>&lt;</w:t>
+      </w:r>
+      <w:r>
+        <w:rPr>
+          <w:rFonts w:ascii="Consolas" w:eastAsia="Times New Roman" w:hAnsi="Consolas" w:cs="Times New Roman"/>
+          <w:color w:val="4EC9B0"/>
+          <w:sz w:val="16"/>
+          <w:szCs w:val="16"/>
+        </w:rPr>
+        <w:t>RecoilRoot</w:t>
+      </w:r>
+      <w:r>
+        <w:rPr>
+          <w:rFonts w:ascii="Consolas" w:eastAsia="Times New Roman" w:hAnsi="Consolas" w:cs="Times New Roman"/>
+          <w:color w:val="808080"/>
+          <w:sz w:val="16"/>
+          <w:szCs w:val="16"/>
+        </w:rPr>
+        <w:t>&gt;</w:t>
+      </w:r>
+      <w:bookmarkEnd w:id="0"/>
+    </w:p>
+    <w:p>
+      <w:pPr>
+        <w:shd w:val="clear" w:color="auto" w:fill="1E1E1E"/>
+        <w:spacing w:after="0" w:line="240" w:lineRule="auto"/>
+        <w:rPr>
+          <w:rFonts w:ascii="Consolas" w:eastAsia="Times New Roman" w:hAnsi="Consolas" w:cs="Times New Roman"/>
+          <w:color w:val="D4D4D4"/>
+          <w:sz w:val="16"/>
+          <w:szCs w:val="16"/>
+        </w:rPr>
+      </w:pPr>
+      <w:r>
+        <w:rPr>
+          <w:rFonts w:ascii="Consolas" w:eastAsia="Times New Roman" w:hAnsi="Consolas" w:cs="Times New Roman"/>
+          <w:color w:val="D4D4D4"/>
+          <w:sz w:val="16"/>
+          <w:szCs w:val="16"/>
+        </w:rPr>
+        <w:t xml:space="preserve">      </w:t>
+      </w:r>
+      <w:r>
+        <w:rPr>
+          <w:rFonts w:ascii="Consolas" w:eastAsia="Times New Roman" w:hAnsi="Consolas" w:cs="Times New Roman"/>
+          <w:color w:val="808080"/>
+          <w:sz w:val="16"/>
+          <w:szCs w:val="16"/>
+        </w:rPr>
+        <w:t>&lt;</w:t>
+      </w:r>
+      <w:r>
+        <w:rPr>
+          <w:rFonts w:ascii="Consolas" w:eastAsia="Times New Roman" w:hAnsi="Consolas" w:cs="Times New Roman"/>
+          <w:color w:val="569CD6"/>
+          <w:sz w:val="16"/>
+          <w:szCs w:val="16"/>
+        </w:rPr>
+        <w:t>h1</w:t>
+      </w:r>
+      <w:r>
+        <w:rPr>
+          <w:rFonts w:ascii="Consolas" w:eastAsia="Times New Roman" w:hAnsi="Consolas" w:cs="Times New Roman"/>
+          <w:color w:val="808080"/>
+          <w:sz w:val="16"/>
+          <w:szCs w:val="16"/>
+        </w:rPr>
+        <w:t>&gt;</w:t>
+      </w:r>
+      <w:r>
+        <w:rPr>
+          <w:rFonts w:ascii="Consolas" w:eastAsia="Times New Roman" w:hAnsi="Consolas" w:cs="Times New Roman"/>
+          <w:color w:val="D4D4D4"/>
+          <w:sz w:val="16"/>
+          <w:szCs w:val="16"/>
+        </w:rPr>
+        <w:t>State Management Example</w:t>
+      </w:r>
+      <w:r>
+        <w:rPr>
+          <w:rFonts w:ascii="Consolas" w:eastAsia="Times New Roman" w:hAnsi="Consolas" w:cs="Times New Roman"/>
+          <w:color w:val="808080"/>
+          <w:sz w:val="16"/>
+          <w:szCs w:val="16"/>
+        </w:rPr>
+        <w:t>&lt;/</w:t>
+      </w:r>
+      <w:r>
+        <w:rPr>
+          <w:rFonts w:ascii="Consolas" w:eastAsia="Times New Roman" w:hAnsi="Consolas" w:cs="Times New Roman"/>
+          <w:color w:val="569CD6"/>
+          <w:sz w:val="16"/>
+          <w:szCs w:val="16"/>
+        </w:rPr>
+        <w:t>h1</w:t>
+      </w:r>
+      <w:r>
+        <w:rPr>
+          <w:rFonts w:ascii="Consolas" w:eastAsia="Times New Roman" w:hAnsi="Consolas" w:cs="Times New Roman"/>
+          <w:color w:val="808080"/>
+          <w:sz w:val="16"/>
+          <w:szCs w:val="16"/>
+        </w:rPr>
+        <w:t>&gt;</w:t>
+      </w:r>
+    </w:p>
+    <w:p>
+      <w:pPr>
+        <w:shd w:val="clear" w:color="auto" w:fill="1E1E1E"/>
+        <w:spacing w:after="0" w:line="240" w:lineRule="auto"/>
+        <w:rPr>
+          <w:rFonts w:ascii="Consolas" w:eastAsia="Times New Roman" w:hAnsi="Consolas" w:cs="Times New Roman"/>
+          <w:color w:val="D4D4D4"/>
+          <w:sz w:val="16"/>
+          <w:szCs w:val="16"/>
+        </w:rPr>
+      </w:pPr>
+      <w:r>
+        <w:rPr>
+          <w:rFonts w:ascii="Consolas" w:eastAsia="Times New Roman" w:hAnsi="Consolas" w:cs="Times New Roman"/>
+          <w:color w:val="D4D4D4"/>
+          <w:sz w:val="16"/>
+          <w:szCs w:val="16"/>
+        </w:rPr>
+        <w:t xml:space="preserve">      </w:t>
+      </w:r>
+      <w:r>
+        <w:rPr>
+          <w:rFonts w:ascii="Consolas" w:eastAsia="Times New Roman" w:hAnsi="Consolas" w:cs="Times New Roman"/>
+          <w:color w:val="808080"/>
+          <w:sz w:val="16"/>
+          <w:szCs w:val="16"/>
+        </w:rPr>
+        <w:t>&lt;</w:t>
+      </w:r>
+      <w:r>
+        <w:rPr>
+          <w:rFonts w:ascii="Consolas" w:eastAsia="Times New Roman" w:hAnsi="Consolas" w:cs="Times New Roman"/>
+          <w:color w:val="4EC9B0"/>
+          <w:sz w:val="16"/>
+          <w:szCs w:val="16"/>
+        </w:rPr>
+        <w:t>CounterButton</w:t>
+      </w:r>
+      <w:r>
+        <w:rPr>
+          <w:rFonts w:ascii="Consolas" w:eastAsia="Times New Roman" w:hAnsi="Consolas" w:cs="Times New Roman"/>
+          <w:color w:val="D4D4D4"/>
+          <w:sz w:val="16"/>
+          <w:szCs w:val="16"/>
+        </w:rPr>
+        <w:t xml:space="preserve"> </w:t>
+      </w:r>
+      <w:r>
+        <w:rPr>
+          <w:rFonts w:ascii="Consolas" w:eastAsia="Times New Roman" w:hAnsi="Consolas" w:cs="Times New Roman"/>
+          <w:color w:val="808080"/>
+          <w:sz w:val="16"/>
+          <w:szCs w:val="16"/>
+        </w:rPr>
+        <w:t>/&gt;</w:t>
+      </w:r>
+    </w:p>
+    <w:p>
+      <w:pPr>
+        <w:shd w:val="clear" w:color="auto" w:fill="1E1E1E"/>
+        <w:spacing w:after="0" w:line="240" w:lineRule="auto"/>
+        <w:rPr>
+          <w:rFonts w:ascii="Consolas" w:eastAsia="Times New Roman" w:hAnsi="Consolas" w:cs="Times New Roman"/>
+          <w:color w:val="D4D4D4"/>
+          <w:sz w:val="16"/>
+          <w:szCs w:val="16"/>
+        </w:rPr>
+      </w:pPr>
+      <w:r>
+        <w:rPr>
+          <w:rFonts w:ascii="Consolas" w:eastAsia="Times New Roman" w:hAnsi="Consolas" w:cs="Times New Roman"/>
+          <w:color w:val="D4D4D4"/>
+          <w:sz w:val="16"/>
+          <w:szCs w:val="16"/>
+        </w:rPr>
+        <w:t xml:space="preserve">    </w:t>
+      </w:r>
+      <w:r>
+        <w:rPr>
+          <w:rFonts w:ascii="Consolas" w:eastAsia="Times New Roman" w:hAnsi="Consolas" w:cs="Times New Roman"/>
+          <w:color w:val="808080"/>
+          <w:sz w:val="16"/>
+          <w:szCs w:val="16"/>
+        </w:rPr>
+        <w:t>&lt;/</w:t>
+      </w:r>
+      <w:r>
+        <w:rPr>
+          <w:rFonts w:ascii="Consolas" w:eastAsia="Times New Roman" w:hAnsi="Consolas" w:cs="Times New Roman"/>
+          <w:color w:val="4EC9B0"/>
+          <w:sz w:val="16"/>
+          <w:szCs w:val="16"/>
+        </w:rPr>
+        <w:t>RecoilRoot</w:t>
+      </w:r>
+      <w:r>
+        <w:rPr>
+          <w:rFonts w:ascii="Consolas" w:eastAsia="Times New Roman" w:hAnsi="Consolas" w:cs="Times New Roman"/>
+          <w:color w:val="808080"/>
+          <w:sz w:val="16"/>
+          <w:szCs w:val="16"/>
+        </w:rPr>
+        <w:t>&gt;</w:t>
+      </w:r>
+    </w:p>
+    <w:p>
+      <w:pPr>
+        <w:shd w:val="clear" w:color="auto" w:fill="1E1E1E"/>
+        <w:spacing w:after="0" w:line="240" w:lineRule="auto"/>
+        <w:rPr>
+          <w:rFonts w:ascii="Consolas" w:eastAsia="Times New Roman" w:hAnsi="Consolas" w:cs="Times New Roman"/>
+          <w:color w:val="D4D4D4"/>
+          <w:sz w:val="16"/>
+          <w:szCs w:val="16"/>
+        </w:rPr>
+      </w:pPr>
+      <w:r>
+        <w:rPr>
+          <w:rFonts w:ascii="Consolas" w:eastAsia="Times New Roman" w:hAnsi="Consolas" w:cs="Times New Roman"/>
+          <w:color w:val="D4D4D4"/>
+          <w:sz w:val="16"/>
+          <w:szCs w:val="16"/>
+        </w:rPr>
+        <w:t>  );</w:t>
+      </w:r>
+    </w:p>
+    <w:p>
+      <w:pPr>
+        <w:shd w:val="clear" w:color="auto" w:fill="1E1E1E"/>
+        <w:spacing w:after="0" w:line="240" w:lineRule="auto"/>
+        <w:rPr>
+          <w:rFonts w:ascii="Consolas" w:eastAsia="Times New Roman" w:hAnsi="Consolas" w:cs="Times New Roman"/>
+          <w:color w:val="D4D4D4"/>
+          <w:sz w:val="16"/>
+          <w:szCs w:val="16"/>
+        </w:rPr>
+      </w:pPr>
+      <w:r>
+        <w:rPr>
+          <w:rFonts w:ascii="Consolas" w:eastAsia="Times New Roman" w:hAnsi="Consolas" w:cs="Times New Roman"/>
+          <w:color w:val="D4D4D4"/>
+          <w:sz w:val="16"/>
+          <w:szCs w:val="16"/>
+        </w:rPr>
+        <w:t>};</w:t>
+      </w:r>
+    </w:p>
+    <w:p>
+      <w:pPr>
+        <w:pStyle w:val="ListParagraph"/>
+        <w:numPr>
+          <w:ilvl w:val="0"/>
+          <w:numId w:val="14"/>
+        </w:numPr>
+        <w:spacing w:after="0"/>
+        <w:rPr>
+          <w:sz w:val="20"/>
+          <w:szCs w:val="20"/>
+          <w:lang w:val="ru-RU"/>
+        </w:rPr>
+      </w:pPr>
+      <w:r>
+        <w:rPr>
+          <w:sz w:val="20"/>
+          <w:szCs w:val="20"/>
+          <w:lang w:val="ru-RU"/>
+        </w:rPr>
+        <w:lastRenderedPageBreak/>
+        <w:t xml:space="preserve">Создать </w:t>
+      </w:r>
+      <w:r>
+        <w:rPr>
+          <w:sz w:val="20"/>
+          <w:szCs w:val="20"/>
+        </w:rPr>
+        <w:t>recoil</w:t>
+      </w:r>
+      <w:r>
+        <w:rPr>
+          <w:sz w:val="20"/>
+          <w:szCs w:val="20"/>
+          <w:lang w:val="ru-RU"/>
+        </w:rPr>
+        <w:t xml:space="preserve"> </w:t>
+      </w:r>
+      <w:r>
+        <w:rPr>
+          <w:sz w:val="20"/>
+          <w:szCs w:val="20"/>
+        </w:rPr>
+        <w:t>state</w:t>
+      </w:r>
+      <w:r>
+        <w:rPr>
+          <w:sz w:val="20"/>
+          <w:szCs w:val="20"/>
+          <w:lang w:val="ru-RU"/>
+        </w:rPr>
+        <w:t>/</w:t>
+      </w:r>
+      <w:r>
+        <w:rPr>
+          <w:sz w:val="20"/>
+          <w:szCs w:val="20"/>
+        </w:rPr>
+        <w:t>states</w:t>
+      </w:r>
+      <w:r>
+        <w:rPr>
+          <w:sz w:val="20"/>
+          <w:szCs w:val="20"/>
+          <w:lang w:val="ru-RU"/>
+        </w:rPr>
+        <w:t xml:space="preserve"> </w:t>
+      </w:r>
+      <w:r>
+        <w:rPr>
+          <w:sz w:val="20"/>
+          <w:szCs w:val="20"/>
+          <w:lang w:val="ru-RU"/>
+        </w:rPr>
+        <w:t xml:space="preserve">с помощью </w:t>
+      </w:r>
+      <w:r>
+        <w:rPr>
+          <w:sz w:val="20"/>
+          <w:szCs w:val="20"/>
+        </w:rPr>
+        <w:t>atom</w:t>
+      </w:r>
+      <w:r>
+        <w:rPr>
+          <w:sz w:val="20"/>
+          <w:szCs w:val="20"/>
+          <w:lang w:val="ru-RU"/>
+        </w:rPr>
+        <w:t>.</w:t>
+      </w:r>
+    </w:p>
+    <w:p>
+      <w:pPr>
+        <w:shd w:val="clear" w:color="auto" w:fill="1E1E1E"/>
+        <w:spacing w:after="0" w:line="240" w:lineRule="auto"/>
+        <w:rPr>
+          <w:rFonts w:ascii="Consolas" w:eastAsia="Times New Roman" w:hAnsi="Consolas" w:cs="Times New Roman"/>
+          <w:color w:val="D4D4D4"/>
+          <w:sz w:val="16"/>
+          <w:szCs w:val="16"/>
+        </w:rPr>
+      </w:pPr>
+      <w:r>
+        <w:rPr>
+          <w:rFonts w:ascii="Consolas" w:eastAsia="Times New Roman" w:hAnsi="Consolas" w:cs="Times New Roman"/>
+          <w:color w:val="C586C0"/>
+          <w:sz w:val="16"/>
+          <w:szCs w:val="16"/>
+        </w:rPr>
+        <w:t>import</w:t>
+      </w:r>
+      <w:r>
+        <w:rPr>
+          <w:rFonts w:ascii="Consolas" w:eastAsia="Times New Roman" w:hAnsi="Consolas" w:cs="Times New Roman"/>
+          <w:color w:val="D4D4D4"/>
+          <w:sz w:val="16"/>
+          <w:szCs w:val="16"/>
+        </w:rPr>
+        <w:t xml:space="preserve"> { </w:t>
+      </w:r>
+      <w:r>
+        <w:rPr>
+          <w:rFonts w:ascii="Consolas" w:eastAsia="Times New Roman" w:hAnsi="Consolas" w:cs="Times New Roman"/>
+          <w:color w:val="9CDCFE"/>
+          <w:sz w:val="16"/>
+          <w:szCs w:val="16"/>
+        </w:rPr>
+        <w:t>atom</w:t>
+      </w:r>
+      <w:r>
+        <w:rPr>
+          <w:rFonts w:ascii="Consolas" w:eastAsia="Times New Roman" w:hAnsi="Consolas" w:cs="Times New Roman"/>
+          <w:color w:val="D4D4D4"/>
+          <w:sz w:val="16"/>
+          <w:szCs w:val="16"/>
+        </w:rPr>
+        <w:t xml:space="preserve"> } </w:t>
+      </w:r>
+      <w:r>
+        <w:rPr>
+          <w:rFonts w:ascii="Consolas" w:eastAsia="Times New Roman" w:hAnsi="Consolas" w:cs="Times New Roman"/>
+          <w:color w:val="C586C0"/>
+          <w:sz w:val="16"/>
+          <w:szCs w:val="16"/>
+        </w:rPr>
+        <w:t>from</w:t>
+      </w:r>
+      <w:r>
+        <w:rPr>
+          <w:rFonts w:ascii="Consolas" w:eastAsia="Times New Roman" w:hAnsi="Consolas" w:cs="Times New Roman"/>
+          <w:color w:val="D4D4D4"/>
+          <w:sz w:val="16"/>
+          <w:szCs w:val="16"/>
+        </w:rPr>
+        <w:t xml:space="preserve"> </w:t>
+      </w:r>
+      <w:r>
+        <w:rPr>
+          <w:rFonts w:ascii="Consolas" w:eastAsia="Times New Roman" w:hAnsi="Consolas" w:cs="Times New Roman"/>
+          <w:color w:val="CE9178"/>
+          <w:sz w:val="16"/>
+          <w:szCs w:val="16"/>
+        </w:rPr>
+        <w:t>'recoil'</w:t>
+      </w:r>
+      <w:r>
+        <w:rPr>
+          <w:rFonts w:ascii="Consolas" w:eastAsia="Times New Roman" w:hAnsi="Consolas" w:cs="Times New Roman"/>
+          <w:color w:val="D4D4D4"/>
+          <w:sz w:val="16"/>
+          <w:szCs w:val="16"/>
+        </w:rPr>
+        <w:t>;</w:t>
+      </w:r>
+    </w:p>
+    <w:p>
+      <w:pPr>
+        <w:shd w:val="clear" w:color="auto" w:fill="1E1E1E"/>
+        <w:spacing w:after="0" w:line="240" w:lineRule="auto"/>
+        <w:rPr>
+          <w:rFonts w:ascii="Consolas" w:eastAsia="Times New Roman" w:hAnsi="Consolas" w:cs="Times New Roman"/>
+          <w:color w:val="D4D4D4"/>
+          <w:sz w:val="16"/>
+          <w:szCs w:val="16"/>
+        </w:rPr>
+      </w:pPr>
+      <w:r>
+        <w:rPr>
+          <w:rFonts w:ascii="Consolas" w:eastAsia="Times New Roman" w:hAnsi="Consolas" w:cs="Times New Roman"/>
+          <w:color w:val="C586C0"/>
+          <w:sz w:val="16"/>
+          <w:szCs w:val="16"/>
+        </w:rPr>
+        <w:t>export</w:t>
+      </w:r>
+      <w:r>
+        <w:rPr>
+          <w:rFonts w:ascii="Consolas" w:eastAsia="Times New Roman" w:hAnsi="Consolas" w:cs="Times New Roman"/>
+          <w:color w:val="D4D4D4"/>
+          <w:sz w:val="16"/>
+          <w:szCs w:val="16"/>
+        </w:rPr>
+        <w:t xml:space="preserve"> </w:t>
+      </w:r>
+      <w:r>
+        <w:rPr>
+          <w:rFonts w:ascii="Consolas" w:eastAsia="Times New Roman" w:hAnsi="Consolas" w:cs="Times New Roman"/>
+          <w:color w:val="569CD6"/>
+          <w:sz w:val="16"/>
+          <w:szCs w:val="16"/>
+        </w:rPr>
+        <w:t>const</w:t>
+      </w:r>
+      <w:r>
+        <w:rPr>
+          <w:rFonts w:ascii="Consolas" w:eastAsia="Times New Roman" w:hAnsi="Consolas" w:cs="Times New Roman"/>
+          <w:color w:val="D4D4D4"/>
+          <w:sz w:val="16"/>
+          <w:szCs w:val="16"/>
+        </w:rPr>
+        <w:t xml:space="preserve"> </w:t>
+      </w:r>
+      <w:r>
+        <w:rPr>
+          <w:rFonts w:ascii="Consolas" w:eastAsia="Times New Roman" w:hAnsi="Consolas" w:cs="Times New Roman"/>
+          <w:color w:val="4FC1FF"/>
+          <w:sz w:val="16"/>
+          <w:szCs w:val="16"/>
+        </w:rPr>
+        <w:t>counterState</w:t>
+      </w:r>
+      <w:r>
+        <w:rPr>
+          <w:rFonts w:ascii="Consolas" w:eastAsia="Times New Roman" w:hAnsi="Consolas" w:cs="Times New Roman"/>
+          <w:color w:val="D4D4D4"/>
+          <w:sz w:val="16"/>
+          <w:szCs w:val="16"/>
+        </w:rPr>
+        <w:t xml:space="preserve"> = </w:t>
+      </w:r>
+      <w:r>
+        <w:rPr>
+          <w:rFonts w:ascii="Consolas" w:eastAsia="Times New Roman" w:hAnsi="Consolas" w:cs="Times New Roman"/>
+          <w:color w:val="DCDCAA"/>
+          <w:sz w:val="16"/>
+          <w:szCs w:val="16"/>
+        </w:rPr>
+        <w:t>atom</w:t>
+      </w:r>
+      <w:r>
+        <w:rPr>
+          <w:rFonts w:ascii="Consolas" w:eastAsia="Times New Roman" w:hAnsi="Consolas" w:cs="Times New Roman"/>
+          <w:color w:val="D4D4D4"/>
+          <w:sz w:val="16"/>
+          <w:szCs w:val="16"/>
+        </w:rPr>
+        <w:t>({</w:t>
+      </w:r>
+    </w:p>
+    <w:p>
+      <w:pPr>
+        <w:shd w:val="clear" w:color="auto" w:fill="1E1E1E"/>
+        <w:spacing w:after="0" w:line="240" w:lineRule="auto"/>
+        <w:rPr>
+          <w:rFonts w:ascii="Consolas" w:eastAsia="Times New Roman" w:hAnsi="Consolas" w:cs="Times New Roman"/>
+          <w:color w:val="D4D4D4"/>
+          <w:sz w:val="16"/>
+          <w:szCs w:val="16"/>
+        </w:rPr>
+      </w:pPr>
+      <w:r>
+        <w:rPr>
+          <w:rFonts w:ascii="Consolas" w:eastAsia="Times New Roman" w:hAnsi="Consolas" w:cs="Times New Roman"/>
+          <w:color w:val="9CDCFE"/>
+          <w:sz w:val="16"/>
+          <w:szCs w:val="16"/>
+        </w:rPr>
+        <w:t>key:</w:t>
+      </w:r>
+      <w:r>
+        <w:rPr>
+          <w:rFonts w:ascii="Consolas" w:eastAsia="Times New Roman" w:hAnsi="Consolas" w:cs="Times New Roman"/>
+          <w:color w:val="D4D4D4"/>
+          <w:sz w:val="16"/>
+          <w:szCs w:val="16"/>
+        </w:rPr>
+        <w:t xml:space="preserve"> </w:t>
+      </w:r>
+      <w:r>
+        <w:rPr>
+          <w:rFonts w:ascii="Consolas" w:eastAsia="Times New Roman" w:hAnsi="Consolas" w:cs="Times New Roman"/>
+          <w:color w:val="CE9178"/>
+          <w:sz w:val="16"/>
+          <w:szCs w:val="16"/>
+        </w:rPr>
+        <w:t>'counterState'</w:t>
+      </w:r>
+      <w:r>
+        <w:rPr>
+          <w:rFonts w:ascii="Consolas" w:eastAsia="Times New Roman" w:hAnsi="Consolas" w:cs="Times New Roman"/>
+          <w:color w:val="D4D4D4"/>
+          <w:sz w:val="16"/>
+          <w:szCs w:val="16"/>
+        </w:rPr>
+        <w:t>,</w:t>
+      </w:r>
+    </w:p>
+    <w:p>
+      <w:pPr>
+        <w:shd w:val="clear" w:color="auto" w:fill="1E1E1E"/>
+        <w:spacing w:after="0" w:line="240" w:lineRule="auto"/>
+        <w:rPr>
+          <w:rFonts w:ascii="Consolas" w:eastAsia="Times New Roman" w:hAnsi="Consolas" w:cs="Times New Roman"/>
+          <w:color w:val="D4D4D4"/>
+          <w:sz w:val="16"/>
+          <w:szCs w:val="16"/>
+        </w:rPr>
+      </w:pPr>
+      <w:r>
+        <w:rPr>
+          <w:rFonts w:ascii="Consolas" w:eastAsia="Times New Roman" w:hAnsi="Consolas" w:cs="Times New Roman"/>
+          <w:color w:val="9CDCFE"/>
+          <w:sz w:val="16"/>
+          <w:szCs w:val="16"/>
+        </w:rPr>
+        <w:t>default:</w:t>
+      </w:r>
+      <w:r>
+        <w:rPr>
+          <w:rFonts w:ascii="Consolas" w:eastAsia="Times New Roman" w:hAnsi="Consolas" w:cs="Times New Roman"/>
+          <w:color w:val="D4D4D4"/>
+          <w:sz w:val="16"/>
+          <w:szCs w:val="16"/>
+        </w:rPr>
+        <w:t xml:space="preserve"> </w:t>
+      </w:r>
+      <w:r>
+        <w:rPr>
+          <w:rFonts w:ascii="Consolas" w:eastAsia="Times New Roman" w:hAnsi="Consolas" w:cs="Times New Roman"/>
+          <w:color w:val="B5CEA8"/>
+          <w:sz w:val="16"/>
+          <w:szCs w:val="16"/>
+        </w:rPr>
+        <w:t>0</w:t>
+      </w:r>
+      <w:r>
+        <w:rPr>
+          <w:rFonts w:ascii="Consolas" w:eastAsia="Times New Roman" w:hAnsi="Consolas" w:cs="Times New Roman"/>
+          <w:color w:val="D4D4D4"/>
+          <w:sz w:val="16"/>
+          <w:szCs w:val="16"/>
+        </w:rPr>
+        <w:t>,</w:t>
+      </w:r>
+    </w:p>
+    <w:p>
+      <w:pPr>
+        <w:shd w:val="clear" w:color="auto" w:fill="1E1E1E"/>
+        <w:spacing w:after="0" w:line="240" w:lineRule="auto"/>
+        <w:rPr>
+          <w:rFonts w:ascii="Consolas" w:eastAsia="Times New Roman" w:hAnsi="Consolas" w:cs="Times New Roman"/>
+          <w:color w:val="D4D4D4"/>
+          <w:sz w:val="16"/>
+          <w:szCs w:val="16"/>
+        </w:rPr>
+      </w:pPr>
+      <w:r>
+        <w:rPr>
+          <w:rFonts w:ascii="Consolas" w:eastAsia="Times New Roman" w:hAnsi="Consolas" w:cs="Times New Roman"/>
+          <w:color w:val="D4D4D4"/>
+          <w:sz w:val="16"/>
+          <w:szCs w:val="16"/>
+        </w:rPr>
+        <w:t>});</w:t>
+      </w:r>
+    </w:p>
+    <w:p>
+      <w:pPr>
+        <w:shd w:val="clear" w:color="auto" w:fill="1E1E1E"/>
+        <w:spacing w:after="0" w:line="240" w:lineRule="auto"/>
+        <w:rPr>
+          <w:rFonts w:ascii="Consolas" w:eastAsia="Times New Roman" w:hAnsi="Consolas" w:cs="Times New Roman"/>
+          <w:color w:val="D4D4D4"/>
+          <w:sz w:val="16"/>
+          <w:szCs w:val="16"/>
+        </w:rPr>
+      </w:pPr>
+    </w:p>
+    <w:p>
+      <w:pPr>
+        <w:shd w:val="clear" w:color="auto" w:fill="1E1E1E"/>
+        <w:spacing w:after="0" w:line="240" w:lineRule="auto"/>
+        <w:rPr>
+          <w:rFonts w:ascii="Consolas" w:eastAsia="Times New Roman" w:hAnsi="Consolas" w:cs="Times New Roman"/>
+          <w:color w:val="D4D4D4"/>
+          <w:sz w:val="16"/>
+          <w:szCs w:val="16"/>
+        </w:rPr>
+      </w:pPr>
+      <w:r>
+        <w:rPr>
+          <w:rFonts w:ascii="Consolas" w:eastAsia="Times New Roman" w:hAnsi="Consolas" w:cs="Times New Roman"/>
+          <w:color w:val="C586C0"/>
+          <w:sz w:val="16"/>
+          <w:szCs w:val="16"/>
+        </w:rPr>
+        <w:t>import</w:t>
+      </w:r>
+      <w:r>
+        <w:rPr>
+          <w:rFonts w:ascii="Consolas" w:eastAsia="Times New Roman" w:hAnsi="Consolas" w:cs="Times New Roman"/>
+          <w:color w:val="D4D4D4"/>
+          <w:sz w:val="16"/>
+          <w:szCs w:val="16"/>
+        </w:rPr>
+        <w:t xml:space="preserve"> { </w:t>
+      </w:r>
+      <w:r>
+        <w:rPr>
+          <w:rFonts w:ascii="Consolas" w:eastAsia="Times New Roman" w:hAnsi="Consolas" w:cs="Times New Roman"/>
+          <w:color w:val="9CDCFE"/>
+          <w:sz w:val="16"/>
+          <w:szCs w:val="16"/>
+        </w:rPr>
+        <w:t>atom</w:t>
+      </w:r>
+      <w:r>
+        <w:rPr>
+          <w:rFonts w:ascii="Consolas" w:eastAsia="Times New Roman" w:hAnsi="Consolas" w:cs="Times New Roman"/>
+          <w:color w:val="D4D4D4"/>
+          <w:sz w:val="16"/>
+          <w:szCs w:val="16"/>
+        </w:rPr>
+        <w:t xml:space="preserve"> } </w:t>
+      </w:r>
+      <w:r>
+        <w:rPr>
+          <w:rFonts w:ascii="Consolas" w:eastAsia="Times New Roman" w:hAnsi="Consolas" w:cs="Times New Roman"/>
+          <w:color w:val="C586C0"/>
+          <w:sz w:val="16"/>
+          <w:szCs w:val="16"/>
+        </w:rPr>
+        <w:t>from</w:t>
+      </w:r>
+      <w:r>
+        <w:rPr>
+          <w:rFonts w:ascii="Consolas" w:eastAsia="Times New Roman" w:hAnsi="Consolas" w:cs="Times New Roman"/>
+          <w:color w:val="D4D4D4"/>
+          <w:sz w:val="16"/>
+          <w:szCs w:val="16"/>
+        </w:rPr>
+        <w:t xml:space="preserve"> </w:t>
+      </w:r>
+      <w:r>
+        <w:rPr>
+          <w:rFonts w:ascii="Consolas" w:eastAsia="Times New Roman" w:hAnsi="Consolas" w:cs="Times New Roman"/>
+          <w:color w:val="CE9178"/>
+          <w:sz w:val="16"/>
+          <w:szCs w:val="16"/>
+        </w:rPr>
+        <w:t>'recoil'</w:t>
+      </w:r>
+      <w:r>
+        <w:rPr>
+          <w:rFonts w:ascii="Consolas" w:eastAsia="Times New Roman" w:hAnsi="Consolas" w:cs="Times New Roman"/>
+          <w:color w:val="D4D4D4"/>
+          <w:sz w:val="16"/>
+          <w:szCs w:val="16"/>
+        </w:rPr>
+        <w:t>;</w:t>
+      </w:r>
+    </w:p>
+    <w:p>
+      <w:pPr>
+        <w:shd w:val="clear" w:color="auto" w:fill="1E1E1E"/>
+        <w:spacing w:after="0" w:line="240" w:lineRule="auto"/>
+        <w:rPr>
+          <w:rFonts w:ascii="Consolas" w:eastAsia="Times New Roman" w:hAnsi="Consolas" w:cs="Times New Roman"/>
+          <w:color w:val="D4D4D4"/>
+          <w:sz w:val="16"/>
+          <w:szCs w:val="16"/>
+        </w:rPr>
+      </w:pPr>
+      <w:r>
+        <w:rPr>
+          <w:rFonts w:ascii="Consolas" w:eastAsia="Times New Roman" w:hAnsi="Consolas" w:cs="Times New Roman"/>
+          <w:color w:val="C586C0"/>
+          <w:sz w:val="16"/>
+          <w:szCs w:val="16"/>
+        </w:rPr>
+        <w:t>export</w:t>
+      </w:r>
+      <w:r>
+        <w:rPr>
+          <w:rFonts w:ascii="Consolas" w:eastAsia="Times New Roman" w:hAnsi="Consolas" w:cs="Times New Roman"/>
+          <w:color w:val="D4D4D4"/>
+          <w:sz w:val="16"/>
+          <w:szCs w:val="16"/>
+        </w:rPr>
+        <w:t xml:space="preserve"> </w:t>
+      </w:r>
+      <w:r>
+        <w:rPr>
+          <w:rFonts w:ascii="Consolas" w:eastAsia="Times New Roman" w:hAnsi="Consolas" w:cs="Times New Roman"/>
+          <w:color w:val="569CD6"/>
+          <w:sz w:val="16"/>
+          <w:szCs w:val="16"/>
+        </w:rPr>
+        <w:t>const</w:t>
+      </w:r>
+      <w:r>
+        <w:rPr>
+          <w:rFonts w:ascii="Consolas" w:eastAsia="Times New Roman" w:hAnsi="Consolas" w:cs="Times New Roman"/>
+          <w:color w:val="D4D4D4"/>
+          <w:sz w:val="16"/>
+          <w:szCs w:val="16"/>
+        </w:rPr>
+        <w:t xml:space="preserve"> </w:t>
+      </w:r>
+      <w:r>
+        <w:rPr>
+          <w:rFonts w:ascii="Consolas" w:eastAsia="Times New Roman" w:hAnsi="Consolas" w:cs="Times New Roman"/>
+          <w:color w:val="4FC1FF"/>
+          <w:sz w:val="16"/>
+          <w:szCs w:val="16"/>
+        </w:rPr>
+        <w:t>incrementByState</w:t>
+      </w:r>
+      <w:r>
+        <w:rPr>
+          <w:rFonts w:ascii="Consolas" w:eastAsia="Times New Roman" w:hAnsi="Consolas" w:cs="Times New Roman"/>
+          <w:color w:val="D4D4D4"/>
+          <w:sz w:val="16"/>
+          <w:szCs w:val="16"/>
+        </w:rPr>
+        <w:t xml:space="preserve"> = </w:t>
+      </w:r>
+      <w:r>
+        <w:rPr>
+          <w:rFonts w:ascii="Consolas" w:eastAsia="Times New Roman" w:hAnsi="Consolas" w:cs="Times New Roman"/>
+          <w:color w:val="DCDCAA"/>
+          <w:sz w:val="16"/>
+          <w:szCs w:val="16"/>
+        </w:rPr>
+        <w:t>atom</w:t>
+      </w:r>
+      <w:r>
+        <w:rPr>
+          <w:rFonts w:ascii="Consolas" w:eastAsia="Times New Roman" w:hAnsi="Consolas" w:cs="Times New Roman"/>
+          <w:color w:val="D4D4D4"/>
+          <w:sz w:val="16"/>
+          <w:szCs w:val="16"/>
+        </w:rPr>
+        <w:t>({</w:t>
+      </w:r>
+    </w:p>
+    <w:p>
+      <w:pPr>
+        <w:shd w:val="clear" w:color="auto" w:fill="1E1E1E"/>
+        <w:spacing w:after="0" w:line="240" w:lineRule="auto"/>
+        <w:rPr>
+          <w:rFonts w:ascii="Consolas" w:eastAsia="Times New Roman" w:hAnsi="Consolas" w:cs="Times New Roman"/>
+          <w:color w:val="D4D4D4"/>
+          <w:sz w:val="16"/>
+          <w:szCs w:val="16"/>
+        </w:rPr>
+      </w:pPr>
+      <w:r>
+        <w:rPr>
+          <w:rFonts w:ascii="Consolas" w:eastAsia="Times New Roman" w:hAnsi="Consolas" w:cs="Times New Roman"/>
+          <w:color w:val="D4D4D4"/>
+          <w:sz w:val="16"/>
+          <w:szCs w:val="16"/>
+        </w:rPr>
+        <w:t xml:space="preserve">  </w:t>
+      </w:r>
+      <w:r>
+        <w:rPr>
+          <w:rFonts w:ascii="Consolas" w:eastAsia="Times New Roman" w:hAnsi="Consolas" w:cs="Times New Roman"/>
+          <w:color w:val="9CDCFE"/>
+          <w:sz w:val="16"/>
+          <w:szCs w:val="16"/>
+        </w:rPr>
+        <w:t>key:</w:t>
+      </w:r>
+      <w:r>
+        <w:rPr>
+          <w:rFonts w:ascii="Consolas" w:eastAsia="Times New Roman" w:hAnsi="Consolas" w:cs="Times New Roman"/>
+          <w:color w:val="D4D4D4"/>
+          <w:sz w:val="16"/>
+          <w:szCs w:val="16"/>
+        </w:rPr>
+        <w:t xml:space="preserve"> </w:t>
+      </w:r>
+      <w:r>
+        <w:rPr>
+          <w:rFonts w:ascii="Consolas" w:eastAsia="Times New Roman" w:hAnsi="Consolas" w:cs="Times New Roman"/>
+          <w:color w:val="CE9178"/>
+          <w:sz w:val="16"/>
+          <w:szCs w:val="16"/>
+        </w:rPr>
+        <w:t>'incrementByState'</w:t>
+      </w:r>
+      <w:r>
+        <w:rPr>
+          <w:rFonts w:ascii="Consolas" w:eastAsia="Times New Roman" w:hAnsi="Consolas" w:cs="Times New Roman"/>
+          <w:color w:val="D4D4D4"/>
+          <w:sz w:val="16"/>
+          <w:szCs w:val="16"/>
+        </w:rPr>
+        <w:t>,</w:t>
+      </w:r>
+    </w:p>
+    <w:p>
+      <w:pPr>
+        <w:shd w:val="clear" w:color="auto" w:fill="1E1E1E"/>
+        <w:spacing w:after="0" w:line="240" w:lineRule="auto"/>
+        <w:rPr>
+          <w:rFonts w:ascii="Consolas" w:eastAsia="Times New Roman" w:hAnsi="Consolas" w:cs="Times New Roman"/>
+          <w:color w:val="D4D4D4"/>
+          <w:sz w:val="16"/>
+          <w:szCs w:val="16"/>
+        </w:rPr>
+      </w:pPr>
+      <w:r>
+        <w:rPr>
+          <w:rFonts w:ascii="Consolas" w:eastAsia="Times New Roman" w:hAnsi="Consolas" w:cs="Times New Roman"/>
+          <w:color w:val="D4D4D4"/>
+          <w:sz w:val="16"/>
+          <w:szCs w:val="16"/>
+        </w:rPr>
+        <w:t xml:space="preserve">  </w:t>
+      </w:r>
+      <w:r>
+        <w:rPr>
+          <w:rFonts w:ascii="Consolas" w:eastAsia="Times New Roman" w:hAnsi="Consolas" w:cs="Times New Roman"/>
+          <w:color w:val="9CDCFE"/>
+          <w:sz w:val="16"/>
+          <w:szCs w:val="16"/>
+        </w:rPr>
+        <w:t>default:</w:t>
+      </w:r>
+      <w:r>
+        <w:rPr>
+          <w:rFonts w:ascii="Consolas" w:eastAsia="Times New Roman" w:hAnsi="Consolas" w:cs="Times New Roman"/>
+          <w:color w:val="D4D4D4"/>
+          <w:sz w:val="16"/>
+          <w:szCs w:val="16"/>
+        </w:rPr>
+        <w:t xml:space="preserve"> </w:t>
+      </w:r>
+      <w:r>
+        <w:rPr>
+          <w:rFonts w:ascii="Consolas" w:eastAsia="Times New Roman" w:hAnsi="Consolas" w:cs="Times New Roman"/>
+          <w:color w:val="B5CEA8"/>
+          <w:sz w:val="16"/>
+          <w:szCs w:val="16"/>
+        </w:rPr>
+        <w:t>1</w:t>
+      </w:r>
+      <w:r>
+        <w:rPr>
+          <w:rFonts w:ascii="Consolas" w:eastAsia="Times New Roman" w:hAnsi="Consolas" w:cs="Times New Roman"/>
+          <w:color w:val="D4D4D4"/>
+          <w:sz w:val="16"/>
+          <w:szCs w:val="16"/>
+        </w:rPr>
+        <w:t>,</w:t>
+      </w:r>
+    </w:p>
+    <w:p>
+      <w:pPr>
+        <w:shd w:val="clear" w:color="auto" w:fill="1E1E1E"/>
+        <w:spacing w:after="0" w:line="240" w:lineRule="auto"/>
+        <w:rPr>
+          <w:rFonts w:ascii="Consolas" w:eastAsia="Times New Roman" w:hAnsi="Consolas" w:cs="Times New Roman"/>
+          <w:color w:val="D4D4D4"/>
+          <w:sz w:val="16"/>
+          <w:szCs w:val="16"/>
+        </w:rPr>
+      </w:pPr>
+      <w:r>
+        <w:rPr>
+          <w:rFonts w:ascii="Consolas" w:eastAsia="Times New Roman" w:hAnsi="Consolas" w:cs="Times New Roman"/>
+          <w:color w:val="D4D4D4"/>
+          <w:sz w:val="16"/>
+          <w:szCs w:val="16"/>
+        </w:rPr>
+        <w:t>});</w:t>
+      </w:r>
+    </w:p>
+    <w:p>
+      <w:pPr>
+        <w:pStyle w:val="ListParagraph"/>
+        <w:spacing w:after="0"/>
+        <w:ind w:left="1080"/>
+        <w:rPr>
+          <w:sz w:val="20"/>
+          <w:szCs w:val="20"/>
+        </w:rPr>
+      </w:pPr>
+      <w:r>
+        <w:rPr>
+          <w:b/>
+          <w:bCs/>
+          <w:sz w:val="20"/>
+          <w:szCs w:val="20"/>
+        </w:rPr>
+        <w:t>key</w:t>
+      </w:r>
+      <w:r>
+        <w:rPr>
+          <w:sz w:val="20"/>
+          <w:szCs w:val="20"/>
+        </w:rPr>
+        <w:t xml:space="preserve"> – string that Recoil uses to store this state behind the scenes.</w:t>
+      </w:r>
+      <w:r>
+        <w:rPr>
+          <w:sz w:val="20"/>
+          <w:szCs w:val="20"/>
+        </w:rPr>
+        <w:t xml:space="preserve"> </w:t>
+      </w:r>
+      <w:r>
+        <w:rPr>
+          <w:b/>
+          <w:bCs/>
+          <w:sz w:val="20"/>
+          <w:szCs w:val="20"/>
+        </w:rPr>
+        <w:t xml:space="preserve">default </w:t>
+      </w:r>
+      <w:r>
+        <w:rPr>
+          <w:sz w:val="20"/>
+          <w:szCs w:val="20"/>
+        </w:rPr>
+        <w:t>– default value for state.</w:t>
+      </w:r>
+    </w:p>
+    <w:p>
+      <w:pPr>
+        <w:pStyle w:val="ListParagraph"/>
+        <w:numPr>
+          <w:ilvl w:val="0"/>
+          <w:numId w:val="14"/>
+        </w:numPr>
+        <w:spacing w:after="0"/>
+        <w:rPr>
+          <w:sz w:val="20"/>
+          <w:szCs w:val="20"/>
+        </w:rPr>
+      </w:pPr>
+      <w:r>
+        <w:rPr>
+          <w:sz w:val="20"/>
+          <w:szCs w:val="20"/>
+          <w:lang w:val="ru-RU"/>
+        </w:rPr>
+        <w:t>Использовать внутри компоненты</w:t>
+      </w:r>
+      <w:r>
+        <w:rPr>
+          <w:sz w:val="20"/>
+          <w:szCs w:val="20"/>
+          <w:lang w:val="ru-RU"/>
+        </w:rPr>
+        <w:t>. Что</w:t>
+      </w:r>
+      <w:r>
+        <w:rPr>
+          <w:sz w:val="20"/>
+          <w:szCs w:val="20"/>
+        </w:rPr>
+        <w:t>-</w:t>
+      </w:r>
+      <w:r>
+        <w:rPr>
+          <w:sz w:val="20"/>
+          <w:szCs w:val="20"/>
+          <w:lang w:val="ru-RU"/>
+        </w:rPr>
+        <w:t>среднее</w:t>
+      </w:r>
+      <w:r>
+        <w:rPr>
+          <w:sz w:val="20"/>
+          <w:szCs w:val="20"/>
+        </w:rPr>
+        <w:t xml:space="preserve"> </w:t>
+      </w:r>
+      <w:r>
+        <w:rPr>
+          <w:sz w:val="20"/>
+          <w:szCs w:val="20"/>
+          <w:lang w:val="ru-RU"/>
+        </w:rPr>
+        <w:t>между</w:t>
+      </w:r>
+      <w:r>
+        <w:rPr>
+          <w:sz w:val="20"/>
+          <w:szCs w:val="20"/>
+        </w:rPr>
+        <w:t xml:space="preserve"> </w:t>
+      </w:r>
+      <w:r>
+        <w:rPr>
+          <w:b/>
+          <w:bCs/>
+          <w:sz w:val="20"/>
+          <w:szCs w:val="20"/>
+        </w:rPr>
+        <w:t>useState</w:t>
+      </w:r>
+      <w:r>
+        <w:rPr>
+          <w:sz w:val="20"/>
+          <w:szCs w:val="20"/>
+        </w:rPr>
+        <w:t xml:space="preserve"> </w:t>
+      </w:r>
+      <w:r>
+        <w:rPr>
+          <w:sz w:val="20"/>
+          <w:szCs w:val="20"/>
+        </w:rPr>
+        <w:t>and</w:t>
+      </w:r>
+      <w:r>
+        <w:rPr>
+          <w:sz w:val="20"/>
+          <w:szCs w:val="20"/>
+        </w:rPr>
+        <w:t xml:space="preserve"> </w:t>
+      </w:r>
+      <w:r>
+        <w:rPr>
+          <w:b/>
+          <w:bCs/>
+          <w:sz w:val="20"/>
+          <w:szCs w:val="20"/>
+        </w:rPr>
+        <w:t>useContext</w:t>
+      </w:r>
+      <w:r>
+        <w:rPr>
+          <w:sz w:val="20"/>
+          <w:szCs w:val="20"/>
+        </w:rPr>
+        <w:t>.</w:t>
+      </w:r>
+    </w:p>
+    <w:p>
+      <w:pPr>
+        <w:shd w:val="clear" w:color="auto" w:fill="1E1E1E"/>
+        <w:spacing w:line="240" w:lineRule="auto"/>
+        <w:rPr>
+          <w:rFonts w:ascii="Consolas" w:eastAsia="Times New Roman" w:hAnsi="Consolas" w:cs="Times New Roman"/>
+          <w:color w:val="D4D4D4"/>
+          <w:sz w:val="16"/>
+          <w:szCs w:val="16"/>
+        </w:rPr>
+      </w:pPr>
+      <w:r>
+        <w:rPr>
+          <w:rFonts w:ascii="Consolas" w:eastAsia="Times New Roman" w:hAnsi="Consolas" w:cs="Times New Roman"/>
+          <w:color w:val="C586C0"/>
+          <w:sz w:val="16"/>
+          <w:szCs w:val="16"/>
+        </w:rPr>
+        <w:t>import</w:t>
+      </w:r>
+      <w:r>
+        <w:rPr>
+          <w:rFonts w:ascii="Consolas" w:eastAsia="Times New Roman" w:hAnsi="Consolas" w:cs="Times New Roman"/>
+          <w:color w:val="D4D4D4"/>
+          <w:sz w:val="16"/>
+          <w:szCs w:val="16"/>
+        </w:rPr>
+        <w:t xml:space="preserve"> { </w:t>
+      </w:r>
+      <w:r>
+        <w:rPr>
+          <w:rFonts w:ascii="Consolas" w:eastAsia="Times New Roman" w:hAnsi="Consolas" w:cs="Times New Roman"/>
+          <w:color w:val="9CDCFE"/>
+          <w:sz w:val="16"/>
+          <w:szCs w:val="16"/>
+        </w:rPr>
+        <w:t>useRecoilState</w:t>
+      </w:r>
+      <w:r>
+        <w:rPr>
+          <w:rFonts w:ascii="Consolas" w:eastAsia="Times New Roman" w:hAnsi="Consolas" w:cs="Times New Roman"/>
+          <w:color w:val="D4D4D4"/>
+          <w:sz w:val="16"/>
+          <w:szCs w:val="16"/>
+        </w:rPr>
+        <w:t xml:space="preserve"> } </w:t>
+      </w:r>
+      <w:r>
+        <w:rPr>
+          <w:rFonts w:ascii="Consolas" w:eastAsia="Times New Roman" w:hAnsi="Consolas" w:cs="Times New Roman"/>
+          <w:color w:val="C586C0"/>
+          <w:sz w:val="16"/>
+          <w:szCs w:val="16"/>
+        </w:rPr>
+        <w:t>from</w:t>
+      </w:r>
+      <w:r>
+        <w:rPr>
+          <w:rFonts w:ascii="Consolas" w:eastAsia="Times New Roman" w:hAnsi="Consolas" w:cs="Times New Roman"/>
+          <w:color w:val="D4D4D4"/>
+          <w:sz w:val="16"/>
+          <w:szCs w:val="16"/>
+        </w:rPr>
+        <w:t xml:space="preserve"> </w:t>
+      </w:r>
+      <w:r>
+        <w:rPr>
+          <w:rFonts w:ascii="Consolas" w:eastAsia="Times New Roman" w:hAnsi="Consolas" w:cs="Times New Roman"/>
+          <w:color w:val="CE9178"/>
+          <w:sz w:val="16"/>
+          <w:szCs w:val="16"/>
+        </w:rPr>
+        <w:t>'recoil'</w:t>
+      </w:r>
+      <w:r>
+        <w:rPr>
+          <w:rFonts w:ascii="Consolas" w:eastAsia="Times New Roman" w:hAnsi="Consolas" w:cs="Times New Roman"/>
+          <w:color w:val="D4D4D4"/>
+          <w:sz w:val="16"/>
+          <w:szCs w:val="16"/>
+        </w:rPr>
+        <w:t>;</w:t>
+      </w:r>
+    </w:p>
+    <w:p>
+      <w:pPr>
+        <w:shd w:val="clear" w:color="auto" w:fill="1E1E1E"/>
+        <w:spacing w:after="0" w:line="240" w:lineRule="auto"/>
+        <w:rPr>
+          <w:rFonts w:ascii="Consolas" w:eastAsia="Times New Roman" w:hAnsi="Consolas" w:cs="Times New Roman"/>
+          <w:color w:val="D4D4D4"/>
+          <w:sz w:val="16"/>
+          <w:szCs w:val="16"/>
+        </w:rPr>
+      </w:pPr>
+      <w:r>
+        <w:rPr>
+          <w:rFonts w:ascii="Consolas" w:eastAsia="Times New Roman" w:hAnsi="Consolas" w:cs="Times New Roman"/>
+          <w:color w:val="C586C0"/>
+          <w:sz w:val="16"/>
+          <w:szCs w:val="16"/>
+        </w:rPr>
+        <w:t>import</w:t>
+      </w:r>
+      <w:r>
+        <w:rPr>
+          <w:rFonts w:ascii="Consolas" w:eastAsia="Times New Roman" w:hAnsi="Consolas" w:cs="Times New Roman"/>
+          <w:color w:val="D4D4D4"/>
+          <w:sz w:val="16"/>
+          <w:szCs w:val="16"/>
+        </w:rPr>
+        <w:t xml:space="preserve"> { </w:t>
+      </w:r>
+      <w:r>
+        <w:rPr>
+          <w:rFonts w:ascii="Consolas" w:eastAsia="Times New Roman" w:hAnsi="Consolas" w:cs="Times New Roman"/>
+          <w:color w:val="9CDCFE"/>
+          <w:sz w:val="16"/>
+          <w:szCs w:val="16"/>
+        </w:rPr>
+        <w:t>counterState</w:t>
+      </w:r>
+      <w:r>
+        <w:rPr>
+          <w:rFonts w:ascii="Consolas" w:eastAsia="Times New Roman" w:hAnsi="Consolas" w:cs="Times New Roman"/>
+          <w:color w:val="D4D4D4"/>
+          <w:sz w:val="16"/>
+          <w:szCs w:val="16"/>
+        </w:rPr>
+        <w:t xml:space="preserve"> } </w:t>
+      </w:r>
+      <w:r>
+        <w:rPr>
+          <w:rFonts w:ascii="Consolas" w:eastAsia="Times New Roman" w:hAnsi="Consolas" w:cs="Times New Roman"/>
+          <w:color w:val="C586C0"/>
+          <w:sz w:val="16"/>
+          <w:szCs w:val="16"/>
+        </w:rPr>
+        <w:t>from</w:t>
+      </w:r>
+      <w:r>
+        <w:rPr>
+          <w:rFonts w:ascii="Consolas" w:eastAsia="Times New Roman" w:hAnsi="Consolas" w:cs="Times New Roman"/>
+          <w:color w:val="D4D4D4"/>
+          <w:sz w:val="16"/>
+          <w:szCs w:val="16"/>
+        </w:rPr>
+        <w:t xml:space="preserve"> </w:t>
+      </w:r>
+      <w:r>
+        <w:rPr>
+          <w:rFonts w:ascii="Consolas" w:eastAsia="Times New Roman" w:hAnsi="Consolas" w:cs="Times New Roman"/>
+          <w:color w:val="CE9178"/>
+          <w:sz w:val="16"/>
+          <w:szCs w:val="16"/>
+        </w:rPr>
+        <w:t>'./counterState'</w:t>
+      </w:r>
+      <w:r>
+        <w:rPr>
+          <w:rFonts w:ascii="Consolas" w:eastAsia="Times New Roman" w:hAnsi="Consolas" w:cs="Times New Roman"/>
+          <w:color w:val="D4D4D4"/>
+          <w:sz w:val="16"/>
+          <w:szCs w:val="16"/>
+        </w:rPr>
+        <w:t>;</w:t>
+      </w:r>
+    </w:p>
+    <w:p>
+      <w:pPr>
+        <w:shd w:val="clear" w:color="auto" w:fill="1E1E1E"/>
+        <w:spacing w:after="0" w:line="240" w:lineRule="auto"/>
+        <w:rPr>
+          <w:rFonts w:ascii="Consolas" w:eastAsia="Times New Roman" w:hAnsi="Consolas" w:cs="Times New Roman"/>
+          <w:color w:val="D4D4D4"/>
+          <w:sz w:val="16"/>
+          <w:szCs w:val="16"/>
+        </w:rPr>
+      </w:pPr>
+      <w:r>
+        <w:rPr>
+          <w:rFonts w:ascii="Consolas" w:eastAsia="Times New Roman" w:hAnsi="Consolas" w:cs="Times New Roman"/>
+          <w:color w:val="C586C0"/>
+          <w:sz w:val="16"/>
+          <w:szCs w:val="16"/>
+        </w:rPr>
+        <w:t>import</w:t>
+      </w:r>
+      <w:r>
+        <w:rPr>
+          <w:rFonts w:ascii="Consolas" w:eastAsia="Times New Roman" w:hAnsi="Consolas" w:cs="Times New Roman"/>
+          <w:color w:val="D4D4D4"/>
+          <w:sz w:val="16"/>
+          <w:szCs w:val="16"/>
+        </w:rPr>
+        <w:t xml:space="preserve"> { </w:t>
+      </w:r>
+      <w:r>
+        <w:rPr>
+          <w:rFonts w:ascii="Consolas" w:eastAsia="Times New Roman" w:hAnsi="Consolas" w:cs="Times New Roman"/>
+          <w:color w:val="9CDCFE"/>
+          <w:sz w:val="16"/>
+          <w:szCs w:val="16"/>
+        </w:rPr>
+        <w:t>incrementByState</w:t>
+      </w:r>
+      <w:r>
+        <w:rPr>
+          <w:rFonts w:ascii="Consolas" w:eastAsia="Times New Roman" w:hAnsi="Consolas" w:cs="Times New Roman"/>
+          <w:color w:val="D4D4D4"/>
+          <w:sz w:val="16"/>
+          <w:szCs w:val="16"/>
+        </w:rPr>
+        <w:t xml:space="preserve"> } </w:t>
+      </w:r>
+      <w:r>
+        <w:rPr>
+          <w:rFonts w:ascii="Consolas" w:eastAsia="Times New Roman" w:hAnsi="Consolas" w:cs="Times New Roman"/>
+          <w:color w:val="C586C0"/>
+          <w:sz w:val="16"/>
+          <w:szCs w:val="16"/>
+        </w:rPr>
+        <w:t>from</w:t>
+      </w:r>
+      <w:r>
+        <w:rPr>
+          <w:rFonts w:ascii="Consolas" w:eastAsia="Times New Roman" w:hAnsi="Consolas" w:cs="Times New Roman"/>
+          <w:color w:val="D4D4D4"/>
+          <w:sz w:val="16"/>
+          <w:szCs w:val="16"/>
+        </w:rPr>
+        <w:t xml:space="preserve"> </w:t>
+      </w:r>
+      <w:r>
+        <w:rPr>
+          <w:rFonts w:ascii="Consolas" w:eastAsia="Times New Roman" w:hAnsi="Consolas" w:cs="Times New Roman"/>
+          <w:color w:val="CE9178"/>
+          <w:sz w:val="16"/>
+          <w:szCs w:val="16"/>
+        </w:rPr>
+        <w:t>'./incrementByState'</w:t>
+      </w:r>
+      <w:r>
+        <w:rPr>
+          <w:rFonts w:ascii="Consolas" w:eastAsia="Times New Roman" w:hAnsi="Consolas" w:cs="Times New Roman"/>
+          <w:color w:val="D4D4D4"/>
+          <w:sz w:val="16"/>
+          <w:szCs w:val="16"/>
+        </w:rPr>
+        <w:t>;</w:t>
+      </w:r>
+    </w:p>
+    <w:p>
+      <w:pPr>
+        <w:shd w:val="clear" w:color="auto" w:fill="1E1E1E"/>
+        <w:spacing w:after="0" w:line="240" w:lineRule="auto"/>
+        <w:rPr>
+          <w:rFonts w:ascii="Consolas" w:eastAsia="Times New Roman" w:hAnsi="Consolas" w:cs="Times New Roman"/>
+          <w:color w:val="D4D4D4"/>
+          <w:sz w:val="16"/>
+          <w:szCs w:val="16"/>
+        </w:rPr>
+      </w:pPr>
+    </w:p>
+    <w:p>
+      <w:pPr>
+        <w:shd w:val="clear" w:color="auto" w:fill="1E1E1E"/>
+        <w:spacing w:after="0" w:line="240" w:lineRule="auto"/>
+        <w:rPr>
+          <w:rFonts w:ascii="Consolas" w:eastAsia="Times New Roman" w:hAnsi="Consolas" w:cs="Times New Roman"/>
+          <w:color w:val="D4D4D4"/>
+          <w:sz w:val="16"/>
+          <w:szCs w:val="16"/>
+        </w:rPr>
+      </w:pPr>
+      <w:r>
+        <w:rPr>
+          <w:rFonts w:ascii="Consolas" w:eastAsia="Times New Roman" w:hAnsi="Consolas" w:cs="Times New Roman"/>
+          <w:color w:val="C586C0"/>
+          <w:sz w:val="16"/>
+          <w:szCs w:val="16"/>
+        </w:rPr>
+        <w:t>export</w:t>
+      </w:r>
+      <w:r>
+        <w:rPr>
+          <w:rFonts w:ascii="Consolas" w:eastAsia="Times New Roman" w:hAnsi="Consolas" w:cs="Times New Roman"/>
+          <w:color w:val="D4D4D4"/>
+          <w:sz w:val="16"/>
+          <w:szCs w:val="16"/>
+        </w:rPr>
+        <w:t xml:space="preserve"> </w:t>
+      </w:r>
+      <w:r>
+        <w:rPr>
+          <w:rFonts w:ascii="Consolas" w:eastAsia="Times New Roman" w:hAnsi="Consolas" w:cs="Times New Roman"/>
+          <w:color w:val="569CD6"/>
+          <w:sz w:val="16"/>
+          <w:szCs w:val="16"/>
+        </w:rPr>
+        <w:t>const</w:t>
+      </w:r>
+      <w:r>
+        <w:rPr>
+          <w:rFonts w:ascii="Consolas" w:eastAsia="Times New Roman" w:hAnsi="Consolas" w:cs="Times New Roman"/>
+          <w:color w:val="D4D4D4"/>
+          <w:sz w:val="16"/>
+          <w:szCs w:val="16"/>
+        </w:rPr>
+        <w:t xml:space="preserve"> </w:t>
+      </w:r>
+      <w:r>
+        <w:rPr>
+          <w:rFonts w:ascii="Consolas" w:eastAsia="Times New Roman" w:hAnsi="Consolas" w:cs="Times New Roman"/>
+          <w:color w:val="DCDCAA"/>
+          <w:sz w:val="16"/>
+          <w:szCs w:val="16"/>
+        </w:rPr>
+        <w:t>CounterButton</w:t>
+      </w:r>
+      <w:r>
+        <w:rPr>
+          <w:rFonts w:ascii="Consolas" w:eastAsia="Times New Roman" w:hAnsi="Consolas" w:cs="Times New Roman"/>
+          <w:color w:val="D4D4D4"/>
+          <w:sz w:val="16"/>
+          <w:szCs w:val="16"/>
+        </w:rPr>
+        <w:t xml:space="preserve"> = () </w:t>
+      </w:r>
+      <w:r>
+        <w:rPr>
+          <w:rFonts w:ascii="Consolas" w:eastAsia="Times New Roman" w:hAnsi="Consolas" w:cs="Times New Roman"/>
+          <w:color w:val="569CD6"/>
+          <w:sz w:val="16"/>
+          <w:szCs w:val="16"/>
+        </w:rPr>
+        <w:t>=&gt;</w:t>
+      </w:r>
+      <w:r>
+        <w:rPr>
+          <w:rFonts w:ascii="Consolas" w:eastAsia="Times New Roman" w:hAnsi="Consolas" w:cs="Times New Roman"/>
+          <w:color w:val="D4D4D4"/>
+          <w:sz w:val="16"/>
+          <w:szCs w:val="16"/>
+        </w:rPr>
+        <w:t xml:space="preserve"> {</w:t>
+      </w:r>
+    </w:p>
+    <w:p>
+      <w:pPr>
+        <w:shd w:val="clear" w:color="auto" w:fill="1E1E1E"/>
+        <w:spacing w:after="0" w:line="240" w:lineRule="auto"/>
+        <w:rPr>
+          <w:rFonts w:ascii="Consolas" w:eastAsia="Times New Roman" w:hAnsi="Consolas" w:cs="Times New Roman"/>
+          <w:color w:val="D4D4D4"/>
+          <w:sz w:val="16"/>
+          <w:szCs w:val="16"/>
+        </w:rPr>
+      </w:pPr>
+      <w:r>
+        <w:rPr>
+          <w:rFonts w:ascii="Consolas" w:eastAsia="Times New Roman" w:hAnsi="Consolas" w:cs="Times New Roman"/>
+          <w:color w:val="D4D4D4"/>
+          <w:sz w:val="16"/>
+          <w:szCs w:val="16"/>
+        </w:rPr>
+        <w:t xml:space="preserve">  </w:t>
+      </w:r>
+      <w:r>
+        <w:rPr>
+          <w:rFonts w:ascii="Consolas" w:eastAsia="Times New Roman" w:hAnsi="Consolas" w:cs="Times New Roman"/>
+          <w:color w:val="569CD6"/>
+          <w:sz w:val="16"/>
+          <w:szCs w:val="16"/>
+        </w:rPr>
+        <w:t>const</w:t>
+      </w:r>
+      <w:r>
+        <w:rPr>
+          <w:rFonts w:ascii="Consolas" w:eastAsia="Times New Roman" w:hAnsi="Consolas" w:cs="Times New Roman"/>
+          <w:color w:val="D4D4D4"/>
+          <w:sz w:val="16"/>
+          <w:szCs w:val="16"/>
+        </w:rPr>
+        <w:t xml:space="preserve"> [</w:t>
+      </w:r>
+      <w:r>
+        <w:rPr>
+          <w:rFonts w:ascii="Consolas" w:eastAsia="Times New Roman" w:hAnsi="Consolas" w:cs="Times New Roman"/>
+          <w:color w:val="4FC1FF"/>
+          <w:sz w:val="16"/>
+          <w:szCs w:val="16"/>
+        </w:rPr>
+        <w:t>numberOfClicks</w:t>
+      </w:r>
+      <w:r>
+        <w:rPr>
+          <w:rFonts w:ascii="Consolas" w:eastAsia="Times New Roman" w:hAnsi="Consolas" w:cs="Times New Roman"/>
+          <w:color w:val="D4D4D4"/>
+          <w:sz w:val="16"/>
+          <w:szCs w:val="16"/>
+        </w:rPr>
+        <w:t xml:space="preserve">, </w:t>
+      </w:r>
+      <w:r>
+        <w:rPr>
+          <w:rFonts w:ascii="Consolas" w:eastAsia="Times New Roman" w:hAnsi="Consolas" w:cs="Times New Roman"/>
+          <w:color w:val="DCDCAA"/>
+          <w:sz w:val="16"/>
+          <w:szCs w:val="16"/>
+        </w:rPr>
+        <w:t>setNumberOfClicks</w:t>
+      </w:r>
+      <w:r>
+        <w:rPr>
+          <w:rFonts w:ascii="Consolas" w:eastAsia="Times New Roman" w:hAnsi="Consolas" w:cs="Times New Roman"/>
+          <w:color w:val="D4D4D4"/>
+          <w:sz w:val="16"/>
+          <w:szCs w:val="16"/>
+        </w:rPr>
+        <w:t xml:space="preserve">] = </w:t>
+      </w:r>
+      <w:r>
+        <w:rPr>
+          <w:rFonts w:ascii="Consolas" w:eastAsia="Times New Roman" w:hAnsi="Consolas" w:cs="Times New Roman"/>
+          <w:color w:val="DCDCAA"/>
+          <w:sz w:val="16"/>
+          <w:szCs w:val="16"/>
+        </w:rPr>
+        <w:t>useRecoilState</w:t>
+      </w:r>
+      <w:r>
+        <w:rPr>
+          <w:rFonts w:ascii="Consolas" w:eastAsia="Times New Roman" w:hAnsi="Consolas" w:cs="Times New Roman"/>
+          <w:color w:val="D4D4D4"/>
+          <w:sz w:val="16"/>
+          <w:szCs w:val="16"/>
+        </w:rPr>
+        <w:t>(</w:t>
+      </w:r>
+      <w:r>
+        <w:rPr>
+          <w:rFonts w:ascii="Consolas" w:eastAsia="Times New Roman" w:hAnsi="Consolas" w:cs="Times New Roman"/>
+          <w:color w:val="4FC1FF"/>
+          <w:sz w:val="16"/>
+          <w:szCs w:val="16"/>
+        </w:rPr>
+        <w:t>counterState</w:t>
+      </w:r>
+      <w:r>
+        <w:rPr>
+          <w:rFonts w:ascii="Consolas" w:eastAsia="Times New Roman" w:hAnsi="Consolas" w:cs="Times New Roman"/>
+          <w:color w:val="D4D4D4"/>
+          <w:sz w:val="16"/>
+          <w:szCs w:val="16"/>
+        </w:rPr>
+        <w:t>);</w:t>
+      </w:r>
+    </w:p>
+    <w:p>
+      <w:pPr>
+        <w:shd w:val="clear" w:color="auto" w:fill="1E1E1E"/>
+        <w:spacing w:after="0" w:line="240" w:lineRule="auto"/>
+        <w:rPr>
+          <w:rFonts w:ascii="Consolas" w:eastAsia="Times New Roman" w:hAnsi="Consolas" w:cs="Times New Roman"/>
+          <w:color w:val="D4D4D4"/>
+          <w:sz w:val="16"/>
+          <w:szCs w:val="16"/>
+        </w:rPr>
+      </w:pPr>
+      <w:r>
+        <w:rPr>
+          <w:rFonts w:ascii="Consolas" w:eastAsia="Times New Roman" w:hAnsi="Consolas" w:cs="Times New Roman"/>
+          <w:color w:val="D4D4D4"/>
+          <w:sz w:val="16"/>
+          <w:szCs w:val="16"/>
+        </w:rPr>
+        <w:t xml:space="preserve">  </w:t>
+      </w:r>
+      <w:r>
+        <w:rPr>
+          <w:rFonts w:ascii="Consolas" w:eastAsia="Times New Roman" w:hAnsi="Consolas" w:cs="Times New Roman"/>
+          <w:color w:val="569CD6"/>
+          <w:sz w:val="16"/>
+          <w:szCs w:val="16"/>
+        </w:rPr>
+        <w:t>const</w:t>
+      </w:r>
+      <w:r>
+        <w:rPr>
+          <w:rFonts w:ascii="Consolas" w:eastAsia="Times New Roman" w:hAnsi="Consolas" w:cs="Times New Roman"/>
+          <w:color w:val="D4D4D4"/>
+          <w:sz w:val="16"/>
+          <w:szCs w:val="16"/>
+        </w:rPr>
+        <w:t xml:space="preserve"> [</w:t>
+      </w:r>
+      <w:r>
+        <w:rPr>
+          <w:rFonts w:ascii="Consolas" w:eastAsia="Times New Roman" w:hAnsi="Consolas" w:cs="Times New Roman"/>
+          <w:color w:val="4FC1FF"/>
+          <w:sz w:val="16"/>
+          <w:szCs w:val="16"/>
+        </w:rPr>
+        <w:t>incrementBy</w:t>
+      </w:r>
+      <w:r>
+        <w:rPr>
+          <w:rFonts w:ascii="Consolas" w:eastAsia="Times New Roman" w:hAnsi="Consolas" w:cs="Times New Roman"/>
+          <w:color w:val="D4D4D4"/>
+          <w:sz w:val="16"/>
+          <w:szCs w:val="16"/>
+        </w:rPr>
+        <w:t xml:space="preserve">, </w:t>
+      </w:r>
+      <w:r>
+        <w:rPr>
+          <w:rFonts w:ascii="Consolas" w:eastAsia="Times New Roman" w:hAnsi="Consolas" w:cs="Times New Roman"/>
+          <w:color w:val="DCDCAA"/>
+          <w:sz w:val="16"/>
+          <w:szCs w:val="16"/>
+        </w:rPr>
+        <w:t>setIncrementBy</w:t>
+      </w:r>
+      <w:r>
+        <w:rPr>
+          <w:rFonts w:ascii="Consolas" w:eastAsia="Times New Roman" w:hAnsi="Consolas" w:cs="Times New Roman"/>
+          <w:color w:val="D4D4D4"/>
+          <w:sz w:val="16"/>
+          <w:szCs w:val="16"/>
+        </w:rPr>
+        <w:t xml:space="preserve">] = </w:t>
+      </w:r>
+      <w:r>
+        <w:rPr>
+          <w:rFonts w:ascii="Consolas" w:eastAsia="Times New Roman" w:hAnsi="Consolas" w:cs="Times New Roman"/>
+          <w:color w:val="DCDCAA"/>
+          <w:sz w:val="16"/>
+          <w:szCs w:val="16"/>
+        </w:rPr>
+        <w:t>useRecoilState</w:t>
+      </w:r>
+      <w:r>
+        <w:rPr>
+          <w:rFonts w:ascii="Consolas" w:eastAsia="Times New Roman" w:hAnsi="Consolas" w:cs="Times New Roman"/>
+          <w:color w:val="D4D4D4"/>
+          <w:sz w:val="16"/>
+          <w:szCs w:val="16"/>
+        </w:rPr>
+        <w:t>(</w:t>
+      </w:r>
+      <w:r>
+        <w:rPr>
+          <w:rFonts w:ascii="Consolas" w:eastAsia="Times New Roman" w:hAnsi="Consolas" w:cs="Times New Roman"/>
+          <w:color w:val="4FC1FF"/>
+          <w:sz w:val="16"/>
+          <w:szCs w:val="16"/>
+        </w:rPr>
+        <w:t>incrementByState</w:t>
+      </w:r>
+      <w:r>
+        <w:rPr>
+          <w:rFonts w:ascii="Consolas" w:eastAsia="Times New Roman" w:hAnsi="Consolas" w:cs="Times New Roman"/>
+          <w:color w:val="D4D4D4"/>
+          <w:sz w:val="16"/>
+          <w:szCs w:val="16"/>
+        </w:rPr>
+        <w:t>);</w:t>
+      </w:r>
+    </w:p>
+    <w:p>
+      <w:pPr>
+        <w:shd w:val="clear" w:color="auto" w:fill="1E1E1E"/>
+        <w:spacing w:after="0" w:line="240" w:lineRule="auto"/>
+        <w:rPr>
+          <w:rFonts w:ascii="Consolas" w:eastAsia="Times New Roman" w:hAnsi="Consolas" w:cs="Times New Roman"/>
+          <w:color w:val="D4D4D4"/>
+          <w:sz w:val="16"/>
+          <w:szCs w:val="16"/>
+        </w:rPr>
+      </w:pPr>
+    </w:p>
+    <w:p>
+      <w:pPr>
+        <w:shd w:val="clear" w:color="auto" w:fill="1E1E1E"/>
+        <w:spacing w:after="0" w:line="240" w:lineRule="auto"/>
+        <w:rPr>
+          <w:rFonts w:ascii="Consolas" w:eastAsia="Times New Roman" w:hAnsi="Consolas" w:cs="Times New Roman"/>
+          <w:color w:val="D4D4D4"/>
+          <w:sz w:val="16"/>
+          <w:szCs w:val="16"/>
+        </w:rPr>
+      </w:pPr>
+      <w:r>
+        <w:rPr>
+          <w:rFonts w:ascii="Consolas" w:eastAsia="Times New Roman" w:hAnsi="Consolas" w:cs="Times New Roman"/>
+          <w:color w:val="D4D4D4"/>
+          <w:sz w:val="16"/>
+          <w:szCs w:val="16"/>
+        </w:rPr>
+        <w:t xml:space="preserve">  </w:t>
+      </w:r>
+      <w:r>
+        <w:rPr>
+          <w:rFonts w:ascii="Consolas" w:eastAsia="Times New Roman" w:hAnsi="Consolas" w:cs="Times New Roman"/>
+          <w:color w:val="C586C0"/>
+          <w:sz w:val="16"/>
+          <w:szCs w:val="16"/>
+        </w:rPr>
+        <w:t>return</w:t>
+      </w:r>
+      <w:r>
+        <w:rPr>
+          <w:rFonts w:ascii="Consolas" w:eastAsia="Times New Roman" w:hAnsi="Consolas" w:cs="Times New Roman"/>
+          <w:color w:val="D4D4D4"/>
+          <w:sz w:val="16"/>
+          <w:szCs w:val="16"/>
+        </w:rPr>
+        <w:t xml:space="preserve"> (</w:t>
+      </w:r>
+    </w:p>
+    <w:p>
+      <w:pPr>
+        <w:shd w:val="clear" w:color="auto" w:fill="1E1E1E"/>
+        <w:spacing w:after="0" w:line="240" w:lineRule="auto"/>
+        <w:rPr>
+          <w:rFonts w:ascii="Consolas" w:eastAsia="Times New Roman" w:hAnsi="Consolas" w:cs="Times New Roman"/>
+          <w:color w:val="D4D4D4"/>
+          <w:sz w:val="16"/>
+          <w:szCs w:val="16"/>
+        </w:rPr>
+      </w:pPr>
+      <w:r>
+        <w:rPr>
+          <w:rFonts w:ascii="Consolas" w:eastAsia="Times New Roman" w:hAnsi="Consolas" w:cs="Times New Roman"/>
+          <w:color w:val="D4D4D4"/>
+          <w:sz w:val="16"/>
+          <w:szCs w:val="16"/>
+        </w:rPr>
+        <w:t xml:space="preserve">    </w:t>
+      </w:r>
+      <w:r>
+        <w:rPr>
+          <w:rFonts w:ascii="Consolas" w:eastAsia="Times New Roman" w:hAnsi="Consolas" w:cs="Times New Roman"/>
+          <w:color w:val="808080"/>
+          <w:sz w:val="16"/>
+          <w:szCs w:val="16"/>
+        </w:rPr>
+        <w:t>&lt;&gt;</w:t>
+      </w:r>
+    </w:p>
+    <w:p>
+      <w:pPr>
+        <w:shd w:val="clear" w:color="auto" w:fill="1E1E1E"/>
+        <w:spacing w:after="0" w:line="240" w:lineRule="auto"/>
+        <w:rPr>
+          <w:rFonts w:ascii="Consolas" w:eastAsia="Times New Roman" w:hAnsi="Consolas" w:cs="Times New Roman"/>
+          <w:color w:val="D4D4D4"/>
+          <w:sz w:val="16"/>
+          <w:szCs w:val="16"/>
+        </w:rPr>
+      </w:pPr>
+      <w:r>
+        <w:rPr>
+          <w:rFonts w:ascii="Consolas" w:eastAsia="Times New Roman" w:hAnsi="Consolas" w:cs="Times New Roman"/>
+          <w:color w:val="D4D4D4"/>
+          <w:sz w:val="16"/>
+          <w:szCs w:val="16"/>
+        </w:rPr>
+        <w:t xml:space="preserve">      </w:t>
+      </w:r>
+      <w:r>
+        <w:rPr>
+          <w:rFonts w:ascii="Consolas" w:eastAsia="Times New Roman" w:hAnsi="Consolas" w:cs="Times New Roman"/>
+          <w:color w:val="808080"/>
+          <w:sz w:val="16"/>
+          <w:szCs w:val="16"/>
+        </w:rPr>
+        <w:t>&lt;</w:t>
+      </w:r>
+      <w:r>
+        <w:rPr>
+          <w:rFonts w:ascii="Consolas" w:eastAsia="Times New Roman" w:hAnsi="Consolas" w:cs="Times New Roman"/>
+          <w:color w:val="569CD6"/>
+          <w:sz w:val="16"/>
+          <w:szCs w:val="16"/>
+        </w:rPr>
+        <w:t>p</w:t>
+      </w:r>
+      <w:r>
+        <w:rPr>
+          <w:rFonts w:ascii="Consolas" w:eastAsia="Times New Roman" w:hAnsi="Consolas" w:cs="Times New Roman"/>
+          <w:color w:val="808080"/>
+          <w:sz w:val="16"/>
+          <w:szCs w:val="16"/>
+        </w:rPr>
+        <w:t>&gt;</w:t>
+      </w:r>
+      <w:r>
+        <w:rPr>
+          <w:rFonts w:ascii="Consolas" w:eastAsia="Times New Roman" w:hAnsi="Consolas" w:cs="Times New Roman"/>
+          <w:color w:val="D4D4D4"/>
+          <w:sz w:val="16"/>
+          <w:szCs w:val="16"/>
+        </w:rPr>
+        <w:t xml:space="preserve">You have clicked the button </w:t>
+      </w:r>
+      <w:r>
+        <w:rPr>
+          <w:rFonts w:ascii="Consolas" w:eastAsia="Times New Roman" w:hAnsi="Consolas" w:cs="Times New Roman"/>
+          <w:color w:val="569CD6"/>
+          <w:sz w:val="16"/>
+          <w:szCs w:val="16"/>
+        </w:rPr>
+        <w:t>{</w:t>
+      </w:r>
+      <w:r>
+        <w:rPr>
+          <w:rFonts w:ascii="Consolas" w:eastAsia="Times New Roman" w:hAnsi="Consolas" w:cs="Times New Roman"/>
+          <w:color w:val="4FC1FF"/>
+          <w:sz w:val="16"/>
+          <w:szCs w:val="16"/>
+        </w:rPr>
+        <w:t>numberOfClicks</w:t>
+      </w:r>
+      <w:r>
+        <w:rPr>
+          <w:rFonts w:ascii="Consolas" w:eastAsia="Times New Roman" w:hAnsi="Consolas" w:cs="Times New Roman"/>
+          <w:color w:val="569CD6"/>
+          <w:sz w:val="16"/>
+          <w:szCs w:val="16"/>
+        </w:rPr>
+        <w:t>}</w:t>
+      </w:r>
+      <w:r>
+        <w:rPr>
+          <w:rFonts w:ascii="Consolas" w:eastAsia="Times New Roman" w:hAnsi="Consolas" w:cs="Times New Roman"/>
+          <w:color w:val="D4D4D4"/>
+          <w:sz w:val="16"/>
+          <w:szCs w:val="16"/>
+        </w:rPr>
+        <w:t xml:space="preserve"> times.</w:t>
+      </w:r>
+      <w:r>
+        <w:rPr>
+          <w:rFonts w:ascii="Consolas" w:eastAsia="Times New Roman" w:hAnsi="Consolas" w:cs="Times New Roman"/>
+          <w:color w:val="808080"/>
+          <w:sz w:val="16"/>
+          <w:szCs w:val="16"/>
+        </w:rPr>
+        <w:t>&lt;/</w:t>
+      </w:r>
+      <w:r>
+        <w:rPr>
+          <w:rFonts w:ascii="Consolas" w:eastAsia="Times New Roman" w:hAnsi="Consolas" w:cs="Times New Roman"/>
+          <w:color w:val="569CD6"/>
+          <w:sz w:val="16"/>
+          <w:szCs w:val="16"/>
+        </w:rPr>
+        <w:t>p</w:t>
+      </w:r>
+      <w:r>
+        <w:rPr>
+          <w:rFonts w:ascii="Consolas" w:eastAsia="Times New Roman" w:hAnsi="Consolas" w:cs="Times New Roman"/>
+          <w:color w:val="808080"/>
+          <w:sz w:val="16"/>
+          <w:szCs w:val="16"/>
+        </w:rPr>
+        <w:t>&gt;</w:t>
+      </w:r>
+    </w:p>
+    <w:p>
+      <w:pPr>
+        <w:shd w:val="clear" w:color="auto" w:fill="1E1E1E"/>
+        <w:spacing w:after="0" w:line="240" w:lineRule="auto"/>
+        <w:rPr>
+          <w:rFonts w:ascii="Consolas" w:eastAsia="Times New Roman" w:hAnsi="Consolas" w:cs="Times New Roman"/>
+          <w:color w:val="D4D4D4"/>
+          <w:sz w:val="16"/>
+          <w:szCs w:val="16"/>
+        </w:rPr>
+      </w:pPr>
+      <w:r>
+        <w:rPr>
+          <w:rFonts w:ascii="Consolas" w:eastAsia="Times New Roman" w:hAnsi="Consolas" w:cs="Times New Roman"/>
+          <w:color w:val="D4D4D4"/>
+          <w:sz w:val="16"/>
+          <w:szCs w:val="16"/>
+        </w:rPr>
+        <w:t xml:space="preserve">      </w:t>
+      </w:r>
+      <w:r>
+        <w:rPr>
+          <w:rFonts w:ascii="Consolas" w:eastAsia="Times New Roman" w:hAnsi="Consolas" w:cs="Times New Roman"/>
+          <w:color w:val="808080"/>
+          <w:sz w:val="16"/>
+          <w:szCs w:val="16"/>
+        </w:rPr>
+        <w:t>&lt;</w:t>
+      </w:r>
+      <w:r>
+        <w:rPr>
+          <w:rFonts w:ascii="Consolas" w:eastAsia="Times New Roman" w:hAnsi="Consolas" w:cs="Times New Roman"/>
+          <w:color w:val="569CD6"/>
+          <w:sz w:val="16"/>
+          <w:szCs w:val="16"/>
+        </w:rPr>
+        <w:t>label</w:t>
+      </w:r>
+      <w:r>
+        <w:rPr>
+          <w:rFonts w:ascii="Consolas" w:eastAsia="Times New Roman" w:hAnsi="Consolas" w:cs="Times New Roman"/>
+          <w:color w:val="808080"/>
+          <w:sz w:val="16"/>
+          <w:szCs w:val="16"/>
+        </w:rPr>
+        <w:t>&gt;</w:t>
+      </w:r>
+    </w:p>
+    <w:p>
+      <w:pPr>
+        <w:shd w:val="clear" w:color="auto" w:fill="1E1E1E"/>
+        <w:spacing w:after="0" w:line="240" w:lineRule="auto"/>
+        <w:rPr>
+          <w:rFonts w:ascii="Consolas" w:eastAsia="Times New Roman" w:hAnsi="Consolas" w:cs="Times New Roman"/>
+          <w:color w:val="D4D4D4"/>
+          <w:sz w:val="16"/>
+          <w:szCs w:val="16"/>
+        </w:rPr>
+      </w:pPr>
+      <w:r>
+        <w:rPr>
+          <w:rFonts w:ascii="Consolas" w:eastAsia="Times New Roman" w:hAnsi="Consolas" w:cs="Times New Roman"/>
+          <w:color w:val="D4D4D4"/>
+          <w:sz w:val="16"/>
+          <w:szCs w:val="16"/>
+        </w:rPr>
+        <w:t>        Increment By:</w:t>
+      </w:r>
+    </w:p>
+    <w:p>
+      <w:pPr>
+        <w:shd w:val="clear" w:color="auto" w:fill="1E1E1E"/>
+        <w:spacing w:after="0" w:line="240" w:lineRule="auto"/>
+        <w:rPr>
+          <w:rFonts w:ascii="Consolas" w:eastAsia="Times New Roman" w:hAnsi="Consolas" w:cs="Times New Roman"/>
+          <w:color w:val="D4D4D4"/>
+          <w:sz w:val="16"/>
+          <w:szCs w:val="16"/>
+        </w:rPr>
+      </w:pPr>
+      <w:r>
+        <w:rPr>
+          <w:rFonts w:ascii="Consolas" w:eastAsia="Times New Roman" w:hAnsi="Consolas" w:cs="Times New Roman"/>
+          <w:color w:val="D4D4D4"/>
+          <w:sz w:val="16"/>
+          <w:szCs w:val="16"/>
+        </w:rPr>
+        <w:t xml:space="preserve">        </w:t>
+      </w:r>
+      <w:r>
+        <w:rPr>
+          <w:rFonts w:ascii="Consolas" w:eastAsia="Times New Roman" w:hAnsi="Consolas" w:cs="Times New Roman"/>
+          <w:color w:val="808080"/>
+          <w:sz w:val="16"/>
+          <w:szCs w:val="16"/>
+        </w:rPr>
+        <w:t>&lt;</w:t>
+      </w:r>
+      <w:r>
+        <w:rPr>
+          <w:rFonts w:ascii="Consolas" w:eastAsia="Times New Roman" w:hAnsi="Consolas" w:cs="Times New Roman"/>
+          <w:color w:val="569CD6"/>
+          <w:sz w:val="16"/>
+          <w:szCs w:val="16"/>
+        </w:rPr>
+        <w:t>input</w:t>
+      </w:r>
+    </w:p>
+    <w:p>
+      <w:pPr>
+        <w:shd w:val="clear" w:color="auto" w:fill="1E1E1E"/>
+        <w:spacing w:after="0" w:line="240" w:lineRule="auto"/>
+        <w:rPr>
+          <w:rFonts w:ascii="Consolas" w:eastAsia="Times New Roman" w:hAnsi="Consolas" w:cs="Times New Roman"/>
+          <w:color w:val="D4D4D4"/>
+          <w:sz w:val="16"/>
+          <w:szCs w:val="16"/>
+        </w:rPr>
+      </w:pPr>
+      <w:r>
+        <w:rPr>
+          <w:rFonts w:ascii="Consolas" w:eastAsia="Times New Roman" w:hAnsi="Consolas" w:cs="Times New Roman"/>
+          <w:color w:val="D4D4D4"/>
+          <w:sz w:val="16"/>
+          <w:szCs w:val="16"/>
+        </w:rPr>
+        <w:t xml:space="preserve">          </w:t>
+      </w:r>
+      <w:r>
+        <w:rPr>
+          <w:rFonts w:ascii="Consolas" w:eastAsia="Times New Roman" w:hAnsi="Consolas" w:cs="Times New Roman"/>
+          <w:color w:val="9CDCFE"/>
+          <w:sz w:val="16"/>
+          <w:szCs w:val="16"/>
+        </w:rPr>
+        <w:t>value</w:t>
+      </w:r>
+      <w:r>
+        <w:rPr>
+          <w:rFonts w:ascii="Consolas" w:eastAsia="Times New Roman" w:hAnsi="Consolas" w:cs="Times New Roman"/>
+          <w:color w:val="D4D4D4"/>
+          <w:sz w:val="16"/>
+          <w:szCs w:val="16"/>
+        </w:rPr>
+        <w:t>=</w:t>
+      </w:r>
+      <w:r>
+        <w:rPr>
+          <w:rFonts w:ascii="Consolas" w:eastAsia="Times New Roman" w:hAnsi="Consolas" w:cs="Times New Roman"/>
+          <w:color w:val="569CD6"/>
+          <w:sz w:val="16"/>
+          <w:szCs w:val="16"/>
+        </w:rPr>
+        <w:t>{</w:t>
+      </w:r>
+      <w:r>
+        <w:rPr>
+          <w:rFonts w:ascii="Consolas" w:eastAsia="Times New Roman" w:hAnsi="Consolas" w:cs="Times New Roman"/>
+          <w:color w:val="4FC1FF"/>
+          <w:sz w:val="16"/>
+          <w:szCs w:val="16"/>
+        </w:rPr>
+        <w:t>incrementBy</w:t>
+      </w:r>
+      <w:r>
+        <w:rPr>
+          <w:rFonts w:ascii="Consolas" w:eastAsia="Times New Roman" w:hAnsi="Consolas" w:cs="Times New Roman"/>
+          <w:color w:val="569CD6"/>
+          <w:sz w:val="16"/>
+          <w:szCs w:val="16"/>
+        </w:rPr>
+        <w:t>}</w:t>
+      </w:r>
+    </w:p>
+    <w:p>
+      <w:pPr>
+        <w:shd w:val="clear" w:color="auto" w:fill="1E1E1E"/>
+        <w:spacing w:after="0" w:line="240" w:lineRule="auto"/>
+        <w:rPr>
+          <w:rFonts w:ascii="Consolas" w:eastAsia="Times New Roman" w:hAnsi="Consolas" w:cs="Times New Roman"/>
+          <w:color w:val="D4D4D4"/>
+          <w:sz w:val="16"/>
+          <w:szCs w:val="16"/>
+        </w:rPr>
+      </w:pPr>
+      <w:r>
+        <w:rPr>
+          <w:rFonts w:ascii="Consolas" w:eastAsia="Times New Roman" w:hAnsi="Consolas" w:cs="Times New Roman"/>
+          <w:color w:val="D4D4D4"/>
+          <w:sz w:val="16"/>
+          <w:szCs w:val="16"/>
+        </w:rPr>
+        <w:t xml:space="preserve">          </w:t>
+      </w:r>
+      <w:r>
+        <w:rPr>
+          <w:rFonts w:ascii="Consolas" w:eastAsia="Times New Roman" w:hAnsi="Consolas" w:cs="Times New Roman"/>
+          <w:color w:val="9CDCFE"/>
+          <w:sz w:val="16"/>
+          <w:szCs w:val="16"/>
+        </w:rPr>
+        <w:t>onChange</w:t>
+      </w:r>
+      <w:r>
+        <w:rPr>
+          <w:rFonts w:ascii="Consolas" w:eastAsia="Times New Roman" w:hAnsi="Consolas" w:cs="Times New Roman"/>
+          <w:color w:val="D4D4D4"/>
+          <w:sz w:val="16"/>
+          <w:szCs w:val="16"/>
+        </w:rPr>
+        <w:t>=</w:t>
+      </w:r>
+      <w:r>
+        <w:rPr>
+          <w:rFonts w:ascii="Consolas" w:eastAsia="Times New Roman" w:hAnsi="Consolas" w:cs="Times New Roman"/>
+          <w:color w:val="569CD6"/>
+          <w:sz w:val="16"/>
+          <w:szCs w:val="16"/>
+        </w:rPr>
+        <w:t>{</w:t>
+      </w:r>
+      <w:r>
+        <w:rPr>
+          <w:rFonts w:ascii="Consolas" w:eastAsia="Times New Roman" w:hAnsi="Consolas" w:cs="Times New Roman"/>
+          <w:color w:val="D4D4D4"/>
+          <w:sz w:val="16"/>
+          <w:szCs w:val="16"/>
+        </w:rPr>
+        <w:t>(</w:t>
+      </w:r>
+      <w:r>
+        <w:rPr>
+          <w:rFonts w:ascii="Consolas" w:eastAsia="Times New Roman" w:hAnsi="Consolas" w:cs="Times New Roman"/>
+          <w:color w:val="9CDCFE"/>
+          <w:sz w:val="16"/>
+          <w:szCs w:val="16"/>
+        </w:rPr>
+        <w:t>e</w:t>
+      </w:r>
+      <w:r>
+        <w:rPr>
+          <w:rFonts w:ascii="Consolas" w:eastAsia="Times New Roman" w:hAnsi="Consolas" w:cs="Times New Roman"/>
+          <w:color w:val="D4D4D4"/>
+          <w:sz w:val="16"/>
+          <w:szCs w:val="16"/>
+        </w:rPr>
+        <w:t xml:space="preserve">) </w:t>
+      </w:r>
+      <w:r>
+        <w:rPr>
+          <w:rFonts w:ascii="Consolas" w:eastAsia="Times New Roman" w:hAnsi="Consolas" w:cs="Times New Roman"/>
+          <w:color w:val="569CD6"/>
+          <w:sz w:val="16"/>
+          <w:szCs w:val="16"/>
+        </w:rPr>
+        <w:t>=&gt;</w:t>
+      </w:r>
+      <w:r>
+        <w:rPr>
+          <w:rFonts w:ascii="Consolas" w:eastAsia="Times New Roman" w:hAnsi="Consolas" w:cs="Times New Roman"/>
+          <w:color w:val="D4D4D4"/>
+          <w:sz w:val="16"/>
+          <w:szCs w:val="16"/>
+        </w:rPr>
+        <w:t xml:space="preserve"> </w:t>
+      </w:r>
+      <w:r>
+        <w:rPr>
+          <w:rFonts w:ascii="Consolas" w:eastAsia="Times New Roman" w:hAnsi="Consolas" w:cs="Times New Roman"/>
+          <w:color w:val="DCDCAA"/>
+          <w:sz w:val="16"/>
+          <w:szCs w:val="16"/>
+        </w:rPr>
+        <w:t>setIncrementBy</w:t>
+      </w:r>
+      <w:r>
+        <w:rPr>
+          <w:rFonts w:ascii="Consolas" w:eastAsia="Times New Roman" w:hAnsi="Consolas" w:cs="Times New Roman"/>
+          <w:color w:val="D4D4D4"/>
+          <w:sz w:val="16"/>
+          <w:szCs w:val="16"/>
+        </w:rPr>
+        <w:t>(</w:t>
+      </w:r>
+      <w:r>
+        <w:rPr>
+          <w:rFonts w:ascii="Consolas" w:eastAsia="Times New Roman" w:hAnsi="Consolas" w:cs="Times New Roman"/>
+          <w:color w:val="4EC9B0"/>
+          <w:sz w:val="16"/>
+          <w:szCs w:val="16"/>
+        </w:rPr>
+        <w:t>Number</w:t>
+      </w:r>
+      <w:r>
+        <w:rPr>
+          <w:rFonts w:ascii="Consolas" w:eastAsia="Times New Roman" w:hAnsi="Consolas" w:cs="Times New Roman"/>
+          <w:color w:val="D4D4D4"/>
+          <w:sz w:val="16"/>
+          <w:szCs w:val="16"/>
+        </w:rPr>
+        <w:t>(</w:t>
+      </w:r>
+      <w:r>
+        <w:rPr>
+          <w:rFonts w:ascii="Consolas" w:eastAsia="Times New Roman" w:hAnsi="Consolas" w:cs="Times New Roman"/>
+          <w:color w:val="9CDCFE"/>
+          <w:sz w:val="16"/>
+          <w:szCs w:val="16"/>
+        </w:rPr>
+        <w:t>e</w:t>
+      </w:r>
+      <w:r>
+        <w:rPr>
+          <w:rFonts w:ascii="Consolas" w:eastAsia="Times New Roman" w:hAnsi="Consolas" w:cs="Times New Roman"/>
+          <w:color w:val="D4D4D4"/>
+          <w:sz w:val="16"/>
+          <w:szCs w:val="16"/>
+        </w:rPr>
+        <w:t>.</w:t>
+      </w:r>
+      <w:r>
+        <w:rPr>
+          <w:rFonts w:ascii="Consolas" w:eastAsia="Times New Roman" w:hAnsi="Consolas" w:cs="Times New Roman"/>
+          <w:color w:val="9CDCFE"/>
+          <w:sz w:val="16"/>
+          <w:szCs w:val="16"/>
+        </w:rPr>
+        <w:t>target</w:t>
+      </w:r>
+      <w:r>
+        <w:rPr>
+          <w:rFonts w:ascii="Consolas" w:eastAsia="Times New Roman" w:hAnsi="Consolas" w:cs="Times New Roman"/>
+          <w:color w:val="D4D4D4"/>
+          <w:sz w:val="16"/>
+          <w:szCs w:val="16"/>
+        </w:rPr>
+        <w:t>.</w:t>
+      </w:r>
+      <w:r>
+        <w:rPr>
+          <w:rFonts w:ascii="Consolas" w:eastAsia="Times New Roman" w:hAnsi="Consolas" w:cs="Times New Roman"/>
+          <w:color w:val="9CDCFE"/>
+          <w:sz w:val="16"/>
+          <w:szCs w:val="16"/>
+        </w:rPr>
+        <w:t>value</w:t>
+      </w:r>
+      <w:r>
+        <w:rPr>
+          <w:rFonts w:ascii="Consolas" w:eastAsia="Times New Roman" w:hAnsi="Consolas" w:cs="Times New Roman"/>
+          <w:color w:val="D4D4D4"/>
+          <w:sz w:val="16"/>
+          <w:szCs w:val="16"/>
+        </w:rPr>
+        <w:t>))</w:t>
+      </w:r>
+      <w:r>
+        <w:rPr>
+          <w:rFonts w:ascii="Consolas" w:eastAsia="Times New Roman" w:hAnsi="Consolas" w:cs="Times New Roman"/>
+          <w:color w:val="569CD6"/>
+          <w:sz w:val="16"/>
+          <w:szCs w:val="16"/>
+        </w:rPr>
+        <w:t>}</w:t>
+      </w:r>
+    </w:p>
+    <w:p>
+      <w:pPr>
+        <w:shd w:val="clear" w:color="auto" w:fill="1E1E1E"/>
+        <w:spacing w:after="0" w:line="240" w:lineRule="auto"/>
+        <w:rPr>
+          <w:rFonts w:ascii="Consolas" w:eastAsia="Times New Roman" w:hAnsi="Consolas" w:cs="Times New Roman"/>
+          <w:color w:val="D4D4D4"/>
+          <w:sz w:val="16"/>
+          <w:szCs w:val="16"/>
+        </w:rPr>
+      </w:pPr>
+      <w:r>
+        <w:rPr>
+          <w:rFonts w:ascii="Consolas" w:eastAsia="Times New Roman" w:hAnsi="Consolas" w:cs="Times New Roman"/>
+          <w:color w:val="D4D4D4"/>
+          <w:sz w:val="16"/>
+          <w:szCs w:val="16"/>
+        </w:rPr>
+        <w:t xml:space="preserve">          </w:t>
+      </w:r>
+      <w:r>
+        <w:rPr>
+          <w:rFonts w:ascii="Consolas" w:eastAsia="Times New Roman" w:hAnsi="Consolas" w:cs="Times New Roman"/>
+          <w:color w:val="9CDCFE"/>
+          <w:sz w:val="16"/>
+          <w:szCs w:val="16"/>
+        </w:rPr>
+        <w:t>type</w:t>
+      </w:r>
+      <w:r>
+        <w:rPr>
+          <w:rFonts w:ascii="Consolas" w:eastAsia="Times New Roman" w:hAnsi="Consolas" w:cs="Times New Roman"/>
+          <w:color w:val="D4D4D4"/>
+          <w:sz w:val="16"/>
+          <w:szCs w:val="16"/>
+        </w:rPr>
+        <w:t>=</w:t>
+      </w:r>
+      <w:r>
+        <w:rPr>
+          <w:rFonts w:ascii="Consolas" w:eastAsia="Times New Roman" w:hAnsi="Consolas" w:cs="Times New Roman"/>
+          <w:color w:val="CE9178"/>
+          <w:sz w:val="16"/>
+          <w:szCs w:val="16"/>
+        </w:rPr>
+        <w:t>"number"</w:t>
+      </w:r>
+    </w:p>
+    <w:p>
+      <w:pPr>
+        <w:shd w:val="clear" w:color="auto" w:fill="1E1E1E"/>
+        <w:spacing w:after="0" w:line="240" w:lineRule="auto"/>
+        <w:rPr>
+          <w:rFonts w:ascii="Consolas" w:eastAsia="Times New Roman" w:hAnsi="Consolas" w:cs="Times New Roman"/>
+          <w:color w:val="D4D4D4"/>
+          <w:sz w:val="16"/>
+          <w:szCs w:val="16"/>
+        </w:rPr>
+      </w:pPr>
+      <w:r>
+        <w:rPr>
+          <w:rFonts w:ascii="Consolas" w:eastAsia="Times New Roman" w:hAnsi="Consolas" w:cs="Times New Roman"/>
+          <w:color w:val="D4D4D4"/>
+          <w:sz w:val="16"/>
+          <w:szCs w:val="16"/>
+        </w:rPr>
+        <w:t xml:space="preserve">        </w:t>
+      </w:r>
+      <w:r>
+        <w:rPr>
+          <w:rFonts w:ascii="Consolas" w:eastAsia="Times New Roman" w:hAnsi="Consolas" w:cs="Times New Roman"/>
+          <w:color w:val="808080"/>
+          <w:sz w:val="16"/>
+          <w:szCs w:val="16"/>
+        </w:rPr>
+        <w:t>/&gt;</w:t>
+      </w:r>
+    </w:p>
+    <w:p>
+      <w:pPr>
+        <w:shd w:val="clear" w:color="auto" w:fill="1E1E1E"/>
+        <w:spacing w:after="0" w:line="240" w:lineRule="auto"/>
+        <w:rPr>
+          <w:rFonts w:ascii="Consolas" w:eastAsia="Times New Roman" w:hAnsi="Consolas" w:cs="Times New Roman"/>
+          <w:color w:val="D4D4D4"/>
+          <w:sz w:val="16"/>
+          <w:szCs w:val="16"/>
+        </w:rPr>
+      </w:pPr>
+      <w:r>
+        <w:rPr>
+          <w:rFonts w:ascii="Consolas" w:eastAsia="Times New Roman" w:hAnsi="Consolas" w:cs="Times New Roman"/>
+          <w:color w:val="D4D4D4"/>
+          <w:sz w:val="16"/>
+          <w:szCs w:val="16"/>
+        </w:rPr>
+        <w:t xml:space="preserve">      </w:t>
+      </w:r>
+      <w:r>
+        <w:rPr>
+          <w:rFonts w:ascii="Consolas" w:eastAsia="Times New Roman" w:hAnsi="Consolas" w:cs="Times New Roman"/>
+          <w:color w:val="808080"/>
+          <w:sz w:val="16"/>
+          <w:szCs w:val="16"/>
+        </w:rPr>
+        <w:t>&lt;/</w:t>
+      </w:r>
+      <w:r>
+        <w:rPr>
+          <w:rFonts w:ascii="Consolas" w:eastAsia="Times New Roman" w:hAnsi="Consolas" w:cs="Times New Roman"/>
+          <w:color w:val="569CD6"/>
+          <w:sz w:val="16"/>
+          <w:szCs w:val="16"/>
+        </w:rPr>
+        <w:t>label</w:t>
+      </w:r>
+      <w:r>
+        <w:rPr>
+          <w:rFonts w:ascii="Consolas" w:eastAsia="Times New Roman" w:hAnsi="Consolas" w:cs="Times New Roman"/>
+          <w:color w:val="808080"/>
+          <w:sz w:val="16"/>
+          <w:szCs w:val="16"/>
+        </w:rPr>
+        <w:t>&gt;</w:t>
+      </w:r>
+    </w:p>
+    <w:p>
+      <w:pPr>
+        <w:shd w:val="clear" w:color="auto" w:fill="1E1E1E"/>
+        <w:spacing w:after="0" w:line="240" w:lineRule="auto"/>
+        <w:rPr>
+          <w:rFonts w:ascii="Consolas" w:eastAsia="Times New Roman" w:hAnsi="Consolas" w:cs="Times New Roman"/>
+          <w:color w:val="D4D4D4"/>
+          <w:sz w:val="16"/>
+          <w:szCs w:val="16"/>
+        </w:rPr>
+      </w:pPr>
+      <w:r>
+        <w:rPr>
+          <w:rFonts w:ascii="Consolas" w:eastAsia="Times New Roman" w:hAnsi="Consolas" w:cs="Times New Roman"/>
+          <w:color w:val="D4D4D4"/>
+          <w:sz w:val="16"/>
+          <w:szCs w:val="16"/>
+        </w:rPr>
+        <w:t xml:space="preserve">      </w:t>
+      </w:r>
+      <w:r>
+        <w:rPr>
+          <w:rFonts w:ascii="Consolas" w:eastAsia="Times New Roman" w:hAnsi="Consolas" w:cs="Times New Roman"/>
+          <w:color w:val="808080"/>
+          <w:sz w:val="16"/>
+          <w:szCs w:val="16"/>
+        </w:rPr>
+        <w:t>&lt;</w:t>
+      </w:r>
+      <w:r>
+        <w:rPr>
+          <w:rFonts w:ascii="Consolas" w:eastAsia="Times New Roman" w:hAnsi="Consolas" w:cs="Times New Roman"/>
+          <w:color w:val="569CD6"/>
+          <w:sz w:val="16"/>
+          <w:szCs w:val="16"/>
+        </w:rPr>
+        <w:t>button</w:t>
+      </w:r>
+      <w:r>
+        <w:rPr>
+          <w:rFonts w:ascii="Consolas" w:eastAsia="Times New Roman" w:hAnsi="Consolas" w:cs="Times New Roman"/>
+          <w:color w:val="D4D4D4"/>
+          <w:sz w:val="16"/>
+          <w:szCs w:val="16"/>
+        </w:rPr>
+        <w:t xml:space="preserve"> </w:t>
+      </w:r>
+      <w:r>
+        <w:rPr>
+          <w:rFonts w:ascii="Consolas" w:eastAsia="Times New Roman" w:hAnsi="Consolas" w:cs="Times New Roman"/>
+          <w:color w:val="9CDCFE"/>
+          <w:sz w:val="16"/>
+          <w:szCs w:val="16"/>
+        </w:rPr>
+        <w:t>onClick</w:t>
+      </w:r>
+      <w:r>
+        <w:rPr>
+          <w:rFonts w:ascii="Consolas" w:eastAsia="Times New Roman" w:hAnsi="Consolas" w:cs="Times New Roman"/>
+          <w:color w:val="D4D4D4"/>
+          <w:sz w:val="16"/>
+          <w:szCs w:val="16"/>
+        </w:rPr>
+        <w:t>=</w:t>
+      </w:r>
+      <w:r>
+        <w:rPr>
+          <w:rFonts w:ascii="Consolas" w:eastAsia="Times New Roman" w:hAnsi="Consolas" w:cs="Times New Roman"/>
+          <w:color w:val="569CD6"/>
+          <w:sz w:val="16"/>
+          <w:szCs w:val="16"/>
+        </w:rPr>
+        <w:t>{</w:t>
+      </w:r>
+      <w:r>
+        <w:rPr>
+          <w:rFonts w:ascii="Consolas" w:eastAsia="Times New Roman" w:hAnsi="Consolas" w:cs="Times New Roman"/>
+          <w:color w:val="D4D4D4"/>
+          <w:sz w:val="16"/>
+          <w:szCs w:val="16"/>
+        </w:rPr>
+        <w:t xml:space="preserve">() </w:t>
+      </w:r>
+      <w:r>
+        <w:rPr>
+          <w:rFonts w:ascii="Consolas" w:eastAsia="Times New Roman" w:hAnsi="Consolas" w:cs="Times New Roman"/>
+          <w:color w:val="569CD6"/>
+          <w:sz w:val="16"/>
+          <w:szCs w:val="16"/>
+        </w:rPr>
+        <w:t>=&gt;</w:t>
+      </w:r>
+      <w:r>
+        <w:rPr>
+          <w:rFonts w:ascii="Consolas" w:eastAsia="Times New Roman" w:hAnsi="Consolas" w:cs="Times New Roman"/>
+          <w:color w:val="D4D4D4"/>
+          <w:sz w:val="16"/>
+          <w:szCs w:val="16"/>
+        </w:rPr>
+        <w:t xml:space="preserve"> </w:t>
+      </w:r>
+      <w:r>
+        <w:rPr>
+          <w:rFonts w:ascii="Consolas" w:eastAsia="Times New Roman" w:hAnsi="Consolas" w:cs="Times New Roman"/>
+          <w:color w:val="DCDCAA"/>
+          <w:sz w:val="16"/>
+          <w:szCs w:val="16"/>
+        </w:rPr>
+        <w:t>setNumberOfClicks</w:t>
+      </w:r>
+      <w:r>
+        <w:rPr>
+          <w:rFonts w:ascii="Consolas" w:eastAsia="Times New Roman" w:hAnsi="Consolas" w:cs="Times New Roman"/>
+          <w:color w:val="D4D4D4"/>
+          <w:sz w:val="16"/>
+          <w:szCs w:val="16"/>
+        </w:rPr>
+        <w:t>(</w:t>
+      </w:r>
+      <w:r>
+        <w:rPr>
+          <w:rFonts w:ascii="Consolas" w:eastAsia="Times New Roman" w:hAnsi="Consolas" w:cs="Times New Roman"/>
+          <w:color w:val="4FC1FF"/>
+          <w:sz w:val="16"/>
+          <w:szCs w:val="16"/>
+        </w:rPr>
+        <w:t>numberOfClicks</w:t>
+      </w:r>
+      <w:r>
+        <w:rPr>
+          <w:rFonts w:ascii="Consolas" w:eastAsia="Times New Roman" w:hAnsi="Consolas" w:cs="Times New Roman"/>
+          <w:color w:val="D4D4D4"/>
+          <w:sz w:val="16"/>
+          <w:szCs w:val="16"/>
+        </w:rPr>
+        <w:t xml:space="preserve"> + </w:t>
+      </w:r>
+      <w:r>
+        <w:rPr>
+          <w:rFonts w:ascii="Consolas" w:eastAsia="Times New Roman" w:hAnsi="Consolas" w:cs="Times New Roman"/>
+          <w:color w:val="4FC1FF"/>
+          <w:sz w:val="16"/>
+          <w:szCs w:val="16"/>
+        </w:rPr>
+        <w:t>incrementBy</w:t>
+      </w:r>
+      <w:r>
+        <w:rPr>
+          <w:rFonts w:ascii="Consolas" w:eastAsia="Times New Roman" w:hAnsi="Consolas" w:cs="Times New Roman"/>
+          <w:color w:val="D4D4D4"/>
+          <w:sz w:val="16"/>
+          <w:szCs w:val="16"/>
+        </w:rPr>
+        <w:t>)</w:t>
+      </w:r>
+      <w:r>
+        <w:rPr>
+          <w:rFonts w:ascii="Consolas" w:eastAsia="Times New Roman" w:hAnsi="Consolas" w:cs="Times New Roman"/>
+          <w:color w:val="569CD6"/>
+          <w:sz w:val="16"/>
+          <w:szCs w:val="16"/>
+        </w:rPr>
+        <w:t>}</w:t>
+      </w:r>
+      <w:r>
+        <w:rPr>
+          <w:rFonts w:ascii="Consolas" w:eastAsia="Times New Roman" w:hAnsi="Consolas" w:cs="Times New Roman"/>
+          <w:color w:val="808080"/>
+          <w:sz w:val="16"/>
+          <w:szCs w:val="16"/>
+        </w:rPr>
+        <w:t>&gt;</w:t>
+      </w:r>
+    </w:p>
+    <w:p>
+      <w:pPr>
+        <w:shd w:val="clear" w:color="auto" w:fill="1E1E1E"/>
+        <w:spacing w:after="0" w:line="240" w:lineRule="auto"/>
+        <w:rPr>
+          <w:rFonts w:ascii="Consolas" w:eastAsia="Times New Roman" w:hAnsi="Consolas" w:cs="Times New Roman"/>
+          <w:color w:val="D4D4D4"/>
+          <w:sz w:val="16"/>
+          <w:szCs w:val="16"/>
+        </w:rPr>
+      </w:pPr>
+      <w:r>
+        <w:rPr>
+          <w:rFonts w:ascii="Consolas" w:eastAsia="Times New Roman" w:hAnsi="Consolas" w:cs="Times New Roman"/>
+          <w:color w:val="D4D4D4"/>
+          <w:sz w:val="16"/>
+          <w:szCs w:val="16"/>
+        </w:rPr>
+        <w:t>        Click</w:t>
+      </w:r>
+    </w:p>
+    <w:p>
+      <w:pPr>
+        <w:shd w:val="clear" w:color="auto" w:fill="1E1E1E"/>
+        <w:spacing w:after="0" w:line="240" w:lineRule="auto"/>
+        <w:rPr>
+          <w:rFonts w:ascii="Consolas" w:eastAsia="Times New Roman" w:hAnsi="Consolas" w:cs="Times New Roman"/>
+          <w:color w:val="D4D4D4"/>
+          <w:sz w:val="16"/>
+          <w:szCs w:val="16"/>
+        </w:rPr>
+      </w:pPr>
+      <w:r>
+        <w:rPr>
+          <w:rFonts w:ascii="Consolas" w:eastAsia="Times New Roman" w:hAnsi="Consolas" w:cs="Times New Roman"/>
+          <w:color w:val="D4D4D4"/>
+          <w:sz w:val="16"/>
+          <w:szCs w:val="16"/>
+        </w:rPr>
+        <w:t xml:space="preserve">      </w:t>
+      </w:r>
+      <w:r>
+        <w:rPr>
+          <w:rFonts w:ascii="Consolas" w:eastAsia="Times New Roman" w:hAnsi="Consolas" w:cs="Times New Roman"/>
+          <w:color w:val="808080"/>
+          <w:sz w:val="16"/>
+          <w:szCs w:val="16"/>
+        </w:rPr>
+        <w:t>&lt;/</w:t>
+      </w:r>
+      <w:r>
+        <w:rPr>
+          <w:rFonts w:ascii="Consolas" w:eastAsia="Times New Roman" w:hAnsi="Consolas" w:cs="Times New Roman"/>
+          <w:color w:val="569CD6"/>
+          <w:sz w:val="16"/>
+          <w:szCs w:val="16"/>
+        </w:rPr>
+        <w:t>button</w:t>
+      </w:r>
+      <w:r>
+        <w:rPr>
+          <w:rFonts w:ascii="Consolas" w:eastAsia="Times New Roman" w:hAnsi="Consolas" w:cs="Times New Roman"/>
+          <w:color w:val="808080"/>
+          <w:sz w:val="16"/>
+          <w:szCs w:val="16"/>
+        </w:rPr>
+        <w:t>&gt;</w:t>
+      </w:r>
+    </w:p>
+    <w:p>
+      <w:pPr>
+        <w:shd w:val="clear" w:color="auto" w:fill="1E1E1E"/>
+        <w:spacing w:after="0" w:line="240" w:lineRule="auto"/>
+        <w:rPr>
+          <w:rFonts w:ascii="Consolas" w:eastAsia="Times New Roman" w:hAnsi="Consolas" w:cs="Times New Roman"/>
+          <w:color w:val="D4D4D4"/>
+          <w:sz w:val="16"/>
+          <w:szCs w:val="16"/>
+        </w:rPr>
+      </w:pPr>
+      <w:r>
+        <w:rPr>
+          <w:rFonts w:ascii="Consolas" w:eastAsia="Times New Roman" w:hAnsi="Consolas" w:cs="Times New Roman"/>
+          <w:color w:val="D4D4D4"/>
+          <w:sz w:val="16"/>
+          <w:szCs w:val="16"/>
+        </w:rPr>
+        <w:t xml:space="preserve">    </w:t>
+      </w:r>
+      <w:r>
+        <w:rPr>
+          <w:rFonts w:ascii="Consolas" w:eastAsia="Times New Roman" w:hAnsi="Consolas" w:cs="Times New Roman"/>
+          <w:color w:val="808080"/>
+          <w:sz w:val="16"/>
+          <w:szCs w:val="16"/>
+        </w:rPr>
+        <w:t>&lt;/&gt;</w:t>
+      </w:r>
+    </w:p>
+    <w:p>
+      <w:pPr>
+        <w:shd w:val="clear" w:color="auto" w:fill="1E1E1E"/>
+        <w:spacing w:after="0" w:line="240" w:lineRule="auto"/>
+        <w:rPr>
+          <w:rFonts w:ascii="Consolas" w:eastAsia="Times New Roman" w:hAnsi="Consolas" w:cs="Times New Roman"/>
+          <w:color w:val="D4D4D4"/>
+          <w:sz w:val="16"/>
+          <w:szCs w:val="16"/>
+        </w:rPr>
+      </w:pPr>
+      <w:r>
+        <w:rPr>
+          <w:rFonts w:ascii="Consolas" w:eastAsia="Times New Roman" w:hAnsi="Consolas" w:cs="Times New Roman"/>
+          <w:color w:val="D4D4D4"/>
+          <w:sz w:val="16"/>
+          <w:szCs w:val="16"/>
+        </w:rPr>
+        <w:t>  );</w:t>
+      </w:r>
+    </w:p>
+    <w:p>
+      <w:pPr>
+        <w:shd w:val="clear" w:color="auto" w:fill="1E1E1E"/>
+        <w:spacing w:after="0" w:line="240" w:lineRule="auto"/>
+        <w:rPr>
+          <w:rFonts w:ascii="Consolas" w:eastAsia="Times New Roman" w:hAnsi="Consolas" w:cs="Times New Roman"/>
+          <w:color w:val="D4D4D4"/>
+          <w:sz w:val="16"/>
+          <w:szCs w:val="16"/>
+        </w:rPr>
+      </w:pPr>
+      <w:r>
+        <w:rPr>
+          <w:rFonts w:ascii="Consolas" w:eastAsia="Times New Roman" w:hAnsi="Consolas" w:cs="Times New Roman"/>
+          <w:color w:val="D4D4D4"/>
+          <w:sz w:val="16"/>
+          <w:szCs w:val="16"/>
+        </w:rPr>
+        <w:t>};</w:t>
       </w:r>
     </w:p>
     <w:p>
@@ -15219,6 +18473,232 @@
         <w:rPr>
           <w:sz w:val="20"/>
           <w:szCs w:val="20"/>
+        </w:rPr>
+      </w:pPr>
+    </w:p>
+    <w:p>
+      <w:pPr>
+        <w:pStyle w:val="ListParagraph"/>
+        <w:ind w:left="0"/>
+        <w:rPr>
+          <w:b/>
+          <w:bCs/>
+          <w:sz w:val="20"/>
+          <w:szCs w:val="20"/>
+          <w:lang w:val="ru-RU"/>
+        </w:rPr>
+      </w:pPr>
+      <w:r>
+        <w:rPr>
+          <w:b/>
+          <w:bCs/>
+          <w:sz w:val="20"/>
+          <w:szCs w:val="20"/>
+        </w:rPr>
+        <w:t>Recoil</w:t>
+      </w:r>
+      <w:r>
+        <w:rPr>
+          <w:b/>
+          <w:bCs/>
+          <w:sz w:val="20"/>
+          <w:szCs w:val="20"/>
+          <w:lang w:val="ru-RU"/>
+        </w:rPr>
+        <w:t xml:space="preserve"> </w:t>
+      </w:r>
+      <w:r>
+        <w:rPr>
+          <w:b/>
+          <w:bCs/>
+          <w:sz w:val="20"/>
+          <w:szCs w:val="20"/>
+        </w:rPr>
+        <w:t>state</w:t>
+      </w:r>
+      <w:r>
+        <w:rPr>
+          <w:sz w:val="20"/>
+          <w:szCs w:val="20"/>
+          <w:lang w:val="ru-RU"/>
+        </w:rPr>
+        <w:t xml:space="preserve"> </w:t>
+      </w:r>
+      <w:r>
+        <w:rPr>
+          <w:sz w:val="20"/>
+          <w:szCs w:val="20"/>
+          <w:lang w:val="ru-RU"/>
+        </w:rPr>
+        <w:t>автоматически</w:t>
+      </w:r>
+      <w:r>
+        <w:rPr>
+          <w:sz w:val="20"/>
+          <w:szCs w:val="20"/>
+          <w:lang w:val="ru-RU"/>
+        </w:rPr>
+        <w:t xml:space="preserve"> </w:t>
+      </w:r>
+      <w:r>
+        <w:rPr>
+          <w:b/>
+          <w:bCs/>
+          <w:sz w:val="20"/>
+          <w:szCs w:val="20"/>
+          <w:lang w:val="ru-RU"/>
+        </w:rPr>
+        <w:t>шарится</w:t>
+      </w:r>
+      <w:r>
+        <w:rPr>
+          <w:sz w:val="20"/>
+          <w:szCs w:val="20"/>
+          <w:lang w:val="ru-RU"/>
+        </w:rPr>
+        <w:t xml:space="preserve"> </w:t>
+      </w:r>
+      <w:r>
+        <w:rPr>
+          <w:b/>
+          <w:bCs/>
+          <w:sz w:val="20"/>
+          <w:szCs w:val="20"/>
+          <w:lang w:val="ru-RU"/>
+        </w:rPr>
+        <w:t>между компонентами</w:t>
+      </w:r>
+      <w:r>
+        <w:rPr>
+          <w:sz w:val="20"/>
+          <w:szCs w:val="20"/>
+          <w:lang w:val="ru-RU"/>
+        </w:rPr>
+        <w:t xml:space="preserve"> находящимися внутри </w:t>
+      </w:r>
+      <w:r>
+        <w:rPr>
+          <w:b/>
+          <w:bCs/>
+          <w:sz w:val="20"/>
+          <w:szCs w:val="20"/>
+          <w:lang w:val="ru-RU"/>
+        </w:rPr>
+        <w:t>&lt;RecoilRoot&gt;</w:t>
+      </w:r>
+      <w:r>
+        <w:rPr>
+          <w:b/>
+          <w:bCs/>
+          <w:sz w:val="20"/>
+          <w:szCs w:val="20"/>
+          <w:lang w:val="ru-RU"/>
+        </w:rPr>
+        <w:t>.</w:t>
+      </w:r>
+    </w:p>
+    <w:p>
+      <w:pPr>
+        <w:pStyle w:val="ListParagraph"/>
+        <w:ind w:left="0"/>
+        <w:rPr>
+          <w:sz w:val="20"/>
+          <w:szCs w:val="20"/>
+          <w:lang w:val="ru-RU"/>
+        </w:rPr>
+      </w:pPr>
+      <w:r>
+        <w:rPr>
+          <w:sz w:val="20"/>
+          <w:szCs w:val="20"/>
+          <w:lang w:val="ru-RU"/>
+        </w:rPr>
+        <w:t xml:space="preserve">В случае, когда не нужен </w:t>
+      </w:r>
+      <w:r>
+        <w:rPr>
+          <w:sz w:val="20"/>
+          <w:szCs w:val="20"/>
+        </w:rPr>
+        <w:t>setState</w:t>
+      </w:r>
+      <w:r>
+        <w:rPr>
+          <w:sz w:val="20"/>
+          <w:szCs w:val="20"/>
+          <w:lang w:val="ru-RU"/>
+        </w:rPr>
+        <w:t xml:space="preserve"> </w:t>
+      </w:r>
+      <w:r>
+        <w:rPr>
+          <w:sz w:val="20"/>
+          <w:szCs w:val="20"/>
+          <w:lang w:val="ru-RU"/>
+        </w:rPr>
+        <w:t xml:space="preserve">из </w:t>
+      </w:r>
+      <w:r>
+        <w:rPr>
+          <w:b/>
+          <w:bCs/>
+          <w:sz w:val="20"/>
+          <w:szCs w:val="20"/>
+          <w:lang w:val="ru-RU"/>
+        </w:rPr>
+        <w:t>useRecoilState</w:t>
+      </w:r>
+      <w:r>
+        <w:rPr>
+          <w:sz w:val="20"/>
+          <w:szCs w:val="20"/>
+          <w:lang w:val="ru-RU"/>
+        </w:rPr>
+        <w:t>()</w:t>
+      </w:r>
+      <w:r>
+        <w:rPr>
+          <w:sz w:val="20"/>
+          <w:szCs w:val="20"/>
+          <w:lang w:val="ru-RU"/>
+        </w:rPr>
+        <w:t xml:space="preserve"> </w:t>
+      </w:r>
+      <w:r>
+        <w:rPr>
+          <w:sz w:val="20"/>
+          <w:szCs w:val="20"/>
+          <w:lang w:val="ru-RU"/>
+        </w:rPr>
+        <w:t xml:space="preserve">то следует использовать другой хук – </w:t>
+      </w:r>
+      <w:r>
+        <w:rPr>
+          <w:b/>
+          <w:bCs/>
+          <w:sz w:val="20"/>
+          <w:szCs w:val="20"/>
+          <w:lang w:val="ru-RU"/>
+        </w:rPr>
+        <w:t>useRecoilValue</w:t>
+      </w:r>
+      <w:r>
+        <w:rPr>
+          <w:sz w:val="20"/>
+          <w:szCs w:val="20"/>
+          <w:lang w:val="ru-RU"/>
+        </w:rPr>
+        <w:t>()</w:t>
+      </w:r>
+    </w:p>
+    <w:p>
+      <w:pPr>
+        <w:pStyle w:val="ListParagraph"/>
+        <w:ind w:left="0"/>
+        <w:rPr>
+          <w:sz w:val="20"/>
+          <w:szCs w:val="20"/>
+          <w:lang w:val="ru-RU"/>
         </w:rPr>
       </w:pPr>
     </w:p>
@@ -15247,10 +18727,23 @@
         <w:rPr>
           <w:sz w:val="20"/>
           <w:szCs w:val="20"/>
-          <w:lang w:val="ru-RU"/>
-        </w:rPr>
-        <w:t xml:space="preserve"> – </w:t>
-      </w:r>
+          <w:highlight w:val="green"/>
+          <w:lang w:val="ru-RU"/>
+        </w:rPr>
+        <w:t>:</w:t>
+      </w:r>
+    </w:p>
+    <w:p>
+      <w:pPr>
+        <w:pStyle w:val="ListParagraph"/>
+        <w:ind w:left="360"/>
+        <w:jc w:val="center"/>
+        <w:rPr>
+          <w:sz w:val="20"/>
+          <w:szCs w:val="20"/>
+          <w:lang w:val="ru-RU"/>
+        </w:rPr>
+      </w:pPr>
       <w:r>
         <w:rPr>
           <w:sz w:val="20"/>
@@ -16675,7 +20168,6 @@
           <w:sz w:val="20"/>
           <w:szCs w:val="20"/>
         </w:rPr>
-        <w:lastRenderedPageBreak/>
         <w:t>import</w:t>
       </w:r>
       <w:r>
@@ -17605,6 +21097,7 @@
           <w:szCs w:val="20"/>
           <w:lang w:val="ru-RU"/>
         </w:rPr>
+        <w:lastRenderedPageBreak/>
         <w:t>регулярные проблемы,</w:t>
       </w:r>
       <w:r>
@@ -20469,6 +23962,7 @@
         </w:rPr>
         <w:t xml:space="preserve"> Использует </w:t>
       </w:r>
+      <w:proofErr w:type="spellStart"/>
       <w:r>
         <w:rPr>
           <w:b/>
@@ -20478,6 +23972,7 @@
         </w:rPr>
         <w:t>useRef</w:t>
       </w:r>
+      <w:proofErr w:type="spellEnd"/>
       <w:r>
         <w:rPr>
           <w:sz w:val="20"/>
@@ -20923,16 +24418,7 @@
           <w:szCs w:val="20"/>
           <w:lang w:val="ru-RU"/>
         </w:rPr>
-        <w:t xml:space="preserve"> так как не нужно </w:t>
-      </w:r>
-      <w:r>
-        <w:rPr>
-          <w:sz w:val="20"/>
-          <w:szCs w:val="20"/>
-          <w:lang w:val="ru-RU"/>
-        </w:rPr>
-        <w:lastRenderedPageBreak/>
-        <w:t xml:space="preserve">создавать </w:t>
+        <w:t xml:space="preserve"> так как не нужно создавать </w:t>
       </w:r>
       <w:r>
         <w:rPr>
@@ -21852,6 +25338,7 @@
           <w:sz w:val="20"/>
           <w:szCs w:val="20"/>
         </w:rPr>
+        <w:lastRenderedPageBreak/>
         <w:t>PureComponent</w:t>
       </w:r>
       <w:r>
@@ -24147,7 +27634,6 @@
                 <w:sz w:val="16"/>
                 <w:szCs w:val="16"/>
               </w:rPr>
-              <w:lastRenderedPageBreak/>
               <w:t>class CounterButton extends React.Component {</w:t>
             </w:r>
           </w:p>
@@ -27563,7 +31049,6 @@
           <w:sz w:val="20"/>
           <w:szCs w:val="20"/>
         </w:rPr>
-        <w:lastRenderedPageBreak/>
         <w:t>Use</w:t>
       </w:r>
       <w:r>
@@ -28864,6 +32349,7 @@
           <w:sz w:val="16"/>
           <w:szCs w:val="16"/>
         </w:rPr>
+        <w:lastRenderedPageBreak/>
         <w:t>/ Express</w:t>
       </w:r>
     </w:p>
@@ -32309,7 +35795,7 @@
         </w:rPr>
         <w:t xml:space="preserve">        </w:t>
       </w:r>
-      <w:bookmarkStart w:id="0" w:name="_Hlk112157954"/>
+      <w:bookmarkStart w:id="1" w:name="_Hlk112157954"/>
       <w:r>
         <w:rPr>
           <w:rFonts w:ascii="Consolas" w:eastAsia="Times New Roman" w:hAnsi="Consolas" w:cs="Times New Roman"/>
@@ -32391,7 +35877,7 @@
         </w:rPr>
         <w:t>())</w:t>
       </w:r>
-      <w:bookmarkEnd w:id="0"/>
+      <w:bookmarkEnd w:id="1"/>
     </w:p>
     <w:p>
       <w:pPr>
@@ -32629,16 +36115,16 @@
     </w:lvl>
   </w:abstractNum>
   <w:abstractNum w:abstractNumId="1" w15:restartNumberingAfterBreak="0">
-    <w:nsid w:val="1F7629C0"/>
+    <w:nsid w:val="09C56FFA"/>
     <w:multiLevelType w:val="hybridMultilevel"/>
-    <w:tmpl w:val="1354FF66"/>
-    <w:lvl w:ilvl="0" w:tplc="8F96EF26">
+    <w:tmpl w:val="41CA5F36"/>
+    <w:lvl w:ilvl="0" w:tplc="B202882E">
       <w:start w:val="1"/>
       <w:numFmt w:val="decimal"/>
       <w:lvlText w:val="%1."/>
       <w:lvlJc w:val="left"/>
       <w:pPr>
-        <w:ind w:left="720" w:hanging="360"/>
+        <w:ind w:left="1080" w:hanging="360"/>
       </w:pPr>
       <w:rPr>
         <w:rFonts w:hint="default"/>
@@ -32650,7 +36136,7 @@
       <w:lvlText w:val="%2."/>
       <w:lvlJc w:val="left"/>
       <w:pPr>
-        <w:ind w:left="1440" w:hanging="360"/>
+        <w:ind w:left="1800" w:hanging="360"/>
       </w:pPr>
     </w:lvl>
     <w:lvl w:ilvl="2" w:tplc="0409001B" w:tentative="1">
@@ -32659,7 +36145,7 @@
       <w:lvlText w:val="%3."/>
       <w:lvlJc w:val="right"/>
       <w:pPr>
-        <w:ind w:left="2160" w:hanging="180"/>
+        <w:ind w:left="2520" w:hanging="180"/>
       </w:pPr>
     </w:lvl>
     <w:lvl w:ilvl="3" w:tplc="0409000F" w:tentative="1">
@@ -32668,7 +36154,7 @@
       <w:lvlText w:val="%4."/>
       <w:lvlJc w:val="left"/>
       <w:pPr>
-        <w:ind w:left="2880" w:hanging="360"/>
+        <w:ind w:left="3240" w:hanging="360"/>
       </w:pPr>
     </w:lvl>
     <w:lvl w:ilvl="4" w:tplc="04090019" w:tentative="1">
@@ -32677,7 +36163,7 @@
       <w:lvlText w:val="%5."/>
       <w:lvlJc w:val="left"/>
       <w:pPr>
-        <w:ind w:left="3600" w:hanging="360"/>
+        <w:ind w:left="3960" w:hanging="360"/>
       </w:pPr>
     </w:lvl>
     <w:lvl w:ilvl="5" w:tplc="0409001B" w:tentative="1">
@@ -32686,7 +36172,7 @@
       <w:lvlText w:val="%6."/>
       <w:lvlJc w:val="right"/>
       <w:pPr>
-        <w:ind w:left="4320" w:hanging="180"/>
+        <w:ind w:left="4680" w:hanging="180"/>
       </w:pPr>
     </w:lvl>
     <w:lvl w:ilvl="6" w:tplc="0409000F" w:tentative="1">
@@ -32695,7 +36181,7 @@
       <w:lvlText w:val="%7."/>
       <w:lvlJc w:val="left"/>
       <w:pPr>
-        <w:ind w:left="5040" w:hanging="360"/>
+        <w:ind w:left="5400" w:hanging="360"/>
       </w:pPr>
     </w:lvl>
     <w:lvl w:ilvl="7" w:tplc="04090019" w:tentative="1">
@@ -32704,7 +36190,7 @@
       <w:lvlText w:val="%8."/>
       <w:lvlJc w:val="left"/>
       <w:pPr>
-        <w:ind w:left="5760" w:hanging="360"/>
+        <w:ind w:left="6120" w:hanging="360"/>
       </w:pPr>
     </w:lvl>
     <w:lvl w:ilvl="8" w:tplc="0409001B" w:tentative="1">
@@ -32713,14 +36199,14 @@
       <w:lvlText w:val="%9."/>
       <w:lvlJc w:val="right"/>
       <w:pPr>
-        <w:ind w:left="6480" w:hanging="180"/>
+        <w:ind w:left="6840" w:hanging="180"/>
       </w:pPr>
     </w:lvl>
   </w:abstractNum>
   <w:abstractNum w:abstractNumId="2" w15:restartNumberingAfterBreak="0">
-    <w:nsid w:val="32175CD7"/>
+    <w:nsid w:val="1F7629C0"/>
     <w:multiLevelType w:val="hybridMultilevel"/>
-    <w:tmpl w:val="D1C4DA52"/>
+    <w:tmpl w:val="1354FF66"/>
     <w:lvl w:ilvl="0" w:tplc="8F96EF26">
       <w:start w:val="1"/>
       <w:numFmt w:val="decimal"/>
@@ -32807,6 +36293,208 @@
     </w:lvl>
   </w:abstractNum>
   <w:abstractNum w:abstractNumId="3" w15:restartNumberingAfterBreak="0">
+    <w:nsid w:val="1F930B93"/>
+    <w:multiLevelType w:val="hybridMultilevel"/>
+    <w:tmpl w:val="5B727CD8"/>
+    <w:lvl w:ilvl="0" w:tplc="04090001">
+      <w:start w:val="1"/>
+      <w:numFmt w:val="bullet"/>
+      <w:lvlText w:val=""/>
+      <w:lvlJc w:val="left"/>
+      <w:pPr>
+        <w:ind w:left="720" w:hanging="360"/>
+      </w:pPr>
+      <w:rPr>
+        <w:rFonts w:ascii="Symbol" w:hAnsi="Symbol" w:hint="default"/>
+      </w:rPr>
+    </w:lvl>
+    <w:lvl w:ilvl="1" w:tplc="04090003">
+      <w:start w:val="1"/>
+      <w:numFmt w:val="bullet"/>
+      <w:lvlText w:val="o"/>
+      <w:lvlJc w:val="left"/>
+      <w:pPr>
+        <w:ind w:left="1440" w:hanging="360"/>
+      </w:pPr>
+      <w:rPr>
+        <w:rFonts w:ascii="Courier New" w:hAnsi="Courier New" w:cs="Courier New" w:hint="default"/>
+      </w:rPr>
+    </w:lvl>
+    <w:lvl w:ilvl="2" w:tplc="04090005" w:tentative="1">
+      <w:start w:val="1"/>
+      <w:numFmt w:val="bullet"/>
+      <w:lvlText w:val=""/>
+      <w:lvlJc w:val="left"/>
+      <w:pPr>
+        <w:ind w:left="2160" w:hanging="360"/>
+      </w:pPr>
+      <w:rPr>
+        <w:rFonts w:ascii="Wingdings" w:hAnsi="Wingdings" w:hint="default"/>
+      </w:rPr>
+    </w:lvl>
+    <w:lvl w:ilvl="3" w:tplc="04090001" w:tentative="1">
+      <w:start w:val="1"/>
+      <w:numFmt w:val="bullet"/>
+      <w:lvlText w:val=""/>
+      <w:lvlJc w:val="left"/>
+      <w:pPr>
+        <w:ind w:left="2880" w:hanging="360"/>
+      </w:pPr>
+      <w:rPr>
+        <w:rFonts w:ascii="Symbol" w:hAnsi="Symbol" w:hint="default"/>
+      </w:rPr>
+    </w:lvl>
+    <w:lvl w:ilvl="4" w:tplc="04090003" w:tentative="1">
+      <w:start w:val="1"/>
+      <w:numFmt w:val="bullet"/>
+      <w:lvlText w:val="o"/>
+      <w:lvlJc w:val="left"/>
+      <w:pPr>
+        <w:ind w:left="3600" w:hanging="360"/>
+      </w:pPr>
+      <w:rPr>
+        <w:rFonts w:ascii="Courier New" w:hAnsi="Courier New" w:cs="Courier New" w:hint="default"/>
+      </w:rPr>
+    </w:lvl>
+    <w:lvl w:ilvl="5" w:tplc="04090005" w:tentative="1">
+      <w:start w:val="1"/>
+      <w:numFmt w:val="bullet"/>
+      <w:lvlText w:val=""/>
+      <w:lvlJc w:val="left"/>
+      <w:pPr>
+        <w:ind w:left="4320" w:hanging="360"/>
+      </w:pPr>
+      <w:rPr>
+        <w:rFonts w:ascii="Wingdings" w:hAnsi="Wingdings" w:hint="default"/>
+      </w:rPr>
+    </w:lvl>
+    <w:lvl w:ilvl="6" w:tplc="04090001" w:tentative="1">
+      <w:start w:val="1"/>
+      <w:numFmt w:val="bullet"/>
+      <w:lvlText w:val=""/>
+      <w:lvlJc w:val="left"/>
+      <w:pPr>
+        <w:ind w:left="5040" w:hanging="360"/>
+      </w:pPr>
+      <w:rPr>
+        <w:rFonts w:ascii="Symbol" w:hAnsi="Symbol" w:hint="default"/>
+      </w:rPr>
+    </w:lvl>
+    <w:lvl w:ilvl="7" w:tplc="04090003" w:tentative="1">
+      <w:start w:val="1"/>
+      <w:numFmt w:val="bullet"/>
+      <w:lvlText w:val="o"/>
+      <w:lvlJc w:val="left"/>
+      <w:pPr>
+        <w:ind w:left="5760" w:hanging="360"/>
+      </w:pPr>
+      <w:rPr>
+        <w:rFonts w:ascii="Courier New" w:hAnsi="Courier New" w:cs="Courier New" w:hint="default"/>
+      </w:rPr>
+    </w:lvl>
+    <w:lvl w:ilvl="8" w:tplc="04090005" w:tentative="1">
+      <w:start w:val="1"/>
+      <w:numFmt w:val="bullet"/>
+      <w:lvlText w:val=""/>
+      <w:lvlJc w:val="left"/>
+      <w:pPr>
+        <w:ind w:left="6480" w:hanging="360"/>
+      </w:pPr>
+      <w:rPr>
+        <w:rFonts w:ascii="Wingdings" w:hAnsi="Wingdings" w:hint="default"/>
+      </w:rPr>
+    </w:lvl>
+  </w:abstractNum>
+  <w:abstractNum w:abstractNumId="4" w15:restartNumberingAfterBreak="0">
+    <w:nsid w:val="32175CD7"/>
+    <w:multiLevelType w:val="hybridMultilevel"/>
+    <w:tmpl w:val="D1C4DA52"/>
+    <w:lvl w:ilvl="0" w:tplc="8F96EF26">
+      <w:start w:val="1"/>
+      <w:numFmt w:val="decimal"/>
+      <w:lvlText w:val="%1."/>
+      <w:lvlJc w:val="left"/>
+      <w:pPr>
+        <w:ind w:left="720" w:hanging="360"/>
+      </w:pPr>
+      <w:rPr>
+        <w:rFonts w:hint="default"/>
+      </w:rPr>
+    </w:lvl>
+    <w:lvl w:ilvl="1" w:tplc="04090019" w:tentative="1">
+      <w:start w:val="1"/>
+      <w:numFmt w:val="lowerLetter"/>
+      <w:lvlText w:val="%2."/>
+      <w:lvlJc w:val="left"/>
+      <w:pPr>
+        <w:ind w:left="1440" w:hanging="360"/>
+      </w:pPr>
+    </w:lvl>
+    <w:lvl w:ilvl="2" w:tplc="0409001B" w:tentative="1">
+      <w:start w:val="1"/>
+      <w:numFmt w:val="lowerRoman"/>
+      <w:lvlText w:val="%3."/>
+      <w:lvlJc w:val="right"/>
+      <w:pPr>
+        <w:ind w:left="2160" w:hanging="180"/>
+      </w:pPr>
+    </w:lvl>
+    <w:lvl w:ilvl="3" w:tplc="0409000F" w:tentative="1">
+      <w:start w:val="1"/>
+      <w:numFmt w:val="decimal"/>
+      <w:lvlText w:val="%4."/>
+      <w:lvlJc w:val="left"/>
+      <w:pPr>
+        <w:ind w:left="2880" w:hanging="360"/>
+      </w:pPr>
+    </w:lvl>
+    <w:lvl w:ilvl="4" w:tplc="04090019" w:tentative="1">
+      <w:start w:val="1"/>
+      <w:numFmt w:val="lowerLetter"/>
+      <w:lvlText w:val="%5."/>
+      <w:lvlJc w:val="left"/>
+      <w:pPr>
+        <w:ind w:left="3600" w:hanging="360"/>
+      </w:pPr>
+    </w:lvl>
+    <w:lvl w:ilvl="5" w:tplc="0409001B" w:tentative="1">
+      <w:start w:val="1"/>
+      <w:numFmt w:val="lowerRoman"/>
+      <w:lvlText w:val="%6."/>
+      <w:lvlJc w:val="right"/>
+      <w:pPr>
+        <w:ind w:left="4320" w:hanging="180"/>
+      </w:pPr>
+    </w:lvl>
+    <w:lvl w:ilvl="6" w:tplc="0409000F" w:tentative="1">
+      <w:start w:val="1"/>
+      <w:numFmt w:val="decimal"/>
+      <w:lvlText w:val="%7."/>
+      <w:lvlJc w:val="left"/>
+      <w:pPr>
+        <w:ind w:left="5040" w:hanging="360"/>
+      </w:pPr>
+    </w:lvl>
+    <w:lvl w:ilvl="7" w:tplc="04090019" w:tentative="1">
+      <w:start w:val="1"/>
+      <w:numFmt w:val="lowerLetter"/>
+      <w:lvlText w:val="%8."/>
+      <w:lvlJc w:val="left"/>
+      <w:pPr>
+        <w:ind w:left="5760" w:hanging="360"/>
+      </w:pPr>
+    </w:lvl>
+    <w:lvl w:ilvl="8" w:tplc="0409001B" w:tentative="1">
+      <w:start w:val="1"/>
+      <w:numFmt w:val="lowerRoman"/>
+      <w:lvlText w:val="%9."/>
+      <w:lvlJc w:val="right"/>
+      <w:pPr>
+        <w:ind w:left="6480" w:hanging="180"/>
+      </w:pPr>
+    </w:lvl>
+  </w:abstractNum>
+  <w:abstractNum w:abstractNumId="5" w15:restartNumberingAfterBreak="0">
     <w:nsid w:val="3441679E"/>
     <w:multiLevelType w:val="hybridMultilevel"/>
     <w:tmpl w:val="4B986B72"/>
@@ -32895,7 +36583,7 @@
       </w:pPr>
     </w:lvl>
   </w:abstractNum>
-  <w:abstractNum w:abstractNumId="4" w15:restartNumberingAfterBreak="0">
+  <w:abstractNum w:abstractNumId="6" w15:restartNumberingAfterBreak="0">
     <w:nsid w:val="3FD6340A"/>
     <w:multiLevelType w:val="hybridMultilevel"/>
     <w:tmpl w:val="598CB1B8"/>
@@ -33008,7 +36696,7 @@
       </w:rPr>
     </w:lvl>
   </w:abstractNum>
-  <w:abstractNum w:abstractNumId="5" w15:restartNumberingAfterBreak="0">
+  <w:abstractNum w:abstractNumId="7" w15:restartNumberingAfterBreak="0">
     <w:nsid w:val="42697223"/>
     <w:multiLevelType w:val="multilevel"/>
     <w:tmpl w:val="04090021"/>
@@ -33121,7 +36809,7 @@
       </w:rPr>
     </w:lvl>
   </w:abstractNum>
-  <w:abstractNum w:abstractNumId="6" w15:restartNumberingAfterBreak="0">
+  <w:abstractNum w:abstractNumId="8" w15:restartNumberingAfterBreak="0">
     <w:nsid w:val="561B24E0"/>
     <w:multiLevelType w:val="multilevel"/>
     <w:tmpl w:val="04090021"/>
@@ -33234,7 +36922,7 @@
       </w:rPr>
     </w:lvl>
   </w:abstractNum>
-  <w:abstractNum w:abstractNumId="7" w15:restartNumberingAfterBreak="0">
+  <w:abstractNum w:abstractNumId="9" w15:restartNumberingAfterBreak="0">
     <w:nsid w:val="5CAE4BC4"/>
     <w:multiLevelType w:val="multilevel"/>
     <w:tmpl w:val="04090021"/>
@@ -33347,7 +37035,7 @@
       </w:rPr>
     </w:lvl>
   </w:abstractNum>
-  <w:abstractNum w:abstractNumId="8" w15:restartNumberingAfterBreak="0">
+  <w:abstractNum w:abstractNumId="10" w15:restartNumberingAfterBreak="0">
     <w:nsid w:val="65801B5E"/>
     <w:multiLevelType w:val="hybridMultilevel"/>
     <w:tmpl w:val="032AB04A"/>
@@ -33460,7 +37148,7 @@
       </w:rPr>
     </w:lvl>
   </w:abstractNum>
-  <w:abstractNum w:abstractNumId="9" w15:restartNumberingAfterBreak="0">
+  <w:abstractNum w:abstractNumId="11" w15:restartNumberingAfterBreak="0">
     <w:nsid w:val="65843632"/>
     <w:multiLevelType w:val="hybridMultilevel"/>
     <w:tmpl w:val="DA1E5E2A"/>
@@ -33573,7 +37261,7 @@
       </w:rPr>
     </w:lvl>
   </w:abstractNum>
-  <w:abstractNum w:abstractNumId="10" w15:restartNumberingAfterBreak="0">
+  <w:abstractNum w:abstractNumId="12" w15:restartNumberingAfterBreak="0">
     <w:nsid w:val="6D6A49E2"/>
     <w:multiLevelType w:val="hybridMultilevel"/>
     <w:tmpl w:val="70029ED4"/>
@@ -33686,7 +37374,96 @@
       </w:rPr>
     </w:lvl>
   </w:abstractNum>
-  <w:abstractNum w:abstractNumId="11" w15:restartNumberingAfterBreak="0">
+  <w:abstractNum w:abstractNumId="13" w15:restartNumberingAfterBreak="0">
+    <w:nsid w:val="71CD1591"/>
+    <w:multiLevelType w:val="hybridMultilevel"/>
+    <w:tmpl w:val="D32CBC94"/>
+    <w:lvl w:ilvl="0" w:tplc="04090001">
+      <w:start w:val="1"/>
+      <w:numFmt w:val="bullet"/>
+      <w:lvlText w:val=""/>
+      <w:lvlJc w:val="left"/>
+      <w:pPr>
+        <w:ind w:left="1080" w:hanging="360"/>
+      </w:pPr>
+      <w:rPr>
+        <w:rFonts w:ascii="Symbol" w:hAnsi="Symbol" w:hint="default"/>
+      </w:rPr>
+    </w:lvl>
+    <w:lvl w:ilvl="1" w:tplc="FFFFFFFF" w:tentative="1">
+      <w:start w:val="1"/>
+      <w:numFmt w:val="lowerLetter"/>
+      <w:lvlText w:val="%2."/>
+      <w:lvlJc w:val="left"/>
+      <w:pPr>
+        <w:ind w:left="1800" w:hanging="360"/>
+      </w:pPr>
+    </w:lvl>
+    <w:lvl w:ilvl="2" w:tplc="FFFFFFFF" w:tentative="1">
+      <w:start w:val="1"/>
+      <w:numFmt w:val="lowerRoman"/>
+      <w:lvlText w:val="%3."/>
+      <w:lvlJc w:val="right"/>
+      <w:pPr>
+        <w:ind w:left="2520" w:hanging="180"/>
+      </w:pPr>
+    </w:lvl>
+    <w:lvl w:ilvl="3" w:tplc="FFFFFFFF" w:tentative="1">
+      <w:start w:val="1"/>
+      <w:numFmt w:val="decimal"/>
+      <w:lvlText w:val="%4."/>
+      <w:lvlJc w:val="left"/>
+      <w:pPr>
+        <w:ind w:left="3240" w:hanging="360"/>
+      </w:pPr>
+    </w:lvl>
+    <w:lvl w:ilvl="4" w:tplc="FFFFFFFF" w:tentative="1">
+      <w:start w:val="1"/>
+      <w:numFmt w:val="lowerLetter"/>
+      <w:lvlText w:val="%5."/>
+      <w:lvlJc w:val="left"/>
+      <w:pPr>
+        <w:ind w:left="3960" w:hanging="360"/>
+      </w:pPr>
+    </w:lvl>
+    <w:lvl w:ilvl="5" w:tplc="FFFFFFFF" w:tentative="1">
+      <w:start w:val="1"/>
+      <w:numFmt w:val="lowerRoman"/>
+      <w:lvlText w:val="%6."/>
+      <w:lvlJc w:val="right"/>
+      <w:pPr>
+        <w:ind w:left="4680" w:hanging="180"/>
+      </w:pPr>
+    </w:lvl>
+    <w:lvl w:ilvl="6" w:tplc="FFFFFFFF" w:tentative="1">
+      <w:start w:val="1"/>
+      <w:numFmt w:val="decimal"/>
+      <w:lvlText w:val="%7."/>
+      <w:lvlJc w:val="left"/>
+      <w:pPr>
+        <w:ind w:left="5400" w:hanging="360"/>
+      </w:pPr>
+    </w:lvl>
+    <w:lvl w:ilvl="7" w:tplc="FFFFFFFF" w:tentative="1">
+      <w:start w:val="1"/>
+      <w:numFmt w:val="lowerLetter"/>
+      <w:lvlText w:val="%8."/>
+      <w:lvlJc w:val="left"/>
+      <w:pPr>
+        <w:ind w:left="6120" w:hanging="360"/>
+      </w:pPr>
+    </w:lvl>
+    <w:lvl w:ilvl="8" w:tplc="FFFFFFFF" w:tentative="1">
+      <w:start w:val="1"/>
+      <w:numFmt w:val="lowerRoman"/>
+      <w:lvlText w:val="%9."/>
+      <w:lvlJc w:val="right"/>
+      <w:pPr>
+        <w:ind w:left="6840" w:hanging="180"/>
+      </w:pPr>
+    </w:lvl>
+  </w:abstractNum>
+  <w:abstractNum w:abstractNumId="14" w15:restartNumberingAfterBreak="0">
     <w:nsid w:val="755058EF"/>
     <w:multiLevelType w:val="hybridMultilevel"/>
     <w:tmpl w:val="1E46E4C0"/>
@@ -33799,7 +37576,7 @@
       </w:rPr>
     </w:lvl>
   </w:abstractNum>
-  <w:abstractNum w:abstractNumId="12" w15:restartNumberingAfterBreak="0">
+  <w:abstractNum w:abstractNumId="15" w15:restartNumberingAfterBreak="0">
     <w:nsid w:val="785F34AD"/>
     <w:multiLevelType w:val="hybridMultilevel"/>
     <w:tmpl w:val="09487286"/>
@@ -33916,40 +37693,49 @@
     <w:abstractNumId w:val="0"/>
   </w:num>
   <w:num w:numId="2" w16cid:durableId="188416451">
+    <w:abstractNumId w:val="2"/>
+  </w:num>
+  <w:num w:numId="3" w16cid:durableId="1779446344">
+    <w:abstractNumId w:val="5"/>
+  </w:num>
+  <w:num w:numId="4" w16cid:durableId="1229807067">
+    <w:abstractNumId w:val="8"/>
+  </w:num>
+  <w:num w:numId="5" w16cid:durableId="2010059831">
+    <w:abstractNumId w:val="4"/>
+  </w:num>
+  <w:num w:numId="6" w16cid:durableId="771097712">
+    <w:abstractNumId w:val="9"/>
+  </w:num>
+  <w:num w:numId="7" w16cid:durableId="1481771957">
+    <w:abstractNumId w:val="7"/>
+  </w:num>
+  <w:num w:numId="8" w16cid:durableId="514424085">
+    <w:abstractNumId w:val="11"/>
+  </w:num>
+  <w:num w:numId="9" w16cid:durableId="162933231">
+    <w:abstractNumId w:val="10"/>
+  </w:num>
+  <w:num w:numId="10" w16cid:durableId="855389315">
+    <w:abstractNumId w:val="6"/>
+  </w:num>
+  <w:num w:numId="11" w16cid:durableId="1234659324">
+    <w:abstractNumId w:val="14"/>
+  </w:num>
+  <w:num w:numId="12" w16cid:durableId="1595474963">
+    <w:abstractNumId w:val="15"/>
+  </w:num>
+  <w:num w:numId="13" w16cid:durableId="1030033107">
+    <w:abstractNumId w:val="12"/>
+  </w:num>
+  <w:num w:numId="14" w16cid:durableId="1221021813">
     <w:abstractNumId w:val="1"/>
   </w:num>
-  <w:num w:numId="3" w16cid:durableId="1779446344">
+  <w:num w:numId="15" w16cid:durableId="227304410">
+    <w:abstractNumId w:val="13"/>
+  </w:num>
+  <w:num w:numId="16" w16cid:durableId="245648419">
     <w:abstractNumId w:val="3"/>
-  </w:num>
-  <w:num w:numId="4" w16cid:durableId="1229807067">
-    <w:abstractNumId w:val="6"/>
-  </w:num>
-  <w:num w:numId="5" w16cid:durableId="2010059831">
-    <w:abstractNumId w:val="2"/>
-  </w:num>
-  <w:num w:numId="6" w16cid:durableId="771097712">
-    <w:abstractNumId w:val="7"/>
-  </w:num>
-  <w:num w:numId="7" w16cid:durableId="1481771957">
-    <w:abstractNumId w:val="5"/>
-  </w:num>
-  <w:num w:numId="8" w16cid:durableId="514424085">
-    <w:abstractNumId w:val="9"/>
-  </w:num>
-  <w:num w:numId="9" w16cid:durableId="162933231">
-    <w:abstractNumId w:val="8"/>
-  </w:num>
-  <w:num w:numId="10" w16cid:durableId="855389315">
-    <w:abstractNumId w:val="4"/>
-  </w:num>
-  <w:num w:numId="11" w16cid:durableId="1234659324">
-    <w:abstractNumId w:val="11"/>
-  </w:num>
-  <w:num w:numId="12" w16cid:durableId="1595474963">
-    <w:abstractNumId w:val="12"/>
-  </w:num>
-  <w:num w:numId="13" w16cid:durableId="1030033107">
-    <w:abstractNumId w:val="10"/>
   </w:num>
 </w:numbering>
 </file>

</xml_diff>